<commit_message>
just modified format of the survey for when I print it. No further changes
</commit_message>
<xml_diff>
--- a/Survey/Encuesta TURFeffect.docx
+++ b/Survey/Encuesta TURFeffect.docx
@@ -1,6 +1,6 @@
 
 <file path=word/document.xml><?xml version="1.0" encoding="utf-8"?>
-<w:document xmlns:wpc="http://schemas.microsoft.com/office/word/2010/wordprocessingCanvas" xmlns:mo="http://schemas.microsoft.com/office/mac/office/2008/main" xmlns:mc="http://schemas.openxmlformats.org/markup-compatibility/2006" xmlns:mv="urn:schemas-microsoft-com:mac:vml" xmlns:o="urn:schemas-microsoft-com:office:office" xmlns:r="http://schemas.openxmlformats.org/officeDocument/2006/relationships" xmlns:m="http://schemas.openxmlformats.org/officeDocument/2006/math" xmlns:v="urn:schemas-microsoft-com:vml" xmlns:wp14="http://schemas.microsoft.com/office/word/2010/wordprocessingDrawing" xmlns:wp="http://schemas.openxmlformats.org/drawingml/2006/wordprocessingDrawing" xmlns:w10="urn:schemas-microsoft-com:office:word" xmlns:w="http://schemas.openxmlformats.org/wordprocessingml/2006/main" xmlns:w14="http://schemas.microsoft.com/office/word/2010/wordml" xmlns:w15="http://schemas.microsoft.com/office/word/2012/wordml" xmlns:wpg="http://schemas.microsoft.com/office/word/2010/wordprocessingGroup" xmlns:wpi="http://schemas.microsoft.com/office/word/2010/wordprocessingInk" xmlns:wne="http://schemas.microsoft.com/office/word/2006/wordml" xmlns:wps="http://schemas.microsoft.com/office/word/2010/wordprocessingShape" mc:Ignorable="w14 w15 wp14">
+<w:document xmlns:ve="http://schemas.openxmlformats.org/markup-compatibility/2006" xmlns:o="urn:schemas-microsoft-com:office:office" xmlns:r="http://schemas.openxmlformats.org/officeDocument/2006/relationships" xmlns:m="http://schemas.openxmlformats.org/officeDocument/2006/math" xmlns:v="urn:schemas-microsoft-com:vml" xmlns:wp="http://schemas.openxmlformats.org/drawingml/2006/wordprocessingDrawing" xmlns:w10="urn:schemas-microsoft-com:office:word" xmlns:w="http://schemas.openxmlformats.org/wordprocessingml/2006/main" xmlns:wne="http://schemas.microsoft.com/office/word/2006/wordml">
   <w:background w:color="FFFFFF"/>
   <w:body>
     <w:p>
@@ -26,6 +26,7 @@
           <w:color w:val="auto"/>
           <w:sz w:val="24"/>
           <w:szCs w:val="24"/>
+          <w:lang w:val="es-MX"/>
         </w:rPr>
       </w:pPr>
       <w:r>
@@ -35,6 +36,7 @@
           <w:color w:val="auto"/>
           <w:sz w:val="24"/>
           <w:szCs w:val="24"/>
+          <w:lang w:val="es-MX"/>
         </w:rPr>
         <w:t xml:space="preserve">ENCUESTA PARA ENTENDER LA PERCEPCION DE LA COMUNIDAD </w:t>
       </w:r>
@@ -45,6 +47,7 @@
           <w:color w:val="auto"/>
           <w:sz w:val="24"/>
           <w:szCs w:val="24"/>
+          <w:lang w:val="es-MX"/>
         </w:rPr>
         <w:t>SOBRE ZONAS DE NO PESCA</w:t>
       </w:r>
@@ -56,6 +59,7 @@
         <w:rPr>
           <w:rFonts w:ascii="Times New Roman" w:hAnsi="Times New Roman" w:cs="Times New Roman"/>
           <w:color w:val="auto"/>
+          <w:lang w:val="es-MX"/>
         </w:rPr>
       </w:pPr>
     </w:p>
@@ -73,7 +77,7 @@
           <w:insideV w:val="single" w:sz="8" w:space="0" w:color="000000"/>
         </w:tblBorders>
         <w:tblLayout w:type="fixed"/>
-        <w:tblLook w:val="0600" w:firstRow="0" w:lastRow="0" w:firstColumn="0" w:lastColumn="0" w:noHBand="1" w:noVBand="1"/>
+        <w:tblLook w:val="0600"/>
       </w:tblPr>
       <w:tblGrid>
         <w:gridCol w:w="9360"/>
@@ -356,6 +360,7 @@
         <w:rPr>
           <w:rFonts w:ascii="Times New Roman" w:hAnsi="Times New Roman" w:cs="Times New Roman"/>
           <w:color w:val="auto"/>
+          <w:lang w:val="es-MX"/>
         </w:rPr>
       </w:pPr>
     </w:p>
@@ -575,6 +580,7 @@
         <w:rPr>
           <w:rFonts w:ascii="Times New Roman" w:hAnsi="Times New Roman" w:cs="Times New Roman"/>
           <w:color w:val="auto"/>
+          <w:lang w:val="es-MX"/>
         </w:rPr>
       </w:pPr>
     </w:p>
@@ -625,7 +631,7 @@
           <w:insideV w:val="single" w:sz="8" w:space="0" w:color="000000"/>
         </w:tblBorders>
         <w:tblLayout w:type="fixed"/>
-        <w:tblLook w:val="0600" w:firstRow="0" w:lastRow="0" w:firstColumn="0" w:lastColumn="0" w:noHBand="1" w:noVBand="1"/>
+        <w:tblLook w:val="0600"/>
       </w:tblPr>
       <w:tblGrid>
         <w:gridCol w:w="9360"/>
@@ -675,6 +681,7 @@
         <w:rPr>
           <w:rFonts w:ascii="Times New Roman" w:hAnsi="Times New Roman" w:cs="Times New Roman"/>
           <w:color w:val="auto"/>
+          <w:lang w:val="es-MX"/>
         </w:rPr>
       </w:pPr>
     </w:p>
@@ -855,6 +862,7 @@
         <w:rPr>
           <w:rFonts w:ascii="Times New Roman" w:hAnsi="Times New Roman" w:cs="Times New Roman"/>
           <w:color w:val="auto"/>
+          <w:lang w:val="es-MX"/>
         </w:rPr>
       </w:pPr>
     </w:p>
@@ -990,6 +998,7 @@
         <w:rPr>
           <w:rFonts w:ascii="Times New Roman" w:hAnsi="Times New Roman" w:cs="Times New Roman"/>
           <w:color w:val="auto"/>
+          <w:lang w:val="es-MX"/>
         </w:rPr>
       </w:pPr>
     </w:p>
@@ -1053,9 +1062,52 @@
     <w:p>
       <w:pPr>
         <w:spacing w:after="0" w:line="240" w:lineRule="auto"/>
-        <w:rPr>
-          <w:rFonts w:ascii="Times New Roman" w:hAnsi="Times New Roman" w:cs="Times New Roman"/>
-          <w:color w:val="auto"/>
+        <w:ind w:left="360"/>
+        <w:contextualSpacing/>
+        <w:jc w:val="both"/>
+        <w:rPr>
+          <w:rFonts w:ascii="Times New Roman" w:hAnsi="Times New Roman" w:cs="Times New Roman"/>
+          <w:color w:val="auto"/>
+          <w:lang w:val="es-ES"/>
+        </w:rPr>
+      </w:pPr>
+    </w:p>
+    <w:p>
+      <w:pPr>
+        <w:spacing w:after="0" w:line="240" w:lineRule="auto"/>
+        <w:ind w:left="360"/>
+        <w:contextualSpacing/>
+        <w:jc w:val="both"/>
+        <w:rPr>
+          <w:rFonts w:ascii="Times New Roman" w:hAnsi="Times New Roman" w:cs="Times New Roman"/>
+          <w:color w:val="auto"/>
+          <w:lang w:val="es-ES"/>
+        </w:rPr>
+      </w:pPr>
+    </w:p>
+    <w:p>
+      <w:pPr>
+        <w:spacing w:after="0" w:line="240" w:lineRule="auto"/>
+        <w:ind w:left="360"/>
+        <w:contextualSpacing/>
+        <w:jc w:val="both"/>
+        <w:rPr>
+          <w:rFonts w:ascii="Times New Roman" w:hAnsi="Times New Roman" w:cs="Times New Roman"/>
+          <w:color w:val="auto"/>
+          <w:lang w:val="es-ES"/>
+        </w:rPr>
+      </w:pPr>
+    </w:p>
+    <w:p>
+      <w:pPr>
+        <w:spacing w:after="0" w:line="240" w:lineRule="auto"/>
+        <w:ind w:left="360"/>
+        <w:contextualSpacing/>
+        <w:jc w:val="both"/>
+        <w:rPr>
+          <w:rFonts w:ascii="Times New Roman" w:hAnsi="Times New Roman" w:cs="Times New Roman"/>
+          <w:color w:val="auto"/>
+          <w:lang w:val="es-ES"/>
         </w:rPr>
       </w:pPr>
     </w:p>
@@ -1081,39 +1133,26 @@
           <w:color w:val="auto"/>
           <w:lang w:val="es-ES"/>
         </w:rPr>
-        <w:t>¿Qui</w:t>
-      </w:r>
-      <w:r>
-        <w:rPr>
-          <w:rFonts w:ascii="Times New Roman" w:hAnsi="Times New Roman" w:cs="Times New Roman"/>
-          <w:color w:val="auto"/>
-          <w:lang w:val="es-ES"/>
-        </w:rPr>
-        <w:t>é</w:t>
-      </w:r>
-      <w:r>
-        <w:rPr>
-          <w:rFonts w:ascii="Times New Roman" w:hAnsi="Times New Roman" w:cs="Times New Roman"/>
-          <w:color w:val="auto"/>
-          <w:lang w:val="es-ES"/>
-        </w:rPr>
-        <w:t>n</w:t>
-      </w:r>
-      <w:r>
-        <w:rPr>
-          <w:rFonts w:ascii="Times New Roman" w:hAnsi="Times New Roman" w:cs="Times New Roman"/>
-          <w:color w:val="auto"/>
-          <w:lang w:val="es-ES"/>
-        </w:rPr>
-        <w:t xml:space="preserve"> inicio el proceso de creación de las zonas de no pesca? Encierre en un circulo todas las respuestas que apliquen</w:t>
-      </w:r>
-      <w:r>
-        <w:rPr>
-          <w:rFonts w:ascii="Times New Roman" w:hAnsi="Times New Roman" w:cs="Times New Roman"/>
-          <w:color w:val="auto"/>
-          <w:lang w:val="es-ES"/>
-        </w:rPr>
-        <w:t xml:space="preserve"> y destaque los 3 actores principales.</w:t>
+        <w:lastRenderedPageBreak/>
+        <w:t xml:space="preserve">¿Quién inicio el proceso de creación de las zonas de no pesca? Encierre en un </w:t>
+      </w:r>
+      <w:proofErr w:type="gramStart"/>
+      <w:r>
+        <w:rPr>
+          <w:rFonts w:ascii="Times New Roman" w:hAnsi="Times New Roman" w:cs="Times New Roman"/>
+          <w:color w:val="auto"/>
+          <w:lang w:val="es-ES"/>
+        </w:rPr>
+        <w:t>circulo</w:t>
+      </w:r>
+      <w:proofErr w:type="gramEnd"/>
+      <w:r>
+        <w:rPr>
+          <w:rFonts w:ascii="Times New Roman" w:hAnsi="Times New Roman" w:cs="Times New Roman"/>
+          <w:color w:val="auto"/>
+          <w:lang w:val="es-ES"/>
+        </w:rPr>
+        <w:t xml:space="preserve"> todas las respuestas que apliquen y destaque los 3 actores principales.</w:t>
       </w:r>
     </w:p>
     <w:p>
@@ -1124,17 +1163,7 @@
         <w:rPr>
           <w:rFonts w:ascii="Times New Roman" w:hAnsi="Times New Roman" w:cs="Times New Roman"/>
           <w:color w:val="auto"/>
-        </w:rPr>
-      </w:pPr>
-    </w:p>
-    <w:p>
-      <w:pPr>
-        <w:spacing w:after="0" w:line="240" w:lineRule="auto"/>
-        <w:contextualSpacing/>
-        <w:jc w:val="both"/>
-        <w:rPr>
-          <w:rFonts w:ascii="Times New Roman" w:hAnsi="Times New Roman" w:cs="Times New Roman"/>
-          <w:color w:val="auto"/>
+          <w:lang w:val="es-MX"/>
         </w:rPr>
       </w:pPr>
     </w:p>
@@ -1155,7 +1184,6 @@
           <w:color w:val="auto"/>
           <w:lang w:val="es-ES"/>
         </w:rPr>
-        <w:lastRenderedPageBreak/>
         <w:t>Comu</w:t>
       </w:r>
       <w:r>
@@ -1306,16 +1334,6 @@
         </w:rPr>
         <w:t>:</w:t>
       </w:r>
-    </w:p>
-    <w:p>
-      <w:pPr>
-        <w:spacing w:after="0"/>
-        <w:ind w:left="720"/>
-        <w:rPr>
-          <w:rFonts w:ascii="Times New Roman" w:hAnsi="Times New Roman" w:cs="Times New Roman"/>
-          <w:color w:val="auto"/>
-        </w:rPr>
-      </w:pPr>
     </w:p>
     <w:p>
       <w:pPr>
@@ -1367,6 +1385,7 @@
         <w:rPr>
           <w:rFonts w:ascii="Times New Roman" w:hAnsi="Times New Roman" w:cs="Times New Roman"/>
           <w:color w:val="auto"/>
+          <w:lang w:val="es-MX"/>
         </w:rPr>
       </w:pPr>
     </w:p>
@@ -1593,10 +1612,10 @@
     </w:p>
     <w:tbl>
       <w:tblPr>
-        <w:tblStyle w:val="TableGrid"/>
+        <w:tblStyle w:val="Tablaconcuadrcula"/>
         <w:tblW w:w="9540" w:type="dxa"/>
         <w:tblInd w:w="85" w:type="dxa"/>
-        <w:tblLook w:val="04A0" w:firstRow="1" w:lastRow="0" w:firstColumn="1" w:lastColumn="0" w:noHBand="0" w:noVBand="1"/>
+        <w:tblLook w:val="04A0"/>
       </w:tblPr>
       <w:tblGrid>
         <w:gridCol w:w="5295"/>
@@ -2295,6 +2314,7 @@
         <w:rPr>
           <w:rFonts w:ascii="Times New Roman" w:hAnsi="Times New Roman" w:cs="Times New Roman"/>
           <w:color w:val="auto"/>
+          <w:lang w:val="es-MX"/>
         </w:rPr>
       </w:pPr>
     </w:p>
@@ -2312,7 +2332,7 @@
           <w:insideV w:val="single" w:sz="8" w:space="0" w:color="000000"/>
         </w:tblBorders>
         <w:tblLayout w:type="fixed"/>
-        <w:tblLook w:val="0600" w:firstRow="0" w:lastRow="0" w:firstColumn="0" w:lastColumn="0" w:noHBand="1" w:noVBand="1"/>
+        <w:tblLook w:val="0600"/>
       </w:tblPr>
       <w:tblGrid>
         <w:gridCol w:w="990"/>
@@ -3205,6 +3225,16 @@
     </w:p>
     <w:p>
       <w:pPr>
+        <w:spacing w:after="0" w:line="240" w:lineRule="auto"/>
+        <w:jc w:val="both"/>
+        <w:rPr>
+          <w:rFonts w:ascii="Times New Roman" w:hAnsi="Times New Roman" w:cs="Times New Roman"/>
+          <w:color w:val="auto"/>
+        </w:rPr>
+      </w:pPr>
+    </w:p>
+    <w:p>
+      <w:pPr>
         <w:numPr>
           <w:ilvl w:val="0"/>
           <w:numId w:val="1"/>
@@ -3225,6 +3255,7 @@
           <w:color w:val="auto"/>
           <w:lang w:val="es-ES"/>
         </w:rPr>
+        <w:lastRenderedPageBreak/>
         <w:t>¿Están reconocidas</w:t>
       </w:r>
       <w:r>
@@ -3245,12 +3276,14 @@
         <w:rPr>
           <w:rFonts w:ascii="Times New Roman" w:hAnsi="Times New Roman" w:cs="Times New Roman"/>
           <w:color w:val="auto"/>
-        </w:rPr>
-      </w:pPr>
-      <w:r>
-        <w:rPr>
-          <w:rFonts w:ascii="Times New Roman" w:hAnsi="Times New Roman" w:cs="Times New Roman"/>
-          <w:color w:val="auto"/>
+          <w:lang w:val="es-MX"/>
+        </w:rPr>
+      </w:pPr>
+      <w:r>
+        <w:rPr>
+          <w:rFonts w:ascii="Times New Roman" w:hAnsi="Times New Roman" w:cs="Times New Roman"/>
+          <w:color w:val="auto"/>
+          <w:lang w:val="es-MX"/>
         </w:rPr>
         <w:t xml:space="preserve"> </w:t>
       </w:r>
@@ -3277,7 +3310,6 @@
           <w:color w:val="auto"/>
           <w:lang w:val="es-ES"/>
         </w:rPr>
-        <w:lastRenderedPageBreak/>
         <w:t>Si no están</w:t>
       </w:r>
       <w:r>
@@ -3294,7 +3326,23 @@
           <w:color w:val="auto"/>
           <w:lang w:val="es-ES"/>
         </w:rPr>
-        <w:t>, ha comenzado la comunidad el proceso para que las zonas de no pesca sean reconocidas legalmente?</w:t>
+        <w:t xml:space="preserve">, </w:t>
+      </w:r>
+      <w:r>
+        <w:rPr>
+          <w:rFonts w:ascii="Times New Roman" w:hAnsi="Times New Roman" w:cs="Times New Roman"/>
+          <w:color w:val="auto"/>
+          <w:lang w:val="es-ES"/>
+        </w:rPr>
+        <w:t>¿</w:t>
+      </w:r>
+      <w:r>
+        <w:rPr>
+          <w:rFonts w:ascii="Times New Roman" w:hAnsi="Times New Roman" w:cs="Times New Roman"/>
+          <w:color w:val="auto"/>
+          <w:lang w:val="es-ES"/>
+        </w:rPr>
+        <w:t>ha comenzado la comunidad el proceso para que las zonas de no pesca sean reconocidas legalmente?</w:t>
       </w:r>
     </w:p>
     <w:p>
@@ -3306,6 +3354,7 @@
         <w:rPr>
           <w:rFonts w:ascii="Times New Roman" w:hAnsi="Times New Roman" w:cs="Times New Roman"/>
           <w:color w:val="auto"/>
+          <w:lang w:val="es-MX"/>
         </w:rPr>
       </w:pPr>
     </w:p>
@@ -3429,6 +3478,7 @@
         <w:rPr>
           <w:rFonts w:ascii="Times New Roman" w:hAnsi="Times New Roman" w:cs="Times New Roman"/>
           <w:color w:val="auto"/>
+          <w:lang w:val="es-MX"/>
         </w:rPr>
       </w:pPr>
     </w:p>
@@ -3439,6 +3489,7 @@
         <w:rPr>
           <w:rFonts w:ascii="Times New Roman" w:hAnsi="Times New Roman" w:cs="Times New Roman"/>
           <w:color w:val="auto"/>
+          <w:lang w:val="es-MX"/>
         </w:rPr>
       </w:pPr>
     </w:p>
@@ -3486,7 +3537,7 @@
           <w:insideV w:val="single" w:sz="8" w:space="0" w:color="000000"/>
         </w:tblBorders>
         <w:tblLayout w:type="fixed"/>
-        <w:tblLook w:val="0600" w:firstRow="0" w:lastRow="0" w:firstColumn="0" w:lastColumn="0" w:noHBand="1" w:noVBand="1"/>
+        <w:tblLook w:val="0600"/>
       </w:tblPr>
       <w:tblGrid>
         <w:gridCol w:w="9360"/>
@@ -3510,6 +3561,7 @@
                 <w:rFonts w:ascii="Times New Roman" w:hAnsi="Times New Roman" w:cs="Times New Roman"/>
                 <w:i/>
                 <w:color w:val="auto"/>
+                <w:lang w:val="es-MX"/>
               </w:rPr>
             </w:pPr>
             <w:r>
@@ -3544,6 +3596,7 @@
         <w:rPr>
           <w:rFonts w:ascii="Times New Roman" w:hAnsi="Times New Roman" w:cs="Times New Roman"/>
           <w:color w:val="auto"/>
+          <w:lang w:val="es-MX"/>
         </w:rPr>
       </w:pPr>
     </w:p>
@@ -3589,6 +3642,7 @@
         <w:rPr>
           <w:rFonts w:ascii="Times New Roman" w:hAnsi="Times New Roman" w:cs="Times New Roman"/>
           <w:color w:val="auto"/>
+          <w:lang w:val="es-MX"/>
         </w:rPr>
       </w:pPr>
     </w:p>
@@ -3600,6 +3654,7 @@
         <w:rPr>
           <w:rFonts w:ascii="Times New Roman" w:hAnsi="Times New Roman" w:cs="Times New Roman"/>
           <w:color w:val="auto"/>
+          <w:lang w:val="es-MX"/>
         </w:rPr>
       </w:pPr>
     </w:p>
@@ -3661,12 +3716,14 @@
         <w:rPr>
           <w:rFonts w:ascii="Times New Roman" w:hAnsi="Times New Roman" w:cs="Times New Roman"/>
           <w:color w:val="auto"/>
-        </w:rPr>
-      </w:pPr>
-      <w:r>
-        <w:rPr>
-          <w:rFonts w:ascii="Times New Roman" w:hAnsi="Times New Roman" w:cs="Times New Roman"/>
-          <w:color w:val="auto"/>
+          <w:lang w:val="es-MX"/>
+        </w:rPr>
+      </w:pPr>
+      <w:r>
+        <w:rPr>
+          <w:rFonts w:ascii="Times New Roman" w:hAnsi="Times New Roman" w:cs="Times New Roman"/>
+          <w:color w:val="auto"/>
+          <w:lang w:val="es-MX"/>
         </w:rPr>
         <w:t xml:space="preserve"> </w:t>
       </w:r>
@@ -3916,14 +3973,6 @@
           <w:lang w:val="es-ES"/>
         </w:rPr>
         <w:tab/>
-      </w:r>
-      <w:proofErr w:type="spellStart"/>
-      <w:r>
-        <w:rPr>
-          <w:rFonts w:ascii="Times New Roman" w:hAnsi="Times New Roman" w:cs="Times New Roman"/>
-          <w:color w:val="auto"/>
-          <w:lang w:val="es-ES"/>
-        </w:rPr>
         <w:t>Demersal</w:t>
       </w:r>
       <w:r>
@@ -3934,7 +3983,6 @@
         </w:rPr>
         <w:t>es</w:t>
       </w:r>
-      <w:proofErr w:type="spellEnd"/>
     </w:p>
     <w:p>
       <w:pPr>
@@ -4265,6 +4313,7 @@
         <w:rPr>
           <w:rFonts w:ascii="Times New Roman" w:hAnsi="Times New Roman" w:cs="Times New Roman"/>
           <w:color w:val="auto"/>
+          <w:lang w:val="es-MX"/>
         </w:rPr>
       </w:pPr>
     </w:p>
@@ -4275,8 +4324,30 @@
         <w:rPr>
           <w:rFonts w:ascii="Times New Roman" w:hAnsi="Times New Roman" w:cs="Times New Roman"/>
           <w:color w:val="auto"/>
-        </w:rPr>
-      </w:pPr>
+          <w:lang w:val="es-MX"/>
+        </w:rPr>
+      </w:pPr>
+    </w:p>
+    <w:p>
+      <w:pPr>
+        <w:rPr>
+          <w:rFonts w:ascii="Times New Roman" w:hAnsi="Times New Roman" w:cs="Times New Roman"/>
+          <w:b/>
+          <w:color w:val="auto"/>
+          <w:sz w:val="24"/>
+          <w:szCs w:val="24"/>
+        </w:rPr>
+      </w:pPr>
+      <w:r>
+        <w:rPr>
+          <w:rFonts w:ascii="Times New Roman" w:hAnsi="Times New Roman" w:cs="Times New Roman"/>
+          <w:b/>
+          <w:color w:val="auto"/>
+          <w:sz w:val="24"/>
+          <w:szCs w:val="24"/>
+        </w:rPr>
+        <w:br w:type="page"/>
+      </w:r>
     </w:p>
     <w:p>
       <w:pPr>
@@ -4295,6 +4366,7 @@
           <w:sz w:val="24"/>
           <w:szCs w:val="24"/>
         </w:rPr>
+        <w:lastRenderedPageBreak/>
         <w:t>SECC</w:t>
       </w:r>
       <w:r>
@@ -4322,7 +4394,7 @@
           <w:insideV w:val="single" w:sz="8" w:space="0" w:color="000000"/>
         </w:tblBorders>
         <w:tblLayout w:type="fixed"/>
-        <w:tblLook w:val="0600" w:firstRow="0" w:lastRow="0" w:firstColumn="0" w:lastColumn="0" w:noHBand="1" w:noVBand="1"/>
+        <w:tblLook w:val="0600"/>
       </w:tblPr>
       <w:tblGrid>
         <w:gridCol w:w="9360"/>
@@ -4348,6 +4420,7 @@
               <w:rPr>
                 <w:rFonts w:ascii="Times New Roman" w:hAnsi="Times New Roman" w:cs="Times New Roman"/>
                 <w:color w:val="auto"/>
+                <w:lang w:val="es-MX"/>
               </w:rPr>
             </w:pPr>
             <w:r>
@@ -4439,6 +4512,7 @@
         <w:rPr>
           <w:rFonts w:ascii="Times New Roman" w:hAnsi="Times New Roman" w:cs="Times New Roman"/>
           <w:color w:val="auto"/>
+          <w:lang w:val="es-MX"/>
         </w:rPr>
       </w:pPr>
     </w:p>
@@ -4576,7 +4650,6 @@
           <w:color w:val="auto"/>
           <w:lang w:val="es-ES"/>
         </w:rPr>
-        <w:lastRenderedPageBreak/>
         <w:t>Bajo</w:t>
       </w:r>
     </w:p>
@@ -4607,6 +4680,7 @@
         <w:rPr>
           <w:rFonts w:ascii="Times New Roman" w:hAnsi="Times New Roman" w:cs="Times New Roman"/>
           <w:color w:val="auto"/>
+          <w:lang w:val="es-MX"/>
         </w:rPr>
       </w:pPr>
     </w:p>
@@ -4617,6 +4691,7 @@
         <w:rPr>
           <w:rFonts w:ascii="Times New Roman" w:hAnsi="Times New Roman" w:cs="Times New Roman"/>
           <w:color w:val="auto"/>
+          <w:lang w:val="es-MX"/>
         </w:rPr>
       </w:pPr>
     </w:p>
@@ -5093,17 +5168,17 @@
           <w:insideV w:val="single" w:sz="4" w:space="0" w:color="000000"/>
         </w:tblBorders>
         <w:tblLayout w:type="fixed"/>
-        <w:tblLook w:val="0400" w:firstRow="0" w:lastRow="0" w:firstColumn="0" w:lastColumn="0" w:noHBand="0" w:noVBand="1"/>
+        <w:tblLook w:val="0400"/>
       </w:tblPr>
       <w:tblGrid>
-        <w:gridCol w:w="3890"/>
-        <w:gridCol w:w="2945"/>
+        <w:gridCol w:w="4199"/>
+        <w:gridCol w:w="2636"/>
         <w:gridCol w:w="2515"/>
       </w:tblGrid>
       <w:tr>
         <w:tc>
           <w:tcPr>
-            <w:tcW w:w="3890" w:type="dxa"/>
+            <w:tcW w:w="4199" w:type="dxa"/>
           </w:tcPr>
           <w:p>
             <w:pPr>
@@ -5118,7 +5193,7 @@
         </w:tc>
         <w:tc>
           <w:tcPr>
-            <w:tcW w:w="2945" w:type="dxa"/>
+            <w:tcW w:w="2636" w:type="dxa"/>
           </w:tcPr>
           <w:p>
             <w:pPr>
@@ -5166,7 +5241,7 @@
       <w:tr>
         <w:tc>
           <w:tcPr>
-            <w:tcW w:w="3890" w:type="dxa"/>
+            <w:tcW w:w="4199" w:type="dxa"/>
           </w:tcPr>
           <w:p>
             <w:pPr>
@@ -5196,7 +5271,7 @@
         </w:tc>
         <w:tc>
           <w:tcPr>
-            <w:tcW w:w="2945" w:type="dxa"/>
+            <w:tcW w:w="2636" w:type="dxa"/>
           </w:tcPr>
           <w:p>
             <w:pPr>
@@ -5228,7 +5303,7 @@
       <w:tr>
         <w:tc>
           <w:tcPr>
-            <w:tcW w:w="3890" w:type="dxa"/>
+            <w:tcW w:w="4199" w:type="dxa"/>
           </w:tcPr>
           <w:p>
             <w:pPr>
@@ -5258,7 +5333,7 @@
         </w:tc>
         <w:tc>
           <w:tcPr>
-            <w:tcW w:w="2945" w:type="dxa"/>
+            <w:tcW w:w="2636" w:type="dxa"/>
           </w:tcPr>
           <w:p>
             <w:pPr>
@@ -5290,7 +5365,7 @@
       <w:tr>
         <w:tc>
           <w:tcPr>
-            <w:tcW w:w="3890" w:type="dxa"/>
+            <w:tcW w:w="4199" w:type="dxa"/>
           </w:tcPr>
           <w:p>
             <w:pPr>
@@ -5320,7 +5395,7 @@
         </w:tc>
         <w:tc>
           <w:tcPr>
-            <w:tcW w:w="2945" w:type="dxa"/>
+            <w:tcW w:w="2636" w:type="dxa"/>
           </w:tcPr>
           <w:p>
             <w:pPr>
@@ -5352,7 +5427,7 @@
       <w:tr>
         <w:tc>
           <w:tcPr>
-            <w:tcW w:w="3890" w:type="dxa"/>
+            <w:tcW w:w="4199" w:type="dxa"/>
           </w:tcPr>
           <w:p>
             <w:pPr>
@@ -5496,7 +5571,7 @@
         </w:tc>
         <w:tc>
           <w:tcPr>
-            <w:tcW w:w="2945" w:type="dxa"/>
+            <w:tcW w:w="2636" w:type="dxa"/>
           </w:tcPr>
           <w:p>
             <w:pPr>
@@ -5532,6 +5607,7 @@
         <w:rPr>
           <w:rFonts w:ascii="Times New Roman" w:hAnsi="Times New Roman" w:cs="Times New Roman"/>
           <w:color w:val="auto"/>
+          <w:lang w:val="es-MX"/>
         </w:rPr>
       </w:pPr>
     </w:p>
@@ -5541,6 +5617,7 @@
         <w:rPr>
           <w:rFonts w:ascii="Times New Roman" w:hAnsi="Times New Roman" w:cs="Times New Roman"/>
           <w:color w:val="auto"/>
+          <w:lang w:val="es-MX"/>
         </w:rPr>
       </w:pPr>
     </w:p>
@@ -5550,83 +5627,7 @@
         <w:rPr>
           <w:rFonts w:ascii="Times New Roman" w:hAnsi="Times New Roman" w:cs="Times New Roman"/>
           <w:color w:val="auto"/>
-        </w:rPr>
-      </w:pPr>
-    </w:p>
-    <w:p>
-      <w:pPr>
-        <w:spacing w:line="240" w:lineRule="auto"/>
-        <w:rPr>
-          <w:rFonts w:ascii="Times New Roman" w:hAnsi="Times New Roman" w:cs="Times New Roman"/>
-          <w:color w:val="auto"/>
-        </w:rPr>
-      </w:pPr>
-    </w:p>
-    <w:p>
-      <w:pPr>
-        <w:spacing w:line="240" w:lineRule="auto"/>
-        <w:rPr>
-          <w:rFonts w:ascii="Times New Roman" w:hAnsi="Times New Roman" w:cs="Times New Roman"/>
-          <w:color w:val="auto"/>
-        </w:rPr>
-      </w:pPr>
-    </w:p>
-    <w:p>
-      <w:pPr>
-        <w:spacing w:line="240" w:lineRule="auto"/>
-        <w:rPr>
-          <w:rFonts w:ascii="Times New Roman" w:hAnsi="Times New Roman" w:cs="Times New Roman"/>
-          <w:color w:val="auto"/>
-        </w:rPr>
-      </w:pPr>
-    </w:p>
-    <w:p>
-      <w:pPr>
-        <w:spacing w:line="240" w:lineRule="auto"/>
-        <w:rPr>
-          <w:rFonts w:ascii="Times New Roman" w:hAnsi="Times New Roman" w:cs="Times New Roman"/>
-          <w:color w:val="auto"/>
-        </w:rPr>
-      </w:pPr>
-    </w:p>
-    <w:p>
-      <w:pPr>
-        <w:spacing w:line="240" w:lineRule="auto"/>
-        <w:rPr>
-          <w:rFonts w:ascii="Times New Roman" w:hAnsi="Times New Roman" w:cs="Times New Roman"/>
-          <w:color w:val="auto"/>
-        </w:rPr>
-      </w:pPr>
-    </w:p>
-    <w:p>
-      <w:pPr>
-        <w:spacing w:line="240" w:lineRule="auto"/>
-        <w:rPr>
-          <w:rFonts w:ascii="Times New Roman" w:hAnsi="Times New Roman" w:cs="Times New Roman"/>
-          <w:color w:val="auto"/>
-        </w:rPr>
-      </w:pPr>
-    </w:p>
-    <w:p>
-      <w:pPr>
-        <w:spacing w:line="240" w:lineRule="auto"/>
-        <w:rPr>
-          <w:rFonts w:ascii="Times New Roman" w:hAnsi="Times New Roman" w:cs="Times New Roman"/>
-          <w:color w:val="auto"/>
-        </w:rPr>
-      </w:pPr>
-    </w:p>
-    <w:p>
-      <w:pPr>
-        <w:spacing w:after="120" w:line="240" w:lineRule="auto"/>
-        <w:jc w:val="center"/>
-        <w:rPr>
-          <w:rFonts w:ascii="Times New Roman" w:hAnsi="Times New Roman" w:cs="Times New Roman"/>
-          <w:b/>
-          <w:color w:val="auto"/>
-          <w:sz w:val="24"/>
-          <w:szCs w:val="24"/>
-          <w:lang w:val="es-ES"/>
+          <w:lang w:val="es-MX"/>
         </w:rPr>
       </w:pPr>
     </w:p>
@@ -5677,7 +5678,7 @@
           <w:insideV w:val="single" w:sz="8" w:space="0" w:color="000000"/>
         </w:tblBorders>
         <w:tblLayout w:type="fixed"/>
-        <w:tblLook w:val="0600" w:firstRow="0" w:lastRow="0" w:firstColumn="0" w:lastColumn="0" w:noHBand="1" w:noVBand="1"/>
+        <w:tblLook w:val="0600"/>
       </w:tblPr>
       <w:tblGrid>
         <w:gridCol w:w="9360"/>
@@ -5808,10 +5809,10 @@
     </w:p>
     <w:tbl>
       <w:tblPr>
-        <w:tblStyle w:val="TableGrid"/>
+        <w:tblStyle w:val="Tablaconcuadrcula"/>
         <w:tblW w:w="0" w:type="auto"/>
         <w:tblInd w:w="360" w:type="dxa"/>
-        <w:tblLook w:val="04A0" w:firstRow="1" w:lastRow="0" w:firstColumn="1" w:lastColumn="0" w:noHBand="0" w:noVBand="1"/>
+        <w:tblLook w:val="04A0"/>
       </w:tblPr>
       <w:tblGrid>
         <w:gridCol w:w="1908"/>
@@ -6448,10 +6449,10 @@
     </w:p>
     <w:tbl>
       <w:tblPr>
-        <w:tblStyle w:val="TableGrid"/>
+        <w:tblStyle w:val="Tablaconcuadrcula"/>
         <w:tblW w:w="8995" w:type="dxa"/>
         <w:tblInd w:w="360" w:type="dxa"/>
-        <w:tblLook w:val="04A0" w:firstRow="1" w:lastRow="0" w:firstColumn="1" w:lastColumn="0" w:noHBand="0" w:noVBand="1"/>
+        <w:tblLook w:val="04A0"/>
       </w:tblPr>
       <w:tblGrid>
         <w:gridCol w:w="2280"/>
@@ -7017,7 +7018,7 @@
     </w:p>
     <w:p>
       <w:pPr>
-        <w:pStyle w:val="ListParagraph"/>
+        <w:pStyle w:val="Prrafodelista"/>
         <w:numPr>
           <w:ilvl w:val="0"/>
           <w:numId w:val="1"/>
@@ -7058,7 +7059,20 @@
     </w:p>
     <w:p>
       <w:pPr>
-        <w:pStyle w:val="ListParagraph"/>
+        <w:pStyle w:val="Prrafodelista"/>
+        <w:spacing w:line="240" w:lineRule="auto"/>
+        <w:ind w:left="360"/>
+        <w:jc w:val="both"/>
+        <w:rPr>
+          <w:rFonts w:ascii="Times New Roman" w:hAnsi="Times New Roman" w:cs="Times New Roman"/>
+          <w:color w:val="auto"/>
+          <w:lang w:val="es-ES"/>
+        </w:rPr>
+      </w:pPr>
+    </w:p>
+    <w:p>
+      <w:pPr>
+        <w:pStyle w:val="Prrafodelista"/>
         <w:numPr>
           <w:ilvl w:val="0"/>
           <w:numId w:val="1"/>
@@ -7093,126 +7107,29 @@
     </w:p>
     <w:p>
       <w:pPr>
-        <w:pStyle w:val="ListParagraph"/>
         <w:spacing w:line="240" w:lineRule="auto"/>
-        <w:ind w:left="360"/>
-        <w:jc w:val="both"/>
-        <w:rPr>
-          <w:rFonts w:ascii="Times New Roman" w:hAnsi="Times New Roman" w:cs="Times New Roman"/>
-          <w:color w:val="auto"/>
-          <w:lang w:val="es-ES"/>
-        </w:rPr>
-      </w:pPr>
-    </w:p>
-    <w:p>
-      <w:pPr>
-        <w:spacing w:line="240" w:lineRule="auto"/>
-        <w:rPr>
-          <w:rFonts w:ascii="Times New Roman" w:hAnsi="Times New Roman" w:cs="Times New Roman"/>
-          <w:color w:val="auto"/>
-        </w:rPr>
-      </w:pPr>
-    </w:p>
-    <w:p>
-      <w:pPr>
-        <w:spacing w:line="240" w:lineRule="auto"/>
-        <w:rPr>
-          <w:rFonts w:ascii="Times New Roman" w:hAnsi="Times New Roman" w:cs="Times New Roman"/>
-          <w:color w:val="auto"/>
-        </w:rPr>
-      </w:pPr>
-    </w:p>
-    <w:p>
-      <w:pPr>
-        <w:pStyle w:val="ListParagraph"/>
+        <w:rPr>
+          <w:rFonts w:ascii="Times New Roman" w:hAnsi="Times New Roman" w:cs="Times New Roman"/>
+          <w:color w:val="auto"/>
+          <w:lang w:val="es-MX"/>
+        </w:rPr>
+      </w:pPr>
+    </w:p>
+    <w:p>
+      <w:pPr>
+        <w:pStyle w:val="Prrafodelista"/>
         <w:numPr>
           <w:ilvl w:val="0"/>
           <w:numId w:val="1"/>
         </w:numPr>
         <w:spacing w:line="240" w:lineRule="auto"/>
-        <w:rPr>
-          <w:rFonts w:ascii="Times New Roman" w:hAnsi="Times New Roman" w:cs="Times New Roman"/>
-          <w:color w:val="auto"/>
-          <w:lang w:val="es-ES"/>
-        </w:rPr>
-      </w:pPr>
-      <w:r>
-        <w:rPr>
-          <w:noProof/>
-        </w:rPr>
-        <mc:AlternateContent>
-          <mc:Choice Requires="wps">
-            <w:drawing>
-              <wp:anchor distT="0" distB="0" distL="114300" distR="114300" simplePos="0" relativeHeight="251659264" behindDoc="0" locked="0" layoutInCell="1" allowOverlap="1" wp14:anchorId="599501D4" wp14:editId="4473F7CF">
-                <wp:simplePos x="0" y="0"/>
-                <wp:positionH relativeFrom="column">
-                  <wp:posOffset>76200</wp:posOffset>
-                </wp:positionH>
-                <wp:positionV relativeFrom="paragraph">
-                  <wp:posOffset>191135</wp:posOffset>
-                </wp:positionV>
-                <wp:extent cx="6086475" cy="1838325"/>
-                <wp:effectExtent l="0" t="0" r="28575" b="28575"/>
-                <wp:wrapNone/>
-                <wp:docPr id="2" name="Retângulo 2"/>
-                <wp:cNvGraphicFramePr/>
-                <a:graphic xmlns:a="http://schemas.openxmlformats.org/drawingml/2006/main">
-                  <a:graphicData uri="http://schemas.microsoft.com/office/word/2010/wordprocessingShape">
-                    <wps:wsp>
-                      <wps:cNvSpPr/>
-                      <wps:spPr>
-                        <a:xfrm>
-                          <a:off x="0" y="0"/>
-                          <a:ext cx="6086475" cy="1838325"/>
-                        </a:xfrm>
-                        <a:prstGeom prst="rect">
-                          <a:avLst/>
-                        </a:prstGeom>
-                        <a:noFill/>
-                        <a:ln>
-                          <a:solidFill>
-                            <a:schemeClr val="tx1"/>
-                          </a:solidFill>
-                        </a:ln>
-                      </wps:spPr>
-                      <wps:style>
-                        <a:lnRef idx="2">
-                          <a:schemeClr val="accent1">
-                            <a:shade val="50000"/>
-                          </a:schemeClr>
-                        </a:lnRef>
-                        <a:fillRef idx="1">
-                          <a:schemeClr val="accent1"/>
-                        </a:fillRef>
-                        <a:effectRef idx="0">
-                          <a:schemeClr val="accent1"/>
-                        </a:effectRef>
-                        <a:fontRef idx="minor">
-                          <a:schemeClr val="lt1"/>
-                        </a:fontRef>
-                      </wps:style>
-                      <wps:bodyPr rot="0" spcFirstLastPara="0" vertOverflow="overflow" horzOverflow="overflow" vert="horz" wrap="square" lIns="91440" tIns="45720" rIns="91440" bIns="45720" numCol="1" spcCol="0" rtlCol="0" fromWordArt="0" anchor="ctr" anchorCtr="0" forceAA="0" compatLnSpc="1">
-                        <a:prstTxWarp prst="textNoShape">
-                          <a:avLst/>
-                        </a:prstTxWarp>
-                        <a:noAutofit/>
-                      </wps:bodyPr>
-                    </wps:wsp>
-                  </a:graphicData>
-                </a:graphic>
-                <wp14:sizeRelV relativeFrom="margin">
-                  <wp14:pctHeight>0</wp14:pctHeight>
-                </wp14:sizeRelV>
-              </wp:anchor>
-            </w:drawing>
-          </mc:Choice>
-          <mc:Fallback>
-            <w:pict>
-              <v:rect w14:anchorId="3F2D9488" id="Retângulo 2" o:spid="_x0000_s1026" style="position:absolute;margin-left:6pt;margin-top:15.05pt;width:479.25pt;height:144.75pt;z-index:251659264;visibility:visible;mso-wrap-style:square;mso-height-percent:0;mso-wrap-distance-left:9pt;mso-wrap-distance-top:0;mso-wrap-distance-right:9pt;mso-wrap-distance-bottom:0;mso-position-horizontal:absolute;mso-position-horizontal-relative:text;mso-position-vertical:absolute;mso-position-vertical-relative:text;mso-height-percent:0;mso-height-relative:margin;v-text-anchor:middle" o:gfxdata="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" filled="f" strokecolor="black [3213]" strokeweight="1pt"/>
-            </w:pict>
-          </mc:Fallback>
-        </mc:AlternateContent>
-      </w:r>
+        <w:ind w:hanging="360"/>
+        <w:rPr>
+          <w:rFonts w:ascii="Times New Roman" w:hAnsi="Times New Roman" w:cs="Times New Roman"/>
+          <w:color w:val="auto"/>
+          <w:lang w:val="es-ES"/>
+        </w:rPr>
+      </w:pPr>
       <w:r>
         <w:rPr>
           <w:rFonts w:ascii="Times New Roman" w:hAnsi="Times New Roman" w:cs="Times New Roman"/>
@@ -7240,14 +7157,23 @@
     </w:p>
     <w:p>
       <w:pPr>
-        <w:pStyle w:val="ListParagraph"/>
+        <w:pStyle w:val="Prrafodelista"/>
         <w:spacing w:line="240" w:lineRule="auto"/>
         <w:ind w:left="360"/>
         <w:rPr>
           <w:rFonts w:ascii="Times New Roman" w:hAnsi="Times New Roman" w:cs="Times New Roman"/>
           <w:color w:val="auto"/>
-        </w:rPr>
-      </w:pPr>
+          <w:lang w:val="es-MX"/>
+        </w:rPr>
+      </w:pPr>
+      <w:r>
+        <w:rPr>
+          <w:noProof/>
+        </w:rPr>
+        <w:pict>
+          <v:rect id="Retângulo 2" o:spid="_x0000_s1026" style="position:absolute;left:0;text-align:left;margin-left:6pt;margin-top:2.4pt;width:479.25pt;height:99.2pt;z-index:251659264;visibility:visible;mso-height-relative:margin;v-text-anchor:middle" filled="f" strokecolor="black [3213]" strokeweight="1pt"/>
+        </w:pict>
+      </w:r>
     </w:p>
     <w:sectPr>
       <w:headerReference w:type="default" r:id="rId7"/>
@@ -7263,7 +7189,7 @@
 </file>
 
 <file path=word/endnotes.xml><?xml version="1.0" encoding="utf-8"?>
-<w:endnotes xmlns:wpc="http://schemas.microsoft.com/office/word/2010/wordprocessingCanvas" xmlns:mo="http://schemas.microsoft.com/office/mac/office/2008/main" xmlns:mc="http://schemas.openxmlformats.org/markup-compatibility/2006" xmlns:mv="urn:schemas-microsoft-com:mac:vml" xmlns:o="urn:schemas-microsoft-com:office:office" xmlns:r="http://schemas.openxmlformats.org/officeDocument/2006/relationships" xmlns:m="http://schemas.openxmlformats.org/officeDocument/2006/math" xmlns:v="urn:schemas-microsoft-com:vml" xmlns:wp14="http://schemas.microsoft.com/office/word/2010/wordprocessingDrawing" xmlns:wp="http://schemas.openxmlformats.org/drawingml/2006/wordprocessingDrawing" xmlns:w10="urn:schemas-microsoft-com:office:word" xmlns:w="http://schemas.openxmlformats.org/wordprocessingml/2006/main" xmlns:w14="http://schemas.microsoft.com/office/word/2010/wordml" xmlns:w15="http://schemas.microsoft.com/office/word/2012/wordml" xmlns:wpg="http://schemas.microsoft.com/office/word/2010/wordprocessingGroup" xmlns:wpi="http://schemas.microsoft.com/office/word/2010/wordprocessingInk" xmlns:wne="http://schemas.microsoft.com/office/word/2006/wordml" xmlns:wps="http://schemas.microsoft.com/office/word/2010/wordprocessingShape" mc:Ignorable="w14 w15 wp14">
+<w:endnotes xmlns:ve="http://schemas.openxmlformats.org/markup-compatibility/2006" xmlns:o="urn:schemas-microsoft-com:office:office" xmlns:r="http://schemas.openxmlformats.org/officeDocument/2006/relationships" xmlns:m="http://schemas.openxmlformats.org/officeDocument/2006/math" xmlns:v="urn:schemas-microsoft-com:vml" xmlns:wp="http://schemas.openxmlformats.org/drawingml/2006/wordprocessingDrawing" xmlns:w10="urn:schemas-microsoft-com:office:word" xmlns:w="http://schemas.openxmlformats.org/wordprocessingml/2006/main" xmlns:wne="http://schemas.microsoft.com/office/word/2006/wordml">
   <w:endnote w:type="separator" w:id="-1">
     <w:p>
       <w:pPr>
@@ -7288,7 +7214,7 @@
 </file>
 
 <file path=word/footnotes.xml><?xml version="1.0" encoding="utf-8"?>
-<w:footnotes xmlns:wpc="http://schemas.microsoft.com/office/word/2010/wordprocessingCanvas" xmlns:mo="http://schemas.microsoft.com/office/mac/office/2008/main" xmlns:mc="http://schemas.openxmlformats.org/markup-compatibility/2006" xmlns:mv="urn:schemas-microsoft-com:mac:vml" xmlns:o="urn:schemas-microsoft-com:office:office" xmlns:r="http://schemas.openxmlformats.org/officeDocument/2006/relationships" xmlns:m="http://schemas.openxmlformats.org/officeDocument/2006/math" xmlns:v="urn:schemas-microsoft-com:vml" xmlns:wp14="http://schemas.microsoft.com/office/word/2010/wordprocessingDrawing" xmlns:wp="http://schemas.openxmlformats.org/drawingml/2006/wordprocessingDrawing" xmlns:w10="urn:schemas-microsoft-com:office:word" xmlns:w="http://schemas.openxmlformats.org/wordprocessingml/2006/main" xmlns:w14="http://schemas.microsoft.com/office/word/2010/wordml" xmlns:w15="http://schemas.microsoft.com/office/word/2012/wordml" xmlns:wpg="http://schemas.microsoft.com/office/word/2010/wordprocessingGroup" xmlns:wpi="http://schemas.microsoft.com/office/word/2010/wordprocessingInk" xmlns:wne="http://schemas.microsoft.com/office/word/2006/wordml" xmlns:wps="http://schemas.microsoft.com/office/word/2010/wordprocessingShape" mc:Ignorable="w14 w15 wp14">
+<w:footnotes xmlns:ve="http://schemas.openxmlformats.org/markup-compatibility/2006" xmlns:o="urn:schemas-microsoft-com:office:office" xmlns:r="http://schemas.openxmlformats.org/officeDocument/2006/relationships" xmlns:m="http://schemas.openxmlformats.org/officeDocument/2006/math" xmlns:v="urn:schemas-microsoft-com:vml" xmlns:wp="http://schemas.openxmlformats.org/drawingml/2006/wordprocessingDrawing" xmlns:w10="urn:schemas-microsoft-com:office:word" xmlns:w="http://schemas.openxmlformats.org/wordprocessingml/2006/main" xmlns:wne="http://schemas.microsoft.com/office/word/2006/wordml">
   <w:footnote w:type="separator" w:id="-1">
     <w:p>
       <w:pPr>
@@ -7313,7 +7239,7 @@
 </file>
 
 <file path=word/header1.xml><?xml version="1.0" encoding="utf-8"?>
-<w:hdr xmlns:wpc="http://schemas.microsoft.com/office/word/2010/wordprocessingCanvas" xmlns:mo="http://schemas.microsoft.com/office/mac/office/2008/main" xmlns:mc="http://schemas.openxmlformats.org/markup-compatibility/2006" xmlns:mv="urn:schemas-microsoft-com:mac:vml" xmlns:o="urn:schemas-microsoft-com:office:office" xmlns:r="http://schemas.openxmlformats.org/officeDocument/2006/relationships" xmlns:m="http://schemas.openxmlformats.org/officeDocument/2006/math" xmlns:v="urn:schemas-microsoft-com:vml" xmlns:wp14="http://schemas.microsoft.com/office/word/2010/wordprocessingDrawing" xmlns:wp="http://schemas.openxmlformats.org/drawingml/2006/wordprocessingDrawing" xmlns:w10="urn:schemas-microsoft-com:office:word" xmlns:w="http://schemas.openxmlformats.org/wordprocessingml/2006/main" xmlns:w14="http://schemas.microsoft.com/office/word/2010/wordml" xmlns:w15="http://schemas.microsoft.com/office/word/2012/wordml" xmlns:wpg="http://schemas.microsoft.com/office/word/2010/wordprocessingGroup" xmlns:wpi="http://schemas.microsoft.com/office/word/2010/wordprocessingInk" xmlns:wne="http://schemas.microsoft.com/office/word/2006/wordml" xmlns:wps="http://schemas.microsoft.com/office/word/2010/wordprocessingShape" mc:Ignorable="w14 w15 wp14">
+<w:hdr xmlns:ve="http://schemas.openxmlformats.org/markup-compatibility/2006" xmlns:o="urn:schemas-microsoft-com:office:office" xmlns:r="http://schemas.openxmlformats.org/officeDocument/2006/relationships" xmlns:m="http://schemas.openxmlformats.org/officeDocument/2006/math" xmlns:v="urn:schemas-microsoft-com:vml" xmlns:wp="http://schemas.openxmlformats.org/drawingml/2006/wordprocessingDrawing" xmlns:w10="urn:schemas-microsoft-com:office:word" xmlns:w="http://schemas.openxmlformats.org/wordprocessingml/2006/main" xmlns:wne="http://schemas.microsoft.com/office/word/2006/wordml">
   <w:p>
     <w:pPr>
       <w:tabs>
@@ -7326,9 +7252,10 @@
     <w:r>
       <w:rPr>
         <w:noProof/>
+        <w:lang w:val="es-MX" w:eastAsia="es-MX"/>
       </w:rPr>
       <w:drawing>
-        <wp:inline distT="0" distB="0" distL="0" distR="0" wp14:anchorId="3D0C7A99" wp14:editId="22C81E25">
+        <wp:inline distT="0" distB="0" distL="0" distR="0">
           <wp:extent cx="2880078" cy="519090"/>
           <wp:effectExtent l="0" t="0" r="0" b="0"/>
           <wp:docPr id="1" name="image01.png"/>
@@ -7371,7 +7298,7 @@
 </file>
 
 <file path=word/numbering.xml><?xml version="1.0" encoding="utf-8"?>
-<w:numbering xmlns:wpc="http://schemas.microsoft.com/office/word/2010/wordprocessingCanvas" xmlns:mo="http://schemas.microsoft.com/office/mac/office/2008/main" xmlns:mc="http://schemas.openxmlformats.org/markup-compatibility/2006" xmlns:mv="urn:schemas-microsoft-com:mac:vml" xmlns:o="urn:schemas-microsoft-com:office:office" xmlns:r="http://schemas.openxmlformats.org/officeDocument/2006/relationships" xmlns:m="http://schemas.openxmlformats.org/officeDocument/2006/math" xmlns:v="urn:schemas-microsoft-com:vml" xmlns:wp14="http://schemas.microsoft.com/office/word/2010/wordprocessingDrawing" xmlns:wp="http://schemas.openxmlformats.org/drawingml/2006/wordprocessingDrawing" xmlns:w10="urn:schemas-microsoft-com:office:word" xmlns:w="http://schemas.openxmlformats.org/wordprocessingml/2006/main" xmlns:w14="http://schemas.microsoft.com/office/word/2010/wordml" xmlns:w15="http://schemas.microsoft.com/office/word/2012/wordml" xmlns:wpg="http://schemas.microsoft.com/office/word/2010/wordprocessingGroup" xmlns:wpi="http://schemas.microsoft.com/office/word/2010/wordprocessingInk" xmlns:wne="http://schemas.microsoft.com/office/word/2006/wordml" xmlns:wps="http://schemas.microsoft.com/office/word/2010/wordprocessingShape" mc:Ignorable="w14 w15 wp14">
+<w:numbering xmlns:ve="http://schemas.openxmlformats.org/markup-compatibility/2006" xmlns:o="urn:schemas-microsoft-com:office:office" xmlns:r="http://schemas.openxmlformats.org/officeDocument/2006/relationships" xmlns:m="http://schemas.openxmlformats.org/officeDocument/2006/math" xmlns:v="urn:schemas-microsoft-com:vml" xmlns:wp="http://schemas.openxmlformats.org/drawingml/2006/wordprocessingDrawing" xmlns:w10="urn:schemas-microsoft-com:office:word" xmlns:w="http://schemas.openxmlformats.org/wordprocessingml/2006/main" xmlns:wne="http://schemas.microsoft.com/office/word/2006/wordml">
   <w:abstractNum w:abstractNumId="0">
     <w:nsid w:val="159939E0"/>
     <w:multiLevelType w:val="multilevel"/>
@@ -7465,7 +7392,7 @@
 </file>
 
 <file path=word/styles.xml><?xml version="1.0" encoding="utf-8"?>
-<w:styles xmlns:mc="http://schemas.openxmlformats.org/markup-compatibility/2006" xmlns:r="http://schemas.openxmlformats.org/officeDocument/2006/relationships" xmlns:w="http://schemas.openxmlformats.org/wordprocessingml/2006/main" xmlns:w14="http://schemas.microsoft.com/office/word/2010/wordml" xmlns:w15="http://schemas.microsoft.com/office/word/2012/wordml" mc:Ignorable="w14 w15">
+<w:styles xmlns:r="http://schemas.openxmlformats.org/officeDocument/2006/relationships" xmlns:w="http://schemas.openxmlformats.org/wordprocessingml/2006/main">
   <w:docDefaults>
     <w:rPrDefault>
       <w:rPr>
@@ -7482,386 +7409,154 @@
       </w:pPr>
     </w:pPrDefault>
   </w:docDefaults>
-  <w:latentStyles w:defLockedState="0" w:defUIPriority="99" w:defSemiHidden="0" w:defUnhideWhenUsed="0" w:defQFormat="0" w:count="380">
-    <w:lsdException w:name="Normal" w:uiPriority="0" w:qFormat="1"/>
-    <w:lsdException w:name="heading 1" w:uiPriority="9" w:qFormat="1"/>
-    <w:lsdException w:name="heading 2" w:semiHidden="1" w:uiPriority="9" w:unhideWhenUsed="1" w:qFormat="1"/>
-    <w:lsdException w:name="heading 3" w:semiHidden="1" w:uiPriority="9" w:unhideWhenUsed="1" w:qFormat="1"/>
-    <w:lsdException w:name="heading 4" w:semiHidden="1" w:uiPriority="9" w:unhideWhenUsed="1" w:qFormat="1"/>
-    <w:lsdException w:name="heading 5" w:semiHidden="1" w:uiPriority="9" w:unhideWhenUsed="1" w:qFormat="1"/>
-    <w:lsdException w:name="heading 6" w:semiHidden="1" w:uiPriority="9" w:unhideWhenUsed="1" w:qFormat="1"/>
-    <w:lsdException w:name="heading 7" w:semiHidden="1" w:uiPriority="9" w:unhideWhenUsed="1" w:qFormat="1"/>
-    <w:lsdException w:name="heading 8" w:semiHidden="1" w:uiPriority="9" w:unhideWhenUsed="1" w:qFormat="1"/>
-    <w:lsdException w:name="heading 9" w:semiHidden="1" w:uiPriority="9" w:unhideWhenUsed="1" w:qFormat="1"/>
-    <w:lsdException w:name="index 1" w:semiHidden="1" w:unhideWhenUsed="1"/>
-    <w:lsdException w:name="index 2" w:semiHidden="1" w:unhideWhenUsed="1"/>
-    <w:lsdException w:name="index 3" w:semiHidden="1" w:unhideWhenUsed="1"/>
-    <w:lsdException w:name="index 4" w:semiHidden="1" w:unhideWhenUsed="1"/>
-    <w:lsdException w:name="index 5" w:semiHidden="1" w:unhideWhenUsed="1"/>
-    <w:lsdException w:name="index 6" w:semiHidden="1" w:unhideWhenUsed="1"/>
-    <w:lsdException w:name="index 7" w:semiHidden="1" w:unhideWhenUsed="1"/>
-    <w:lsdException w:name="index 8" w:semiHidden="1" w:unhideWhenUsed="1"/>
-    <w:lsdException w:name="index 9" w:semiHidden="1" w:unhideWhenUsed="1"/>
-    <w:lsdException w:name="toc 1" w:semiHidden="1" w:uiPriority="39" w:unhideWhenUsed="1"/>
-    <w:lsdException w:name="toc 2" w:semiHidden="1" w:uiPriority="39" w:unhideWhenUsed="1"/>
-    <w:lsdException w:name="toc 3" w:semiHidden="1" w:uiPriority="39" w:unhideWhenUsed="1"/>
-    <w:lsdException w:name="toc 4" w:semiHidden="1" w:uiPriority="39" w:unhideWhenUsed="1"/>
-    <w:lsdException w:name="toc 5" w:semiHidden="1" w:uiPriority="39" w:unhideWhenUsed="1"/>
-    <w:lsdException w:name="toc 6" w:semiHidden="1" w:uiPriority="39" w:unhideWhenUsed="1"/>
-    <w:lsdException w:name="toc 7" w:semiHidden="1" w:uiPriority="39" w:unhideWhenUsed="1"/>
-    <w:lsdException w:name="toc 8" w:semiHidden="1" w:uiPriority="39" w:unhideWhenUsed="1"/>
-    <w:lsdException w:name="toc 9" w:semiHidden="1" w:uiPriority="39" w:unhideWhenUsed="1"/>
-    <w:lsdException w:name="Normal Indent" w:semiHidden="1" w:unhideWhenUsed="1"/>
-    <w:lsdException w:name="footnote text" w:semiHidden="1" w:unhideWhenUsed="1"/>
-    <w:lsdException w:name="annotation text" w:semiHidden="1" w:unhideWhenUsed="1"/>
-    <w:lsdException w:name="header" w:semiHidden="1" w:unhideWhenUsed="1"/>
-    <w:lsdException w:name="footer" w:semiHidden="1" w:unhideWhenUsed="1"/>
-    <w:lsdException w:name="index heading" w:semiHidden="1" w:unhideWhenUsed="1"/>
-    <w:lsdException w:name="caption" w:semiHidden="1" w:uiPriority="35" w:unhideWhenUsed="1" w:qFormat="1"/>
-    <w:lsdException w:name="table of figures" w:semiHidden="1" w:unhideWhenUsed="1"/>
-    <w:lsdException w:name="envelope address" w:semiHidden="1" w:unhideWhenUsed="1"/>
-    <w:lsdException w:name="envelope return" w:semiHidden="1" w:unhideWhenUsed="1"/>
-    <w:lsdException w:name="footnote reference" w:semiHidden="1" w:unhideWhenUsed="1"/>
-    <w:lsdException w:name="annotation reference" w:semiHidden="1" w:unhideWhenUsed="1"/>
-    <w:lsdException w:name="line number" w:semiHidden="1" w:unhideWhenUsed="1"/>
-    <w:lsdException w:name="page number" w:semiHidden="1" w:unhideWhenUsed="1"/>
-    <w:lsdException w:name="endnote reference" w:semiHidden="1" w:unhideWhenUsed="1"/>
-    <w:lsdException w:name="endnote text" w:semiHidden="1" w:unhideWhenUsed="1"/>
-    <w:lsdException w:name="table of authorities" w:semiHidden="1" w:unhideWhenUsed="1"/>
-    <w:lsdException w:name="macro" w:semiHidden="1" w:unhideWhenUsed="1"/>
-    <w:lsdException w:name="toa heading" w:semiHidden="1" w:unhideWhenUsed="1"/>
-    <w:lsdException w:name="List" w:semiHidden="1" w:unhideWhenUsed="1"/>
-    <w:lsdException w:name="List Bullet" w:semiHidden="1" w:unhideWhenUsed="1"/>
-    <w:lsdException w:name="List Number" w:semiHidden="1" w:unhideWhenUsed="1"/>
-    <w:lsdException w:name="List 2" w:semiHidden="1" w:unhideWhenUsed="1"/>
-    <w:lsdException w:name="List 3" w:semiHidden="1" w:unhideWhenUsed="1"/>
-    <w:lsdException w:name="List 4" w:semiHidden="1" w:unhideWhenUsed="1"/>
-    <w:lsdException w:name="List 5" w:semiHidden="1" w:unhideWhenUsed="1"/>
-    <w:lsdException w:name="List Bullet 2" w:semiHidden="1" w:unhideWhenUsed="1"/>
-    <w:lsdException w:name="List Bullet 3" w:semiHidden="1" w:unhideWhenUsed="1"/>
-    <w:lsdException w:name="List Bullet 4" w:semiHidden="1" w:unhideWhenUsed="1"/>
-    <w:lsdException w:name="List Bullet 5" w:semiHidden="1" w:unhideWhenUsed="1"/>
-    <w:lsdException w:name="List Number 2" w:semiHidden="1" w:unhideWhenUsed="1"/>
-    <w:lsdException w:name="List Number 3" w:semiHidden="1" w:unhideWhenUsed="1"/>
-    <w:lsdException w:name="List Number 4" w:semiHidden="1" w:unhideWhenUsed="1"/>
-    <w:lsdException w:name="List Number 5" w:semiHidden="1" w:unhideWhenUsed="1"/>
-    <w:lsdException w:name="Title" w:uiPriority="10" w:qFormat="1"/>
-    <w:lsdException w:name="Closing" w:semiHidden="1" w:unhideWhenUsed="1"/>
-    <w:lsdException w:name="Signature" w:semiHidden="1" w:unhideWhenUsed="1"/>
-    <w:lsdException w:name="Default Paragraph Font" w:semiHidden="1" w:uiPriority="1" w:unhideWhenUsed="1"/>
-    <w:lsdException w:name="Body Text" w:semiHidden="1" w:unhideWhenUsed="1"/>
-    <w:lsdException w:name="Body Text Indent" w:semiHidden="1" w:unhideWhenUsed="1"/>
-    <w:lsdException w:name="List Continue" w:semiHidden="1" w:unhideWhenUsed="1"/>
-    <w:lsdException w:name="List Continue 2" w:semiHidden="1" w:unhideWhenUsed="1"/>
-    <w:lsdException w:name="List Continue 3" w:semiHidden="1" w:unhideWhenUsed="1"/>
-    <w:lsdException w:name="List Continue 4" w:semiHidden="1" w:unhideWhenUsed="1"/>
-    <w:lsdException w:name="List Continue 5" w:semiHidden="1" w:unhideWhenUsed="1"/>
-    <w:lsdException w:name="Message Header" w:semiHidden="1" w:unhideWhenUsed="1"/>
-    <w:lsdException w:name="Subtitle" w:uiPriority="11" w:qFormat="1"/>
-    <w:lsdException w:name="Salutation" w:semiHidden="1" w:unhideWhenUsed="1"/>
-    <w:lsdException w:name="Date" w:semiHidden="1" w:unhideWhenUsed="1"/>
-    <w:lsdException w:name="Body Text First Indent" w:semiHidden="1" w:unhideWhenUsed="1"/>
-    <w:lsdException w:name="Body Text First Indent 2" w:semiHidden="1" w:unhideWhenUsed="1"/>
-    <w:lsdException w:name="Note Heading" w:semiHidden="1" w:unhideWhenUsed="1"/>
-    <w:lsdException w:name="Body Text 2" w:semiHidden="1" w:unhideWhenUsed="1"/>
-    <w:lsdException w:name="Body Text 3" w:semiHidden="1" w:unhideWhenUsed="1"/>
-    <w:lsdException w:name="Body Text Indent 2" w:semiHidden="1" w:unhideWhenUsed="1"/>
-    <w:lsdException w:name="Body Text Indent 3" w:semiHidden="1" w:unhideWhenUsed="1"/>
-    <w:lsdException w:name="Block Text" w:semiHidden="1" w:unhideWhenUsed="1"/>
-    <w:lsdException w:name="Hyperlink" w:semiHidden="1" w:unhideWhenUsed="1"/>
-    <w:lsdException w:name="FollowedHyperlink" w:semiHidden="1" w:unhideWhenUsed="1"/>
-    <w:lsdException w:name="Strong" w:uiPriority="22" w:qFormat="1"/>
-    <w:lsdException w:name="Emphasis" w:uiPriority="20" w:qFormat="1"/>
-    <w:lsdException w:name="Document Map" w:semiHidden="1" w:unhideWhenUsed="1"/>
-    <w:lsdException w:name="Plain Text" w:semiHidden="1" w:unhideWhenUsed="1"/>
-    <w:lsdException w:name="E-mail Signature" w:semiHidden="1" w:unhideWhenUsed="1"/>
-    <w:lsdException w:name="HTML Top of Form" w:semiHidden="1" w:unhideWhenUsed="1"/>
-    <w:lsdException w:name="HTML Bottom of Form" w:semiHidden="1" w:unhideWhenUsed="1"/>
-    <w:lsdException w:name="Normal (Web)" w:semiHidden="1" w:unhideWhenUsed="1"/>
-    <w:lsdException w:name="HTML Acronym" w:semiHidden="1" w:unhideWhenUsed="1"/>
-    <w:lsdException w:name="HTML Address" w:semiHidden="1" w:unhideWhenUsed="1"/>
-    <w:lsdException w:name="HTML Cite" w:semiHidden="1" w:unhideWhenUsed="1"/>
-    <w:lsdException w:name="HTML Code" w:semiHidden="1" w:unhideWhenUsed="1"/>
-    <w:lsdException w:name="HTML Definition" w:semiHidden="1" w:unhideWhenUsed="1"/>
-    <w:lsdException w:name="HTML Keyboard" w:semiHidden="1" w:unhideWhenUsed="1"/>
-    <w:lsdException w:name="HTML Preformatted" w:semiHidden="1" w:unhideWhenUsed="1"/>
-    <w:lsdException w:name="HTML Sample" w:semiHidden="1" w:unhideWhenUsed="1"/>
-    <w:lsdException w:name="HTML Typewriter" w:semiHidden="1" w:unhideWhenUsed="1"/>
-    <w:lsdException w:name="HTML Variable" w:semiHidden="1" w:unhideWhenUsed="1"/>
-    <w:lsdException w:name="Normal Table" w:semiHidden="1" w:unhideWhenUsed="1"/>
-    <w:lsdException w:name="annotation subject" w:semiHidden="1" w:unhideWhenUsed="1"/>
-    <w:lsdException w:name="No List" w:semiHidden="1" w:unhideWhenUsed="1"/>
-    <w:lsdException w:name="Outline List 1" w:semiHidden="1" w:unhideWhenUsed="1"/>
-    <w:lsdException w:name="Outline List 2" w:semiHidden="1" w:unhideWhenUsed="1"/>
-    <w:lsdException w:name="Outline List 3" w:semiHidden="1" w:unhideWhenUsed="1"/>
-    <w:lsdException w:name="Table Simple 1" w:semiHidden="1" w:unhideWhenUsed="1"/>
-    <w:lsdException w:name="Table Simple 2" w:semiHidden="1" w:unhideWhenUsed="1"/>
-    <w:lsdException w:name="Table Simple 3" w:semiHidden="1" w:unhideWhenUsed="1"/>
-    <w:lsdException w:name="Table Classic 1" w:semiHidden="1" w:unhideWhenUsed="1"/>
-    <w:lsdException w:name="Table Classic 2" w:semiHidden="1" w:unhideWhenUsed="1"/>
-    <w:lsdException w:name="Table Classic 3" w:semiHidden="1" w:unhideWhenUsed="1"/>
-    <w:lsdException w:name="Table Classic 4" w:semiHidden="1" w:unhideWhenUsed="1"/>
-    <w:lsdException w:name="Table Colorful 1" w:semiHidden="1" w:unhideWhenUsed="1"/>
-    <w:lsdException w:name="Table Colorful 2" w:semiHidden="1" w:unhideWhenUsed="1"/>
-    <w:lsdException w:name="Table Colorful 3" w:semiHidden="1" w:unhideWhenUsed="1"/>
-    <w:lsdException w:name="Table Columns 1" w:semiHidden="1" w:unhideWhenUsed="1"/>
-    <w:lsdException w:name="Table Columns 2" w:semiHidden="1" w:unhideWhenUsed="1"/>
-    <w:lsdException w:name="Table Columns 3" w:semiHidden="1" w:unhideWhenUsed="1"/>
-    <w:lsdException w:name="Table Columns 4" w:semiHidden="1" w:unhideWhenUsed="1"/>
-    <w:lsdException w:name="Table Columns 5" w:semiHidden="1" w:unhideWhenUsed="1"/>
-    <w:lsdException w:name="Table Grid 1" w:semiHidden="1" w:unhideWhenUsed="1"/>
-    <w:lsdException w:name="Table Grid 2" w:semiHidden="1" w:unhideWhenUsed="1"/>
-    <w:lsdException w:name="Table Grid 3" w:semiHidden="1" w:unhideWhenUsed="1"/>
-    <w:lsdException w:name="Table Grid 4" w:semiHidden="1" w:unhideWhenUsed="1"/>
-    <w:lsdException w:name="Table Grid 5" w:semiHidden="1" w:unhideWhenUsed="1"/>
-    <w:lsdException w:name="Table Grid 6" w:semiHidden="1" w:unhideWhenUsed="1"/>
-    <w:lsdException w:name="Table Grid 7" w:semiHidden="1" w:unhideWhenUsed="1"/>
-    <w:lsdException w:name="Table Grid 8" w:semiHidden="1" w:unhideWhenUsed="1"/>
-    <w:lsdException w:name="Table List 1" w:semiHidden="1" w:unhideWhenUsed="1"/>
-    <w:lsdException w:name="Table List 2" w:semiHidden="1" w:unhideWhenUsed="1"/>
-    <w:lsdException w:name="Table List 3" w:semiHidden="1" w:unhideWhenUsed="1"/>
-    <w:lsdException w:name="Table List 4" w:semiHidden="1" w:unhideWhenUsed="1"/>
-    <w:lsdException w:name="Table List 5" w:semiHidden="1" w:unhideWhenUsed="1"/>
-    <w:lsdException w:name="Table List 6" w:semiHidden="1" w:unhideWhenUsed="1"/>
-    <w:lsdException w:name="Table List 7" w:semiHidden="1" w:unhideWhenUsed="1"/>
-    <w:lsdException w:name="Table List 8" w:semiHidden="1" w:unhideWhenUsed="1"/>
-    <w:lsdException w:name="Table 3D effects 1" w:semiHidden="1" w:unhideWhenUsed="1"/>
-    <w:lsdException w:name="Table 3D effects 2" w:semiHidden="1" w:unhideWhenUsed="1"/>
-    <w:lsdException w:name="Table 3D effects 3" w:semiHidden="1" w:unhideWhenUsed="1"/>
-    <w:lsdException w:name="Table Contemporary" w:semiHidden="1" w:unhideWhenUsed="1"/>
-    <w:lsdException w:name="Table Elegant" w:semiHidden="1" w:unhideWhenUsed="1"/>
-    <w:lsdException w:name="Table Professional" w:semiHidden="1" w:unhideWhenUsed="1"/>
-    <w:lsdException w:name="Table Subtle 1" w:semiHidden="1" w:unhideWhenUsed="1"/>
-    <w:lsdException w:name="Table Subtle 2" w:semiHidden="1" w:unhideWhenUsed="1"/>
-    <w:lsdException w:name="Table Web 1" w:semiHidden="1" w:unhideWhenUsed="1"/>
-    <w:lsdException w:name="Table Web 2" w:semiHidden="1" w:unhideWhenUsed="1"/>
-    <w:lsdException w:name="Table Web 3" w:semiHidden="1" w:unhideWhenUsed="1"/>
-    <w:lsdException w:name="Balloon Text" w:semiHidden="1" w:unhideWhenUsed="1"/>
-    <w:lsdException w:name="Table Grid" w:uiPriority="39"/>
-    <w:lsdException w:name="Table Theme" w:semiHidden="1" w:unhideWhenUsed="1"/>
-    <w:lsdException w:name="Placeholder Text" w:semiHidden="1"/>
-    <w:lsdException w:name="No Spacing" w:uiPriority="1" w:qFormat="1"/>
-    <w:lsdException w:name="Light Shading" w:uiPriority="60"/>
-    <w:lsdException w:name="Light List" w:uiPriority="61"/>
-    <w:lsdException w:name="Light Grid" w:uiPriority="62"/>
-    <w:lsdException w:name="Medium Shading 1" w:uiPriority="63"/>
-    <w:lsdException w:name="Medium Shading 2" w:uiPriority="64"/>
-    <w:lsdException w:name="Medium List 1" w:uiPriority="65"/>
-    <w:lsdException w:name="Medium List 2" w:uiPriority="66"/>
-    <w:lsdException w:name="Medium Grid 1" w:uiPriority="67"/>
-    <w:lsdException w:name="Medium Grid 2" w:uiPriority="68"/>
-    <w:lsdException w:name="Medium Grid 3" w:uiPriority="69"/>
-    <w:lsdException w:name="Dark List" w:uiPriority="70"/>
-    <w:lsdException w:name="Colorful Shading" w:uiPriority="71"/>
-    <w:lsdException w:name="Colorful List" w:uiPriority="72"/>
-    <w:lsdException w:name="Colorful Grid" w:uiPriority="73"/>
-    <w:lsdException w:name="Light Shading Accent 1" w:uiPriority="60"/>
-    <w:lsdException w:name="Light List Accent 1" w:uiPriority="61"/>
-    <w:lsdException w:name="Light Grid Accent 1" w:uiPriority="62"/>
-    <w:lsdException w:name="Medium Shading 1 Accent 1" w:uiPriority="63"/>
-    <w:lsdException w:name="Medium Shading 2 Accent 1" w:uiPriority="64"/>
-    <w:lsdException w:name="Medium List 1 Accent 1" w:uiPriority="65"/>
-    <w:lsdException w:name="Revision" w:semiHidden="1"/>
-    <w:lsdException w:name="List Paragraph" w:uiPriority="34" w:qFormat="1"/>
-    <w:lsdException w:name="Quote" w:uiPriority="29" w:qFormat="1"/>
-    <w:lsdException w:name="Intense Quote" w:uiPriority="30" w:qFormat="1"/>
-    <w:lsdException w:name="Medium List 2 Accent 1" w:uiPriority="66"/>
-    <w:lsdException w:name="Medium Grid 1 Accent 1" w:uiPriority="67"/>
-    <w:lsdException w:name="Medium Grid 2 Accent 1" w:uiPriority="68"/>
-    <w:lsdException w:name="Medium Grid 3 Accent 1" w:uiPriority="69"/>
-    <w:lsdException w:name="Dark List Accent 1" w:uiPriority="70"/>
-    <w:lsdException w:name="Colorful Shading Accent 1" w:uiPriority="71"/>
-    <w:lsdException w:name="Colorful List Accent 1" w:uiPriority="72"/>
-    <w:lsdException w:name="Colorful Grid Accent 1" w:uiPriority="73"/>
-    <w:lsdException w:name="Light Shading Accent 2" w:uiPriority="60"/>
-    <w:lsdException w:name="Light List Accent 2" w:uiPriority="61"/>
-    <w:lsdException w:name="Light Grid Accent 2" w:uiPriority="62"/>
-    <w:lsdException w:name="Medium Shading 1 Accent 2" w:uiPriority="63"/>
-    <w:lsdException w:name="Medium Shading 2 Accent 2" w:uiPriority="64"/>
-    <w:lsdException w:name="Medium List 1 Accent 2" w:uiPriority="65"/>
-    <w:lsdException w:name="Medium List 2 Accent 2" w:uiPriority="66"/>
-    <w:lsdException w:name="Medium Grid 1 Accent 2" w:uiPriority="67"/>
-    <w:lsdException w:name="Medium Grid 2 Accent 2" w:uiPriority="68"/>
-    <w:lsdException w:name="Medium Grid 3 Accent 2" w:uiPriority="69"/>
-    <w:lsdException w:name="Dark List Accent 2" w:uiPriority="70"/>
-    <w:lsdException w:name="Colorful Shading Accent 2" w:uiPriority="71"/>
-    <w:lsdException w:name="Colorful List Accent 2" w:uiPriority="72"/>
-    <w:lsdException w:name="Colorful Grid Accent 2" w:uiPriority="73"/>
-    <w:lsdException w:name="Light Shading Accent 3" w:uiPriority="60"/>
-    <w:lsdException w:name="Light List Accent 3" w:uiPriority="61"/>
-    <w:lsdException w:name="Light Grid Accent 3" w:uiPriority="62"/>
-    <w:lsdException w:name="Medium Shading 1 Accent 3" w:uiPriority="63"/>
-    <w:lsdException w:name="Medium Shading 2 Accent 3" w:uiPriority="64"/>
-    <w:lsdException w:name="Medium List 1 Accent 3" w:uiPriority="65"/>
-    <w:lsdException w:name="Medium List 2 Accent 3" w:uiPriority="66"/>
-    <w:lsdException w:name="Medium Grid 1 Accent 3" w:uiPriority="67"/>
-    <w:lsdException w:name="Medium Grid 2 Accent 3" w:uiPriority="68"/>
-    <w:lsdException w:name="Medium Grid 3 Accent 3" w:uiPriority="69"/>
-    <w:lsdException w:name="Dark List Accent 3" w:uiPriority="70"/>
-    <w:lsdException w:name="Colorful Shading Accent 3" w:uiPriority="71"/>
-    <w:lsdException w:name="Colorful List Accent 3" w:uiPriority="72"/>
-    <w:lsdException w:name="Colorful Grid Accent 3" w:uiPriority="73"/>
-    <w:lsdException w:name="Light Shading Accent 4" w:uiPriority="60"/>
-    <w:lsdException w:name="Light List Accent 4" w:uiPriority="61"/>
-    <w:lsdException w:name="Light Grid Accent 4" w:uiPriority="62"/>
-    <w:lsdException w:name="Medium Shading 1 Accent 4" w:uiPriority="63"/>
-    <w:lsdException w:name="Medium Shading 2 Accent 4" w:uiPriority="64"/>
-    <w:lsdException w:name="Medium List 1 Accent 4" w:uiPriority="65"/>
-    <w:lsdException w:name="Medium List 2 Accent 4" w:uiPriority="66"/>
-    <w:lsdException w:name="Medium Grid 1 Accent 4" w:uiPriority="67"/>
-    <w:lsdException w:name="Medium Grid 2 Accent 4" w:uiPriority="68"/>
-    <w:lsdException w:name="Medium Grid 3 Accent 4" w:uiPriority="69"/>
-    <w:lsdException w:name="Dark List Accent 4" w:uiPriority="70"/>
-    <w:lsdException w:name="Colorful Shading Accent 4" w:uiPriority="71"/>
-    <w:lsdException w:name="Colorful List Accent 4" w:uiPriority="72"/>
-    <w:lsdException w:name="Colorful Grid Accent 4" w:uiPriority="73"/>
-    <w:lsdException w:name="Light Shading Accent 5" w:uiPriority="60"/>
-    <w:lsdException w:name="Light List Accent 5" w:uiPriority="61"/>
-    <w:lsdException w:name="Light Grid Accent 5" w:uiPriority="62"/>
-    <w:lsdException w:name="Medium Shading 1 Accent 5" w:uiPriority="63"/>
-    <w:lsdException w:name="Medium Shading 2 Accent 5" w:uiPriority="64"/>
-    <w:lsdException w:name="Medium List 1 Accent 5" w:uiPriority="65"/>
-    <w:lsdException w:name="Medium List 2 Accent 5" w:uiPriority="66"/>
-    <w:lsdException w:name="Medium Grid 1 Accent 5" w:uiPriority="67"/>
-    <w:lsdException w:name="Medium Grid 2 Accent 5" w:uiPriority="68"/>
-    <w:lsdException w:name="Medium Grid 3 Accent 5" w:uiPriority="69"/>
-    <w:lsdException w:name="Dark List Accent 5" w:uiPriority="70"/>
-    <w:lsdException w:name="Colorful Shading Accent 5" w:uiPriority="71"/>
-    <w:lsdException w:name="Colorful List Accent 5" w:uiPriority="72"/>
-    <w:lsdException w:name="Colorful Grid Accent 5" w:uiPriority="73"/>
-    <w:lsdException w:name="Light Shading Accent 6" w:uiPriority="60"/>
-    <w:lsdException w:name="Light List Accent 6" w:uiPriority="61"/>
-    <w:lsdException w:name="Light Grid Accent 6" w:uiPriority="62"/>
-    <w:lsdException w:name="Medium Shading 1 Accent 6" w:uiPriority="63"/>
-    <w:lsdException w:name="Medium Shading 2 Accent 6" w:uiPriority="64"/>
-    <w:lsdException w:name="Medium List 1 Accent 6" w:uiPriority="65"/>
-    <w:lsdException w:name="Medium List 2 Accent 6" w:uiPriority="66"/>
-    <w:lsdException w:name="Medium Grid 1 Accent 6" w:uiPriority="67"/>
-    <w:lsdException w:name="Medium Grid 2 Accent 6" w:uiPriority="68"/>
-    <w:lsdException w:name="Medium Grid 3 Accent 6" w:uiPriority="69"/>
-    <w:lsdException w:name="Dark List Accent 6" w:uiPriority="70"/>
-    <w:lsdException w:name="Colorful Shading Accent 6" w:uiPriority="71"/>
-    <w:lsdException w:name="Colorful List Accent 6" w:uiPriority="72"/>
-    <w:lsdException w:name="Colorful Grid Accent 6" w:uiPriority="73"/>
-    <w:lsdException w:name="Subtle Emphasis" w:uiPriority="19" w:qFormat="1"/>
-    <w:lsdException w:name="Intense Emphasis" w:uiPriority="21" w:qFormat="1"/>
-    <w:lsdException w:name="Subtle Reference" w:uiPriority="31" w:qFormat="1"/>
-    <w:lsdException w:name="Intense Reference" w:uiPriority="32" w:qFormat="1"/>
-    <w:lsdException w:name="Book Title" w:uiPriority="33" w:qFormat="1"/>
-    <w:lsdException w:name="Bibliography" w:semiHidden="1" w:uiPriority="37" w:unhideWhenUsed="1"/>
-    <w:lsdException w:name="TOC Heading" w:semiHidden="1" w:uiPriority="39" w:unhideWhenUsed="1" w:qFormat="1"/>
-    <w:lsdException w:name="Plain Table 1" w:uiPriority="41"/>
-    <w:lsdException w:name="Plain Table 2" w:uiPriority="42"/>
-    <w:lsdException w:name="Plain Table 3" w:uiPriority="43"/>
-    <w:lsdException w:name="Plain Table 4" w:uiPriority="44"/>
-    <w:lsdException w:name="Plain Table 5" w:uiPriority="45"/>
-    <w:lsdException w:name="Grid Table Light" w:uiPriority="40"/>
-    <w:lsdException w:name="Grid Table 1 Light" w:uiPriority="46"/>
-    <w:lsdException w:name="Grid Table 2" w:uiPriority="47"/>
-    <w:lsdException w:name="Grid Table 3" w:uiPriority="48"/>
-    <w:lsdException w:name="Grid Table 4" w:uiPriority="49"/>
-    <w:lsdException w:name="Grid Table 5 Dark" w:uiPriority="50"/>
-    <w:lsdException w:name="Grid Table 6 Colorful" w:uiPriority="51"/>
-    <w:lsdException w:name="Grid Table 7 Colorful" w:uiPriority="52"/>
-    <w:lsdException w:name="Grid Table 1 Light Accent 1" w:uiPriority="46"/>
-    <w:lsdException w:name="Grid Table 2 Accent 1" w:uiPriority="47"/>
-    <w:lsdException w:name="Grid Table 3 Accent 1" w:uiPriority="48"/>
-    <w:lsdException w:name="Grid Table 4 Accent 1" w:uiPriority="49"/>
-    <w:lsdException w:name="Grid Table 5 Dark Accent 1" w:uiPriority="50"/>
-    <w:lsdException w:name="Grid Table 6 Colorful Accent 1" w:uiPriority="51"/>
-    <w:lsdException w:name="Grid Table 7 Colorful Accent 1" w:uiPriority="52"/>
-    <w:lsdException w:name="Grid Table 1 Light Accent 2" w:uiPriority="46"/>
-    <w:lsdException w:name="Grid Table 2 Accent 2" w:uiPriority="47"/>
-    <w:lsdException w:name="Grid Table 3 Accent 2" w:uiPriority="48"/>
-    <w:lsdException w:name="Grid Table 4 Accent 2" w:uiPriority="49"/>
-    <w:lsdException w:name="Grid Table 5 Dark Accent 2" w:uiPriority="50"/>
-    <w:lsdException w:name="Grid Table 6 Colorful Accent 2" w:uiPriority="51"/>
-    <w:lsdException w:name="Grid Table 7 Colorful Accent 2" w:uiPriority="52"/>
-    <w:lsdException w:name="Grid Table 1 Light Accent 3" w:uiPriority="46"/>
-    <w:lsdException w:name="Grid Table 2 Accent 3" w:uiPriority="47"/>
-    <w:lsdException w:name="Grid Table 3 Accent 3" w:uiPriority="48"/>
-    <w:lsdException w:name="Grid Table 4 Accent 3" w:uiPriority="49"/>
-    <w:lsdException w:name="Grid Table 5 Dark Accent 3" w:uiPriority="50"/>
-    <w:lsdException w:name="Grid Table 6 Colorful Accent 3" w:uiPriority="51"/>
-    <w:lsdException w:name="Grid Table 7 Colorful Accent 3" w:uiPriority="52"/>
-    <w:lsdException w:name="Grid Table 1 Light Accent 4" w:uiPriority="46"/>
-    <w:lsdException w:name="Grid Table 2 Accent 4" w:uiPriority="47"/>
-    <w:lsdException w:name="Grid Table 3 Accent 4" w:uiPriority="48"/>
-    <w:lsdException w:name="Grid Table 4 Accent 4" w:uiPriority="49"/>
-    <w:lsdException w:name="Grid Table 5 Dark Accent 4" w:uiPriority="50"/>
-    <w:lsdException w:name="Grid Table 6 Colorful Accent 4" w:uiPriority="51"/>
-    <w:lsdException w:name="Grid Table 7 Colorful Accent 4" w:uiPriority="52"/>
-    <w:lsdException w:name="Grid Table 1 Light Accent 5" w:uiPriority="46"/>
-    <w:lsdException w:name="Grid Table 2 Accent 5" w:uiPriority="47"/>
-    <w:lsdException w:name="Grid Table 3 Accent 5" w:uiPriority="48"/>
-    <w:lsdException w:name="Grid Table 4 Accent 5" w:uiPriority="49"/>
-    <w:lsdException w:name="Grid Table 5 Dark Accent 5" w:uiPriority="50"/>
-    <w:lsdException w:name="Grid Table 6 Colorful Accent 5" w:uiPriority="51"/>
-    <w:lsdException w:name="Grid Table 7 Colorful Accent 5" w:uiPriority="52"/>
-    <w:lsdException w:name="Grid Table 1 Light Accent 6" w:uiPriority="46"/>
-    <w:lsdException w:name="Grid Table 2 Accent 6" w:uiPriority="47"/>
-    <w:lsdException w:name="Grid Table 3 Accent 6" w:uiPriority="48"/>
-    <w:lsdException w:name="Grid Table 4 Accent 6" w:uiPriority="49"/>
-    <w:lsdException w:name="Grid Table 5 Dark Accent 6" w:uiPriority="50"/>
-    <w:lsdException w:name="Grid Table 6 Colorful Accent 6" w:uiPriority="51"/>
-    <w:lsdException w:name="Grid Table 7 Colorful Accent 6" w:uiPriority="52"/>
-    <w:lsdException w:name="List Table 1 Light" w:uiPriority="46"/>
-    <w:lsdException w:name="List Table 2" w:uiPriority="47"/>
-    <w:lsdException w:name="List Table 3" w:uiPriority="48"/>
-    <w:lsdException w:name="List Table 4" w:uiPriority="49"/>
-    <w:lsdException w:name="List Table 5 Dark" w:uiPriority="50"/>
-    <w:lsdException w:name="List Table 6 Colorful" w:uiPriority="51"/>
-    <w:lsdException w:name="List Table 7 Colorful" w:uiPriority="52"/>
-    <w:lsdException w:name="List Table 1 Light Accent 1" w:uiPriority="46"/>
-    <w:lsdException w:name="List Table 2 Accent 1" w:uiPriority="47"/>
-    <w:lsdException w:name="List Table 3 Accent 1" w:uiPriority="48"/>
-    <w:lsdException w:name="List Table 4 Accent 1" w:uiPriority="49"/>
-    <w:lsdException w:name="List Table 5 Dark Accent 1" w:uiPriority="50"/>
-    <w:lsdException w:name="List Table 6 Colorful Accent 1" w:uiPriority="51"/>
-    <w:lsdException w:name="List Table 7 Colorful Accent 1" w:uiPriority="52"/>
-    <w:lsdException w:name="List Table 1 Light Accent 2" w:uiPriority="46"/>
-    <w:lsdException w:name="List Table 2 Accent 2" w:uiPriority="47"/>
-    <w:lsdException w:name="List Table 3 Accent 2" w:uiPriority="48"/>
-    <w:lsdException w:name="List Table 4 Accent 2" w:uiPriority="49"/>
-    <w:lsdException w:name="List Table 5 Dark Accent 2" w:uiPriority="50"/>
-    <w:lsdException w:name="List Table 6 Colorful Accent 2" w:uiPriority="51"/>
-    <w:lsdException w:name="List Table 7 Colorful Accent 2" w:uiPriority="52"/>
-    <w:lsdException w:name="List Table 1 Light Accent 3" w:uiPriority="46"/>
-    <w:lsdException w:name="List Table 2 Accent 3" w:uiPriority="47"/>
-    <w:lsdException w:name="List Table 3 Accent 3" w:uiPriority="48"/>
-    <w:lsdException w:name="List Table 4 Accent 3" w:uiPriority="49"/>
-    <w:lsdException w:name="List Table 5 Dark Accent 3" w:uiPriority="50"/>
-    <w:lsdException w:name="List Table 6 Colorful Accent 3" w:uiPriority="51"/>
-    <w:lsdException w:name="List Table 7 Colorful Accent 3" w:uiPriority="52"/>
-    <w:lsdException w:name="List Table 1 Light Accent 4" w:uiPriority="46"/>
-    <w:lsdException w:name="List Table 2 Accent 4" w:uiPriority="47"/>
-    <w:lsdException w:name="List Table 3 Accent 4" w:uiPriority="48"/>
-    <w:lsdException w:name="List Table 4 Accent 4" w:uiPriority="49"/>
-    <w:lsdException w:name="List Table 5 Dark Accent 4" w:uiPriority="50"/>
-    <w:lsdException w:name="List Table 6 Colorful Accent 4" w:uiPriority="51"/>
-    <w:lsdException w:name="List Table 7 Colorful Accent 4" w:uiPriority="52"/>
-    <w:lsdException w:name="List Table 1 Light Accent 5" w:uiPriority="46"/>
-    <w:lsdException w:name="List Table 2 Accent 5" w:uiPriority="47"/>
-    <w:lsdException w:name="List Table 3 Accent 5" w:uiPriority="48"/>
-    <w:lsdException w:name="List Table 4 Accent 5" w:uiPriority="49"/>
-    <w:lsdException w:name="List Table 5 Dark Accent 5" w:uiPriority="50"/>
-    <w:lsdException w:name="List Table 6 Colorful Accent 5" w:uiPriority="51"/>
-    <w:lsdException w:name="List Table 7 Colorful Accent 5" w:uiPriority="52"/>
-    <w:lsdException w:name="List Table 1 Light Accent 6" w:uiPriority="46"/>
-    <w:lsdException w:name="List Table 2 Accent 6" w:uiPriority="47"/>
-    <w:lsdException w:name="List Table 3 Accent 6" w:uiPriority="48"/>
-    <w:lsdException w:name="List Table 4 Accent 6" w:uiPriority="49"/>
-    <w:lsdException w:name="List Table 5 Dark Accent 6" w:uiPriority="50"/>
-    <w:lsdException w:name="List Table 6 Colorful Accent 6" w:uiPriority="51"/>
-    <w:lsdException w:name="List Table 7 Colorful Accent 6" w:uiPriority="52"/>
+  <w:latentStyles w:defLockedState="0" w:defUIPriority="99" w:defSemiHidden="1" w:defUnhideWhenUsed="1" w:defQFormat="0" w:count="267">
+    <w:lsdException w:name="Normal" w:semiHidden="0" w:uiPriority="0" w:unhideWhenUsed="0" w:qFormat="1"/>
+    <w:lsdException w:name="heading 1" w:semiHidden="0" w:uiPriority="9" w:unhideWhenUsed="0" w:qFormat="1"/>
+    <w:lsdException w:name="heading 2" w:uiPriority="9" w:qFormat="1"/>
+    <w:lsdException w:name="heading 3" w:uiPriority="9" w:qFormat="1"/>
+    <w:lsdException w:name="heading 4" w:uiPriority="9" w:qFormat="1"/>
+    <w:lsdException w:name="heading 5" w:uiPriority="9" w:qFormat="1"/>
+    <w:lsdException w:name="heading 6" w:uiPriority="9" w:qFormat="1"/>
+    <w:lsdException w:name="heading 7" w:uiPriority="9" w:qFormat="1"/>
+    <w:lsdException w:name="heading 8" w:uiPriority="9" w:qFormat="1"/>
+    <w:lsdException w:name="heading 9" w:uiPriority="9" w:qFormat="1"/>
+    <w:lsdException w:name="toc 1" w:uiPriority="39"/>
+    <w:lsdException w:name="toc 2" w:uiPriority="39"/>
+    <w:lsdException w:name="toc 3" w:uiPriority="39"/>
+    <w:lsdException w:name="toc 4" w:uiPriority="39"/>
+    <w:lsdException w:name="toc 5" w:uiPriority="39"/>
+    <w:lsdException w:name="toc 6" w:uiPriority="39"/>
+    <w:lsdException w:name="toc 7" w:uiPriority="39"/>
+    <w:lsdException w:name="toc 8" w:uiPriority="39"/>
+    <w:lsdException w:name="toc 9" w:uiPriority="39"/>
+    <w:lsdException w:name="caption" w:uiPriority="35" w:qFormat="1"/>
+    <w:lsdException w:name="Title" w:semiHidden="0" w:uiPriority="10" w:unhideWhenUsed="0" w:qFormat="1"/>
+    <w:lsdException w:name="Default Paragraph Font" w:uiPriority="1"/>
+    <w:lsdException w:name="Subtitle" w:semiHidden="0" w:uiPriority="11" w:unhideWhenUsed="0" w:qFormat="1"/>
+    <w:lsdException w:name="Strong" w:semiHidden="0" w:uiPriority="22" w:unhideWhenUsed="0" w:qFormat="1"/>
+    <w:lsdException w:name="Emphasis" w:semiHidden="0" w:uiPriority="20" w:unhideWhenUsed="0" w:qFormat="1"/>
+    <w:lsdException w:name="Table Grid" w:semiHidden="0" w:uiPriority="39" w:unhideWhenUsed="0"/>
+    <w:lsdException w:name="Placeholder Text" w:unhideWhenUsed="0"/>
+    <w:lsdException w:name="No Spacing" w:semiHidden="0" w:uiPriority="1" w:unhideWhenUsed="0" w:qFormat="1"/>
+    <w:lsdException w:name="Light Shading" w:semiHidden="0" w:uiPriority="60" w:unhideWhenUsed="0"/>
+    <w:lsdException w:name="Light List" w:semiHidden="0" w:uiPriority="61" w:unhideWhenUsed="0"/>
+    <w:lsdException w:name="Light Grid" w:semiHidden="0" w:uiPriority="62" w:unhideWhenUsed="0"/>
+    <w:lsdException w:name="Medium Shading 1" w:semiHidden="0" w:uiPriority="63" w:unhideWhenUsed="0"/>
+    <w:lsdException w:name="Medium Shading 2" w:semiHidden="0" w:uiPriority="64" w:unhideWhenUsed="0"/>
+    <w:lsdException w:name="Medium List 1" w:semiHidden="0" w:uiPriority="65" w:unhideWhenUsed="0"/>
+    <w:lsdException w:name="Medium List 2" w:semiHidden="0" w:uiPriority="66" w:unhideWhenUsed="0"/>
+    <w:lsdException w:name="Medium Grid 1" w:semiHidden="0" w:uiPriority="67" w:unhideWhenUsed="0"/>
+    <w:lsdException w:name="Medium Grid 2" w:semiHidden="0" w:uiPriority="68" w:unhideWhenUsed="0"/>
+    <w:lsdException w:name="Medium Grid 3" w:semiHidden="0" w:uiPriority="69" w:unhideWhenUsed="0"/>
+    <w:lsdException w:name="Dark List" w:semiHidden="0" w:uiPriority="70" w:unhideWhenUsed="0"/>
+    <w:lsdException w:name="Colorful Shading" w:semiHidden="0" w:uiPriority="71" w:unhideWhenUsed="0"/>
+    <w:lsdException w:name="Colorful List" w:semiHidden="0" w:uiPriority="72" w:unhideWhenUsed="0"/>
+    <w:lsdException w:name="Colorful Grid" w:semiHidden="0" w:uiPriority="73" w:unhideWhenUsed="0"/>
+    <w:lsdException w:name="Light Shading Accent 1" w:semiHidden="0" w:uiPriority="60" w:unhideWhenUsed="0"/>
+    <w:lsdException w:name="Light List Accent 1" w:semiHidden="0" w:uiPriority="61" w:unhideWhenUsed="0"/>
+    <w:lsdException w:name="Light Grid Accent 1" w:semiHidden="0" w:uiPriority="62" w:unhideWhenUsed="0"/>
+    <w:lsdException w:name="Medium Shading 1 Accent 1" w:semiHidden="0" w:uiPriority="63" w:unhideWhenUsed="0"/>
+    <w:lsdException w:name="Medium Shading 2 Accent 1" w:semiHidden="0" w:uiPriority="64" w:unhideWhenUsed="0"/>
+    <w:lsdException w:name="Medium List 1 Accent 1" w:semiHidden="0" w:uiPriority="65" w:unhideWhenUsed="0"/>
+    <w:lsdException w:name="Revision" w:unhideWhenUsed="0"/>
+    <w:lsdException w:name="List Paragraph" w:semiHidden="0" w:uiPriority="34" w:unhideWhenUsed="0" w:qFormat="1"/>
+    <w:lsdException w:name="Quote" w:semiHidden="0" w:uiPriority="29" w:unhideWhenUsed="0" w:qFormat="1"/>
+    <w:lsdException w:name="Intense Quote" w:semiHidden="0" w:uiPriority="30" w:unhideWhenUsed="0" w:qFormat="1"/>
+    <w:lsdException w:name="Medium List 2 Accent 1" w:semiHidden="0" w:uiPriority="66" w:unhideWhenUsed="0"/>
+    <w:lsdException w:name="Medium Grid 1 Accent 1" w:semiHidden="0" w:uiPriority="67" w:unhideWhenUsed="0"/>
+    <w:lsdException w:name="Medium Grid 2 Accent 1" w:semiHidden="0" w:uiPriority="68" w:unhideWhenUsed="0"/>
+    <w:lsdException w:name="Medium Grid 3 Accent 1" w:semiHidden="0" w:uiPriority="69" w:unhideWhenUsed="0"/>
+    <w:lsdException w:name="Dark List Accent 1" w:semiHidden="0" w:uiPriority="70" w:unhideWhenUsed="0"/>
+    <w:lsdException w:name="Colorful Shading Accent 1" w:semiHidden="0" w:uiPriority="71" w:unhideWhenUsed="0"/>
+    <w:lsdException w:name="Colorful List Accent 1" w:semiHidden="0" w:uiPriority="72" w:unhideWhenUsed="0"/>
+    <w:lsdException w:name="Colorful Grid Accent 1" w:semiHidden="0" w:uiPriority="73" w:unhideWhenUsed="0"/>
+    <w:lsdException w:name="Light Shading Accent 2" w:semiHidden="0" w:uiPriority="60" w:unhideWhenUsed="0"/>
+    <w:lsdException w:name="Light List Accent 2" w:semiHidden="0" w:uiPriority="61" w:unhideWhenUsed="0"/>
+    <w:lsdException w:name="Light Grid Accent 2" w:semiHidden="0" w:uiPriority="62" w:unhideWhenUsed="0"/>
+    <w:lsdException w:name="Medium Shading 1 Accent 2" w:semiHidden="0" w:uiPriority="63" w:unhideWhenUsed="0"/>
+    <w:lsdException w:name="Medium Shading 2 Accent 2" w:semiHidden="0" w:uiPriority="64" w:unhideWhenUsed="0"/>
+    <w:lsdException w:name="Medium List 1 Accent 2" w:semiHidden="0" w:uiPriority="65" w:unhideWhenUsed="0"/>
+    <w:lsdException w:name="Medium List 2 Accent 2" w:semiHidden="0" w:uiPriority="66" w:unhideWhenUsed="0"/>
+    <w:lsdException w:name="Medium Grid 1 Accent 2" w:semiHidden="0" w:uiPriority="67" w:unhideWhenUsed="0"/>
+    <w:lsdException w:name="Medium Grid 2 Accent 2" w:semiHidden="0" w:uiPriority="68" w:unhideWhenUsed="0"/>
+    <w:lsdException w:name="Medium Grid 3 Accent 2" w:semiHidden="0" w:uiPriority="69" w:unhideWhenUsed="0"/>
+    <w:lsdException w:name="Dark List Accent 2" w:semiHidden="0" w:uiPriority="70" w:unhideWhenUsed="0"/>
+    <w:lsdException w:name="Colorful Shading Accent 2" w:semiHidden="0" w:uiPriority="71" w:unhideWhenUsed="0"/>
+    <w:lsdException w:name="Colorful List Accent 2" w:semiHidden="0" w:uiPriority="72" w:unhideWhenUsed="0"/>
+    <w:lsdException w:name="Colorful Grid Accent 2" w:semiHidden="0" w:uiPriority="73" w:unhideWhenUsed="0"/>
+    <w:lsdException w:name="Light Shading Accent 3" w:semiHidden="0" w:uiPriority="60" w:unhideWhenUsed="0"/>
+    <w:lsdException w:name="Light List Accent 3" w:semiHidden="0" w:uiPriority="61" w:unhideWhenUsed="0"/>
+    <w:lsdException w:name="Light Grid Accent 3" w:semiHidden="0" w:uiPriority="62" w:unhideWhenUsed="0"/>
+    <w:lsdException w:name="Medium Shading 1 Accent 3" w:semiHidden="0" w:uiPriority="63" w:unhideWhenUsed="0"/>
+    <w:lsdException w:name="Medium Shading 2 Accent 3" w:semiHidden="0" w:uiPriority="64" w:unhideWhenUsed="0"/>
+    <w:lsdException w:name="Medium List 1 Accent 3" w:semiHidden="0" w:uiPriority="65" w:unhideWhenUsed="0"/>
+    <w:lsdException w:name="Medium List 2 Accent 3" w:semiHidden="0" w:uiPriority="66" w:unhideWhenUsed="0"/>
+    <w:lsdException w:name="Medium Grid 1 Accent 3" w:semiHidden="0" w:uiPriority="67" w:unhideWhenUsed="0"/>
+    <w:lsdException w:name="Medium Grid 2 Accent 3" w:semiHidden="0" w:uiPriority="68" w:unhideWhenUsed="0"/>
+    <w:lsdException w:name="Medium Grid 3 Accent 3" w:semiHidden="0" w:uiPriority="69" w:unhideWhenUsed="0"/>
+    <w:lsdException w:name="Dark List Accent 3" w:semiHidden="0" w:uiPriority="70" w:unhideWhenUsed="0"/>
+    <w:lsdException w:name="Colorful Shading Accent 3" w:semiHidden="0" w:uiPriority="71" w:unhideWhenUsed="0"/>
+    <w:lsdException w:name="Colorful List Accent 3" w:semiHidden="0" w:uiPriority="72" w:unhideWhenUsed="0"/>
+    <w:lsdException w:name="Colorful Grid Accent 3" w:semiHidden="0" w:uiPriority="73" w:unhideWhenUsed="0"/>
+    <w:lsdException w:name="Light Shading Accent 4" w:semiHidden="0" w:uiPriority="60" w:unhideWhenUsed="0"/>
+    <w:lsdException w:name="Light List Accent 4" w:semiHidden="0" w:uiPriority="61" w:unhideWhenUsed="0"/>
+    <w:lsdException w:name="Light Grid Accent 4" w:semiHidden="0" w:uiPriority="62" w:unhideWhenUsed="0"/>
+    <w:lsdException w:name="Medium Shading 1 Accent 4" w:semiHidden="0" w:uiPriority="63" w:unhideWhenUsed="0"/>
+    <w:lsdException w:name="Medium Shading 2 Accent 4" w:semiHidden="0" w:uiPriority="64" w:unhideWhenUsed="0"/>
+    <w:lsdException w:name="Medium List 1 Accent 4" w:semiHidden="0" w:uiPriority="65" w:unhideWhenUsed="0"/>
+    <w:lsdException w:name="Medium List 2 Accent 4" w:semiHidden="0" w:uiPriority="66" w:unhideWhenUsed="0"/>
+    <w:lsdException w:name="Medium Grid 1 Accent 4" w:semiHidden="0" w:uiPriority="67" w:unhideWhenUsed="0"/>
+    <w:lsdException w:name="Medium Grid 2 Accent 4" w:semiHidden="0" w:uiPriority="68" w:unhideWhenUsed="0"/>
+    <w:lsdException w:name="Medium Grid 3 Accent 4" w:semiHidden="0" w:uiPriority="69" w:unhideWhenUsed="0"/>
+    <w:lsdException w:name="Dark List Accent 4" w:semiHidden="0" w:uiPriority="70" w:unhideWhenUsed="0"/>
+    <w:lsdException w:name="Colorful Shading Accent 4" w:semiHidden="0" w:uiPriority="71" w:unhideWhenUsed="0"/>
+    <w:lsdException w:name="Colorful List Accent 4" w:semiHidden="0" w:uiPriority="72" w:unhideWhenUsed="0"/>
+    <w:lsdException w:name="Colorful Grid Accent 4" w:semiHidden="0" w:uiPriority="73" w:unhideWhenUsed="0"/>
+    <w:lsdException w:name="Light Shading Accent 5" w:semiHidden="0" w:uiPriority="60" w:unhideWhenUsed="0"/>
+    <w:lsdException w:name="Light List Accent 5" w:semiHidden="0" w:uiPriority="61" w:unhideWhenUsed="0"/>
+    <w:lsdException w:name="Light Grid Accent 5" w:semiHidden="0" w:uiPriority="62" w:unhideWhenUsed="0"/>
+    <w:lsdException w:name="Medium Shading 1 Accent 5" w:semiHidden="0" w:uiPriority="63" w:unhideWhenUsed="0"/>
+    <w:lsdException w:name="Medium Shading 2 Accent 5" w:semiHidden="0" w:uiPriority="64" w:unhideWhenUsed="0"/>
+    <w:lsdException w:name="Medium List 1 Accent 5" w:semiHidden="0" w:uiPriority="65" w:unhideWhenUsed="0"/>
+    <w:lsdException w:name="Medium List 2 Accent 5" w:semiHidden="0" w:uiPriority="66" w:unhideWhenUsed="0"/>
+    <w:lsdException w:name="Medium Grid 1 Accent 5" w:semiHidden="0" w:uiPriority="67" w:unhideWhenUsed="0"/>
+    <w:lsdException w:name="Medium Grid 2 Accent 5" w:semiHidden="0" w:uiPriority="68" w:unhideWhenUsed="0"/>
+    <w:lsdException w:name="Medium Grid 3 Accent 5" w:semiHidden="0" w:uiPriority="69" w:unhideWhenUsed="0"/>
+    <w:lsdException w:name="Dark List Accent 5" w:semiHidden="0" w:uiPriority="70" w:unhideWhenUsed="0"/>
+    <w:lsdException w:name="Colorful Shading Accent 5" w:semiHidden="0" w:uiPriority="71" w:unhideWhenUsed="0"/>
+    <w:lsdException w:name="Colorful List Accent 5" w:semiHidden="0" w:uiPriority="72" w:unhideWhenUsed="0"/>
+    <w:lsdException w:name="Colorful Grid Accent 5" w:semiHidden="0" w:uiPriority="73" w:unhideWhenUsed="0"/>
+    <w:lsdException w:name="Light Shading Accent 6" w:semiHidden="0" w:uiPriority="60" w:unhideWhenUsed="0"/>
+    <w:lsdException w:name="Light List Accent 6" w:semiHidden="0" w:uiPriority="61" w:unhideWhenUsed="0"/>
+    <w:lsdException w:name="Light Grid Accent 6" w:semiHidden="0" w:uiPriority="62" w:unhideWhenUsed="0"/>
+    <w:lsdException w:name="Medium Shading 1 Accent 6" w:semiHidden="0" w:uiPriority="63" w:unhideWhenUsed="0"/>
+    <w:lsdException w:name="Medium Shading 2 Accent 6" w:semiHidden="0" w:uiPriority="64" w:unhideWhenUsed="0"/>
+    <w:lsdException w:name="Medium List 1 Accent 6" w:semiHidden="0" w:uiPriority="65" w:unhideWhenUsed="0"/>
+    <w:lsdException w:name="Medium List 2 Accent 6" w:semiHidden="0" w:uiPriority="66" w:unhideWhenUsed="0"/>
+    <w:lsdException w:name="Medium Grid 1 Accent 6" w:semiHidden="0" w:uiPriority="67" w:unhideWhenUsed="0"/>
+    <w:lsdException w:name="Medium Grid 2 Accent 6" w:semiHidden="0" w:uiPriority="68" w:unhideWhenUsed="0"/>
+    <w:lsdException w:name="Medium Grid 3 Accent 6" w:semiHidden="0" w:uiPriority="69" w:unhideWhenUsed="0"/>
+    <w:lsdException w:name="Dark List Accent 6" w:semiHidden="0" w:uiPriority="70" w:unhideWhenUsed="0"/>
+    <w:lsdException w:name="Colorful Shading Accent 6" w:semiHidden="0" w:uiPriority="71" w:unhideWhenUsed="0"/>
+    <w:lsdException w:name="Colorful List Accent 6" w:semiHidden="0" w:uiPriority="72" w:unhideWhenUsed="0"/>
+    <w:lsdException w:name="Colorful Grid Accent 6" w:semiHidden="0" w:uiPriority="73" w:unhideWhenUsed="0"/>
+    <w:lsdException w:name="Subtle Emphasis" w:semiHidden="0" w:uiPriority="19" w:unhideWhenUsed="0" w:qFormat="1"/>
+    <w:lsdException w:name="Intense Emphasis" w:semiHidden="0" w:uiPriority="21" w:unhideWhenUsed="0" w:qFormat="1"/>
+    <w:lsdException w:name="Subtle Reference" w:semiHidden="0" w:uiPriority="31" w:unhideWhenUsed="0" w:qFormat="1"/>
+    <w:lsdException w:name="Intense Reference" w:semiHidden="0" w:uiPriority="32" w:unhideWhenUsed="0" w:qFormat="1"/>
+    <w:lsdException w:name="Book Title" w:semiHidden="0" w:uiPriority="33" w:unhideWhenUsed="0" w:qFormat="1"/>
+    <w:lsdException w:name="Bibliography" w:uiPriority="37"/>
+    <w:lsdException w:name="TOC Heading" w:uiPriority="39" w:qFormat="1"/>
   </w:latentStyles>
   <w:style w:type="paragraph" w:default="1" w:styleId="Normal">
     <w:name w:val="Normal"/>
+    <w:rsid w:val="00723082"/>
   </w:style>
-  <w:style w:type="paragraph" w:styleId="Heading1">
+  <w:style w:type="paragraph" w:styleId="Ttulo1">
     <w:name w:val="heading 1"/>
     <w:basedOn w:val="Normal"/>
     <w:next w:val="Normal"/>
+    <w:rsid w:val="00723082"/>
     <w:pPr>
       <w:keepNext/>
       <w:keepLines/>
@@ -7875,10 +7570,11 @@
       <w:szCs w:val="48"/>
     </w:rPr>
   </w:style>
-  <w:style w:type="paragraph" w:styleId="Heading2">
+  <w:style w:type="paragraph" w:styleId="Ttulo2">
     <w:name w:val="heading 2"/>
     <w:basedOn w:val="Normal"/>
     <w:next w:val="Normal"/>
+    <w:rsid w:val="00723082"/>
     <w:pPr>
       <w:keepNext/>
       <w:keepLines/>
@@ -7892,10 +7588,11 @@
       <w:szCs w:val="36"/>
     </w:rPr>
   </w:style>
-  <w:style w:type="paragraph" w:styleId="Heading3">
+  <w:style w:type="paragraph" w:styleId="Ttulo3">
     <w:name w:val="heading 3"/>
     <w:basedOn w:val="Normal"/>
     <w:next w:val="Normal"/>
+    <w:rsid w:val="00723082"/>
     <w:pPr>
       <w:keepNext/>
       <w:keepLines/>
@@ -7909,10 +7606,11 @@
       <w:szCs w:val="28"/>
     </w:rPr>
   </w:style>
-  <w:style w:type="paragraph" w:styleId="Heading4">
+  <w:style w:type="paragraph" w:styleId="Ttulo4">
     <w:name w:val="heading 4"/>
     <w:basedOn w:val="Normal"/>
     <w:next w:val="Normal"/>
+    <w:rsid w:val="00723082"/>
     <w:pPr>
       <w:keepNext/>
       <w:keepLines/>
@@ -7926,10 +7624,11 @@
       <w:szCs w:val="24"/>
     </w:rPr>
   </w:style>
-  <w:style w:type="paragraph" w:styleId="Heading5">
+  <w:style w:type="paragraph" w:styleId="Ttulo5">
     <w:name w:val="heading 5"/>
     <w:basedOn w:val="Normal"/>
     <w:next w:val="Normal"/>
+    <w:rsid w:val="00723082"/>
     <w:pPr>
       <w:keepNext/>
       <w:keepLines/>
@@ -7941,10 +7640,11 @@
       <w:b/>
     </w:rPr>
   </w:style>
-  <w:style w:type="paragraph" w:styleId="Heading6">
+  <w:style w:type="paragraph" w:styleId="Ttulo6">
     <w:name w:val="heading 6"/>
     <w:basedOn w:val="Normal"/>
     <w:next w:val="Normal"/>
+    <w:rsid w:val="00723082"/>
     <w:pPr>
       <w:keepNext/>
       <w:keepLines/>
@@ -7958,17 +7658,18 @@
       <w:szCs w:val="20"/>
     </w:rPr>
   </w:style>
-  <w:style w:type="character" w:default="1" w:styleId="DefaultParagraphFont">
+  <w:style w:type="character" w:default="1" w:styleId="Fuentedeprrafopredeter">
     <w:name w:val="Default Paragraph Font"/>
     <w:uiPriority w:val="1"/>
     <w:semiHidden/>
     <w:unhideWhenUsed/>
   </w:style>
-  <w:style w:type="table" w:default="1" w:styleId="TableNormal">
+  <w:style w:type="table" w:default="1" w:styleId="Tablanormal">
     <w:name w:val="Normal Table"/>
     <w:uiPriority w:val="99"/>
     <w:semiHidden/>
     <w:unhideWhenUsed/>
+    <w:qFormat/>
     <w:tblPr>
       <w:tblInd w:w="0" w:type="dxa"/>
       <w:tblCellMar>
@@ -7979,7 +7680,7 @@
       </w:tblCellMar>
     </w:tblPr>
   </w:style>
-  <w:style w:type="numbering" w:default="1" w:styleId="NoList">
+  <w:style w:type="numbering" w:default="1" w:styleId="Sinlista">
     <w:name w:val="No List"/>
     <w:uiPriority w:val="99"/>
     <w:semiHidden/>
@@ -7987,6 +7688,7 @@
   </w:style>
   <w:style w:type="table" w:customStyle="1" w:styleId="TableNormal1">
     <w:name w:val="Table Normal1"/>
+    <w:rsid w:val="00723082"/>
     <w:tblPr>
       <w:tblCellMar>
         <w:top w:w="0" w:type="dxa"/>
@@ -7996,10 +7698,11 @@
       </w:tblCellMar>
     </w:tblPr>
   </w:style>
-  <w:style w:type="paragraph" w:styleId="Title">
+  <w:style w:type="paragraph" w:styleId="Ttulo">
     <w:name w:val="Title"/>
     <w:basedOn w:val="Normal"/>
     <w:next w:val="Normal"/>
+    <w:rsid w:val="00723082"/>
     <w:pPr>
       <w:keepNext/>
       <w:keepLines/>
@@ -8012,10 +7715,11 @@
       <w:szCs w:val="72"/>
     </w:rPr>
   </w:style>
-  <w:style w:type="paragraph" w:styleId="Subtitle">
+  <w:style w:type="paragraph" w:styleId="Subttulo">
     <w:name w:val="Subtitle"/>
     <w:basedOn w:val="Normal"/>
     <w:next w:val="Normal"/>
+    <w:rsid w:val="00723082"/>
     <w:pPr>
       <w:keepNext/>
       <w:keepLines/>
@@ -8032,6 +7736,7 @@
   </w:style>
   <w:style w:type="table" w:customStyle="1" w:styleId="a">
     <w:basedOn w:val="TableNormal1"/>
+    <w:rsid w:val="00723082"/>
     <w:tblPr>
       <w:tblStyleRowBandSize w:val="1"/>
       <w:tblStyleColBandSize w:val="1"/>
@@ -8045,6 +7750,7 @@
   </w:style>
   <w:style w:type="table" w:customStyle="1" w:styleId="a0">
     <w:basedOn w:val="TableNormal1"/>
+    <w:rsid w:val="00723082"/>
     <w:tblPr>
       <w:tblStyleRowBandSize w:val="1"/>
       <w:tblStyleColBandSize w:val="1"/>
@@ -8058,6 +7764,7 @@
   </w:style>
   <w:style w:type="table" w:customStyle="1" w:styleId="a1">
     <w:basedOn w:val="TableNormal1"/>
+    <w:rsid w:val="00723082"/>
     <w:tblPr>
       <w:tblStyleRowBandSize w:val="1"/>
       <w:tblStyleColBandSize w:val="1"/>
@@ -8071,6 +7778,7 @@
   </w:style>
   <w:style w:type="table" w:customStyle="1" w:styleId="a2">
     <w:basedOn w:val="TableNormal1"/>
+    <w:rsid w:val="00723082"/>
     <w:tblPr>
       <w:tblStyleRowBandSize w:val="1"/>
       <w:tblStyleColBandSize w:val="1"/>
@@ -8084,6 +7792,7 @@
   </w:style>
   <w:style w:type="table" w:customStyle="1" w:styleId="a3">
     <w:basedOn w:val="TableNormal1"/>
+    <w:rsid w:val="00723082"/>
     <w:tblPr>
       <w:tblStyleRowBandSize w:val="1"/>
       <w:tblStyleColBandSize w:val="1"/>
@@ -8097,6 +7806,7 @@
   </w:style>
   <w:style w:type="table" w:customStyle="1" w:styleId="a4">
     <w:basedOn w:val="TableNormal1"/>
+    <w:rsid w:val="00723082"/>
     <w:pPr>
       <w:spacing w:after="0" w:line="240" w:lineRule="auto"/>
     </w:pPr>
@@ -8113,6 +7823,7 @@
   </w:style>
   <w:style w:type="table" w:customStyle="1" w:styleId="a5">
     <w:basedOn w:val="TableNormal1"/>
+    <w:rsid w:val="00723082"/>
     <w:tblPr>
       <w:tblStyleRowBandSize w:val="1"/>
       <w:tblStyleColBandSize w:val="1"/>
@@ -8124,13 +7835,14 @@
       </w:tblCellMar>
     </w:tblPr>
   </w:style>
-  <w:style w:type="paragraph" w:styleId="CommentText">
+  <w:style w:type="paragraph" w:styleId="Textocomentario">
     <w:name w:val="annotation text"/>
     <w:basedOn w:val="Normal"/>
-    <w:link w:val="CommentTextChar"/>
+    <w:link w:val="TextocomentarioCar"/>
     <w:uiPriority w:val="99"/>
     <w:semiHidden/>
     <w:unhideWhenUsed/>
+    <w:rsid w:val="00723082"/>
     <w:pPr>
       <w:spacing w:line="240" w:lineRule="auto"/>
     </w:pPr>
@@ -8139,32 +7851,34 @@
       <w:szCs w:val="20"/>
     </w:rPr>
   </w:style>
-  <w:style w:type="character" w:customStyle="1" w:styleId="CommentTextChar">
-    <w:name w:val="Comment Text Char"/>
-    <w:basedOn w:val="DefaultParagraphFont"/>
-    <w:link w:val="CommentText"/>
+  <w:style w:type="character" w:customStyle="1" w:styleId="TextocomentarioCar">
+    <w:name w:val="Texto comentario Car"/>
+    <w:basedOn w:val="Fuentedeprrafopredeter"/>
+    <w:link w:val="Textocomentario"/>
     <w:uiPriority w:val="99"/>
     <w:semiHidden/>
+    <w:rsid w:val="00723082"/>
     <w:rPr>
       <w:sz w:val="20"/>
       <w:szCs w:val="20"/>
     </w:rPr>
   </w:style>
-  <w:style w:type="character" w:styleId="CommentReference">
+  <w:style w:type="character" w:styleId="Refdecomentario">
     <w:name w:val="annotation reference"/>
-    <w:basedOn w:val="DefaultParagraphFont"/>
+    <w:basedOn w:val="Fuentedeprrafopredeter"/>
     <w:uiPriority w:val="99"/>
     <w:semiHidden/>
     <w:unhideWhenUsed/>
+    <w:rsid w:val="00723082"/>
     <w:rPr>
       <w:sz w:val="16"/>
       <w:szCs w:val="16"/>
     </w:rPr>
   </w:style>
-  <w:style w:type="paragraph" w:styleId="BalloonText">
+  <w:style w:type="paragraph" w:styleId="Textodeglobo">
     <w:name w:val="Balloon Text"/>
     <w:basedOn w:val="Normal"/>
-    <w:link w:val="BalloonTextChar"/>
+    <w:link w:val="TextodegloboCar"/>
     <w:uiPriority w:val="99"/>
     <w:semiHidden/>
     <w:unhideWhenUsed/>
@@ -8178,10 +7892,10 @@
       <w:szCs w:val="18"/>
     </w:rPr>
   </w:style>
-  <w:style w:type="character" w:customStyle="1" w:styleId="BalloonTextChar">
-    <w:name w:val="Balloon Text Char"/>
-    <w:basedOn w:val="DefaultParagraphFont"/>
-    <w:link w:val="BalloonText"/>
+  <w:style w:type="character" w:customStyle="1" w:styleId="TextodegloboCar">
+    <w:name w:val="Texto de globo Car"/>
+    <w:basedOn w:val="Fuentedeprrafopredeter"/>
+    <w:link w:val="Textodeglobo"/>
     <w:uiPriority w:val="99"/>
     <w:semiHidden/>
     <w:rsid w:val="00791E84"/>
@@ -8191,11 +7905,11 @@
       <w:szCs w:val="18"/>
     </w:rPr>
   </w:style>
-  <w:style w:type="paragraph" w:styleId="CommentSubject">
+  <w:style w:type="paragraph" w:styleId="Asuntodelcomentario">
     <w:name w:val="annotation subject"/>
-    <w:basedOn w:val="CommentText"/>
-    <w:next w:val="CommentText"/>
-    <w:link w:val="CommentSubjectChar"/>
+    <w:basedOn w:val="Textocomentario"/>
+    <w:next w:val="Textocomentario"/>
+    <w:link w:val="AsuntodelcomentarioCar"/>
     <w:uiPriority w:val="99"/>
     <w:semiHidden/>
     <w:unhideWhenUsed/>
@@ -8205,10 +7919,10 @@
       <w:bCs/>
     </w:rPr>
   </w:style>
-  <w:style w:type="character" w:customStyle="1" w:styleId="CommentSubjectChar">
-    <w:name w:val="Comment Subject Char"/>
-    <w:basedOn w:val="CommentTextChar"/>
-    <w:link w:val="CommentSubject"/>
+  <w:style w:type="character" w:customStyle="1" w:styleId="AsuntodelcomentarioCar">
+    <w:name w:val="Asunto del comentario Car"/>
+    <w:basedOn w:val="TextocomentarioCar"/>
+    <w:link w:val="Asuntodelcomentario"/>
     <w:uiPriority w:val="99"/>
     <w:semiHidden/>
     <w:rsid w:val="00791E84"/>
@@ -8219,9 +7933,9 @@
       <w:szCs w:val="20"/>
     </w:rPr>
   </w:style>
-  <w:style w:type="table" w:styleId="TableGrid">
+  <w:style w:type="table" w:styleId="Tablaconcuadrcula">
     <w:name w:val="Table Grid"/>
-    <w:basedOn w:val="TableNormal"/>
+    <w:basedOn w:val="Tablanormal"/>
     <w:uiPriority w:val="39"/>
     <w:rsid w:val="00CD731D"/>
     <w:pPr>
@@ -8245,7 +7959,7 @@
       </w:tblCellMar>
     </w:tblPr>
   </w:style>
-  <w:style w:type="paragraph" w:styleId="ListParagraph">
+  <w:style w:type="paragraph" w:styleId="Prrafodelista">
     <w:name w:val="List Paragraph"/>
     <w:basedOn w:val="Normal"/>
     <w:uiPriority w:val="34"/>
@@ -8318,7 +8032,7 @@
     </a:clrScheme>
     <a:fontScheme name="Escritório">
       <a:majorFont>
-        <a:latin typeface="Calibri Light" panose="020F0302020204030204"/>
+        <a:latin typeface="Calibri Light"/>
         <a:ea typeface=""/>
         <a:cs typeface=""/>
         <a:font script="Jpan" typeface="ＭＳ ゴシック"/>
@@ -8353,7 +8067,7 @@
         <a:font script="Geor" typeface="Sylfaen"/>
       </a:majorFont>
       <a:minorFont>
-        <a:latin typeface="Calibri" panose="020F0502020204030204"/>
+        <a:latin typeface="Calibri"/>
         <a:ea typeface=""/>
         <a:cs typeface=""/>
         <a:font script="Jpan" typeface="ＭＳ 明朝"/>
@@ -8530,7 +8244,7 @@
   <a:extraClrSchemeLst/>
   <a:extLst>
     <a:ext uri="{05A4C25C-085E-4340-85A3-A5531E510DB2}">
-      <thm15:themeFamily xmlns:thm15="http://schemas.microsoft.com/office/thememl/2012/main" name="Office Theme" id="{62F939B6-93AF-4DB8-9C6B-D6C7DFDC589F}" vid="{4A3C46E8-61CC-4603-A589-7422A47A8E4A}"/>
+      <thm15:themeFamily xmlns:thm15="http://schemas.microsoft.com/office/thememl/2012/main" xmlns="" name="Office Theme" id="{62F939B6-93AF-4DB8-9C6B-D6C7DFDC589F}" vid="{4A3C46E8-61CC-4603-A589-7422A47A8E4A}"/>
     </a:ext>
   </a:extLst>
 </a:theme>

</xml_diff>

<commit_message>
Added Jael's version, everything good now
</commit_message>
<xml_diff>
--- a/Survey/Encuesta TURFeffect.docx
+++ b/Survey/Encuesta TURFeffect.docx
@@ -1,6 +1,6 @@
 
 <file path=word/document.xml><?xml version="1.0" encoding="utf-8"?>
-<w:document xmlns:ve="http://schemas.openxmlformats.org/markup-compatibility/2006" xmlns:o="urn:schemas-microsoft-com:office:office" xmlns:r="http://schemas.openxmlformats.org/officeDocument/2006/relationships" xmlns:m="http://schemas.openxmlformats.org/officeDocument/2006/math" xmlns:v="urn:schemas-microsoft-com:vml" xmlns:wp="http://schemas.openxmlformats.org/drawingml/2006/wordprocessingDrawing" xmlns:w10="urn:schemas-microsoft-com:office:word" xmlns:w="http://schemas.openxmlformats.org/wordprocessingml/2006/main" xmlns:wne="http://schemas.microsoft.com/office/word/2006/wordml">
+<w:document xmlns:wpc="http://schemas.microsoft.com/office/word/2010/wordprocessingCanvas" xmlns:mo="http://schemas.microsoft.com/office/mac/office/2008/main" xmlns:mc="http://schemas.openxmlformats.org/markup-compatibility/2006" xmlns:mv="urn:schemas-microsoft-com:mac:vml" xmlns:o="urn:schemas-microsoft-com:office:office" xmlns:r="http://schemas.openxmlformats.org/officeDocument/2006/relationships" xmlns:m="http://schemas.openxmlformats.org/officeDocument/2006/math" xmlns:v="urn:schemas-microsoft-com:vml" xmlns:wp14="http://schemas.microsoft.com/office/word/2010/wordprocessingDrawing" xmlns:wp="http://schemas.openxmlformats.org/drawingml/2006/wordprocessingDrawing" xmlns:w10="urn:schemas-microsoft-com:office:word" xmlns:w="http://schemas.openxmlformats.org/wordprocessingml/2006/main" xmlns:w14="http://schemas.microsoft.com/office/word/2010/wordml" xmlns:w15="http://schemas.microsoft.com/office/word/2012/wordml" xmlns:wpg="http://schemas.microsoft.com/office/word/2010/wordprocessingGroup" xmlns:wpi="http://schemas.microsoft.com/office/word/2010/wordprocessingInk" xmlns:wne="http://schemas.microsoft.com/office/word/2006/wordml" xmlns:wps="http://schemas.microsoft.com/office/word/2010/wordprocessingShape" mc:Ignorable="w14 w15 wp14">
   <w:background w:color="FFFFFF"/>
   <w:body>
     <w:p>
@@ -38,18 +38,7 @@
           <w:szCs w:val="24"/>
           <w:lang w:val="es-MX"/>
         </w:rPr>
-        <w:t xml:space="preserve">ENCUESTA PARA ENTENDER LA PERCEPCION DE LA COMUNIDAD </w:t>
-      </w:r>
-      <w:r>
-        <w:rPr>
-          <w:rFonts w:ascii="Times New Roman" w:hAnsi="Times New Roman" w:cs="Times New Roman"/>
-          <w:b/>
-          <w:color w:val="auto"/>
-          <w:sz w:val="24"/>
-          <w:szCs w:val="24"/>
-          <w:lang w:val="es-MX"/>
-        </w:rPr>
-        <w:t>SOBRE ZONAS DE NO PESCA</w:t>
+        <w:t>ENCUESTA PARA ENTENDER LA PERCEPCION DE LA COMUNIDAD SOBRE ZONAS DE NO PESCA</w:t>
       </w:r>
     </w:p>
     <w:p>
@@ -65,7 +54,6 @@
     </w:p>
     <w:tbl>
       <w:tblPr>
-        <w:tblStyle w:val="a"/>
         <w:tblW w:w="9360" w:type="dxa"/>
         <w:tblInd w:w="100" w:type="dxa"/>
         <w:tblBorders>
@@ -77,7 +65,7 @@
           <w:insideV w:val="single" w:sz="8" w:space="0" w:color="000000"/>
         </w:tblBorders>
         <w:tblLayout w:type="fixed"/>
-        <w:tblLook w:val="0600"/>
+        <w:tblLook w:val="0600" w:firstRow="0" w:lastRow="0" w:firstColumn="0" w:lastColumn="0" w:noHBand="1" w:noVBand="1"/>
       </w:tblPr>
       <w:tblGrid>
         <w:gridCol w:w="9360"/>
@@ -132,67 +120,7 @@
                 <w:color w:val="auto"/>
                 <w:lang w:val="es-ES"/>
               </w:rPr>
-              <w:t xml:space="preserve">siendo </w:t>
-            </w:r>
-            <w:r>
-              <w:rPr>
-                <w:rFonts w:ascii="Times New Roman" w:hAnsi="Times New Roman" w:cs="Times New Roman"/>
-                <w:color w:val="auto"/>
-                <w:lang w:val="es-ES"/>
-              </w:rPr>
-              <w:t>realizada</w:t>
-            </w:r>
-            <w:r>
-              <w:rPr>
-                <w:rFonts w:ascii="Times New Roman" w:hAnsi="Times New Roman" w:cs="Times New Roman"/>
-                <w:color w:val="auto"/>
-                <w:lang w:val="es-ES"/>
-              </w:rPr>
-              <w:t xml:space="preserve"> por </w:t>
-            </w:r>
-            <w:proofErr w:type="spellStart"/>
-            <w:r>
-              <w:rPr>
-                <w:rFonts w:ascii="Times New Roman" w:hAnsi="Times New Roman" w:cs="Times New Roman"/>
-                <w:color w:val="auto"/>
-                <w:lang w:val="es-ES"/>
-              </w:rPr>
-              <w:t>TURFeffect</w:t>
-            </w:r>
-            <w:proofErr w:type="spellEnd"/>
-            <w:r>
-              <w:rPr>
-                <w:rFonts w:ascii="Times New Roman" w:hAnsi="Times New Roman" w:cs="Times New Roman"/>
-                <w:color w:val="auto"/>
-                <w:lang w:val="es-ES"/>
-              </w:rPr>
-              <w:t xml:space="preserve">, un grupo de estudiantes de maestría de Ciencias Ambientales y Manejo la Escuela </w:t>
-            </w:r>
-            <w:proofErr w:type="spellStart"/>
-            <w:r>
-              <w:rPr>
-                <w:rFonts w:ascii="Times New Roman" w:hAnsi="Times New Roman" w:cs="Times New Roman"/>
-                <w:color w:val="auto"/>
-                <w:lang w:val="es-ES"/>
-              </w:rPr>
-              <w:t>Bren</w:t>
-            </w:r>
-            <w:proofErr w:type="spellEnd"/>
-            <w:r>
-              <w:rPr>
-                <w:rFonts w:ascii="Times New Roman" w:hAnsi="Times New Roman" w:cs="Times New Roman"/>
-                <w:color w:val="auto"/>
-                <w:lang w:val="es-ES"/>
-              </w:rPr>
-              <w:t xml:space="preserve"> en la </w:t>
-            </w:r>
-            <w:r>
-              <w:rPr>
-                <w:rFonts w:ascii="Times New Roman" w:hAnsi="Times New Roman" w:cs="Times New Roman"/>
-                <w:color w:val="auto"/>
-                <w:lang w:val="es-ES"/>
-              </w:rPr>
-              <w:t xml:space="preserve">Universidad de California, Sana Bárbara, ubicada en Estados Unidos de América. </w:t>
+              <w:t xml:space="preserve">siendo realizada por TURFeffect, un grupo de estudiantes de maestría de Ciencias Ambientales y Manejo la Escuela Bren en la Universidad de California, Sana Bárbara, ubicada en Estados Unidos de América. </w:t>
             </w:r>
           </w:p>
           <w:p>
@@ -234,15 +162,7 @@
                 <w:color w:val="auto"/>
                 <w:lang w:val="es-ES"/>
               </w:rPr>
-              <w:t xml:space="preserve"> para crear un </w:t>
-            </w:r>
-            <w:r>
-              <w:rPr>
-                <w:rFonts w:ascii="Times New Roman" w:hAnsi="Times New Roman" w:cs="Times New Roman"/>
-                <w:color w:val="auto"/>
-                <w:lang w:val="es-ES"/>
-              </w:rPr>
-              <w:t>marco de referencia/sistema para evaluar cuan exitosas son las zonas de no pesca en México. EL propósito de esta encuesta es llenar vacíos de información sobre las comunidades con las que COBI ha venido trabajando en últimos 15 a</w:t>
+              <w:t xml:space="preserve"> para crear un marco de referencia/sistema para evaluar cuan exitosas son las zonas de no pesca en México. El propósito de esta encuesta es llenar vacíos de información sobre las comunidades con las que COBI ha venido trabajando los últimos 15 a</w:t>
             </w:r>
             <w:r>
               <w:rPr>
@@ -258,47 +178,7 @@
                 <w:color w:val="auto"/>
                 <w:lang w:val="es-ES"/>
               </w:rPr>
-              <w:t xml:space="preserve">os. Esta información será usada para realizar análisis de muestras/un muestreo sobre indicadores seleccionados para medir cambios en el medio ambiente, </w:t>
-            </w:r>
-            <w:r>
-              <w:rPr>
-                <w:rFonts w:ascii="Times New Roman" w:hAnsi="Times New Roman" w:cs="Times New Roman"/>
-                <w:color w:val="auto"/>
-                <w:lang w:val="es-ES"/>
-              </w:rPr>
-              <w:t xml:space="preserve">la </w:t>
-            </w:r>
-            <w:r>
-              <w:rPr>
-                <w:rFonts w:ascii="Times New Roman" w:hAnsi="Times New Roman" w:cs="Times New Roman"/>
-                <w:color w:val="auto"/>
-                <w:lang w:val="es-ES"/>
-              </w:rPr>
-              <w:t xml:space="preserve">economía y </w:t>
-            </w:r>
-            <w:r>
-              <w:rPr>
-                <w:rFonts w:ascii="Times New Roman" w:hAnsi="Times New Roman" w:cs="Times New Roman"/>
-                <w:color w:val="auto"/>
-                <w:lang w:val="es-ES"/>
-              </w:rPr>
-              <w:t xml:space="preserve">las </w:t>
-            </w:r>
-            <w:r>
-              <w:rPr>
-                <w:rFonts w:ascii="Times New Roman" w:hAnsi="Times New Roman" w:cs="Times New Roman"/>
-                <w:color w:val="auto"/>
-                <w:lang w:val="es-ES"/>
-              </w:rPr>
-              <w:t>estructura</w:t>
-            </w:r>
-            <w:r>
-              <w:rPr>
-                <w:rFonts w:ascii="Times New Roman" w:hAnsi="Times New Roman" w:cs="Times New Roman"/>
-                <w:color w:val="auto"/>
-                <w:lang w:val="es-ES"/>
-              </w:rPr>
-              <w:t xml:space="preserve">s sociales después de la implementación de las zonas de no pesca. </w:t>
+              <w:t xml:space="preserve">os. Esta información será usada para realizar análisis de muestras/un muestreo sobre indicadores seleccionados para medir cambios en el medio ambiente, la economía y las estructuras sociales después de la implementación de las zonas de no pesca. </w:t>
             </w:r>
           </w:p>
           <w:p>
@@ -348,7 +228,23 @@
                 <w:color w:val="auto"/>
                 <w:lang w:val="es-ES"/>
               </w:rPr>
-              <w:t xml:space="preserve"> tipo penalización.</w:t>
+              <w:t xml:space="preserve"> tipo</w:t>
+            </w:r>
+            <w:r>
+              <w:rPr>
+                <w:rFonts w:ascii="Times New Roman" w:hAnsi="Times New Roman" w:cs="Times New Roman"/>
+                <w:color w:val="auto"/>
+                <w:lang w:val="es-ES"/>
+              </w:rPr>
+              <w:t xml:space="preserve"> de</w:t>
+            </w:r>
+            <w:r>
+              <w:rPr>
+                <w:rFonts w:ascii="Times New Roman" w:hAnsi="Times New Roman" w:cs="Times New Roman"/>
+                <w:color w:val="auto"/>
+                <w:lang w:val="es-ES"/>
+              </w:rPr>
+              <w:t xml:space="preserve"> penalización.</w:t>
             </w:r>
           </w:p>
         </w:tc>
@@ -428,16 +324,20 @@
           <w:lang w:val="es-ES"/>
         </w:rPr>
         <w:tab/>
-      </w:r>
-      <w:r>
+        <w:t>Fecha:</w:t>
+      </w:r>
+    </w:p>
+    <w:p>
+      <w:pPr>
+        <w:spacing w:after="120" w:line="240" w:lineRule="auto"/>
+        <w:jc w:val="both"/>
         <w:rPr>
           <w:rFonts w:ascii="Times New Roman" w:hAnsi="Times New Roman" w:cs="Times New Roman"/>
           <w:b/>
           <w:color w:val="auto"/>
           <w:lang w:val="es-ES"/>
         </w:rPr>
-        <w:tab/>
-      </w:r>
+      </w:pPr>
       <w:r>
         <w:rPr>
           <w:rFonts w:ascii="Times New Roman" w:hAnsi="Times New Roman" w:cs="Times New Roman"/>
@@ -445,47 +345,7 @@
           <w:color w:val="auto"/>
           <w:lang w:val="es-ES"/>
         </w:rPr>
-        <w:tab/>
-        <w:t>Fecha:</w:t>
-      </w:r>
-    </w:p>
-    <w:p>
-      <w:pPr>
-        <w:spacing w:after="120" w:line="240" w:lineRule="auto"/>
-        <w:jc w:val="both"/>
-        <w:rPr>
-          <w:rFonts w:ascii="Times New Roman" w:hAnsi="Times New Roman" w:cs="Times New Roman"/>
-          <w:b/>
-          <w:color w:val="auto"/>
-          <w:lang w:val="es-ES"/>
-        </w:rPr>
-      </w:pPr>
-      <w:r>
-        <w:rPr>
-          <w:rFonts w:ascii="Times New Roman" w:hAnsi="Times New Roman" w:cs="Times New Roman"/>
-          <w:b/>
-          <w:color w:val="auto"/>
-          <w:lang w:val="es-ES"/>
-        </w:rPr>
         <w:t>Entrevistado:</w:t>
-      </w:r>
-      <w:r>
-        <w:rPr>
-          <w:rFonts w:ascii="Times New Roman" w:hAnsi="Times New Roman" w:cs="Times New Roman"/>
-          <w:b/>
-          <w:color w:val="auto"/>
-          <w:lang w:val="es-ES"/>
-        </w:rPr>
-        <w:tab/>
-      </w:r>
-      <w:r>
-        <w:rPr>
-          <w:rFonts w:ascii="Times New Roman" w:hAnsi="Times New Roman" w:cs="Times New Roman"/>
-          <w:b/>
-          <w:color w:val="auto"/>
-          <w:lang w:val="es-ES"/>
-        </w:rPr>
-        <w:tab/>
       </w:r>
       <w:r>
         <w:rPr>
@@ -603,23 +463,11 @@
           <w:szCs w:val="24"/>
           <w:lang w:val="es-ES"/>
         </w:rPr>
-        <w:t>SECC</w:t>
-      </w:r>
-      <w:r>
-        <w:rPr>
-          <w:rFonts w:ascii="Times New Roman" w:hAnsi="Times New Roman" w:cs="Times New Roman"/>
-          <w:b/>
-          <w:color w:val="auto"/>
-          <w:sz w:val="24"/>
-          <w:szCs w:val="24"/>
-          <w:lang w:val="es-ES"/>
-        </w:rPr>
-        <w:t>ION 1</w:t>
+        <w:t>SECCION 1</w:t>
       </w:r>
     </w:p>
     <w:tbl>
       <w:tblPr>
-        <w:tblStyle w:val="a0"/>
         <w:tblW w:w="9360" w:type="dxa"/>
         <w:tblInd w:w="100" w:type="dxa"/>
         <w:tblBorders>
@@ -631,7 +479,7 @@
           <w:insideV w:val="single" w:sz="8" w:space="0" w:color="000000"/>
         </w:tblBorders>
         <w:tblLayout w:type="fixed"/>
-        <w:tblLook w:val="0600"/>
+        <w:tblLook w:val="0600" w:firstRow="0" w:lastRow="0" w:firstColumn="0" w:lastColumn="0" w:noHBand="1" w:noVBand="1"/>
       </w:tblPr>
       <w:tblGrid>
         <w:gridCol w:w="9360"/>
@@ -747,7 +595,23 @@
           <w:color w:val="auto"/>
           <w:lang w:val="es-ES"/>
         </w:rPr>
-        <w:t>mo? Encierre en un circulo todas las respuestas que apliquen.</w:t>
+        <w:t>mo? Encierre en un c</w:t>
+      </w:r>
+      <w:r>
+        <w:rPr>
+          <w:rFonts w:ascii="Times New Roman" w:hAnsi="Times New Roman" w:cs="Times New Roman"/>
+          <w:color w:val="auto"/>
+          <w:lang w:val="es-ES"/>
+        </w:rPr>
+        <w:t>í</w:t>
+      </w:r>
+      <w:r>
+        <w:rPr>
+          <w:rFonts w:ascii="Times New Roman" w:hAnsi="Times New Roman" w:cs="Times New Roman"/>
+          <w:color w:val="auto"/>
+          <w:lang w:val="es-ES"/>
+        </w:rPr>
+        <w:t>rculo todas las respuestas que apliquen.</w:t>
       </w:r>
     </w:p>
     <w:p>
@@ -827,32 +691,20 @@
           <w:color w:val="auto"/>
           <w:lang w:val="es-ES"/>
         </w:rPr>
-        <w:t>Otro</w:t>
-      </w:r>
-      <w:r>
-        <w:rPr>
-          <w:rFonts w:ascii="Times New Roman" w:hAnsi="Times New Roman" w:cs="Times New Roman"/>
-          <w:color w:val="auto"/>
-          <w:lang w:val="es-ES"/>
-        </w:rPr>
-        <w:t xml:space="preserve">. </w:t>
-      </w:r>
-      <w:r>
-        <w:rPr>
-          <w:rFonts w:ascii="Times New Roman" w:hAnsi="Times New Roman" w:cs="Times New Roman"/>
-          <w:color w:val="auto"/>
-          <w:lang w:val="es-ES"/>
-        </w:rPr>
-        <w:t>Por favor especifique</w:t>
-      </w:r>
-      <w:r>
-        <w:rPr>
-          <w:rFonts w:ascii="Times New Roman" w:hAnsi="Times New Roman" w:cs="Times New Roman"/>
-          <w:color w:val="auto"/>
-          <w:lang w:val="es-ES"/>
-        </w:rPr>
-        <w:t>:</w:t>
-      </w:r>
+        <w:t>Otro. Por favor especifique:</w:t>
+      </w:r>
+    </w:p>
+    <w:p>
+      <w:pPr>
+        <w:spacing w:after="0" w:line="240" w:lineRule="auto"/>
+        <w:ind w:left="792"/>
+        <w:jc w:val="both"/>
+        <w:rPr>
+          <w:rFonts w:ascii="Times New Roman" w:hAnsi="Times New Roman" w:cs="Times New Roman"/>
+          <w:color w:val="auto"/>
+          <w:lang w:val="es-ES"/>
+        </w:rPr>
+      </w:pPr>
     </w:p>
     <w:p>
       <w:pPr>
@@ -912,24 +764,33 @@
           <w:color w:val="auto"/>
           <w:lang w:val="es-ES"/>
         </w:rPr>
-        <w:t xml:space="preserve">ntas </w:t>
-      </w:r>
-      <w:r>
-        <w:rPr>
-          <w:rFonts w:ascii="Times New Roman" w:hAnsi="Times New Roman" w:cs="Times New Roman"/>
-          <w:color w:val="auto"/>
-          <w:lang w:val="es-ES"/>
-        </w:rPr>
-        <w:t xml:space="preserve">zonas de no pesca </w:t>
-      </w:r>
-      <w:r>
-        <w:rPr>
-          <w:rFonts w:ascii="Times New Roman" w:hAnsi="Times New Roman" w:cs="Times New Roman"/>
-          <w:color w:val="auto"/>
-          <w:lang w:val="es-ES"/>
-        </w:rPr>
-        <w:t>hay en la región en que usted (u otros de su comunidad) pesca?</w:t>
-      </w:r>
+        <w:t>ntas zonas de no pesca hay en la región en que usted (u otros de su comunidad) pesca?</w:t>
+      </w:r>
+    </w:p>
+    <w:p>
+      <w:pPr>
+        <w:spacing w:after="0" w:line="240" w:lineRule="auto"/>
+        <w:ind w:left="360"/>
+        <w:contextualSpacing/>
+        <w:jc w:val="both"/>
+        <w:rPr>
+          <w:rFonts w:ascii="Times New Roman" w:hAnsi="Times New Roman" w:cs="Times New Roman"/>
+          <w:color w:val="auto"/>
+          <w:lang w:val="es-ES"/>
+        </w:rPr>
+      </w:pPr>
+    </w:p>
+    <w:p>
+      <w:pPr>
+        <w:spacing w:after="0" w:line="240" w:lineRule="auto"/>
+        <w:ind w:left="360"/>
+        <w:jc w:val="both"/>
+        <w:rPr>
+          <w:rFonts w:ascii="Times New Roman" w:hAnsi="Times New Roman" w:cs="Times New Roman"/>
+          <w:color w:val="auto"/>
+          <w:lang w:val="es-ES"/>
+        </w:rPr>
+      </w:pPr>
     </w:p>
     <w:p>
       <w:pPr>
@@ -994,6 +855,32 @@
     </w:p>
     <w:p>
       <w:pPr>
+        <w:spacing w:after="0" w:line="240" w:lineRule="auto"/>
+        <w:ind w:left="360"/>
+        <w:contextualSpacing/>
+        <w:jc w:val="both"/>
+        <w:rPr>
+          <w:rFonts w:ascii="Times New Roman" w:hAnsi="Times New Roman" w:cs="Times New Roman"/>
+          <w:color w:val="auto"/>
+          <w:lang w:val="es-ES"/>
+        </w:rPr>
+      </w:pPr>
+    </w:p>
+    <w:p>
+      <w:pPr>
+        <w:spacing w:after="0" w:line="240" w:lineRule="auto"/>
+        <w:ind w:left="360"/>
+        <w:contextualSpacing/>
+        <w:jc w:val="both"/>
+        <w:rPr>
+          <w:rFonts w:ascii="Times New Roman" w:hAnsi="Times New Roman" w:cs="Times New Roman"/>
+          <w:color w:val="auto"/>
+          <w:lang w:val="es-ES"/>
+        </w:rPr>
+      </w:pPr>
+    </w:p>
+    <w:p>
+      <w:pPr>
         <w:spacing w:after="0"/>
         <w:rPr>
           <w:rFonts w:ascii="Times New Roman" w:hAnsi="Times New Roman" w:cs="Times New Roman"/>
@@ -1056,7 +943,23 @@
           <w:color w:val="auto"/>
           <w:lang w:val="es-ES"/>
         </w:rPr>
-        <w:t>rea de cada una de las zonas de pesca?</w:t>
+        <w:t>rea de cada una de las zonas de</w:t>
+      </w:r>
+      <w:r>
+        <w:rPr>
+          <w:rFonts w:ascii="Times New Roman" w:hAnsi="Times New Roman" w:cs="Times New Roman"/>
+          <w:color w:val="auto"/>
+          <w:lang w:val="es-ES"/>
+        </w:rPr>
+        <w:t xml:space="preserve"> no</w:t>
+      </w:r>
+      <w:r>
+        <w:rPr>
+          <w:rFonts w:ascii="Times New Roman" w:hAnsi="Times New Roman" w:cs="Times New Roman"/>
+          <w:color w:val="auto"/>
+          <w:lang w:val="es-ES"/>
+        </w:rPr>
+        <w:t xml:space="preserve"> pesca?</w:t>
       </w:r>
     </w:p>
     <w:p>
@@ -1075,39 +978,10 @@
     <w:p>
       <w:pPr>
         <w:spacing w:after="0" w:line="240" w:lineRule="auto"/>
-        <w:ind w:left="360"/>
-        <w:contextualSpacing/>
-        <w:jc w:val="both"/>
-        <w:rPr>
-          <w:rFonts w:ascii="Times New Roman" w:hAnsi="Times New Roman" w:cs="Times New Roman"/>
-          <w:color w:val="auto"/>
-          <w:lang w:val="es-ES"/>
-        </w:rPr>
-      </w:pPr>
-    </w:p>
-    <w:p>
-      <w:pPr>
-        <w:spacing w:after="0" w:line="240" w:lineRule="auto"/>
-        <w:ind w:left="360"/>
-        <w:contextualSpacing/>
-        <w:jc w:val="both"/>
-        <w:rPr>
-          <w:rFonts w:ascii="Times New Roman" w:hAnsi="Times New Roman" w:cs="Times New Roman"/>
-          <w:color w:val="auto"/>
-          <w:lang w:val="es-ES"/>
-        </w:rPr>
-      </w:pPr>
-    </w:p>
-    <w:p>
-      <w:pPr>
-        <w:spacing w:after="0" w:line="240" w:lineRule="auto"/>
-        <w:ind w:left="360"/>
-        <w:contextualSpacing/>
-        <w:jc w:val="both"/>
-        <w:rPr>
-          <w:rFonts w:ascii="Times New Roman" w:hAnsi="Times New Roman" w:cs="Times New Roman"/>
-          <w:color w:val="auto"/>
-          <w:lang w:val="es-ES"/>
+        <w:rPr>
+          <w:rFonts w:ascii="Times New Roman" w:hAnsi="Times New Roman" w:cs="Times New Roman"/>
+          <w:color w:val="auto"/>
+          <w:lang w:val="es-MX"/>
         </w:rPr>
       </w:pPr>
     </w:p>
@@ -1133,39 +1007,56 @@
           <w:color w:val="auto"/>
           <w:lang w:val="es-ES"/>
         </w:rPr>
-        <w:lastRenderedPageBreak/>
-        <w:t xml:space="preserve">¿Quién inicio el proceso de creación de las zonas de no pesca? Encierre en un </w:t>
-      </w:r>
-      <w:proofErr w:type="gramStart"/>
-      <w:r>
-        <w:rPr>
-          <w:rFonts w:ascii="Times New Roman" w:hAnsi="Times New Roman" w:cs="Times New Roman"/>
-          <w:color w:val="auto"/>
-          <w:lang w:val="es-ES"/>
-        </w:rPr>
-        <w:t>circulo</w:t>
-      </w:r>
-      <w:proofErr w:type="gramEnd"/>
-      <w:r>
-        <w:rPr>
-          <w:rFonts w:ascii="Times New Roman" w:hAnsi="Times New Roman" w:cs="Times New Roman"/>
-          <w:color w:val="auto"/>
-          <w:lang w:val="es-ES"/>
-        </w:rPr>
-        <w:t xml:space="preserve"> todas las respuestas que apliquen y destaque los 3 actores principales.</w:t>
-      </w:r>
-    </w:p>
-    <w:p>
-      <w:pPr>
-        <w:spacing w:after="0" w:line="240" w:lineRule="auto"/>
-        <w:contextualSpacing/>
-        <w:jc w:val="both"/>
-        <w:rPr>
-          <w:rFonts w:ascii="Times New Roman" w:hAnsi="Times New Roman" w:cs="Times New Roman"/>
-          <w:color w:val="auto"/>
-          <w:lang w:val="es-MX"/>
-        </w:rPr>
-      </w:pPr>
+        <w:t>¿Qui</w:t>
+      </w:r>
+      <w:r>
+        <w:rPr>
+          <w:rFonts w:ascii="Times New Roman" w:hAnsi="Times New Roman" w:cs="Times New Roman"/>
+          <w:color w:val="auto"/>
+          <w:lang w:val="es-ES"/>
+        </w:rPr>
+        <w:t>é</w:t>
+      </w:r>
+      <w:r>
+        <w:rPr>
+          <w:rFonts w:ascii="Times New Roman" w:hAnsi="Times New Roman" w:cs="Times New Roman"/>
+          <w:color w:val="auto"/>
+          <w:lang w:val="es-ES"/>
+        </w:rPr>
+        <w:t>n</w:t>
+      </w:r>
+      <w:r>
+        <w:rPr>
+          <w:rFonts w:ascii="Times New Roman" w:hAnsi="Times New Roman" w:cs="Times New Roman"/>
+          <w:color w:val="auto"/>
+          <w:lang w:val="es-ES"/>
+        </w:rPr>
+        <w:t xml:space="preserve"> inicio el proceso de creación de las zonas de no pesca? Encierre en un c</w:t>
+      </w:r>
+      <w:r>
+        <w:rPr>
+          <w:rFonts w:ascii="Times New Roman" w:hAnsi="Times New Roman" w:cs="Times New Roman"/>
+          <w:color w:val="auto"/>
+          <w:lang w:val="es-ES"/>
+        </w:rPr>
+        <w:t>í</w:t>
+      </w:r>
+      <w:r>
+        <w:rPr>
+          <w:rFonts w:ascii="Times New Roman" w:hAnsi="Times New Roman" w:cs="Times New Roman"/>
+          <w:color w:val="auto"/>
+          <w:lang w:val="es-ES"/>
+        </w:rPr>
+        <w:t>rculo todas las respuestas que apliquen</w:t>
+      </w:r>
+      <w:r>
+        <w:rPr>
+          <w:rFonts w:ascii="Times New Roman" w:hAnsi="Times New Roman" w:cs="Times New Roman"/>
+          <w:color w:val="auto"/>
+          <w:lang w:val="es-ES"/>
+        </w:rPr>
+        <w:t xml:space="preserve"> y destaque los 3 actores principales.</w:t>
+      </w:r>
     </w:p>
     <w:p>
       <w:pPr>
@@ -1232,23 +1123,7 @@
           <w:color w:val="auto"/>
           <w:lang w:val="es-ES"/>
         </w:rPr>
-        <w:t>Organiza</w:t>
-      </w:r>
-      <w:r>
-        <w:rPr>
-          <w:rFonts w:ascii="Times New Roman" w:hAnsi="Times New Roman" w:cs="Times New Roman"/>
-          <w:color w:val="auto"/>
-          <w:lang w:val="es-ES"/>
-        </w:rPr>
-        <w:t xml:space="preserve">ciones No </w:t>
-      </w:r>
-      <w:r>
-        <w:rPr>
-          <w:rFonts w:ascii="Times New Roman" w:hAnsi="Times New Roman" w:cs="Times New Roman"/>
-          <w:color w:val="auto"/>
-          <w:lang w:val="es-ES"/>
-        </w:rPr>
-        <w:t>Gubernamentales</w:t>
+        <w:t>Organizaciones No Gubernamentales</w:t>
       </w:r>
     </w:p>
     <w:p>
@@ -1308,32 +1183,28 @@
           <w:color w:val="auto"/>
           <w:lang w:val="es-ES"/>
         </w:rPr>
-        <w:t>Otros</w:t>
-      </w:r>
-      <w:r>
-        <w:rPr>
-          <w:rFonts w:ascii="Times New Roman" w:hAnsi="Times New Roman" w:cs="Times New Roman"/>
-          <w:color w:val="auto"/>
-          <w:lang w:val="es-ES"/>
-        </w:rPr>
-        <w:t xml:space="preserve">. </w:t>
-      </w:r>
-      <w:r>
-        <w:rPr>
-          <w:rFonts w:ascii="Times New Roman" w:hAnsi="Times New Roman" w:cs="Times New Roman"/>
-          <w:color w:val="auto"/>
-          <w:lang w:val="es-ES"/>
-        </w:rPr>
-        <w:t>Por favor especifique</w:t>
-      </w:r>
-      <w:r>
-        <w:rPr>
-          <w:rFonts w:ascii="Times New Roman" w:hAnsi="Times New Roman" w:cs="Times New Roman"/>
-          <w:color w:val="auto"/>
-          <w:lang w:val="es-ES"/>
-        </w:rPr>
-        <w:t>:</w:t>
-      </w:r>
+        <w:t>Otros. Por favor especifique:</w:t>
+      </w:r>
+    </w:p>
+    <w:p>
+      <w:pPr>
+        <w:spacing w:after="0"/>
+        <w:ind w:left="720"/>
+        <w:rPr>
+          <w:rFonts w:ascii="Times New Roman" w:hAnsi="Times New Roman" w:cs="Times New Roman"/>
+          <w:color w:val="auto"/>
+        </w:rPr>
+      </w:pPr>
+    </w:p>
+    <w:p>
+      <w:pPr>
+        <w:spacing w:after="0"/>
+        <w:rPr>
+          <w:rFonts w:ascii="Times New Roman" w:hAnsi="Times New Roman" w:cs="Times New Roman"/>
+          <w:color w:val="auto"/>
+          <w:u w:val="single"/>
+        </w:rPr>
+      </w:pPr>
     </w:p>
     <w:p>
       <w:pPr>
@@ -1381,6 +1252,32 @@
     <w:p>
       <w:pPr>
         <w:spacing w:after="0" w:line="240" w:lineRule="auto"/>
+        <w:ind w:left="360"/>
+        <w:contextualSpacing/>
+        <w:jc w:val="both"/>
+        <w:rPr>
+          <w:rFonts w:ascii="Times New Roman" w:hAnsi="Times New Roman" w:cs="Times New Roman"/>
+          <w:color w:val="auto"/>
+          <w:lang w:val="es-ES"/>
+        </w:rPr>
+      </w:pPr>
+    </w:p>
+    <w:p>
+      <w:pPr>
+        <w:spacing w:after="0" w:line="240" w:lineRule="auto"/>
+        <w:ind w:left="360"/>
+        <w:contextualSpacing/>
+        <w:jc w:val="both"/>
+        <w:rPr>
+          <w:rFonts w:ascii="Times New Roman" w:hAnsi="Times New Roman" w:cs="Times New Roman"/>
+          <w:color w:val="auto"/>
+          <w:lang w:val="es-ES"/>
+        </w:rPr>
+      </w:pPr>
+    </w:p>
+    <w:p>
+      <w:pPr>
+        <w:spacing w:after="0" w:line="240" w:lineRule="auto"/>
         <w:ind w:left="720"/>
         <w:rPr>
           <w:rFonts w:ascii="Times New Roman" w:hAnsi="Times New Roman" w:cs="Times New Roman"/>
@@ -1435,7 +1332,23 @@
           <w:color w:val="auto"/>
           <w:lang w:val="es-ES"/>
         </w:rPr>
-        <w:t xml:space="preserve"> participa en la toma de decisiones para la zona de no pesca? Encierre en un circulo todas las respuestas que apliquen</w:t>
+        <w:t xml:space="preserve"> participa en la toma de decisiones para la zona de no pesca? Encierre en un c</w:t>
+      </w:r>
+      <w:r>
+        <w:rPr>
+          <w:rFonts w:ascii="Times New Roman" w:hAnsi="Times New Roman" w:cs="Times New Roman"/>
+          <w:color w:val="auto"/>
+          <w:lang w:val="es-ES"/>
+        </w:rPr>
+        <w:t>í</w:t>
+      </w:r>
+      <w:r>
+        <w:rPr>
+          <w:rFonts w:ascii="Times New Roman" w:hAnsi="Times New Roman" w:cs="Times New Roman"/>
+          <w:color w:val="auto"/>
+          <w:lang w:val="es-ES"/>
+        </w:rPr>
+        <w:t>rculo todas las respuestas que apliquen</w:t>
       </w:r>
     </w:p>
     <w:p>
@@ -1455,15 +1368,7 @@
           <w:color w:val="auto"/>
           <w:lang w:val="es-ES"/>
         </w:rPr>
-        <w:t>Com</w:t>
-      </w:r>
-      <w:r>
-        <w:rPr>
-          <w:rFonts w:ascii="Times New Roman" w:hAnsi="Times New Roman" w:cs="Times New Roman"/>
-          <w:color w:val="auto"/>
-          <w:lang w:val="es-ES"/>
-        </w:rPr>
-        <w:t>unidad</w:t>
+        <w:t>Comunidad</w:t>
       </w:r>
     </w:p>
     <w:p>
@@ -1483,15 +1388,7 @@
           <w:color w:val="auto"/>
           <w:lang w:val="es-ES"/>
         </w:rPr>
-        <w:t>Cooperativ</w:t>
-      </w:r>
-      <w:r>
-        <w:rPr>
-          <w:rFonts w:ascii="Times New Roman" w:hAnsi="Times New Roman" w:cs="Times New Roman"/>
-          <w:color w:val="auto"/>
-          <w:lang w:val="es-ES"/>
-        </w:rPr>
-        <w:t>a</w:t>
+        <w:t>Cooperativa</w:t>
       </w:r>
     </w:p>
     <w:p>
@@ -1573,6 +1470,30 @@
         </w:rPr>
         <w:t>Otros. Por favor especifique:</w:t>
       </w:r>
+    </w:p>
+    <w:p>
+      <w:pPr>
+        <w:spacing w:after="0" w:line="240" w:lineRule="auto"/>
+        <w:ind w:left="720"/>
+        <w:jc w:val="both"/>
+        <w:rPr>
+          <w:rFonts w:ascii="Times New Roman" w:hAnsi="Times New Roman" w:cs="Times New Roman"/>
+          <w:color w:val="auto"/>
+          <w:lang w:val="es-ES"/>
+        </w:rPr>
+      </w:pPr>
+    </w:p>
+    <w:p>
+      <w:pPr>
+        <w:spacing w:after="0" w:line="240" w:lineRule="auto"/>
+        <w:ind w:left="720"/>
+        <w:jc w:val="both"/>
+        <w:rPr>
+          <w:rFonts w:ascii="Times New Roman" w:hAnsi="Times New Roman" w:cs="Times New Roman"/>
+          <w:color w:val="auto"/>
+          <w:lang w:val="es-ES"/>
+        </w:rPr>
+      </w:pPr>
     </w:p>
     <w:p>
       <w:pPr>
@@ -1607,15 +1528,47 @@
           <w:color w:val="auto"/>
           <w:lang w:val="es-ES"/>
         </w:rPr>
-        <w:t>¿Quién esta involucrado en el manejo, monitoreo y ejecución de la zona de no pesca? Marque todas las respuestas que apliquen.</w:t>
+        <w:t>¿Quién est</w:t>
+      </w:r>
+      <w:r>
+        <w:rPr>
+          <w:rFonts w:ascii="Times New Roman" w:hAnsi="Times New Roman" w:cs="Times New Roman"/>
+          <w:color w:val="auto"/>
+          <w:lang w:val="es-ES"/>
+        </w:rPr>
+        <w:t>á</w:t>
+      </w:r>
+      <w:r>
+        <w:rPr>
+          <w:rFonts w:ascii="Times New Roman" w:hAnsi="Times New Roman" w:cs="Times New Roman"/>
+          <w:color w:val="auto"/>
+          <w:lang w:val="es-ES"/>
+        </w:rPr>
+        <w:t xml:space="preserve"> involucrado en el manejo, monitoreo y </w:t>
+      </w:r>
+      <w:r>
+        <w:rPr>
+          <w:rFonts w:ascii="Times New Roman" w:hAnsi="Times New Roman" w:cs="Times New Roman"/>
+          <w:color w:val="auto"/>
+          <w:lang w:val="es-ES"/>
+        </w:rPr>
+        <w:t>procuración</w:t>
+      </w:r>
+      <w:r>
+        <w:rPr>
+          <w:rFonts w:ascii="Times New Roman" w:hAnsi="Times New Roman" w:cs="Times New Roman"/>
+          <w:color w:val="auto"/>
+          <w:lang w:val="es-ES"/>
+        </w:rPr>
+        <w:t xml:space="preserve"> de la zona de no pesca? Marque todas las respuestas que apliquen.</w:t>
       </w:r>
     </w:p>
     <w:tbl>
       <w:tblPr>
-        <w:tblStyle w:val="Tablaconcuadrcula"/>
+        <w:tblStyle w:val="TableGrid"/>
         <w:tblW w:w="9540" w:type="dxa"/>
         <w:tblInd w:w="85" w:type="dxa"/>
-        <w:tblLook w:val="04A0"/>
+        <w:tblLook w:val="04A0" w:firstRow="1" w:lastRow="0" w:firstColumn="1" w:lastColumn="0" w:noHBand="0" w:noVBand="1"/>
       </w:tblPr>
       <w:tblGrid>
         <w:gridCol w:w="5295"/>
@@ -1658,7 +1611,53 @@
                 <w:color w:val="auto"/>
                 <w:lang w:val="es-ES"/>
               </w:rPr>
-              <w:t>Man</w:t>
+              <w:t>Manejo</w:t>
+            </w:r>
+          </w:p>
+        </w:tc>
+        <w:tc>
+          <w:tcPr>
+            <w:tcW w:w="1350" w:type="dxa"/>
+          </w:tcPr>
+          <w:p>
+            <w:pPr>
+              <w:jc w:val="both"/>
+              <w:rPr>
+                <w:rFonts w:ascii="Times New Roman" w:hAnsi="Times New Roman" w:cs="Times New Roman"/>
+                <w:color w:val="auto"/>
+                <w:lang w:val="es-ES"/>
+              </w:rPr>
+            </w:pPr>
+            <w:r>
+              <w:rPr>
+                <w:rFonts w:ascii="Times New Roman" w:hAnsi="Times New Roman" w:cs="Times New Roman"/>
+                <w:color w:val="auto"/>
+                <w:lang w:val="es-ES"/>
+              </w:rPr>
+              <w:t>Monitoreo</w:t>
+            </w:r>
+          </w:p>
+        </w:tc>
+        <w:tc>
+          <w:tcPr>
+            <w:tcW w:w="1530" w:type="dxa"/>
+          </w:tcPr>
+          <w:p>
+            <w:pPr>
+              <w:jc w:val="both"/>
+              <w:rPr>
+                <w:rFonts w:ascii="Times New Roman" w:hAnsi="Times New Roman" w:cs="Times New Roman"/>
+                <w:color w:val="auto"/>
+                <w:lang w:val="es-ES"/>
+              </w:rPr>
+            </w:pPr>
+            <w:r>
+              <w:rPr>
+                <w:rFonts w:ascii="Times New Roman" w:hAnsi="Times New Roman" w:cs="Times New Roman"/>
+                <w:color w:val="auto"/>
+                <w:lang w:val="es-ES"/>
+              </w:rPr>
+              <w:t>Procuración</w:t>
             </w:r>
             <w:r>
               <w:rPr>
@@ -1666,10 +1665,50 @@
                 <w:color w:val="auto"/>
                 <w:lang w:val="es-ES"/>
               </w:rPr>
-              <w:t>ejo</w:t>
+              <w:t xml:space="preserve"> </w:t>
             </w:r>
           </w:p>
         </w:tc>
+      </w:tr>
+      <w:tr>
+        <w:tc>
+          <w:tcPr>
+            <w:tcW w:w="5295" w:type="dxa"/>
+          </w:tcPr>
+          <w:p>
+            <w:pPr>
+              <w:jc w:val="both"/>
+              <w:rPr>
+                <w:rFonts w:ascii="Times New Roman" w:hAnsi="Times New Roman" w:cs="Times New Roman"/>
+                <w:color w:val="auto"/>
+                <w:lang w:val="es-ES"/>
+              </w:rPr>
+            </w:pPr>
+            <w:r>
+              <w:rPr>
+                <w:rFonts w:ascii="Times New Roman" w:hAnsi="Times New Roman" w:cs="Times New Roman"/>
+                <w:color w:val="auto"/>
+                <w:lang w:val="es-ES"/>
+              </w:rPr>
+              <w:t>Comunidad</w:t>
+            </w:r>
+          </w:p>
+        </w:tc>
+        <w:tc>
+          <w:tcPr>
+            <w:tcW w:w="1365" w:type="dxa"/>
+          </w:tcPr>
+          <w:p>
+            <w:pPr>
+              <w:jc w:val="both"/>
+              <w:rPr>
+                <w:rFonts w:ascii="Times New Roman" w:hAnsi="Times New Roman" w:cs="Times New Roman"/>
+                <w:color w:val="auto"/>
+                <w:lang w:val="es-ES"/>
+              </w:rPr>
+            </w:pPr>
+          </w:p>
+        </w:tc>
         <w:tc>
           <w:tcPr>
             <w:tcW w:w="1350" w:type="dxa"/>
@@ -1683,13 +1722,255 @@
                 <w:lang w:val="es-ES"/>
               </w:rPr>
             </w:pPr>
+          </w:p>
+        </w:tc>
+        <w:tc>
+          <w:tcPr>
+            <w:tcW w:w="1530" w:type="dxa"/>
+          </w:tcPr>
+          <w:p>
+            <w:pPr>
+              <w:jc w:val="both"/>
+              <w:rPr>
+                <w:rFonts w:ascii="Times New Roman" w:hAnsi="Times New Roman" w:cs="Times New Roman"/>
+                <w:color w:val="auto"/>
+                <w:lang w:val="es-ES"/>
+              </w:rPr>
+            </w:pPr>
+          </w:p>
+        </w:tc>
+      </w:tr>
+      <w:tr>
+        <w:tc>
+          <w:tcPr>
+            <w:tcW w:w="5295" w:type="dxa"/>
+          </w:tcPr>
+          <w:p>
+            <w:pPr>
+              <w:jc w:val="both"/>
+              <w:rPr>
+                <w:rFonts w:ascii="Times New Roman" w:hAnsi="Times New Roman" w:cs="Times New Roman"/>
+                <w:color w:val="auto"/>
+                <w:lang w:val="es-ES"/>
+              </w:rPr>
+            </w:pPr>
             <w:r>
               <w:rPr>
                 <w:rFonts w:ascii="Times New Roman" w:hAnsi="Times New Roman" w:cs="Times New Roman"/>
                 <w:color w:val="auto"/>
                 <w:lang w:val="es-ES"/>
               </w:rPr>
-              <w:t>Monitor</w:t>
+              <w:t>Cooperativa</w:t>
+            </w:r>
+          </w:p>
+        </w:tc>
+        <w:tc>
+          <w:tcPr>
+            <w:tcW w:w="1365" w:type="dxa"/>
+          </w:tcPr>
+          <w:p>
+            <w:pPr>
+              <w:jc w:val="both"/>
+              <w:rPr>
+                <w:rFonts w:ascii="Times New Roman" w:hAnsi="Times New Roman" w:cs="Times New Roman"/>
+                <w:color w:val="auto"/>
+                <w:lang w:val="es-ES"/>
+              </w:rPr>
+            </w:pPr>
+          </w:p>
+        </w:tc>
+        <w:tc>
+          <w:tcPr>
+            <w:tcW w:w="1350" w:type="dxa"/>
+          </w:tcPr>
+          <w:p>
+            <w:pPr>
+              <w:jc w:val="both"/>
+              <w:rPr>
+                <w:rFonts w:ascii="Times New Roman" w:hAnsi="Times New Roman" w:cs="Times New Roman"/>
+                <w:color w:val="auto"/>
+                <w:lang w:val="es-ES"/>
+              </w:rPr>
+            </w:pPr>
+          </w:p>
+        </w:tc>
+        <w:tc>
+          <w:tcPr>
+            <w:tcW w:w="1530" w:type="dxa"/>
+          </w:tcPr>
+          <w:p>
+            <w:pPr>
+              <w:jc w:val="both"/>
+              <w:rPr>
+                <w:rFonts w:ascii="Times New Roman" w:hAnsi="Times New Roman" w:cs="Times New Roman"/>
+                <w:color w:val="auto"/>
+                <w:lang w:val="es-ES"/>
+              </w:rPr>
+            </w:pPr>
+          </w:p>
+        </w:tc>
+      </w:tr>
+      <w:tr>
+        <w:tc>
+          <w:tcPr>
+            <w:tcW w:w="5295" w:type="dxa"/>
+          </w:tcPr>
+          <w:p>
+            <w:pPr>
+              <w:jc w:val="both"/>
+              <w:rPr>
+                <w:rFonts w:ascii="Times New Roman" w:hAnsi="Times New Roman" w:cs="Times New Roman"/>
+                <w:color w:val="auto"/>
+                <w:lang w:val="es-ES"/>
+              </w:rPr>
+            </w:pPr>
+            <w:r>
+              <w:rPr>
+                <w:rFonts w:ascii="Times New Roman" w:hAnsi="Times New Roman" w:cs="Times New Roman"/>
+                <w:color w:val="auto"/>
+                <w:lang w:val="es-ES"/>
+              </w:rPr>
+              <w:t>Organizaciones No Gubernamentales</w:t>
+            </w:r>
+          </w:p>
+        </w:tc>
+        <w:tc>
+          <w:tcPr>
+            <w:tcW w:w="1365" w:type="dxa"/>
+          </w:tcPr>
+          <w:p>
+            <w:pPr>
+              <w:jc w:val="both"/>
+              <w:rPr>
+                <w:rFonts w:ascii="Times New Roman" w:hAnsi="Times New Roman" w:cs="Times New Roman"/>
+                <w:color w:val="auto"/>
+                <w:lang w:val="es-ES"/>
+              </w:rPr>
+            </w:pPr>
+          </w:p>
+        </w:tc>
+        <w:tc>
+          <w:tcPr>
+            <w:tcW w:w="1350" w:type="dxa"/>
+          </w:tcPr>
+          <w:p>
+            <w:pPr>
+              <w:jc w:val="both"/>
+              <w:rPr>
+                <w:rFonts w:ascii="Times New Roman" w:hAnsi="Times New Roman" w:cs="Times New Roman"/>
+                <w:color w:val="auto"/>
+                <w:lang w:val="es-ES"/>
+              </w:rPr>
+            </w:pPr>
+          </w:p>
+        </w:tc>
+        <w:tc>
+          <w:tcPr>
+            <w:tcW w:w="1530" w:type="dxa"/>
+          </w:tcPr>
+          <w:p>
+            <w:pPr>
+              <w:jc w:val="both"/>
+              <w:rPr>
+                <w:rFonts w:ascii="Times New Roman" w:hAnsi="Times New Roman" w:cs="Times New Roman"/>
+                <w:color w:val="auto"/>
+                <w:lang w:val="es-ES"/>
+              </w:rPr>
+            </w:pPr>
+          </w:p>
+        </w:tc>
+      </w:tr>
+      <w:tr>
+        <w:tc>
+          <w:tcPr>
+            <w:tcW w:w="5295" w:type="dxa"/>
+          </w:tcPr>
+          <w:p>
+            <w:pPr>
+              <w:jc w:val="both"/>
+              <w:rPr>
+                <w:rFonts w:ascii="Times New Roman" w:hAnsi="Times New Roman" w:cs="Times New Roman"/>
+                <w:color w:val="auto"/>
+                <w:lang w:val="es-ES"/>
+              </w:rPr>
+            </w:pPr>
+            <w:r>
+              <w:rPr>
+                <w:rFonts w:ascii="Times New Roman" w:hAnsi="Times New Roman" w:cs="Times New Roman"/>
+                <w:color w:val="auto"/>
+                <w:lang w:val="es-ES"/>
+              </w:rPr>
+              <w:t>Empresas contratadas</w:t>
+            </w:r>
+          </w:p>
+        </w:tc>
+        <w:tc>
+          <w:tcPr>
+            <w:tcW w:w="1365" w:type="dxa"/>
+          </w:tcPr>
+          <w:p>
+            <w:pPr>
+              <w:jc w:val="both"/>
+              <w:rPr>
+                <w:rFonts w:ascii="Times New Roman" w:hAnsi="Times New Roman" w:cs="Times New Roman"/>
+                <w:color w:val="auto"/>
+                <w:lang w:val="es-ES"/>
+              </w:rPr>
+            </w:pPr>
+          </w:p>
+        </w:tc>
+        <w:tc>
+          <w:tcPr>
+            <w:tcW w:w="1350" w:type="dxa"/>
+          </w:tcPr>
+          <w:p>
+            <w:pPr>
+              <w:jc w:val="both"/>
+              <w:rPr>
+                <w:rFonts w:ascii="Times New Roman" w:hAnsi="Times New Roman" w:cs="Times New Roman"/>
+                <w:color w:val="auto"/>
+                <w:lang w:val="es-ES"/>
+              </w:rPr>
+            </w:pPr>
+          </w:p>
+        </w:tc>
+        <w:tc>
+          <w:tcPr>
+            <w:tcW w:w="1530" w:type="dxa"/>
+          </w:tcPr>
+          <w:p>
+            <w:pPr>
+              <w:jc w:val="both"/>
+              <w:rPr>
+                <w:rFonts w:ascii="Times New Roman" w:hAnsi="Times New Roman" w:cs="Times New Roman"/>
+                <w:color w:val="auto"/>
+                <w:lang w:val="es-ES"/>
+              </w:rPr>
+            </w:pPr>
+          </w:p>
+        </w:tc>
+      </w:tr>
+      <w:tr>
+        <w:tc>
+          <w:tcPr>
+            <w:tcW w:w="5295" w:type="dxa"/>
+          </w:tcPr>
+          <w:p>
+            <w:pPr>
+              <w:jc w:val="both"/>
+              <w:rPr>
+                <w:rFonts w:ascii="Times New Roman" w:hAnsi="Times New Roman" w:cs="Times New Roman"/>
+                <w:color w:val="auto"/>
+                <w:lang w:val="es-ES"/>
+              </w:rPr>
+            </w:pPr>
+            <w:r>
+              <w:rPr>
+                <w:rFonts w:ascii="Times New Roman" w:hAnsi="Times New Roman" w:cs="Times New Roman"/>
+                <w:color w:val="auto"/>
+                <w:lang w:val="es-ES"/>
+              </w:rPr>
+              <w:t>Acad</w:t>
             </w:r>
             <w:r>
               <w:rPr>
@@ -1697,8 +1978,46 @@
                 <w:color w:val="auto"/>
                 <w:lang w:val="es-ES"/>
               </w:rPr>
-              <w:t>eo</w:t>
+              <w:t>é</w:t>
             </w:r>
+            <w:r>
+              <w:rPr>
+                <w:rFonts w:ascii="Times New Roman" w:hAnsi="Times New Roman" w:cs="Times New Roman"/>
+                <w:color w:val="auto"/>
+                <w:lang w:val="es-ES"/>
+              </w:rPr>
+              <w:t>micos</w:t>
+            </w:r>
+          </w:p>
+        </w:tc>
+        <w:tc>
+          <w:tcPr>
+            <w:tcW w:w="1365" w:type="dxa"/>
+          </w:tcPr>
+          <w:p>
+            <w:pPr>
+              <w:jc w:val="both"/>
+              <w:rPr>
+                <w:rFonts w:ascii="Times New Roman" w:hAnsi="Times New Roman" w:cs="Times New Roman"/>
+                <w:color w:val="auto"/>
+                <w:lang w:val="es-ES"/>
+              </w:rPr>
+            </w:pPr>
+          </w:p>
+        </w:tc>
+        <w:tc>
+          <w:tcPr>
+            <w:tcW w:w="1350" w:type="dxa"/>
+          </w:tcPr>
+          <w:p>
+            <w:pPr>
+              <w:jc w:val="both"/>
+              <w:rPr>
+                <w:rFonts w:ascii="Times New Roman" w:hAnsi="Times New Roman" w:cs="Times New Roman"/>
+                <w:color w:val="auto"/>
+                <w:lang w:val="es-ES"/>
+              </w:rPr>
+            </w:pPr>
           </w:p>
         </w:tc>
         <w:tc>
@@ -1714,14 +2033,6 @@
                 <w:lang w:val="es-ES"/>
               </w:rPr>
             </w:pPr>
-            <w:r>
-              <w:rPr>
-                <w:rFonts w:ascii="Times New Roman" w:hAnsi="Times New Roman" w:cs="Times New Roman"/>
-                <w:color w:val="auto"/>
-                <w:lang w:val="es-ES"/>
-              </w:rPr>
-              <w:t xml:space="preserve">Ejecución </w:t>
-            </w:r>
           </w:p>
         </w:tc>
       </w:tr>
@@ -1745,16 +2056,38 @@
                 <w:color w:val="auto"/>
                 <w:lang w:val="es-ES"/>
               </w:rPr>
-              <w:t>Com</w:t>
+              <w:t>Agencias de Gobierno. Por favor especifique cuales:</w:t>
             </w:r>
-            <w:r>
-              <w:rPr>
-                <w:rFonts w:ascii="Times New Roman" w:hAnsi="Times New Roman" w:cs="Times New Roman"/>
-                <w:color w:val="auto"/>
-                <w:lang w:val="es-ES"/>
-              </w:rPr>
-              <w:t>unidad</w:t>
-            </w:r>
+          </w:p>
+          <w:p>
+            <w:pPr>
+              <w:jc w:val="both"/>
+              <w:rPr>
+                <w:rFonts w:ascii="Times New Roman" w:hAnsi="Times New Roman" w:cs="Times New Roman"/>
+                <w:color w:val="auto"/>
+                <w:lang w:val="es-ES"/>
+              </w:rPr>
+            </w:pPr>
+          </w:p>
+          <w:p>
+            <w:pPr>
+              <w:jc w:val="both"/>
+              <w:rPr>
+                <w:rFonts w:ascii="Times New Roman" w:hAnsi="Times New Roman" w:cs="Times New Roman"/>
+                <w:color w:val="auto"/>
+                <w:lang w:val="es-ES"/>
+              </w:rPr>
+            </w:pPr>
+          </w:p>
+          <w:p>
+            <w:pPr>
+              <w:jc w:val="both"/>
+              <w:rPr>
+                <w:rFonts w:ascii="Times New Roman" w:hAnsi="Times New Roman" w:cs="Times New Roman"/>
+                <w:color w:val="auto"/>
+                <w:lang w:val="es-ES"/>
+              </w:rPr>
+            </w:pPr>
           </w:p>
         </w:tc>
         <w:tc>
@@ -1823,377 +2156,39 @@
                 <w:color w:val="auto"/>
                 <w:lang w:val="es-ES"/>
               </w:rPr>
-              <w:t>Cooperativ</w:t>
-            </w:r>
-            <w:r>
-              <w:rPr>
-                <w:rFonts w:ascii="Times New Roman" w:hAnsi="Times New Roman" w:cs="Times New Roman"/>
-                <w:color w:val="auto"/>
-                <w:lang w:val="es-ES"/>
-              </w:rPr>
-              <w:t>a</w:t>
-            </w:r>
-          </w:p>
-        </w:tc>
-        <w:tc>
-          <w:tcPr>
-            <w:tcW w:w="1365" w:type="dxa"/>
-          </w:tcPr>
-          <w:p>
-            <w:pPr>
-              <w:jc w:val="both"/>
-              <w:rPr>
-                <w:rFonts w:ascii="Times New Roman" w:hAnsi="Times New Roman" w:cs="Times New Roman"/>
-                <w:color w:val="auto"/>
-                <w:lang w:val="es-ES"/>
-              </w:rPr>
-            </w:pPr>
-          </w:p>
-        </w:tc>
-        <w:tc>
-          <w:tcPr>
-            <w:tcW w:w="1350" w:type="dxa"/>
-          </w:tcPr>
-          <w:p>
-            <w:pPr>
-              <w:jc w:val="both"/>
-              <w:rPr>
-                <w:rFonts w:ascii="Times New Roman" w:hAnsi="Times New Roman" w:cs="Times New Roman"/>
-                <w:color w:val="auto"/>
-                <w:lang w:val="es-ES"/>
-              </w:rPr>
-            </w:pPr>
-          </w:p>
-        </w:tc>
-        <w:tc>
-          <w:tcPr>
-            <w:tcW w:w="1530" w:type="dxa"/>
-          </w:tcPr>
-          <w:p>
-            <w:pPr>
-              <w:jc w:val="both"/>
-              <w:rPr>
-                <w:rFonts w:ascii="Times New Roman" w:hAnsi="Times New Roman" w:cs="Times New Roman"/>
-                <w:color w:val="auto"/>
-                <w:lang w:val="es-ES"/>
-              </w:rPr>
-            </w:pPr>
-          </w:p>
-        </w:tc>
-      </w:tr>
-      <w:tr>
-        <w:tc>
-          <w:tcPr>
-            <w:tcW w:w="5295" w:type="dxa"/>
-          </w:tcPr>
-          <w:p>
-            <w:pPr>
-              <w:jc w:val="both"/>
-              <w:rPr>
-                <w:rFonts w:ascii="Times New Roman" w:hAnsi="Times New Roman" w:cs="Times New Roman"/>
-                <w:color w:val="auto"/>
-                <w:lang w:val="es-ES"/>
-              </w:rPr>
-            </w:pPr>
-            <w:r>
-              <w:rPr>
-                <w:rFonts w:ascii="Times New Roman" w:hAnsi="Times New Roman" w:cs="Times New Roman"/>
-                <w:color w:val="auto"/>
-                <w:lang w:val="es-ES"/>
-              </w:rPr>
-              <w:t>Organizaciones No Gubernamentales</w:t>
-            </w:r>
-          </w:p>
-        </w:tc>
-        <w:tc>
-          <w:tcPr>
-            <w:tcW w:w="1365" w:type="dxa"/>
-          </w:tcPr>
-          <w:p>
-            <w:pPr>
-              <w:jc w:val="both"/>
-              <w:rPr>
-                <w:rFonts w:ascii="Times New Roman" w:hAnsi="Times New Roman" w:cs="Times New Roman"/>
-                <w:color w:val="auto"/>
-                <w:lang w:val="es-ES"/>
-              </w:rPr>
-            </w:pPr>
-          </w:p>
-        </w:tc>
-        <w:tc>
-          <w:tcPr>
-            <w:tcW w:w="1350" w:type="dxa"/>
-          </w:tcPr>
-          <w:p>
-            <w:pPr>
-              <w:jc w:val="both"/>
-              <w:rPr>
-                <w:rFonts w:ascii="Times New Roman" w:hAnsi="Times New Roman" w:cs="Times New Roman"/>
-                <w:color w:val="auto"/>
-                <w:lang w:val="es-ES"/>
-              </w:rPr>
-            </w:pPr>
-          </w:p>
-        </w:tc>
-        <w:tc>
-          <w:tcPr>
-            <w:tcW w:w="1530" w:type="dxa"/>
-          </w:tcPr>
-          <w:p>
-            <w:pPr>
-              <w:jc w:val="both"/>
-              <w:rPr>
-                <w:rFonts w:ascii="Times New Roman" w:hAnsi="Times New Roman" w:cs="Times New Roman"/>
-                <w:color w:val="auto"/>
-                <w:lang w:val="es-ES"/>
-              </w:rPr>
-            </w:pPr>
-          </w:p>
-        </w:tc>
-      </w:tr>
-      <w:tr>
-        <w:tc>
-          <w:tcPr>
-            <w:tcW w:w="5295" w:type="dxa"/>
-          </w:tcPr>
-          <w:p>
-            <w:pPr>
-              <w:jc w:val="both"/>
-              <w:rPr>
-                <w:rFonts w:ascii="Times New Roman" w:hAnsi="Times New Roman" w:cs="Times New Roman"/>
-                <w:color w:val="auto"/>
-                <w:lang w:val="es-ES"/>
-              </w:rPr>
-            </w:pPr>
-            <w:r>
-              <w:rPr>
-                <w:rFonts w:ascii="Times New Roman" w:hAnsi="Times New Roman" w:cs="Times New Roman"/>
-                <w:color w:val="auto"/>
-                <w:lang w:val="es-ES"/>
-              </w:rPr>
-              <w:t>Empresas contratadas</w:t>
-            </w:r>
-          </w:p>
-        </w:tc>
-        <w:tc>
-          <w:tcPr>
-            <w:tcW w:w="1365" w:type="dxa"/>
-          </w:tcPr>
-          <w:p>
-            <w:pPr>
-              <w:jc w:val="both"/>
-              <w:rPr>
-                <w:rFonts w:ascii="Times New Roman" w:hAnsi="Times New Roman" w:cs="Times New Roman"/>
-                <w:color w:val="auto"/>
-                <w:lang w:val="es-ES"/>
-              </w:rPr>
-            </w:pPr>
-          </w:p>
-        </w:tc>
-        <w:tc>
-          <w:tcPr>
-            <w:tcW w:w="1350" w:type="dxa"/>
-          </w:tcPr>
-          <w:p>
-            <w:pPr>
-              <w:jc w:val="both"/>
-              <w:rPr>
-                <w:rFonts w:ascii="Times New Roman" w:hAnsi="Times New Roman" w:cs="Times New Roman"/>
-                <w:color w:val="auto"/>
-                <w:lang w:val="es-ES"/>
-              </w:rPr>
-            </w:pPr>
-          </w:p>
-        </w:tc>
-        <w:tc>
-          <w:tcPr>
-            <w:tcW w:w="1530" w:type="dxa"/>
-          </w:tcPr>
-          <w:p>
-            <w:pPr>
-              <w:jc w:val="both"/>
-              <w:rPr>
-                <w:rFonts w:ascii="Times New Roman" w:hAnsi="Times New Roman" w:cs="Times New Roman"/>
-                <w:color w:val="auto"/>
-                <w:lang w:val="es-ES"/>
-              </w:rPr>
-            </w:pPr>
-          </w:p>
-        </w:tc>
-      </w:tr>
-      <w:tr>
-        <w:tc>
-          <w:tcPr>
-            <w:tcW w:w="5295" w:type="dxa"/>
-          </w:tcPr>
-          <w:p>
-            <w:pPr>
-              <w:jc w:val="both"/>
-              <w:rPr>
-                <w:rFonts w:ascii="Times New Roman" w:hAnsi="Times New Roman" w:cs="Times New Roman"/>
-                <w:color w:val="auto"/>
-                <w:lang w:val="es-ES"/>
-              </w:rPr>
-            </w:pPr>
-            <w:proofErr w:type="spellStart"/>
-            <w:r>
-              <w:rPr>
-                <w:rFonts w:ascii="Times New Roman" w:hAnsi="Times New Roman" w:cs="Times New Roman"/>
-                <w:color w:val="auto"/>
-                <w:lang w:val="es-ES"/>
-              </w:rPr>
-              <w:t>Academic</w:t>
-            </w:r>
-            <w:r>
-              <w:rPr>
-                <w:rFonts w:ascii="Times New Roman" w:hAnsi="Times New Roman" w:cs="Times New Roman"/>
-                <w:color w:val="auto"/>
-                <w:lang w:val="es-ES"/>
-              </w:rPr>
-              <w:t>os</w:t>
-            </w:r>
-            <w:proofErr w:type="spellEnd"/>
-          </w:p>
-        </w:tc>
-        <w:tc>
-          <w:tcPr>
-            <w:tcW w:w="1365" w:type="dxa"/>
-          </w:tcPr>
-          <w:p>
-            <w:pPr>
-              <w:jc w:val="both"/>
-              <w:rPr>
-                <w:rFonts w:ascii="Times New Roman" w:hAnsi="Times New Roman" w:cs="Times New Roman"/>
-                <w:color w:val="auto"/>
-                <w:lang w:val="es-ES"/>
-              </w:rPr>
-            </w:pPr>
-          </w:p>
-        </w:tc>
-        <w:tc>
-          <w:tcPr>
-            <w:tcW w:w="1350" w:type="dxa"/>
-          </w:tcPr>
-          <w:p>
-            <w:pPr>
-              <w:jc w:val="both"/>
-              <w:rPr>
-                <w:rFonts w:ascii="Times New Roman" w:hAnsi="Times New Roman" w:cs="Times New Roman"/>
-                <w:color w:val="auto"/>
-                <w:lang w:val="es-ES"/>
-              </w:rPr>
-            </w:pPr>
-          </w:p>
-        </w:tc>
-        <w:tc>
-          <w:tcPr>
-            <w:tcW w:w="1530" w:type="dxa"/>
-          </w:tcPr>
-          <w:p>
-            <w:pPr>
-              <w:jc w:val="both"/>
-              <w:rPr>
-                <w:rFonts w:ascii="Times New Roman" w:hAnsi="Times New Roman" w:cs="Times New Roman"/>
-                <w:color w:val="auto"/>
-                <w:lang w:val="es-ES"/>
-              </w:rPr>
-            </w:pPr>
-          </w:p>
-        </w:tc>
-      </w:tr>
-      <w:tr>
-        <w:tc>
-          <w:tcPr>
-            <w:tcW w:w="5295" w:type="dxa"/>
-          </w:tcPr>
-          <w:p>
-            <w:pPr>
-              <w:jc w:val="both"/>
-              <w:rPr>
-                <w:rFonts w:ascii="Times New Roman" w:hAnsi="Times New Roman" w:cs="Times New Roman"/>
-                <w:color w:val="auto"/>
-                <w:lang w:val="es-ES"/>
-              </w:rPr>
-            </w:pPr>
-            <w:r>
-              <w:rPr>
-                <w:rFonts w:ascii="Times New Roman" w:hAnsi="Times New Roman" w:cs="Times New Roman"/>
-                <w:color w:val="auto"/>
-                <w:lang w:val="es-ES"/>
-              </w:rPr>
-              <w:t>Agencias de Gobierno. Por favor especifique cuales:</w:t>
-            </w:r>
-          </w:p>
-        </w:tc>
-        <w:tc>
-          <w:tcPr>
-            <w:tcW w:w="1365" w:type="dxa"/>
-          </w:tcPr>
-          <w:p>
-            <w:pPr>
-              <w:jc w:val="both"/>
-              <w:rPr>
-                <w:rFonts w:ascii="Times New Roman" w:hAnsi="Times New Roman" w:cs="Times New Roman"/>
-                <w:color w:val="auto"/>
-                <w:lang w:val="es-ES"/>
-              </w:rPr>
-            </w:pPr>
-          </w:p>
-        </w:tc>
-        <w:tc>
-          <w:tcPr>
-            <w:tcW w:w="1350" w:type="dxa"/>
-          </w:tcPr>
-          <w:p>
-            <w:pPr>
-              <w:jc w:val="both"/>
-              <w:rPr>
-                <w:rFonts w:ascii="Times New Roman" w:hAnsi="Times New Roman" w:cs="Times New Roman"/>
-                <w:color w:val="auto"/>
-                <w:lang w:val="es-ES"/>
-              </w:rPr>
-            </w:pPr>
-          </w:p>
-        </w:tc>
-        <w:tc>
-          <w:tcPr>
-            <w:tcW w:w="1530" w:type="dxa"/>
-          </w:tcPr>
-          <w:p>
-            <w:pPr>
-              <w:jc w:val="both"/>
-              <w:rPr>
-                <w:rFonts w:ascii="Times New Roman" w:hAnsi="Times New Roman" w:cs="Times New Roman"/>
-                <w:color w:val="auto"/>
-                <w:lang w:val="es-ES"/>
-              </w:rPr>
-            </w:pPr>
-          </w:p>
-        </w:tc>
-      </w:tr>
-      <w:tr>
-        <w:tc>
-          <w:tcPr>
-            <w:tcW w:w="5295" w:type="dxa"/>
-          </w:tcPr>
-          <w:p>
-            <w:pPr>
-              <w:jc w:val="both"/>
-              <w:rPr>
-                <w:rFonts w:ascii="Times New Roman" w:hAnsi="Times New Roman" w:cs="Times New Roman"/>
-                <w:color w:val="auto"/>
-                <w:lang w:val="es-ES"/>
-              </w:rPr>
-            </w:pPr>
-            <w:r>
-              <w:rPr>
-                <w:rFonts w:ascii="Times New Roman" w:hAnsi="Times New Roman" w:cs="Times New Roman"/>
-                <w:color w:val="auto"/>
-                <w:lang w:val="es-ES"/>
-              </w:rPr>
               <w:t>Otros. Por favor especifique:</w:t>
             </w:r>
           </w:p>
+          <w:p>
+            <w:pPr>
+              <w:jc w:val="both"/>
+              <w:rPr>
+                <w:rFonts w:ascii="Times New Roman" w:hAnsi="Times New Roman" w:cs="Times New Roman"/>
+                <w:color w:val="auto"/>
+                <w:lang w:val="es-ES"/>
+              </w:rPr>
+            </w:pPr>
+          </w:p>
+          <w:p>
+            <w:pPr>
+              <w:jc w:val="both"/>
+              <w:rPr>
+                <w:rFonts w:ascii="Times New Roman" w:hAnsi="Times New Roman" w:cs="Times New Roman"/>
+                <w:color w:val="auto"/>
+                <w:lang w:val="es-ES"/>
+              </w:rPr>
+            </w:pPr>
+          </w:p>
+          <w:p>
+            <w:pPr>
+              <w:jc w:val="both"/>
+              <w:rPr>
+                <w:rFonts w:ascii="Times New Roman" w:hAnsi="Times New Roman" w:cs="Times New Roman"/>
+                <w:color w:val="auto"/>
+                <w:lang w:val="es-ES"/>
+              </w:rPr>
+            </w:pPr>
+          </w:p>
         </w:tc>
         <w:tc>
           <w:tcPr>
@@ -2242,6 +2237,39 @@
         </w:tc>
       </w:tr>
     </w:tbl>
+    <w:p>
+      <w:pPr>
+        <w:spacing w:after="0" w:line="240" w:lineRule="auto"/>
+        <w:ind w:left="720"/>
+        <w:jc w:val="both"/>
+        <w:rPr>
+          <w:rFonts w:ascii="Times New Roman" w:hAnsi="Times New Roman" w:cs="Times New Roman"/>
+          <w:color w:val="auto"/>
+        </w:rPr>
+      </w:pPr>
+    </w:p>
+    <w:p>
+      <w:pPr>
+        <w:spacing w:after="0" w:line="240" w:lineRule="auto"/>
+        <w:ind w:left="720"/>
+        <w:jc w:val="both"/>
+        <w:rPr>
+          <w:rFonts w:ascii="Times New Roman" w:hAnsi="Times New Roman" w:cs="Times New Roman"/>
+          <w:color w:val="auto"/>
+        </w:rPr>
+      </w:pPr>
+    </w:p>
+    <w:p>
+      <w:pPr>
+        <w:spacing w:after="0" w:line="240" w:lineRule="auto"/>
+        <w:ind w:left="720"/>
+        <w:jc w:val="both"/>
+        <w:rPr>
+          <w:rFonts w:ascii="Times New Roman" w:hAnsi="Times New Roman" w:cs="Times New Roman"/>
+          <w:color w:val="auto"/>
+        </w:rPr>
+      </w:pPr>
+    </w:p>
     <w:p>
       <w:pPr>
         <w:spacing w:after="0" w:line="240" w:lineRule="auto"/>
@@ -2296,6 +2324,7 @@
           <w:color w:val="auto"/>
           <w:lang w:val="es-ES"/>
         </w:rPr>
+        <w:lastRenderedPageBreak/>
         <w:t>¿</w:t>
       </w:r>
       <w:r>
@@ -2304,7 +2333,23 @@
           <w:color w:val="auto"/>
           <w:lang w:val="es-ES"/>
         </w:rPr>
-        <w:t>Cómo esta establecida la zona de no pesca?</w:t>
+        <w:t>Cómo est</w:t>
+      </w:r>
+      <w:r>
+        <w:rPr>
+          <w:rFonts w:ascii="Times New Roman" w:hAnsi="Times New Roman" w:cs="Times New Roman"/>
+          <w:color w:val="auto"/>
+          <w:lang w:val="es-ES"/>
+        </w:rPr>
+        <w:t>á</w:t>
+      </w:r>
+      <w:r>
+        <w:rPr>
+          <w:rFonts w:ascii="Times New Roman" w:hAnsi="Times New Roman" w:cs="Times New Roman"/>
+          <w:color w:val="auto"/>
+          <w:lang w:val="es-ES"/>
+        </w:rPr>
+        <w:t xml:space="preserve"> establecida la zona de no pesca?</w:t>
       </w:r>
     </w:p>
     <w:p>
@@ -2320,7 +2365,6 @@
     </w:p>
     <w:tbl>
       <w:tblPr>
-        <w:tblStyle w:val="a1"/>
         <w:tblW w:w="9590" w:type="dxa"/>
         <w:tblInd w:w="-10" w:type="dxa"/>
         <w:tblBorders>
@@ -2332,7 +2376,7 @@
           <w:insideV w:val="single" w:sz="8" w:space="0" w:color="000000"/>
         </w:tblBorders>
         <w:tblLayout w:type="fixed"/>
-        <w:tblLook w:val="0600"/>
+        <w:tblLook w:val="0600" w:firstRow="0" w:lastRow="0" w:firstColumn="0" w:lastColumn="0" w:noHBand="1" w:noVBand="1"/>
       </w:tblPr>
       <w:tblGrid>
         <w:gridCol w:w="990"/>
@@ -2376,15 +2420,7 @@
                 <w:color w:val="auto"/>
                 <w:lang w:val="es-ES"/>
               </w:rPr>
-              <w:t>Reserv</w:t>
-            </w:r>
-            <w:r>
-              <w:rPr>
-                <w:rFonts w:ascii="Times New Roman" w:hAnsi="Times New Roman" w:cs="Times New Roman"/>
-                <w:color w:val="auto"/>
-                <w:lang w:val="es-ES"/>
-              </w:rPr>
-              <w:t>a</w:t>
+              <w:t>Reserva</w:t>
             </w:r>
           </w:p>
         </w:tc>
@@ -2602,15 +2638,7 @@
                 <w:color w:val="auto"/>
                 <w:lang w:val="es-ES"/>
               </w:rPr>
-              <w:t>Total Tempora</w:t>
-            </w:r>
-            <w:r>
-              <w:rPr>
-                <w:rFonts w:ascii="Times New Roman" w:hAnsi="Times New Roman" w:cs="Times New Roman"/>
-                <w:color w:val="auto"/>
-                <w:lang w:val="es-ES"/>
-              </w:rPr>
-              <w:t>l</w:t>
+              <w:t>Total Temporal</w:t>
             </w:r>
           </w:p>
         </w:tc>
@@ -2642,23 +2670,7 @@
                 <w:color w:val="auto"/>
                 <w:lang w:val="es-ES"/>
               </w:rPr>
-              <w:t>Parc</w:t>
-            </w:r>
-            <w:r>
-              <w:rPr>
-                <w:rFonts w:ascii="Times New Roman" w:hAnsi="Times New Roman" w:cs="Times New Roman"/>
-                <w:color w:val="auto"/>
-                <w:lang w:val="es-ES"/>
-              </w:rPr>
-              <w:t>ial Permanent</w:t>
-            </w:r>
-            <w:r>
-              <w:rPr>
-                <w:rFonts w:ascii="Times New Roman" w:hAnsi="Times New Roman" w:cs="Times New Roman"/>
-                <w:color w:val="auto"/>
-                <w:lang w:val="es-ES"/>
-              </w:rPr>
-              <w:t>e</w:t>
+              <w:t>Parcial Permanente</w:t>
             </w:r>
           </w:p>
         </w:tc>
@@ -2698,15 +2710,7 @@
                 <w:color w:val="auto"/>
                 <w:lang w:val="es-ES"/>
               </w:rPr>
-              <w:t>ial Tempor</w:t>
-            </w:r>
-            <w:r>
-              <w:rPr>
-                <w:rFonts w:ascii="Times New Roman" w:hAnsi="Times New Roman" w:cs="Times New Roman"/>
-                <w:color w:val="auto"/>
-                <w:lang w:val="es-ES"/>
-              </w:rPr>
-              <w:t>al</w:t>
+              <w:t>ial Temporal</w:t>
             </w:r>
           </w:p>
         </w:tc>
@@ -3225,16 +3229,6 @@
     </w:p>
     <w:p>
       <w:pPr>
-        <w:spacing w:after="0" w:line="240" w:lineRule="auto"/>
-        <w:jc w:val="both"/>
-        <w:rPr>
-          <w:rFonts w:ascii="Times New Roman" w:hAnsi="Times New Roman" w:cs="Times New Roman"/>
-          <w:color w:val="auto"/>
-        </w:rPr>
-      </w:pPr>
-    </w:p>
-    <w:p>
-      <w:pPr>
         <w:numPr>
           <w:ilvl w:val="0"/>
           <w:numId w:val="1"/>
@@ -3255,7 +3249,6 @@
           <w:color w:val="auto"/>
           <w:lang w:val="es-ES"/>
         </w:rPr>
-        <w:lastRenderedPageBreak/>
         <w:t>¿Están reconocidas</w:t>
       </w:r>
       <w:r>
@@ -3276,17 +3269,35 @@
         <w:rPr>
           <w:rFonts w:ascii="Times New Roman" w:hAnsi="Times New Roman" w:cs="Times New Roman"/>
           <w:color w:val="auto"/>
+          <w:lang w:val="es-ES"/>
+        </w:rPr>
+      </w:pPr>
+    </w:p>
+    <w:p>
+      <w:pPr>
+        <w:spacing w:after="0" w:line="240" w:lineRule="auto"/>
+        <w:ind w:left="360"/>
+        <w:contextualSpacing/>
+        <w:jc w:val="both"/>
+        <w:rPr>
+          <w:rFonts w:ascii="Times New Roman" w:hAnsi="Times New Roman" w:cs="Times New Roman"/>
+          <w:color w:val="auto"/>
           <w:lang w:val="es-MX"/>
         </w:rPr>
       </w:pPr>
-      <w:r>
+    </w:p>
+    <w:p>
+      <w:pPr>
+        <w:spacing w:after="0" w:line="240" w:lineRule="auto"/>
+        <w:ind w:left="360"/>
+        <w:contextualSpacing/>
+        <w:jc w:val="both"/>
         <w:rPr>
           <w:rFonts w:ascii="Times New Roman" w:hAnsi="Times New Roman" w:cs="Times New Roman"/>
           <w:color w:val="auto"/>
           <w:lang w:val="es-MX"/>
         </w:rPr>
-        <w:t xml:space="preserve"> </w:t>
-      </w:r>
+      </w:pPr>
     </w:p>
     <w:p>
       <w:pPr>
@@ -3360,6 +3371,32 @@
     </w:p>
     <w:p>
       <w:pPr>
+        <w:spacing w:line="240" w:lineRule="auto"/>
+        <w:ind w:left="792"/>
+        <w:contextualSpacing/>
+        <w:jc w:val="both"/>
+        <w:rPr>
+          <w:rFonts w:ascii="Times New Roman" w:hAnsi="Times New Roman" w:cs="Times New Roman"/>
+          <w:color w:val="auto"/>
+          <w:lang w:val="es-MX"/>
+        </w:rPr>
+      </w:pPr>
+    </w:p>
+    <w:p>
+      <w:pPr>
+        <w:spacing w:line="240" w:lineRule="auto"/>
+        <w:ind w:left="792"/>
+        <w:contextualSpacing/>
+        <w:jc w:val="both"/>
+        <w:rPr>
+          <w:rFonts w:ascii="Times New Roman" w:hAnsi="Times New Roman" w:cs="Times New Roman"/>
+          <w:color w:val="auto"/>
+          <w:lang w:val="es-MX"/>
+        </w:rPr>
+      </w:pPr>
+    </w:p>
+    <w:p>
+      <w:pPr>
         <w:numPr>
           <w:ilvl w:val="1"/>
           <w:numId w:val="1"/>
@@ -3412,23 +3449,7 @@
           <w:color w:val="auto"/>
           <w:lang w:val="es-ES"/>
         </w:rPr>
-        <w:t>est</w:t>
-      </w:r>
-      <w:r>
-        <w:rPr>
-          <w:rFonts w:ascii="Times New Roman" w:hAnsi="Times New Roman" w:cs="Times New Roman"/>
-          <w:color w:val="auto"/>
-          <w:lang w:val="es-ES"/>
-        </w:rPr>
-        <w:t>á</w:t>
-      </w:r>
-      <w:r>
-        <w:rPr>
-          <w:rFonts w:ascii="Times New Roman" w:hAnsi="Times New Roman" w:cs="Times New Roman"/>
-          <w:color w:val="auto"/>
-          <w:lang w:val="es-ES"/>
-        </w:rPr>
-        <w:t xml:space="preserve"> l</w:t>
+        <w:t>está l</w:t>
       </w:r>
       <w:r>
         <w:rPr>
@@ -3460,16 +3481,19 @@
           <w:color w:val="auto"/>
           <w:lang w:val="es-ES"/>
         </w:rPr>
-        <w:t>cerlo</w:t>
-      </w:r>
-      <w:r>
-        <w:rPr>
-          <w:rFonts w:ascii="Times New Roman" w:hAnsi="Times New Roman" w:cs="Times New Roman"/>
-          <w:color w:val="auto"/>
-          <w:lang w:val="es-ES"/>
-        </w:rPr>
-        <w:t>?</w:t>
-      </w:r>
+        <w:t>cerlo?</w:t>
+      </w:r>
+    </w:p>
+    <w:p>
+      <w:pPr>
+        <w:spacing w:line="240" w:lineRule="auto"/>
+        <w:jc w:val="both"/>
+        <w:rPr>
+          <w:rFonts w:ascii="Times New Roman" w:hAnsi="Times New Roman" w:cs="Times New Roman"/>
+          <w:color w:val="auto"/>
+          <w:lang w:val="es-MX"/>
+        </w:rPr>
+      </w:pPr>
     </w:p>
     <w:p>
       <w:pPr>
@@ -3525,7 +3549,6 @@
     </w:p>
     <w:tbl>
       <w:tblPr>
-        <w:tblStyle w:val="a2"/>
         <w:tblW w:w="9360" w:type="dxa"/>
         <w:tblInd w:w="100" w:type="dxa"/>
         <w:tblBorders>
@@ -3537,7 +3560,7 @@
           <w:insideV w:val="single" w:sz="8" w:space="0" w:color="000000"/>
         </w:tblBorders>
         <w:tblLayout w:type="fixed"/>
-        <w:tblLook w:val="0600"/>
+        <w:tblLook w:val="0600" w:firstRow="0" w:lastRow="0" w:firstColumn="0" w:lastColumn="0" w:noHBand="1" w:noVBand="1"/>
       </w:tblPr>
       <w:tblGrid>
         <w:gridCol w:w="9360"/>
@@ -3636,20 +3659,30 @@
     <w:p>
       <w:pPr>
         <w:spacing w:after="0" w:line="240" w:lineRule="auto"/>
-        <w:ind w:left="360"/>
         <w:contextualSpacing/>
         <w:jc w:val="both"/>
         <w:rPr>
           <w:rFonts w:ascii="Times New Roman" w:hAnsi="Times New Roman" w:cs="Times New Roman"/>
           <w:color w:val="auto"/>
-          <w:lang w:val="es-MX"/>
-        </w:rPr>
-      </w:pPr>
-    </w:p>
-    <w:p>
-      <w:pPr>
-        <w:spacing w:after="0" w:line="240" w:lineRule="auto"/>
-        <w:ind w:left="360"/>
+          <w:lang w:val="es-ES"/>
+        </w:rPr>
+      </w:pPr>
+    </w:p>
+    <w:p>
+      <w:pPr>
+        <w:spacing w:after="0" w:line="240" w:lineRule="auto"/>
+        <w:contextualSpacing/>
+        <w:jc w:val="both"/>
+        <w:rPr>
+          <w:rFonts w:ascii="Times New Roman" w:hAnsi="Times New Roman" w:cs="Times New Roman"/>
+          <w:color w:val="auto"/>
+          <w:lang w:val="es-ES"/>
+        </w:rPr>
+      </w:pPr>
+    </w:p>
+    <w:p>
+      <w:pPr>
+        <w:spacing w:after="0" w:line="240" w:lineRule="auto"/>
         <w:jc w:val="both"/>
         <w:rPr>
           <w:rFonts w:ascii="Times New Roman" w:hAnsi="Times New Roman" w:cs="Times New Roman"/>
@@ -3710,6 +3743,30 @@
     <w:p>
       <w:pPr>
         <w:spacing w:after="0" w:line="240" w:lineRule="auto"/>
+        <w:contextualSpacing/>
+        <w:jc w:val="both"/>
+        <w:rPr>
+          <w:rFonts w:ascii="Times New Roman" w:hAnsi="Times New Roman" w:cs="Times New Roman"/>
+          <w:color w:val="auto"/>
+          <w:lang w:val="es-ES"/>
+        </w:rPr>
+      </w:pPr>
+    </w:p>
+    <w:p>
+      <w:pPr>
+        <w:spacing w:after="0" w:line="240" w:lineRule="auto"/>
+        <w:contextualSpacing/>
+        <w:jc w:val="both"/>
+        <w:rPr>
+          <w:rFonts w:ascii="Times New Roman" w:hAnsi="Times New Roman" w:cs="Times New Roman"/>
+          <w:color w:val="auto"/>
+          <w:lang w:val="es-ES"/>
+        </w:rPr>
+      </w:pPr>
+    </w:p>
+    <w:p>
+      <w:pPr>
+        <w:spacing w:after="0" w:line="240" w:lineRule="auto"/>
         <w:ind w:left="360"/>
         <w:contextualSpacing/>
         <w:jc w:val="both"/>
@@ -3782,23 +3839,7 @@
           <w:color w:val="auto"/>
           <w:lang w:val="es-ES"/>
         </w:rPr>
-        <w:t>especies objetivos se pretende manejar con la zona de no pesca</w:t>
-      </w:r>
-      <w:r>
-        <w:rPr>
-          <w:rFonts w:ascii="Times New Roman" w:hAnsi="Times New Roman" w:cs="Times New Roman"/>
-          <w:color w:val="auto"/>
-          <w:lang w:val="es-ES"/>
-        </w:rPr>
-        <w:t xml:space="preserve">? </w:t>
-      </w:r>
-      <w:r>
-        <w:rPr>
-          <w:rFonts w:ascii="Times New Roman" w:hAnsi="Times New Roman" w:cs="Times New Roman"/>
-          <w:color w:val="auto"/>
-          <w:lang w:val="es-ES"/>
-        </w:rPr>
-        <w:t>Encierre en un circulo todas las respuestas que apliquen</w:t>
+        <w:t>especies objetivos se pretende manejar con la zona de no pesca? Encierre en un circulo todas las respuestas que apliquen</w:t>
       </w:r>
     </w:p>
     <w:p>
@@ -3932,15 +3973,7 @@
           <w:color w:val="auto"/>
           <w:lang w:val="es-ES"/>
         </w:rPr>
-        <w:t>Mol</w:t>
-      </w:r>
-      <w:r>
-        <w:rPr>
-          <w:rFonts w:ascii="Times New Roman" w:hAnsi="Times New Roman" w:cs="Times New Roman"/>
-          <w:color w:val="auto"/>
-          <w:lang w:val="es-ES"/>
-        </w:rPr>
-        <w:t>uscos</w:t>
+        <w:t>Moluscos</w:t>
       </w:r>
       <w:r>
         <w:rPr>
@@ -3973,15 +4006,7 @@
           <w:lang w:val="es-ES"/>
         </w:rPr>
         <w:tab/>
-        <w:t>Demersal</w:t>
-      </w:r>
-      <w:r>
-        <w:rPr>
-          <w:rFonts w:ascii="Times New Roman" w:hAnsi="Times New Roman" w:cs="Times New Roman"/>
-          <w:color w:val="auto"/>
-          <w:lang w:val="es-ES"/>
-        </w:rPr>
-        <w:t>es</w:t>
+        <w:t>Demersales</w:t>
       </w:r>
     </w:p>
     <w:p>
@@ -4105,7 +4130,7 @@
           <w:color w:val="auto"/>
           <w:lang w:val="es-ES"/>
         </w:rPr>
-        <w:t>)</w:t>
+        <w:t xml:space="preserve"> / Concesiones)</w:t>
       </w:r>
     </w:p>
     <w:p>
@@ -4145,31 +4170,7 @@
           <w:color w:val="auto"/>
           <w:lang w:val="es-ES"/>
         </w:rPr>
-        <w:t xml:space="preserve">Cuotas </w:t>
-      </w:r>
-      <w:r>
-        <w:rPr>
-          <w:rFonts w:ascii="Times New Roman" w:hAnsi="Times New Roman" w:cs="Times New Roman"/>
-          <w:color w:val="auto"/>
-          <w:lang w:val="es-ES"/>
-        </w:rPr>
-        <w:t>(</w:t>
-      </w:r>
-      <w:r>
-        <w:rPr>
-          <w:rFonts w:ascii="Times New Roman" w:hAnsi="Times New Roman" w:cs="Times New Roman"/>
-          <w:color w:val="auto"/>
-          <w:lang w:val="es-ES"/>
-        </w:rPr>
-        <w:t xml:space="preserve">toda la pesquería </w:t>
-      </w:r>
-      <w:r>
-        <w:rPr>
-          <w:rFonts w:ascii="Times New Roman" w:hAnsi="Times New Roman" w:cs="Times New Roman"/>
-          <w:color w:val="auto"/>
-          <w:lang w:val="es-ES"/>
-        </w:rPr>
-        <w:t>)</w:t>
+        <w:t>Cuotas (toda la pesquería)</w:t>
       </w:r>
     </w:p>
     <w:p>
@@ -4219,6 +4220,50 @@
         </w:rPr>
         <w:t>Acceso abierto</w:t>
       </w:r>
+    </w:p>
+    <w:p>
+      <w:pPr>
+        <w:spacing w:after="0" w:line="240" w:lineRule="auto"/>
+        <w:ind w:left="720"/>
+        <w:jc w:val="both"/>
+        <w:rPr>
+          <w:rFonts w:ascii="Times New Roman" w:hAnsi="Times New Roman" w:cs="Times New Roman"/>
+          <w:color w:val="auto"/>
+          <w:lang w:val="es-ES"/>
+        </w:rPr>
+      </w:pPr>
+      <w:r>
+        <w:rPr>
+          <w:rFonts w:ascii="Times New Roman" w:hAnsi="Times New Roman" w:cs="Times New Roman"/>
+          <w:color w:val="auto"/>
+          <w:lang w:val="es-ES"/>
+        </w:rPr>
+        <w:t>Otro. Por favor especifique.</w:t>
+      </w:r>
+    </w:p>
+    <w:p>
+      <w:pPr>
+        <w:spacing w:after="0" w:line="240" w:lineRule="auto"/>
+        <w:ind w:left="720"/>
+        <w:jc w:val="both"/>
+        <w:rPr>
+          <w:rFonts w:ascii="Times New Roman" w:hAnsi="Times New Roman" w:cs="Times New Roman"/>
+          <w:color w:val="auto"/>
+          <w:lang w:val="es-ES"/>
+        </w:rPr>
+      </w:pPr>
+    </w:p>
+    <w:p>
+      <w:pPr>
+        <w:spacing w:after="0" w:line="240" w:lineRule="auto"/>
+        <w:ind w:left="720"/>
+        <w:jc w:val="both"/>
+        <w:rPr>
+          <w:rFonts w:ascii="Times New Roman" w:hAnsi="Times New Roman" w:cs="Times New Roman"/>
+          <w:color w:val="auto"/>
+          <w:lang w:val="es-ES"/>
+        </w:rPr>
+      </w:pPr>
     </w:p>
     <w:p>
       <w:pPr>
@@ -4270,16 +4315,60 @@
           <w:color w:val="auto"/>
           <w:lang w:val="es-ES"/>
         </w:rPr>
-        <w:t xml:space="preserve"> la zona de no pesca localizada dentro de una zona de derechos de uso territorial (TURF)</w:t>
-      </w:r>
-      <w:r>
-        <w:rPr>
-          <w:rFonts w:ascii="Times New Roman" w:hAnsi="Times New Roman" w:cs="Times New Roman"/>
-          <w:color w:val="auto"/>
-          <w:lang w:val="es-ES"/>
-        </w:rPr>
-        <w:t>?</w:t>
-      </w:r>
+        <w:t xml:space="preserve"> la zona de no pesca localizada dentro de una zona de </w:t>
+      </w:r>
+      <w:r>
+        <w:rPr>
+          <w:rFonts w:ascii="Times New Roman" w:hAnsi="Times New Roman" w:cs="Times New Roman"/>
+          <w:color w:val="auto"/>
+          <w:lang w:val="es-ES"/>
+        </w:rPr>
+        <w:t>concesión</w:t>
+      </w:r>
+      <w:r>
+        <w:rPr>
+          <w:rFonts w:ascii="Times New Roman" w:hAnsi="Times New Roman" w:cs="Times New Roman"/>
+          <w:color w:val="auto"/>
+          <w:lang w:val="es-ES"/>
+        </w:rPr>
+        <w:t xml:space="preserve"> (TURF)?</w:t>
+      </w:r>
+    </w:p>
+    <w:p>
+      <w:pPr>
+        <w:spacing w:after="0" w:line="240" w:lineRule="auto"/>
+        <w:contextualSpacing/>
+        <w:jc w:val="both"/>
+        <w:rPr>
+          <w:rFonts w:ascii="Times New Roman" w:hAnsi="Times New Roman" w:cs="Times New Roman"/>
+          <w:color w:val="auto"/>
+          <w:lang w:val="es-ES"/>
+        </w:rPr>
+      </w:pPr>
+    </w:p>
+    <w:p>
+      <w:pPr>
+        <w:spacing w:after="0" w:line="240" w:lineRule="auto"/>
+        <w:contextualSpacing/>
+        <w:jc w:val="both"/>
+        <w:rPr>
+          <w:rFonts w:ascii="Times New Roman" w:hAnsi="Times New Roman" w:cs="Times New Roman"/>
+          <w:color w:val="auto"/>
+          <w:lang w:val="es-ES"/>
+        </w:rPr>
+      </w:pPr>
+    </w:p>
+    <w:p>
+      <w:pPr>
+        <w:spacing w:after="0" w:line="240" w:lineRule="auto"/>
+        <w:contextualSpacing/>
+        <w:jc w:val="both"/>
+        <w:rPr>
+          <w:rFonts w:ascii="Times New Roman" w:hAnsi="Times New Roman" w:cs="Times New Roman"/>
+          <w:color w:val="auto"/>
+          <w:lang w:val="es-ES"/>
+        </w:rPr>
+      </w:pPr>
     </w:p>
     <w:p>
       <w:pPr>
@@ -4303,33 +4392,71 @@
           <w:color w:val="auto"/>
           <w:lang w:val="es-ES"/>
         </w:rPr>
-        <w:t>Si es así, cual es el área total de la zona derechos de uso territorial (TURF).</w:t>
+        <w:t xml:space="preserve">Si es así, cual es el área total de la zona </w:t>
+      </w:r>
+      <w:r>
+        <w:rPr>
+          <w:rFonts w:ascii="Times New Roman" w:hAnsi="Times New Roman" w:cs="Times New Roman"/>
+          <w:color w:val="auto"/>
+          <w:lang w:val="es-ES"/>
+        </w:rPr>
+        <w:t xml:space="preserve">concesionada </w:t>
+      </w:r>
+      <w:r>
+        <w:rPr>
+          <w:rFonts w:ascii="Times New Roman" w:hAnsi="Times New Roman" w:cs="Times New Roman"/>
+          <w:color w:val="auto"/>
+          <w:lang w:val="es-ES"/>
+        </w:rPr>
+        <w:t>(TURF).</w:t>
       </w:r>
     </w:p>
     <w:p>
       <w:pPr>
         <w:spacing w:line="240" w:lineRule="auto"/>
-        <w:jc w:val="both"/>
-        <w:rPr>
-          <w:rFonts w:ascii="Times New Roman" w:hAnsi="Times New Roman" w:cs="Times New Roman"/>
-          <w:color w:val="auto"/>
-          <w:lang w:val="es-MX"/>
+        <w:contextualSpacing/>
+        <w:jc w:val="both"/>
+        <w:rPr>
+          <w:rFonts w:ascii="Times New Roman" w:hAnsi="Times New Roman" w:cs="Times New Roman"/>
+          <w:color w:val="auto"/>
+          <w:lang w:val="es-ES"/>
         </w:rPr>
       </w:pPr>
     </w:p>
     <w:p>
       <w:pPr>
         <w:spacing w:line="240" w:lineRule="auto"/>
-        <w:jc w:val="both"/>
-        <w:rPr>
-          <w:rFonts w:ascii="Times New Roman" w:hAnsi="Times New Roman" w:cs="Times New Roman"/>
-          <w:color w:val="auto"/>
-          <w:lang w:val="es-MX"/>
-        </w:rPr>
-      </w:pPr>
-    </w:p>
-    <w:p>
-      <w:pPr>
+        <w:contextualSpacing/>
+        <w:jc w:val="both"/>
+        <w:rPr>
+          <w:rFonts w:ascii="Times New Roman" w:hAnsi="Times New Roman" w:cs="Times New Roman"/>
+          <w:color w:val="auto"/>
+          <w:lang w:val="es-ES"/>
+        </w:rPr>
+      </w:pPr>
+    </w:p>
+    <w:p>
+      <w:pPr>
+        <w:spacing w:line="240" w:lineRule="auto"/>
+        <w:contextualSpacing/>
+        <w:jc w:val="both"/>
+        <w:rPr>
+          <w:rFonts w:ascii="Times New Roman" w:hAnsi="Times New Roman" w:cs="Times New Roman"/>
+          <w:color w:val="auto"/>
+          <w:lang w:val="es-ES"/>
+        </w:rPr>
+      </w:pPr>
+    </w:p>
+    <w:p>
+      <w:pPr>
+        <w:spacing w:after="120" w:line="240" w:lineRule="auto"/>
+        <w:jc w:val="center"/>
+        <w:rPr>
+          <w:rFonts w:ascii="Times New Roman" w:hAnsi="Times New Roman" w:cs="Times New Roman"/>
+          <w:color w:val="auto"/>
+        </w:rPr>
+      </w:pPr>
+      <w:r>
         <w:rPr>
           <w:rFonts w:ascii="Times New Roman" w:hAnsi="Times New Roman" w:cs="Times New Roman"/>
           <w:b/>
@@ -4337,7 +4464,8 @@
           <w:sz w:val="24"/>
           <w:szCs w:val="24"/>
         </w:rPr>
-      </w:pPr>
+        <w:t>SECC</w:t>
+      </w:r>
       <w:r>
         <w:rPr>
           <w:rFonts w:ascii="Times New Roman" w:hAnsi="Times New Roman" w:cs="Times New Roman"/>
@@ -4346,43 +4474,11 @@
           <w:sz w:val="24"/>
           <w:szCs w:val="24"/>
         </w:rPr>
-        <w:br w:type="page"/>
-      </w:r>
-    </w:p>
-    <w:p>
-      <w:pPr>
-        <w:spacing w:after="120" w:line="240" w:lineRule="auto"/>
-        <w:jc w:val="center"/>
-        <w:rPr>
-          <w:rFonts w:ascii="Times New Roman" w:hAnsi="Times New Roman" w:cs="Times New Roman"/>
-          <w:color w:val="auto"/>
-        </w:rPr>
-      </w:pPr>
-      <w:r>
-        <w:rPr>
-          <w:rFonts w:ascii="Times New Roman" w:hAnsi="Times New Roman" w:cs="Times New Roman"/>
-          <w:b/>
-          <w:color w:val="auto"/>
-          <w:sz w:val="24"/>
-          <w:szCs w:val="24"/>
-        </w:rPr>
-        <w:lastRenderedPageBreak/>
-        <w:t>SECC</w:t>
-      </w:r>
-      <w:r>
-        <w:rPr>
-          <w:rFonts w:ascii="Times New Roman" w:hAnsi="Times New Roman" w:cs="Times New Roman"/>
-          <w:b/>
-          <w:color w:val="auto"/>
-          <w:sz w:val="24"/>
-          <w:szCs w:val="24"/>
-        </w:rPr>
         <w:t>ION 3</w:t>
       </w:r>
     </w:p>
     <w:tbl>
       <w:tblPr>
-        <w:tblStyle w:val="a3"/>
         <w:tblW w:w="9360" w:type="dxa"/>
         <w:tblInd w:w="100" w:type="dxa"/>
         <w:tblBorders>
@@ -4394,14 +4490,14 @@
           <w:insideV w:val="single" w:sz="8" w:space="0" w:color="000000"/>
         </w:tblBorders>
         <w:tblLayout w:type="fixed"/>
-        <w:tblLook w:val="0600"/>
+        <w:tblLook w:val="0600" w:firstRow="0" w:lastRow="0" w:firstColumn="0" w:lastColumn="0" w:noHBand="1" w:noVBand="1"/>
       </w:tblPr>
       <w:tblGrid>
         <w:gridCol w:w="9360"/>
       </w:tblGrid>
       <w:tr>
         <w:trPr>
-          <w:trHeight w:val="285"/>
+          <w:trHeight w:val="23"/>
         </w:trPr>
         <w:tc>
           <w:tcPr>
@@ -4443,64 +4539,7 @@
                 <w:szCs w:val="20"/>
                 <w:lang w:val="es-ES"/>
               </w:rPr>
-              <w:t>la ejecución</w:t>
-            </w:r>
-            <w:r>
-              <w:rPr>
-                <w:rFonts w:ascii="Times New Roman" w:hAnsi="Times New Roman" w:cs="Times New Roman"/>
-                <w:i/>
-                <w:color w:val="auto"/>
-                <w:sz w:val="20"/>
-                <w:szCs w:val="20"/>
-                <w:lang w:val="es-ES"/>
-              </w:rPr>
-              <w:t>/</w:t>
-            </w:r>
-            <w:proofErr w:type="spellStart"/>
-            <w:r>
-              <w:rPr>
-                <w:rFonts w:ascii="Times New Roman" w:hAnsi="Times New Roman" w:cs="Times New Roman"/>
-                <w:i/>
-                <w:color w:val="auto"/>
-                <w:sz w:val="20"/>
-                <w:szCs w:val="20"/>
-                <w:lang w:val="es-ES"/>
-              </w:rPr>
-              <w:t>cumpliento</w:t>
-            </w:r>
-            <w:proofErr w:type="spellEnd"/>
-            <w:r>
-              <w:rPr>
-                <w:rFonts w:ascii="Times New Roman" w:hAnsi="Times New Roman" w:cs="Times New Roman"/>
-                <w:i/>
-                <w:color w:val="auto"/>
-                <w:sz w:val="20"/>
-                <w:szCs w:val="20"/>
-                <w:lang w:val="es-ES"/>
-              </w:rPr>
-              <w:t>/m</w:t>
-            </w:r>
-            <w:r>
-              <w:rPr>
-                <w:rFonts w:ascii="Times New Roman" w:hAnsi="Times New Roman" w:cs="Times New Roman"/>
-                <w:i/>
-                <w:color w:val="auto"/>
-                <w:sz w:val="20"/>
-                <w:szCs w:val="20"/>
-                <w:lang w:val="es-ES"/>
-              </w:rPr>
-              <w:t>onitoreo</w:t>
-            </w:r>
-            <w:r>
-              <w:rPr>
-                <w:rFonts w:ascii="Times New Roman" w:hAnsi="Times New Roman" w:cs="Times New Roman"/>
-                <w:i/>
-                <w:color w:val="auto"/>
-                <w:sz w:val="20"/>
-                <w:szCs w:val="20"/>
-                <w:lang w:val="es-ES"/>
-              </w:rPr>
-              <w:t xml:space="preserve"> y el impacto económico de las zona(s) de no pesca.</w:t>
+              <w:t>la procuración/monitoreo y el impacto económico de las zona(s) de no pesca.</w:t>
             </w:r>
           </w:p>
         </w:tc>
@@ -4562,15 +4601,7 @@
           <w:color w:val="auto"/>
           <w:lang w:val="es-ES"/>
         </w:rPr>
-        <w:t xml:space="preserve"> piensa usted del nivel de pesca ilegal en la zona de no pesca o la zona de manejo cercana (TURF, Cuota, Permiso</w:t>
-      </w:r>
-      <w:r>
-        <w:rPr>
-          <w:rFonts w:ascii="Times New Roman" w:hAnsi="Times New Roman" w:cs="Times New Roman"/>
-          <w:color w:val="auto"/>
-          <w:lang w:val="es-ES"/>
-        </w:rPr>
-        <w:t>, etc.)?</w:t>
+        <w:t xml:space="preserve"> piensa usted del nivel de pesca ilegal en la zona de no pesca o la zona de manejo cercana (TURF, Cuota, Permiso, etc.)?</w:t>
       </w:r>
     </w:p>
     <w:p>
@@ -4749,31 +4780,7 @@
           <w:color w:val="auto"/>
           <w:lang w:val="es-ES"/>
         </w:rPr>
-        <w:t>ejecuc</w:t>
-      </w:r>
-      <w:r>
-        <w:rPr>
-          <w:rFonts w:ascii="Times New Roman" w:hAnsi="Times New Roman" w:cs="Times New Roman"/>
-          <w:color w:val="auto"/>
-          <w:lang w:val="es-ES"/>
-        </w:rPr>
-        <w:t>ión</w:t>
-      </w:r>
-      <w:r>
-        <w:rPr>
-          <w:rFonts w:ascii="Times New Roman" w:hAnsi="Times New Roman" w:cs="Times New Roman"/>
-          <w:color w:val="auto"/>
-          <w:lang w:val="es-ES"/>
-        </w:rPr>
-        <w:t>/</w:t>
-      </w:r>
-      <w:r>
-        <w:rPr>
-          <w:rFonts w:ascii="Times New Roman" w:hAnsi="Times New Roman" w:cs="Times New Roman"/>
-          <w:color w:val="auto"/>
-          <w:lang w:val="es-ES"/>
-        </w:rPr>
-        <w:t>monitoreo</w:t>
+        <w:t>procuración/monitoreo</w:t>
       </w:r>
       <w:r>
         <w:rPr>
@@ -4787,27 +4794,6 @@
     <w:p>
       <w:pPr>
         <w:spacing w:after="0" w:line="240" w:lineRule="auto"/>
-        <w:ind w:left="360"/>
-        <w:contextualSpacing/>
-        <w:jc w:val="both"/>
-        <w:rPr>
-          <w:rFonts w:ascii="Times New Roman" w:hAnsi="Times New Roman" w:cs="Times New Roman"/>
-          <w:color w:val="auto"/>
-          <w:lang w:val="es-ES"/>
-        </w:rPr>
-      </w:pPr>
-      <w:r>
-        <w:rPr>
-          <w:rFonts w:ascii="Times New Roman" w:hAnsi="Times New Roman" w:cs="Times New Roman"/>
-          <w:color w:val="auto"/>
-          <w:lang w:val="es-ES"/>
-        </w:rPr>
-        <w:t xml:space="preserve"> </w:t>
-      </w:r>
-    </w:p>
-    <w:p>
-      <w:pPr>
-        <w:spacing w:after="0" w:line="240" w:lineRule="auto"/>
         <w:ind w:firstLine="720"/>
         <w:jc w:val="both"/>
         <w:rPr>
@@ -4948,6 +4934,61 @@
     <w:p>
       <w:pPr>
         <w:spacing w:after="0" w:line="240" w:lineRule="auto"/>
+        <w:jc w:val="both"/>
+        <w:rPr>
+          <w:rFonts w:ascii="Times New Roman" w:hAnsi="Times New Roman" w:cs="Times New Roman"/>
+          <w:color w:val="auto"/>
+        </w:rPr>
+      </w:pPr>
+    </w:p>
+    <w:p>
+      <w:pPr>
+        <w:spacing w:after="0" w:line="240" w:lineRule="auto"/>
+        <w:ind w:left="720"/>
+        <w:jc w:val="both"/>
+        <w:rPr>
+          <w:rFonts w:ascii="Times New Roman" w:hAnsi="Times New Roman" w:cs="Times New Roman"/>
+          <w:color w:val="auto"/>
+        </w:rPr>
+      </w:pPr>
+    </w:p>
+    <w:p>
+      <w:pPr>
+        <w:spacing w:after="0" w:line="240" w:lineRule="auto"/>
+        <w:ind w:left="720"/>
+        <w:jc w:val="both"/>
+        <w:rPr>
+          <w:rFonts w:ascii="Times New Roman" w:hAnsi="Times New Roman" w:cs="Times New Roman"/>
+          <w:color w:val="auto"/>
+        </w:rPr>
+      </w:pPr>
+    </w:p>
+    <w:p>
+      <w:pPr>
+        <w:spacing w:after="0" w:line="240" w:lineRule="auto"/>
+        <w:ind w:left="720"/>
+        <w:jc w:val="both"/>
+        <w:rPr>
+          <w:rFonts w:ascii="Times New Roman" w:hAnsi="Times New Roman" w:cs="Times New Roman"/>
+          <w:color w:val="auto"/>
+        </w:rPr>
+      </w:pPr>
+    </w:p>
+    <w:p>
+      <w:pPr>
+        <w:spacing w:after="0" w:line="240" w:lineRule="auto"/>
+        <w:ind w:left="720"/>
+        <w:jc w:val="both"/>
+        <w:rPr>
+          <w:rFonts w:ascii="Times New Roman" w:hAnsi="Times New Roman" w:cs="Times New Roman"/>
+          <w:color w:val="auto"/>
+        </w:rPr>
+      </w:pPr>
+    </w:p>
+    <w:p>
+      <w:pPr>
+        <w:spacing w:after="0" w:line="240" w:lineRule="auto"/>
+        <w:ind w:left="720"/>
         <w:jc w:val="both"/>
         <w:rPr>
           <w:rFonts w:ascii="Times New Roman" w:hAnsi="Times New Roman" w:cs="Times New Roman"/>
@@ -4988,6 +5029,7 @@
           <w:color w:val="auto"/>
           <w:lang w:val="es-ES"/>
         </w:rPr>
+        <w:lastRenderedPageBreak/>
         <w:t>¿</w:t>
       </w:r>
       <w:r>
@@ -5012,39 +5054,7 @@
           <w:color w:val="auto"/>
           <w:lang w:val="es-ES"/>
         </w:rPr>
-        <w:t xml:space="preserve">mo se realiza </w:t>
-      </w:r>
-      <w:r>
-        <w:rPr>
-          <w:rFonts w:ascii="Times New Roman" w:hAnsi="Times New Roman" w:cs="Times New Roman"/>
-          <w:color w:val="auto"/>
-          <w:lang w:val="es-ES"/>
-        </w:rPr>
-        <w:t>el m</w:t>
-      </w:r>
-      <w:r>
-        <w:rPr>
-          <w:rFonts w:ascii="Times New Roman" w:hAnsi="Times New Roman" w:cs="Times New Roman"/>
-          <w:color w:val="auto"/>
-          <w:lang w:val="es-ES"/>
-        </w:rPr>
-        <w:t>onitoreo</w:t>
-      </w:r>
-      <w:r>
-        <w:rPr>
-          <w:rFonts w:ascii="Times New Roman" w:hAnsi="Times New Roman" w:cs="Times New Roman"/>
-          <w:color w:val="auto"/>
-          <w:lang w:val="es-ES"/>
-        </w:rPr>
-        <w:t xml:space="preserve">? </w:t>
-      </w:r>
-      <w:r>
-        <w:rPr>
-          <w:rFonts w:ascii="Times New Roman" w:hAnsi="Times New Roman" w:cs="Times New Roman"/>
-          <w:color w:val="auto"/>
-          <w:lang w:val="es-ES"/>
-        </w:rPr>
-        <w:t>Encierre en un circulo todas las respuestas que apliquen</w:t>
+        <w:t>mo se realiza el monitoreo? Encierre en un circulo todas las respuestas que apliquen</w:t>
       </w:r>
     </w:p>
     <w:p>
@@ -5058,6 +5068,18 @@
           <w:lang w:val="es-ES"/>
         </w:rPr>
       </w:pPr>
+    </w:p>
+    <w:p>
+      <w:pPr>
+        <w:spacing w:after="0" w:line="240" w:lineRule="auto"/>
+        <w:ind w:left="720"/>
+        <w:jc w:val="both"/>
+        <w:rPr>
+          <w:rFonts w:ascii="Times New Roman" w:hAnsi="Times New Roman" w:cs="Times New Roman"/>
+          <w:color w:val="auto"/>
+          <w:lang w:val="es-ES"/>
+        </w:rPr>
+      </w:pPr>
       <w:r>
         <w:rPr>
           <w:rFonts w:ascii="Times New Roman" w:hAnsi="Times New Roman" w:cs="Times New Roman"/>
@@ -5104,23 +5126,15 @@
           <w:color w:val="auto"/>
           <w:lang w:val="es-ES"/>
         </w:rPr>
-        <w:t xml:space="preserve">Sistema de </w:t>
-      </w:r>
-      <w:r>
-        <w:rPr>
-          <w:rFonts w:ascii="Times New Roman" w:hAnsi="Times New Roman" w:cs="Times New Roman"/>
-          <w:color w:val="auto"/>
-          <w:lang w:val="es-ES"/>
-        </w:rPr>
-        <w:t>localización</w:t>
-      </w:r>
-      <w:r>
-        <w:rPr>
-          <w:rFonts w:ascii="Times New Roman" w:hAnsi="Times New Roman" w:cs="Times New Roman"/>
-          <w:color w:val="auto"/>
-          <w:lang w:val="es-ES"/>
-        </w:rPr>
-        <w:t xml:space="preserve"> de buques</w:t>
+        <w:t xml:space="preserve">Sistema de localización de </w:t>
+      </w:r>
+      <w:r>
+        <w:rPr>
+          <w:rFonts w:ascii="Times New Roman" w:hAnsi="Times New Roman" w:cs="Times New Roman"/>
+          <w:color w:val="auto"/>
+          <w:lang w:val="es-ES"/>
+        </w:rPr>
+        <w:t>embarcación</w:t>
       </w:r>
     </w:p>
     <w:p>
@@ -5154,9 +5168,19 @@
         </w:rPr>
       </w:pPr>
     </w:p>
+    <w:p>
+      <w:pPr>
+        <w:spacing w:line="240" w:lineRule="auto"/>
+        <w:ind w:left="720"/>
+        <w:jc w:val="both"/>
+        <w:rPr>
+          <w:rFonts w:ascii="Times New Roman" w:hAnsi="Times New Roman" w:cs="Times New Roman"/>
+          <w:color w:val="auto"/>
+        </w:rPr>
+      </w:pPr>
+    </w:p>
     <w:tbl>
       <w:tblPr>
-        <w:tblStyle w:val="a4"/>
         <w:tblW w:w="9350" w:type="dxa"/>
         <w:tblInd w:w="-115" w:type="dxa"/>
         <w:tblBorders>
@@ -5168,17 +5192,17 @@
           <w:insideV w:val="single" w:sz="4" w:space="0" w:color="000000"/>
         </w:tblBorders>
         <w:tblLayout w:type="fixed"/>
-        <w:tblLook w:val="0400"/>
+        <w:tblLook w:val="0400" w:firstRow="0" w:lastRow="0" w:firstColumn="0" w:lastColumn="0" w:noHBand="0" w:noVBand="1"/>
       </w:tblPr>
       <w:tblGrid>
-        <w:gridCol w:w="4199"/>
-        <w:gridCol w:w="2636"/>
+        <w:gridCol w:w="3890"/>
+        <w:gridCol w:w="2945"/>
         <w:gridCol w:w="2515"/>
       </w:tblGrid>
       <w:tr>
         <w:tc>
           <w:tcPr>
-            <w:tcW w:w="4199" w:type="dxa"/>
+            <w:tcW w:w="3890" w:type="dxa"/>
           </w:tcPr>
           <w:p>
             <w:pPr>
@@ -5193,7 +5217,7 @@
         </w:tc>
         <w:tc>
           <w:tcPr>
-            <w:tcW w:w="2636" w:type="dxa"/>
+            <w:tcW w:w="2945" w:type="dxa"/>
           </w:tcPr>
           <w:p>
             <w:pPr>
@@ -5241,7 +5265,7 @@
       <w:tr>
         <w:tc>
           <w:tcPr>
-            <w:tcW w:w="4199" w:type="dxa"/>
+            <w:tcW w:w="3890" w:type="dxa"/>
           </w:tcPr>
           <w:p>
             <w:pPr>
@@ -5249,7 +5273,6 @@
                 <w:ilvl w:val="0"/>
                 <w:numId w:val="1"/>
               </w:numPr>
-              <w:spacing w:after="160" w:line="259" w:lineRule="auto"/>
               <w:ind w:hanging="360"/>
               <w:contextualSpacing/>
               <w:jc w:val="both"/>
@@ -5271,7 +5294,7 @@
         </w:tc>
         <w:tc>
           <w:tcPr>
-            <w:tcW w:w="2636" w:type="dxa"/>
+            <w:tcW w:w="2945" w:type="dxa"/>
           </w:tcPr>
           <w:p>
             <w:pPr>
@@ -5303,7 +5326,7 @@
       <w:tr>
         <w:tc>
           <w:tcPr>
-            <w:tcW w:w="4199" w:type="dxa"/>
+            <w:tcW w:w="3890" w:type="dxa"/>
           </w:tcPr>
           <w:p>
             <w:pPr>
@@ -5311,7 +5334,6 @@
                 <w:ilvl w:val="0"/>
                 <w:numId w:val="1"/>
               </w:numPr>
-              <w:spacing w:after="160" w:line="259" w:lineRule="auto"/>
               <w:ind w:hanging="360"/>
               <w:contextualSpacing/>
               <w:jc w:val="both"/>
@@ -5333,7 +5355,7 @@
         </w:tc>
         <w:tc>
           <w:tcPr>
-            <w:tcW w:w="2636" w:type="dxa"/>
+            <w:tcW w:w="2945" w:type="dxa"/>
           </w:tcPr>
           <w:p>
             <w:pPr>
@@ -5365,7 +5387,7 @@
       <w:tr>
         <w:tc>
           <w:tcPr>
-            <w:tcW w:w="4199" w:type="dxa"/>
+            <w:tcW w:w="3890" w:type="dxa"/>
           </w:tcPr>
           <w:p>
             <w:pPr>
@@ -5373,7 +5395,6 @@
                 <w:ilvl w:val="0"/>
                 <w:numId w:val="1"/>
               </w:numPr>
-              <w:spacing w:after="160" w:line="259" w:lineRule="auto"/>
               <w:ind w:hanging="360"/>
               <w:contextualSpacing/>
               <w:jc w:val="both"/>
@@ -5395,7 +5416,7 @@
         </w:tc>
         <w:tc>
           <w:tcPr>
-            <w:tcW w:w="2636" w:type="dxa"/>
+            <w:tcW w:w="2945" w:type="dxa"/>
           </w:tcPr>
           <w:p>
             <w:pPr>
@@ -5427,7 +5448,7 @@
       <w:tr>
         <w:tc>
           <w:tcPr>
-            <w:tcW w:w="4199" w:type="dxa"/>
+            <w:tcW w:w="3890" w:type="dxa"/>
           </w:tcPr>
           <w:p>
             <w:pPr>
@@ -5435,7 +5456,6 @@
                 <w:ilvl w:val="0"/>
                 <w:numId w:val="1"/>
               </w:numPr>
-              <w:spacing w:line="259" w:lineRule="auto"/>
               <w:ind w:hanging="360"/>
               <w:contextualSpacing/>
               <w:jc w:val="both"/>
@@ -5451,35 +5471,12 @@
                 <w:color w:val="auto"/>
                 <w:lang w:val="es-ES"/>
               </w:rPr>
-              <w:t>¿Cómo calific</w:t>
+              <w:t>¿Cómo calificaría el número de oportunidades económicas alternativas?</w:t>
             </w:r>
-            <w:r>
-              <w:rPr>
-                <w:rFonts w:ascii="Times New Roman" w:hAnsi="Times New Roman" w:cs="Times New Roman"/>
-                <w:color w:val="auto"/>
-                <w:lang w:val="es-ES"/>
-              </w:rPr>
-              <w:t xml:space="preserve">aría el número de oportunidades </w:t>
-            </w:r>
-            <w:r>
-              <w:rPr>
-                <w:rFonts w:ascii="Times New Roman" w:hAnsi="Times New Roman" w:cs="Times New Roman"/>
-                <w:color w:val="auto"/>
-                <w:lang w:val="es-ES"/>
-              </w:rPr>
-              <w:t>económicas alternativas</w:t>
-            </w:r>
-            <w:r>
-              <w:rPr>
-                <w:rFonts w:ascii="Times New Roman" w:hAnsi="Times New Roman" w:cs="Times New Roman"/>
-                <w:color w:val="auto"/>
-                <w:lang w:val="es-ES"/>
-              </w:rPr>
-              <w:t>?</w:t>
-            </w:r>
-          </w:p>
-          <w:p>
-            <w:pPr>
+          </w:p>
+          <w:p>
+            <w:pPr>
+              <w:spacing w:after="0" w:line="240" w:lineRule="auto"/>
               <w:jc w:val="both"/>
               <w:rPr>
                 <w:rFonts w:ascii="Times New Roman" w:hAnsi="Times New Roman" w:cs="Times New Roman"/>
@@ -5498,6 +5495,7 @@
           </w:p>
           <w:p>
             <w:pPr>
+              <w:spacing w:after="0" w:line="240" w:lineRule="auto"/>
               <w:jc w:val="both"/>
               <w:rPr>
                 <w:rFonts w:ascii="Times New Roman" w:hAnsi="Times New Roman" w:cs="Times New Roman"/>
@@ -5516,6 +5514,7 @@
           </w:p>
           <w:p>
             <w:pPr>
+              <w:spacing w:after="0" w:line="240" w:lineRule="auto"/>
               <w:jc w:val="both"/>
               <w:rPr>
                 <w:rFonts w:ascii="Times New Roman" w:hAnsi="Times New Roman" w:cs="Times New Roman"/>
@@ -5534,6 +5533,7 @@
           </w:p>
           <w:p>
             <w:pPr>
+              <w:spacing w:after="0" w:line="240" w:lineRule="auto"/>
               <w:jc w:val="both"/>
               <w:rPr>
                 <w:rFonts w:ascii="Times New Roman" w:hAnsi="Times New Roman" w:cs="Times New Roman"/>
@@ -5552,6 +5552,7 @@
           </w:p>
           <w:p>
             <w:pPr>
+              <w:spacing w:after="0" w:line="240" w:lineRule="auto"/>
               <w:jc w:val="both"/>
               <w:rPr>
                 <w:rFonts w:ascii="Times New Roman" w:hAnsi="Times New Roman" w:cs="Times New Roman"/>
@@ -5571,7 +5572,7 @@
         </w:tc>
         <w:tc>
           <w:tcPr>
-            <w:tcW w:w="2636" w:type="dxa"/>
+            <w:tcW w:w="2945" w:type="dxa"/>
           </w:tcPr>
           <w:p>
             <w:pPr>
@@ -5613,21 +5614,14 @@
     </w:p>
     <w:p>
       <w:pPr>
-        <w:spacing w:line="240" w:lineRule="auto"/>
-        <w:rPr>
-          <w:rFonts w:ascii="Times New Roman" w:hAnsi="Times New Roman" w:cs="Times New Roman"/>
-          <w:color w:val="auto"/>
-          <w:lang w:val="es-MX"/>
-        </w:rPr>
-      </w:pPr>
-    </w:p>
-    <w:p>
-      <w:pPr>
-        <w:spacing w:line="240" w:lineRule="auto"/>
-        <w:rPr>
-          <w:rFonts w:ascii="Times New Roman" w:hAnsi="Times New Roman" w:cs="Times New Roman"/>
-          <w:color w:val="auto"/>
-          <w:lang w:val="es-MX"/>
+        <w:spacing w:after="120" w:line="240" w:lineRule="auto"/>
+        <w:rPr>
+          <w:rFonts w:ascii="Times New Roman" w:hAnsi="Times New Roman" w:cs="Times New Roman"/>
+          <w:b/>
+          <w:color w:val="auto"/>
+          <w:sz w:val="24"/>
+          <w:szCs w:val="24"/>
+          <w:lang w:val="es-ES"/>
         </w:rPr>
       </w:pPr>
     </w:p>
@@ -5666,7 +5660,6 @@
     </w:p>
     <w:tbl>
       <w:tblPr>
-        <w:tblStyle w:val="a5"/>
         <w:tblW w:w="9360" w:type="dxa"/>
         <w:tblInd w:w="100" w:type="dxa"/>
         <w:tblBorders>
@@ -5678,7 +5671,7 @@
           <w:insideV w:val="single" w:sz="8" w:space="0" w:color="000000"/>
         </w:tblBorders>
         <w:tblLayout w:type="fixed"/>
-        <w:tblLook w:val="0600"/>
+        <w:tblLook w:val="0600" w:firstRow="0" w:lastRow="0" w:firstColumn="0" w:lastColumn="0" w:noHBand="1" w:noVBand="1"/>
       </w:tblPr>
       <w:tblGrid>
         <w:gridCol w:w="9360"/>
@@ -5809,10 +5802,10 @@
     </w:p>
     <w:tbl>
       <w:tblPr>
-        <w:tblStyle w:val="Tablaconcuadrcula"/>
+        <w:tblStyle w:val="TableGrid"/>
         <w:tblW w:w="0" w:type="auto"/>
         <w:tblInd w:w="360" w:type="dxa"/>
-        <w:tblLook w:val="04A0"/>
+        <w:tblLook w:val="04A0" w:firstRow="1" w:lastRow="0" w:firstColumn="1" w:lastColumn="0" w:noHBand="0" w:noVBand="1"/>
       </w:tblPr>
       <w:tblGrid>
         <w:gridCol w:w="1908"/>
@@ -5844,145 +5837,144 @@
                 <w:color w:val="auto"/>
                 <w:lang w:val="es-ES"/>
               </w:rPr>
-              <w:t>Indica</w:t>
+              <w:t>Indicador</w:t>
+            </w:r>
+          </w:p>
+        </w:tc>
+        <w:tc>
+          <w:tcPr>
+            <w:tcW w:w="1147" w:type="dxa"/>
+          </w:tcPr>
+          <w:p>
+            <w:pPr>
+              <w:contextualSpacing/>
+              <w:jc w:val="center"/>
+              <w:rPr>
+                <w:rFonts w:ascii="Times New Roman" w:hAnsi="Times New Roman" w:cs="Times New Roman"/>
+                <w:b/>
+                <w:color w:val="auto"/>
+                <w:lang w:val="es-ES"/>
+              </w:rPr>
+            </w:pPr>
+            <w:r>
+              <w:rPr>
+                <w:rFonts w:ascii="Times New Roman" w:hAnsi="Times New Roman" w:cs="Times New Roman"/>
+                <w:b/>
+                <w:color w:val="auto"/>
+                <w:lang w:val="es-ES"/>
+              </w:rPr>
+              <w:t>Mejor</w:t>
+            </w:r>
+          </w:p>
+        </w:tc>
+        <w:tc>
+          <w:tcPr>
+            <w:tcW w:w="990" w:type="dxa"/>
+          </w:tcPr>
+          <w:p>
+            <w:pPr>
+              <w:contextualSpacing/>
+              <w:jc w:val="center"/>
+              <w:rPr>
+                <w:rFonts w:ascii="Times New Roman" w:hAnsi="Times New Roman" w:cs="Times New Roman"/>
+                <w:b/>
+                <w:color w:val="auto"/>
+                <w:lang w:val="es-ES"/>
+              </w:rPr>
+            </w:pPr>
+            <w:r>
+              <w:rPr>
+                <w:rFonts w:ascii="Times New Roman" w:hAnsi="Times New Roman" w:cs="Times New Roman"/>
+                <w:b/>
+                <w:color w:val="auto"/>
+                <w:lang w:val="es-ES"/>
+              </w:rPr>
+              <w:t>Igual</w:t>
+            </w:r>
+          </w:p>
+        </w:tc>
+        <w:tc>
+          <w:tcPr>
+            <w:tcW w:w="1170" w:type="dxa"/>
+          </w:tcPr>
+          <w:p>
+            <w:pPr>
+              <w:contextualSpacing/>
+              <w:jc w:val="center"/>
+              <w:rPr>
+                <w:rFonts w:ascii="Times New Roman" w:hAnsi="Times New Roman" w:cs="Times New Roman"/>
+                <w:b/>
+                <w:color w:val="auto"/>
+                <w:lang w:val="es-ES"/>
+              </w:rPr>
+            </w:pPr>
+            <w:r>
+              <w:rPr>
+                <w:rFonts w:ascii="Times New Roman" w:hAnsi="Times New Roman" w:cs="Times New Roman"/>
+                <w:b/>
+                <w:color w:val="auto"/>
+                <w:lang w:val="es-ES"/>
+              </w:rPr>
+              <w:t>Peor</w:t>
+            </w:r>
+          </w:p>
+        </w:tc>
+        <w:tc>
+          <w:tcPr>
+            <w:tcW w:w="3775" w:type="dxa"/>
+          </w:tcPr>
+          <w:p>
+            <w:pPr>
+              <w:contextualSpacing/>
+              <w:jc w:val="center"/>
+              <w:rPr>
+                <w:rFonts w:ascii="Times New Roman" w:hAnsi="Times New Roman" w:cs="Times New Roman"/>
+                <w:b/>
+                <w:color w:val="auto"/>
+                <w:lang w:val="es-ES"/>
+              </w:rPr>
+            </w:pPr>
+            <w:r>
+              <w:rPr>
+                <w:rFonts w:ascii="Times New Roman" w:hAnsi="Times New Roman" w:cs="Times New Roman"/>
+                <w:b/>
+                <w:color w:val="auto"/>
+                <w:lang w:val="es-ES"/>
+              </w:rPr>
+              <w:t>Motivo del cambio</w:t>
+            </w:r>
+          </w:p>
+        </w:tc>
+      </w:tr>
+      <w:tr>
+        <w:tc>
+          <w:tcPr>
+            <w:tcW w:w="1908" w:type="dxa"/>
+          </w:tcPr>
+          <w:p>
+            <w:pPr>
+              <w:contextualSpacing/>
+              <w:rPr>
+                <w:rFonts w:ascii="Times New Roman" w:hAnsi="Times New Roman" w:cs="Times New Roman"/>
+                <w:color w:val="auto"/>
+                <w:lang w:val="es-ES"/>
+              </w:rPr>
+            </w:pPr>
+            <w:r>
+              <w:rPr>
+                <w:rFonts w:ascii="Times New Roman" w:hAnsi="Times New Roman" w:cs="Times New Roman"/>
+                <w:color w:val="auto"/>
+                <w:lang w:val="es-ES"/>
+              </w:rPr>
+              <w:t>Número</w:t>
             </w:r>
             <w:r>
               <w:rPr>
                 <w:rFonts w:ascii="Times New Roman" w:hAnsi="Times New Roman" w:cs="Times New Roman"/>
-                <w:b/>
-                <w:color w:val="auto"/>
-                <w:lang w:val="es-ES"/>
-              </w:rPr>
-              <w:t>dor</w:t>
-            </w:r>
-          </w:p>
-        </w:tc>
-        <w:tc>
-          <w:tcPr>
-            <w:tcW w:w="1147" w:type="dxa"/>
-          </w:tcPr>
-          <w:p>
-            <w:pPr>
-              <w:contextualSpacing/>
-              <w:jc w:val="center"/>
-              <w:rPr>
-                <w:rFonts w:ascii="Times New Roman" w:hAnsi="Times New Roman" w:cs="Times New Roman"/>
-                <w:b/>
-                <w:color w:val="auto"/>
-                <w:lang w:val="es-ES"/>
-              </w:rPr>
-            </w:pPr>
-            <w:r>
-              <w:rPr>
-                <w:rFonts w:ascii="Times New Roman" w:hAnsi="Times New Roman" w:cs="Times New Roman"/>
-                <w:b/>
-                <w:color w:val="auto"/>
-                <w:lang w:val="es-ES"/>
-              </w:rPr>
-              <w:t>Mejor</w:t>
-            </w:r>
-          </w:p>
-        </w:tc>
-        <w:tc>
-          <w:tcPr>
-            <w:tcW w:w="990" w:type="dxa"/>
-          </w:tcPr>
-          <w:p>
-            <w:pPr>
-              <w:contextualSpacing/>
-              <w:jc w:val="center"/>
-              <w:rPr>
-                <w:rFonts w:ascii="Times New Roman" w:hAnsi="Times New Roman" w:cs="Times New Roman"/>
-                <w:b/>
-                <w:color w:val="auto"/>
-                <w:lang w:val="es-ES"/>
-              </w:rPr>
-            </w:pPr>
-            <w:r>
-              <w:rPr>
-                <w:rFonts w:ascii="Times New Roman" w:hAnsi="Times New Roman" w:cs="Times New Roman"/>
-                <w:b/>
-                <w:color w:val="auto"/>
-                <w:lang w:val="es-ES"/>
-              </w:rPr>
-              <w:t>Igual</w:t>
-            </w:r>
-          </w:p>
-        </w:tc>
-        <w:tc>
-          <w:tcPr>
-            <w:tcW w:w="1170" w:type="dxa"/>
-          </w:tcPr>
-          <w:p>
-            <w:pPr>
-              <w:contextualSpacing/>
-              <w:jc w:val="center"/>
-              <w:rPr>
-                <w:rFonts w:ascii="Times New Roman" w:hAnsi="Times New Roman" w:cs="Times New Roman"/>
-                <w:b/>
-                <w:color w:val="auto"/>
-                <w:lang w:val="es-ES"/>
-              </w:rPr>
-            </w:pPr>
-            <w:r>
-              <w:rPr>
-                <w:rFonts w:ascii="Times New Roman" w:hAnsi="Times New Roman" w:cs="Times New Roman"/>
-                <w:b/>
-                <w:color w:val="auto"/>
-                <w:lang w:val="es-ES"/>
-              </w:rPr>
-              <w:t>Peor</w:t>
-            </w:r>
-          </w:p>
-        </w:tc>
-        <w:tc>
-          <w:tcPr>
-            <w:tcW w:w="3775" w:type="dxa"/>
-          </w:tcPr>
-          <w:p>
-            <w:pPr>
-              <w:contextualSpacing/>
-              <w:jc w:val="center"/>
-              <w:rPr>
-                <w:rFonts w:ascii="Times New Roman" w:hAnsi="Times New Roman" w:cs="Times New Roman"/>
-                <w:b/>
-                <w:color w:val="auto"/>
-                <w:lang w:val="es-ES"/>
-              </w:rPr>
-            </w:pPr>
-            <w:r>
-              <w:rPr>
-                <w:rFonts w:ascii="Times New Roman" w:hAnsi="Times New Roman" w:cs="Times New Roman"/>
-                <w:b/>
-                <w:color w:val="auto"/>
-                <w:lang w:val="es-ES"/>
-              </w:rPr>
-              <w:t>Motivo del cambio</w:t>
-            </w:r>
-          </w:p>
-        </w:tc>
-      </w:tr>
-      <w:tr>
-        <w:tc>
-          <w:tcPr>
-            <w:tcW w:w="1908" w:type="dxa"/>
-          </w:tcPr>
-          <w:p>
-            <w:pPr>
-              <w:contextualSpacing/>
-              <w:rPr>
-                <w:rFonts w:ascii="Times New Roman" w:hAnsi="Times New Roman" w:cs="Times New Roman"/>
-                <w:color w:val="auto"/>
-                <w:lang w:val="es-ES"/>
-              </w:rPr>
-            </w:pPr>
-            <w:r>
-              <w:rPr>
-                <w:rFonts w:ascii="Times New Roman" w:hAnsi="Times New Roman" w:cs="Times New Roman"/>
-                <w:color w:val="auto"/>
-                <w:lang w:val="es-ES"/>
-              </w:rPr>
-              <w:t>Riqueza de especies</w:t>
+                <w:color w:val="auto"/>
+                <w:lang w:val="es-ES"/>
+              </w:rPr>
+              <w:t xml:space="preserve"> de especies</w:t>
             </w:r>
           </w:p>
         </w:tc>
@@ -6165,6 +6157,14 @@
               </w:rPr>
               <w:t>dad</w:t>
             </w:r>
+            <w:r>
+              <w:rPr>
+                <w:rFonts w:ascii="Times New Roman" w:hAnsi="Times New Roman" w:cs="Times New Roman"/>
+                <w:color w:val="auto"/>
+                <w:lang w:val="es-ES"/>
+              </w:rPr>
+              <w:t xml:space="preserve"> de organismos</w:t>
+            </w:r>
           </w:p>
         </w:tc>
         <w:tc>
@@ -6247,6 +6247,16 @@
               <w:t>Biomasa</w:t>
             </w:r>
           </w:p>
+          <w:p>
+            <w:pPr>
+              <w:contextualSpacing/>
+              <w:rPr>
+                <w:rFonts w:ascii="Times New Roman" w:hAnsi="Times New Roman" w:cs="Times New Roman"/>
+                <w:color w:val="auto"/>
+                <w:lang w:val="es-ES"/>
+              </w:rPr>
+            </w:pPr>
+          </w:p>
         </w:tc>
         <w:tc>
           <w:tcPr>
@@ -6325,7 +6335,15 @@
                 <w:color w:val="auto"/>
                 <w:lang w:val="es-ES"/>
               </w:rPr>
-              <w:t>Mayor abundancia de depredadores</w:t>
+              <w:t>A</w:t>
+            </w:r>
+            <w:r>
+              <w:rPr>
+                <w:rFonts w:ascii="Times New Roman" w:hAnsi="Times New Roman" w:cs="Times New Roman"/>
+                <w:color w:val="auto"/>
+                <w:lang w:val="es-ES"/>
+              </w:rPr>
+              <w:t>bundancia de depredadores</w:t>
             </w:r>
           </w:p>
         </w:tc>
@@ -6449,10 +6467,10 @@
     </w:p>
     <w:tbl>
       <w:tblPr>
-        <w:tblStyle w:val="Tablaconcuadrcula"/>
+        <w:tblStyle w:val="TableGrid"/>
         <w:tblW w:w="8995" w:type="dxa"/>
         <w:tblInd w:w="360" w:type="dxa"/>
-        <w:tblLook w:val="04A0"/>
+        <w:tblLook w:val="04A0" w:firstRow="1" w:lastRow="0" w:firstColumn="1" w:lastColumn="0" w:noHBand="0" w:noVBand="1"/>
       </w:tblPr>
       <w:tblGrid>
         <w:gridCol w:w="2280"/>
@@ -6611,6 +6629,16 @@
               <w:t>Desembarques totales</w:t>
             </w:r>
           </w:p>
+          <w:p>
+            <w:pPr>
+              <w:contextualSpacing/>
+              <w:rPr>
+                <w:rFonts w:ascii="Times New Roman" w:hAnsi="Times New Roman" w:cs="Times New Roman"/>
+                <w:color w:val="auto"/>
+                <w:lang w:val="es-ES"/>
+              </w:rPr>
+            </w:pPr>
+          </w:p>
         </w:tc>
         <w:tc>
           <w:tcPr>
@@ -6773,6 +6801,16 @@
               <w:t>Ingresos por la pesca</w:t>
             </w:r>
           </w:p>
+          <w:p>
+            <w:pPr>
+              <w:contextualSpacing/>
+              <w:rPr>
+                <w:rFonts w:ascii="Times New Roman" w:hAnsi="Times New Roman" w:cs="Times New Roman"/>
+                <w:color w:val="auto"/>
+                <w:lang w:val="es-ES"/>
+              </w:rPr>
+            </w:pPr>
+          </w:p>
         </w:tc>
         <w:tc>
           <w:tcPr>
@@ -6851,7 +6889,7 @@
                 <w:color w:val="auto"/>
                 <w:lang w:val="es-ES"/>
               </w:rPr>
-              <w:t>Actividades económicas alternativas</w:t>
+              <w:t>Alternativas económicas</w:t>
             </w:r>
           </w:p>
         </w:tc>
@@ -7018,7 +7056,7 @@
     </w:p>
     <w:p>
       <w:pPr>
-        <w:pStyle w:val="Prrafodelista"/>
+        <w:pStyle w:val="ListParagraph"/>
         <w:numPr>
           <w:ilvl w:val="0"/>
           <w:numId w:val="1"/>
@@ -7059,7 +7097,7 @@
     </w:p>
     <w:p>
       <w:pPr>
-        <w:pStyle w:val="Prrafodelista"/>
+        <w:pStyle w:val="ListParagraph"/>
         <w:spacing w:line="240" w:lineRule="auto"/>
         <w:ind w:left="360"/>
         <w:jc w:val="both"/>
@@ -7072,14 +7110,64 @@
     </w:p>
     <w:p>
       <w:pPr>
-        <w:pStyle w:val="Prrafodelista"/>
+        <w:spacing w:line="240" w:lineRule="auto"/>
+        <w:rPr>
+          <w:rFonts w:ascii="Times New Roman" w:hAnsi="Times New Roman" w:cs="Times New Roman"/>
+          <w:color w:val="auto"/>
+          <w:lang w:val="es-MX"/>
+        </w:rPr>
+      </w:pPr>
+    </w:p>
+    <w:p>
+      <w:pPr>
+        <w:spacing w:line="240" w:lineRule="auto"/>
+        <w:rPr>
+          <w:rFonts w:ascii="Times New Roman" w:hAnsi="Times New Roman" w:cs="Times New Roman"/>
+          <w:color w:val="auto"/>
+          <w:lang w:val="es-MX"/>
+        </w:rPr>
+      </w:pPr>
+    </w:p>
+    <w:p>
+      <w:pPr>
+        <w:spacing w:line="240" w:lineRule="auto"/>
+        <w:rPr>
+          <w:rFonts w:ascii="Times New Roman" w:hAnsi="Times New Roman" w:cs="Times New Roman"/>
+          <w:color w:val="auto"/>
+          <w:lang w:val="es-MX"/>
+        </w:rPr>
+      </w:pPr>
+    </w:p>
+    <w:p>
+      <w:pPr>
+        <w:spacing w:line="240" w:lineRule="auto"/>
+        <w:rPr>
+          <w:rFonts w:ascii="Times New Roman" w:hAnsi="Times New Roman" w:cs="Times New Roman"/>
+          <w:color w:val="auto"/>
+          <w:lang w:val="es-MX"/>
+        </w:rPr>
+      </w:pPr>
+      <w:bookmarkStart w:id="0" w:name="_GoBack"/>
+      <w:bookmarkEnd w:id="0"/>
+    </w:p>
+    <w:p>
+      <w:pPr>
+        <w:spacing w:line="240" w:lineRule="auto"/>
+        <w:rPr>
+          <w:rFonts w:ascii="Times New Roman" w:hAnsi="Times New Roman" w:cs="Times New Roman"/>
+          <w:color w:val="auto"/>
+          <w:lang w:val="es-MX"/>
+        </w:rPr>
+      </w:pPr>
+    </w:p>
+    <w:p>
+      <w:pPr>
+        <w:pStyle w:val="ListParagraph"/>
         <w:numPr>
           <w:ilvl w:val="0"/>
           <w:numId w:val="1"/>
         </w:numPr>
         <w:spacing w:line="240" w:lineRule="auto"/>
-        <w:ind w:hanging="360"/>
-        <w:jc w:val="both"/>
         <w:rPr>
           <w:rFonts w:ascii="Times New Roman" w:hAnsi="Times New Roman" w:cs="Times New Roman"/>
           <w:color w:val="auto"/>
@@ -7094,70 +7182,18 @@
         </w:rPr>
         <w:t>¿</w:t>
       </w:r>
-      <w:bookmarkStart w:id="0" w:name="_GoBack"/>
-      <w:bookmarkEnd w:id="0"/>
-      <w:r>
-        <w:rPr>
-          <w:rFonts w:ascii="Times New Roman" w:hAnsi="Times New Roman" w:cs="Times New Roman"/>
-          <w:color w:val="auto"/>
-          <w:lang w:val="es-ES"/>
-        </w:rPr>
-        <w:t xml:space="preserve">Cree usted que la zona de no pesca es efectiva? </w:t>
-      </w:r>
-    </w:p>
-    <w:p>
-      <w:pPr>
-        <w:spacing w:line="240" w:lineRule="auto"/>
-        <w:rPr>
-          <w:rFonts w:ascii="Times New Roman" w:hAnsi="Times New Roman" w:cs="Times New Roman"/>
-          <w:color w:val="auto"/>
-          <w:lang w:val="es-MX"/>
-        </w:rPr>
-      </w:pPr>
-    </w:p>
-    <w:p>
-      <w:pPr>
-        <w:pStyle w:val="Prrafodelista"/>
-        <w:numPr>
-          <w:ilvl w:val="0"/>
-          <w:numId w:val="1"/>
-        </w:numPr>
-        <w:spacing w:line="240" w:lineRule="auto"/>
-        <w:ind w:hanging="360"/>
-        <w:rPr>
-          <w:rFonts w:ascii="Times New Roman" w:hAnsi="Times New Roman" w:cs="Times New Roman"/>
-          <w:color w:val="auto"/>
-          <w:lang w:val="es-ES"/>
-        </w:rPr>
-      </w:pPr>
-      <w:r>
-        <w:rPr>
-          <w:rFonts w:ascii="Times New Roman" w:hAnsi="Times New Roman" w:cs="Times New Roman"/>
-          <w:color w:val="auto"/>
-          <w:lang w:val="es-ES"/>
-        </w:rPr>
-        <w:t>¿</w:t>
-      </w:r>
-      <w:r>
-        <w:rPr>
-          <w:rFonts w:ascii="Times New Roman" w:hAnsi="Times New Roman" w:cs="Times New Roman"/>
-          <w:color w:val="auto"/>
-          <w:lang w:val="es-ES"/>
-        </w:rPr>
-        <w:t>Le gustaría agregar algún comentario</w:t>
-      </w:r>
-      <w:r>
-        <w:rPr>
-          <w:rFonts w:ascii="Times New Roman" w:hAnsi="Times New Roman" w:cs="Times New Roman"/>
-          <w:color w:val="auto"/>
-          <w:lang w:val="es-ES"/>
-        </w:rPr>
-        <w:t>?</w:t>
-      </w:r>
-    </w:p>
-    <w:p>
-      <w:pPr>
-        <w:pStyle w:val="Prrafodelista"/>
+      <w:r>
+        <w:rPr>
+          <w:rFonts w:ascii="Times New Roman" w:hAnsi="Times New Roman" w:cs="Times New Roman"/>
+          <w:color w:val="auto"/>
+          <w:lang w:val="es-ES"/>
+        </w:rPr>
+        <w:t>Le gustaría agregar algún comentario?</w:t>
+      </w:r>
+    </w:p>
+    <w:p>
+      <w:pPr>
+        <w:pStyle w:val="ListParagraph"/>
         <w:spacing w:line="240" w:lineRule="auto"/>
         <w:ind w:left="360"/>
         <w:rPr>
@@ -7170,11 +7206,90 @@
         <w:rPr>
           <w:noProof/>
         </w:rPr>
-        <w:pict>
-          <v:rect id="Retângulo 2" o:spid="_x0000_s1026" style="position:absolute;left:0;text-align:left;margin-left:6pt;margin-top:2.4pt;width:479.25pt;height:99.2pt;z-index:251659264;visibility:visible;mso-height-relative:margin;v-text-anchor:middle" filled="f" strokecolor="black [3213]" strokeweight="1pt"/>
-        </w:pict>
-      </w:r>
-    </w:p>
+        <mc:AlternateContent>
+          <mc:Choice Requires="wps">
+            <w:drawing>
+              <wp:anchor distT="0" distB="0" distL="114300" distR="114300" simplePos="0" relativeHeight="251658240" behindDoc="0" locked="0" layoutInCell="1" allowOverlap="1" wp14:anchorId="4F070250" wp14:editId="575AB3F1">
+                <wp:simplePos x="0" y="0"/>
+                <wp:positionH relativeFrom="column">
+                  <wp:posOffset>77821</wp:posOffset>
+                </wp:positionH>
+                <wp:positionV relativeFrom="paragraph">
+                  <wp:posOffset>27859</wp:posOffset>
+                </wp:positionV>
+                <wp:extent cx="6086475" cy="3458291"/>
+                <wp:effectExtent l="0" t="0" r="34925" b="21590"/>
+                <wp:wrapNone/>
+                <wp:docPr id="3" name="Rectangle 3"/>
+                <wp:cNvGraphicFramePr>
+                  <a:graphicFrameLocks xmlns:a="http://schemas.openxmlformats.org/drawingml/2006/main"/>
+                </wp:cNvGraphicFramePr>
+                <a:graphic xmlns:a="http://schemas.openxmlformats.org/drawingml/2006/main">
+                  <a:graphicData uri="http://schemas.microsoft.com/office/word/2010/wordprocessingShape">
+                    <wps:wsp>
+                      <wps:cNvSpPr>
+                        <a:spLocks/>
+                      </wps:cNvSpPr>
+                      <wps:spPr>
+                        <a:xfrm>
+                          <a:off x="0" y="0"/>
+                          <a:ext cx="6086475" cy="3458291"/>
+                        </a:xfrm>
+                        <a:prstGeom prst="rect">
+                          <a:avLst/>
+                        </a:prstGeom>
+                        <a:noFill/>
+                        <a:ln>
+                          <a:solidFill>
+                            <a:schemeClr val="tx1"/>
+                          </a:solidFill>
+                        </a:ln>
+                      </wps:spPr>
+                      <wps:style>
+                        <a:lnRef idx="2">
+                          <a:schemeClr val="accent1">
+                            <a:shade val="50000"/>
+                          </a:schemeClr>
+                        </a:lnRef>
+                        <a:fillRef idx="1">
+                          <a:schemeClr val="accent1"/>
+                        </a:fillRef>
+                        <a:effectRef idx="0">
+                          <a:schemeClr val="accent1"/>
+                        </a:effectRef>
+                        <a:fontRef idx="minor">
+                          <a:schemeClr val="lt1"/>
+                        </a:fontRef>
+                      </wps:style>
+                      <wps:bodyPr rot="0" spcFirstLastPara="0" vertOverflow="overflow" horzOverflow="overflow" vert="horz" wrap="square" lIns="91440" tIns="45720" rIns="91440" bIns="45720" numCol="1" spcCol="0" rtlCol="0" fromWordArt="0" anchor="ctr" anchorCtr="0" forceAA="0" compatLnSpc="1">
+                        <a:prstTxWarp prst="textNoShape">
+                          <a:avLst/>
+                        </a:prstTxWarp>
+                        <a:noAutofit/>
+                      </wps:bodyPr>
+                    </wps:wsp>
+                  </a:graphicData>
+                </a:graphic>
+                <wp14:sizeRelH relativeFrom="page">
+                  <wp14:pctWidth>0</wp14:pctWidth>
+                </wp14:sizeRelH>
+                <wp14:sizeRelV relativeFrom="margin">
+                  <wp14:pctHeight>0</wp14:pctHeight>
+                </wp14:sizeRelV>
+              </wp:anchor>
+            </w:drawing>
+          </mc:Choice>
+          <mc:Fallback>
+            <w:pict>
+              <v:rect w14:anchorId="6D3D8872" id="Rectangle_x0020_3" o:spid="_x0000_s1026" style="position:absolute;margin-left:6.15pt;margin-top:2.2pt;width:479.25pt;height:272.3pt;z-index:251658240;visibility:visible;mso-wrap-style:square;mso-width-percent:0;mso-height-percent:0;mso-wrap-distance-left:9pt;mso-wrap-distance-top:0;mso-wrap-distance-right:9pt;mso-wrap-distance-bottom:0;mso-position-horizontal:absolute;mso-position-horizontal-relative:text;mso-position-vertical:absolute;mso-position-vertical-relative:text;mso-width-percent:0;mso-height-percent:0;mso-width-relative:page;mso-height-relative:margin;v-text-anchor:middle" o:gfxdata="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" filled="f" strokecolor="black [3213]" strokeweight="1pt">
+                <v:path arrowok="t"/>
+              </v:rect>
+            </w:pict>
+          </mc:Fallback>
+        </mc:AlternateContent>
+      </w:r>
+    </w:p>
+    <w:p/>
     <w:sectPr>
       <w:headerReference w:type="default" r:id="rId7"/>
       <w:pgSz w:w="12240" w:h="15840"/>
@@ -7189,7 +7304,7 @@
 </file>
 
 <file path=word/endnotes.xml><?xml version="1.0" encoding="utf-8"?>
-<w:endnotes xmlns:ve="http://schemas.openxmlformats.org/markup-compatibility/2006" xmlns:o="urn:schemas-microsoft-com:office:office" xmlns:r="http://schemas.openxmlformats.org/officeDocument/2006/relationships" xmlns:m="http://schemas.openxmlformats.org/officeDocument/2006/math" xmlns:v="urn:schemas-microsoft-com:vml" xmlns:wp="http://schemas.openxmlformats.org/drawingml/2006/wordprocessingDrawing" xmlns:w10="urn:schemas-microsoft-com:office:word" xmlns:w="http://schemas.openxmlformats.org/wordprocessingml/2006/main" xmlns:wne="http://schemas.microsoft.com/office/word/2006/wordml">
+<w:endnotes xmlns:wpc="http://schemas.microsoft.com/office/word/2010/wordprocessingCanvas" xmlns:mo="http://schemas.microsoft.com/office/mac/office/2008/main" xmlns:mc="http://schemas.openxmlformats.org/markup-compatibility/2006" xmlns:mv="urn:schemas-microsoft-com:mac:vml" xmlns:o="urn:schemas-microsoft-com:office:office" xmlns:r="http://schemas.openxmlformats.org/officeDocument/2006/relationships" xmlns:m="http://schemas.openxmlformats.org/officeDocument/2006/math" xmlns:v="urn:schemas-microsoft-com:vml" xmlns:wp14="http://schemas.microsoft.com/office/word/2010/wordprocessingDrawing" xmlns:wp="http://schemas.openxmlformats.org/drawingml/2006/wordprocessingDrawing" xmlns:w10="urn:schemas-microsoft-com:office:word" xmlns:w="http://schemas.openxmlformats.org/wordprocessingml/2006/main" xmlns:w14="http://schemas.microsoft.com/office/word/2010/wordml" xmlns:w15="http://schemas.microsoft.com/office/word/2012/wordml" xmlns:wpg="http://schemas.microsoft.com/office/word/2010/wordprocessingGroup" xmlns:wpi="http://schemas.microsoft.com/office/word/2010/wordprocessingInk" xmlns:wne="http://schemas.microsoft.com/office/word/2006/wordml" xmlns:wps="http://schemas.microsoft.com/office/word/2010/wordprocessingShape" mc:Ignorable="w14 w15 wp14">
   <w:endnote w:type="separator" w:id="-1">
     <w:p>
       <w:pPr>
@@ -7214,7 +7329,7 @@
 </file>
 
 <file path=word/footnotes.xml><?xml version="1.0" encoding="utf-8"?>
-<w:footnotes xmlns:ve="http://schemas.openxmlformats.org/markup-compatibility/2006" xmlns:o="urn:schemas-microsoft-com:office:office" xmlns:r="http://schemas.openxmlformats.org/officeDocument/2006/relationships" xmlns:m="http://schemas.openxmlformats.org/officeDocument/2006/math" xmlns:v="urn:schemas-microsoft-com:vml" xmlns:wp="http://schemas.openxmlformats.org/drawingml/2006/wordprocessingDrawing" xmlns:w10="urn:schemas-microsoft-com:office:word" xmlns:w="http://schemas.openxmlformats.org/wordprocessingml/2006/main" xmlns:wne="http://schemas.microsoft.com/office/word/2006/wordml">
+<w:footnotes xmlns:wpc="http://schemas.microsoft.com/office/word/2010/wordprocessingCanvas" xmlns:mo="http://schemas.microsoft.com/office/mac/office/2008/main" xmlns:mc="http://schemas.openxmlformats.org/markup-compatibility/2006" xmlns:mv="urn:schemas-microsoft-com:mac:vml" xmlns:o="urn:schemas-microsoft-com:office:office" xmlns:r="http://schemas.openxmlformats.org/officeDocument/2006/relationships" xmlns:m="http://schemas.openxmlformats.org/officeDocument/2006/math" xmlns:v="urn:schemas-microsoft-com:vml" xmlns:wp14="http://schemas.microsoft.com/office/word/2010/wordprocessingDrawing" xmlns:wp="http://schemas.openxmlformats.org/drawingml/2006/wordprocessingDrawing" xmlns:w10="urn:schemas-microsoft-com:office:word" xmlns:w="http://schemas.openxmlformats.org/wordprocessingml/2006/main" xmlns:w14="http://schemas.microsoft.com/office/word/2010/wordml" xmlns:w15="http://schemas.microsoft.com/office/word/2012/wordml" xmlns:wpg="http://schemas.microsoft.com/office/word/2010/wordprocessingGroup" xmlns:wpi="http://schemas.microsoft.com/office/word/2010/wordprocessingInk" xmlns:wne="http://schemas.microsoft.com/office/word/2006/wordml" xmlns:wps="http://schemas.microsoft.com/office/word/2010/wordprocessingShape" mc:Ignorable="w14 w15 wp14">
   <w:footnote w:type="separator" w:id="-1">
     <w:p>
       <w:pPr>
@@ -7239,7 +7354,7 @@
 </file>
 
 <file path=word/header1.xml><?xml version="1.0" encoding="utf-8"?>
-<w:hdr xmlns:ve="http://schemas.openxmlformats.org/markup-compatibility/2006" xmlns:o="urn:schemas-microsoft-com:office:office" xmlns:r="http://schemas.openxmlformats.org/officeDocument/2006/relationships" xmlns:m="http://schemas.openxmlformats.org/officeDocument/2006/math" xmlns:v="urn:schemas-microsoft-com:vml" xmlns:wp="http://schemas.openxmlformats.org/drawingml/2006/wordprocessingDrawing" xmlns:w10="urn:schemas-microsoft-com:office:word" xmlns:w="http://schemas.openxmlformats.org/wordprocessingml/2006/main" xmlns:wne="http://schemas.microsoft.com/office/word/2006/wordml">
+<w:hdr xmlns:wpc="http://schemas.microsoft.com/office/word/2010/wordprocessingCanvas" xmlns:mo="http://schemas.microsoft.com/office/mac/office/2008/main" xmlns:mc="http://schemas.openxmlformats.org/markup-compatibility/2006" xmlns:mv="urn:schemas-microsoft-com:mac:vml" xmlns:o="urn:schemas-microsoft-com:office:office" xmlns:r="http://schemas.openxmlformats.org/officeDocument/2006/relationships" xmlns:m="http://schemas.openxmlformats.org/officeDocument/2006/math" xmlns:v="urn:schemas-microsoft-com:vml" xmlns:wp14="http://schemas.microsoft.com/office/word/2010/wordprocessingDrawing" xmlns:wp="http://schemas.openxmlformats.org/drawingml/2006/wordprocessingDrawing" xmlns:w10="urn:schemas-microsoft-com:office:word" xmlns:w="http://schemas.openxmlformats.org/wordprocessingml/2006/main" xmlns:w14="http://schemas.microsoft.com/office/word/2010/wordml" xmlns:w15="http://schemas.microsoft.com/office/word/2012/wordml" xmlns:wpg="http://schemas.microsoft.com/office/word/2010/wordprocessingGroup" xmlns:wpi="http://schemas.microsoft.com/office/word/2010/wordprocessingInk" xmlns:wne="http://schemas.microsoft.com/office/word/2006/wordml" xmlns:wps="http://schemas.microsoft.com/office/word/2010/wordprocessingShape" mc:Ignorable="w14 w15 wp14">
   <w:p>
     <w:pPr>
       <w:tabs>
@@ -7252,10 +7367,9 @@
     <w:r>
       <w:rPr>
         <w:noProof/>
-        <w:lang w:val="es-MX" w:eastAsia="es-MX"/>
       </w:rPr>
       <w:drawing>
-        <wp:inline distT="0" distB="0" distL="0" distR="0">
+        <wp:inline distT="0" distB="0" distL="0" distR="0" wp14:anchorId="3D0C7A99" wp14:editId="22C81E25">
           <wp:extent cx="2880078" cy="519090"/>
           <wp:effectExtent l="0" t="0" r="0" b="0"/>
           <wp:docPr id="1" name="image01.png"/>
@@ -7298,7 +7412,7 @@
 </file>
 
 <file path=word/numbering.xml><?xml version="1.0" encoding="utf-8"?>
-<w:numbering xmlns:ve="http://schemas.openxmlformats.org/markup-compatibility/2006" xmlns:o="urn:schemas-microsoft-com:office:office" xmlns:r="http://schemas.openxmlformats.org/officeDocument/2006/relationships" xmlns:m="http://schemas.openxmlformats.org/officeDocument/2006/math" xmlns:v="urn:schemas-microsoft-com:vml" xmlns:wp="http://schemas.openxmlformats.org/drawingml/2006/wordprocessingDrawing" xmlns:w10="urn:schemas-microsoft-com:office:word" xmlns:w="http://schemas.openxmlformats.org/wordprocessingml/2006/main" xmlns:wne="http://schemas.microsoft.com/office/word/2006/wordml">
+<w:numbering xmlns:wpc="http://schemas.microsoft.com/office/word/2010/wordprocessingCanvas" xmlns:mo="http://schemas.microsoft.com/office/mac/office/2008/main" xmlns:mc="http://schemas.openxmlformats.org/markup-compatibility/2006" xmlns:mv="urn:schemas-microsoft-com:mac:vml" xmlns:o="urn:schemas-microsoft-com:office:office" xmlns:r="http://schemas.openxmlformats.org/officeDocument/2006/relationships" xmlns:m="http://schemas.openxmlformats.org/officeDocument/2006/math" xmlns:v="urn:schemas-microsoft-com:vml" xmlns:wp14="http://schemas.microsoft.com/office/word/2010/wordprocessingDrawing" xmlns:wp="http://schemas.openxmlformats.org/drawingml/2006/wordprocessingDrawing" xmlns:w10="urn:schemas-microsoft-com:office:word" xmlns:w="http://schemas.openxmlformats.org/wordprocessingml/2006/main" xmlns:w14="http://schemas.microsoft.com/office/word/2010/wordml" xmlns:w15="http://schemas.microsoft.com/office/word/2012/wordml" xmlns:wpg="http://schemas.microsoft.com/office/word/2010/wordprocessingGroup" xmlns:wpi="http://schemas.microsoft.com/office/word/2010/wordprocessingInk" xmlns:wne="http://schemas.microsoft.com/office/word/2006/wordml" xmlns:wps="http://schemas.microsoft.com/office/word/2010/wordprocessingShape" mc:Ignorable="w14 w15 wp14">
   <w:abstractNum w:abstractNumId="0">
     <w:nsid w:val="159939E0"/>
     <w:multiLevelType w:val="multilevel"/>
@@ -7392,7 +7506,7 @@
 </file>
 
 <file path=word/styles.xml><?xml version="1.0" encoding="utf-8"?>
-<w:styles xmlns:r="http://schemas.openxmlformats.org/officeDocument/2006/relationships" xmlns:w="http://schemas.openxmlformats.org/wordprocessingml/2006/main">
+<w:styles xmlns:mc="http://schemas.openxmlformats.org/markup-compatibility/2006" xmlns:r="http://schemas.openxmlformats.org/officeDocument/2006/relationships" xmlns:w="http://schemas.openxmlformats.org/wordprocessingml/2006/main" xmlns:w14="http://schemas.microsoft.com/office/word/2010/wordml" xmlns:w15="http://schemas.microsoft.com/office/word/2012/wordml" mc:Ignorable="w14 w15">
   <w:docDefaults>
     <w:rPrDefault>
       <w:rPr>
@@ -7409,154 +7523,386 @@
       </w:pPr>
     </w:pPrDefault>
   </w:docDefaults>
-  <w:latentStyles w:defLockedState="0" w:defUIPriority="99" w:defSemiHidden="1" w:defUnhideWhenUsed="1" w:defQFormat="0" w:count="267">
-    <w:lsdException w:name="Normal" w:semiHidden="0" w:uiPriority="0" w:unhideWhenUsed="0" w:qFormat="1"/>
-    <w:lsdException w:name="heading 1" w:semiHidden="0" w:uiPriority="9" w:unhideWhenUsed="0" w:qFormat="1"/>
-    <w:lsdException w:name="heading 2" w:uiPriority="9" w:qFormat="1"/>
-    <w:lsdException w:name="heading 3" w:uiPriority="9" w:qFormat="1"/>
-    <w:lsdException w:name="heading 4" w:uiPriority="9" w:qFormat="1"/>
-    <w:lsdException w:name="heading 5" w:uiPriority="9" w:qFormat="1"/>
-    <w:lsdException w:name="heading 6" w:uiPriority="9" w:qFormat="1"/>
-    <w:lsdException w:name="heading 7" w:uiPriority="9" w:qFormat="1"/>
-    <w:lsdException w:name="heading 8" w:uiPriority="9" w:qFormat="1"/>
-    <w:lsdException w:name="heading 9" w:uiPriority="9" w:qFormat="1"/>
-    <w:lsdException w:name="toc 1" w:uiPriority="39"/>
-    <w:lsdException w:name="toc 2" w:uiPriority="39"/>
-    <w:lsdException w:name="toc 3" w:uiPriority="39"/>
-    <w:lsdException w:name="toc 4" w:uiPriority="39"/>
-    <w:lsdException w:name="toc 5" w:uiPriority="39"/>
-    <w:lsdException w:name="toc 6" w:uiPriority="39"/>
-    <w:lsdException w:name="toc 7" w:uiPriority="39"/>
-    <w:lsdException w:name="toc 8" w:uiPriority="39"/>
-    <w:lsdException w:name="toc 9" w:uiPriority="39"/>
-    <w:lsdException w:name="caption" w:uiPriority="35" w:qFormat="1"/>
-    <w:lsdException w:name="Title" w:semiHidden="0" w:uiPriority="10" w:unhideWhenUsed="0" w:qFormat="1"/>
-    <w:lsdException w:name="Default Paragraph Font" w:uiPriority="1"/>
-    <w:lsdException w:name="Subtitle" w:semiHidden="0" w:uiPriority="11" w:unhideWhenUsed="0" w:qFormat="1"/>
-    <w:lsdException w:name="Strong" w:semiHidden="0" w:uiPriority="22" w:unhideWhenUsed="0" w:qFormat="1"/>
-    <w:lsdException w:name="Emphasis" w:semiHidden="0" w:uiPriority="20" w:unhideWhenUsed="0" w:qFormat="1"/>
-    <w:lsdException w:name="Table Grid" w:semiHidden="0" w:uiPriority="39" w:unhideWhenUsed="0"/>
-    <w:lsdException w:name="Placeholder Text" w:unhideWhenUsed="0"/>
-    <w:lsdException w:name="No Spacing" w:semiHidden="0" w:uiPriority="1" w:unhideWhenUsed="0" w:qFormat="1"/>
-    <w:lsdException w:name="Light Shading" w:semiHidden="0" w:uiPriority="60" w:unhideWhenUsed="0"/>
-    <w:lsdException w:name="Light List" w:semiHidden="0" w:uiPriority="61" w:unhideWhenUsed="0"/>
-    <w:lsdException w:name="Light Grid" w:semiHidden="0" w:uiPriority="62" w:unhideWhenUsed="0"/>
-    <w:lsdException w:name="Medium Shading 1" w:semiHidden="0" w:uiPriority="63" w:unhideWhenUsed="0"/>
-    <w:lsdException w:name="Medium Shading 2" w:semiHidden="0" w:uiPriority="64" w:unhideWhenUsed="0"/>
-    <w:lsdException w:name="Medium List 1" w:semiHidden="0" w:uiPriority="65" w:unhideWhenUsed="0"/>
-    <w:lsdException w:name="Medium List 2" w:semiHidden="0" w:uiPriority="66" w:unhideWhenUsed="0"/>
-    <w:lsdException w:name="Medium Grid 1" w:semiHidden="0" w:uiPriority="67" w:unhideWhenUsed="0"/>
-    <w:lsdException w:name="Medium Grid 2" w:semiHidden="0" w:uiPriority="68" w:unhideWhenUsed="0"/>
-    <w:lsdException w:name="Medium Grid 3" w:semiHidden="0" w:uiPriority="69" w:unhideWhenUsed="0"/>
-    <w:lsdException w:name="Dark List" w:semiHidden="0" w:uiPriority="70" w:unhideWhenUsed="0"/>
-    <w:lsdException w:name="Colorful Shading" w:semiHidden="0" w:uiPriority="71" w:unhideWhenUsed="0"/>
-    <w:lsdException w:name="Colorful List" w:semiHidden="0" w:uiPriority="72" w:unhideWhenUsed="0"/>
-    <w:lsdException w:name="Colorful Grid" w:semiHidden="0" w:uiPriority="73" w:unhideWhenUsed="0"/>
-    <w:lsdException w:name="Light Shading Accent 1" w:semiHidden="0" w:uiPriority="60" w:unhideWhenUsed="0"/>
-    <w:lsdException w:name="Light List Accent 1" w:semiHidden="0" w:uiPriority="61" w:unhideWhenUsed="0"/>
-    <w:lsdException w:name="Light Grid Accent 1" w:semiHidden="0" w:uiPriority="62" w:unhideWhenUsed="0"/>
-    <w:lsdException w:name="Medium Shading 1 Accent 1" w:semiHidden="0" w:uiPriority="63" w:unhideWhenUsed="0"/>
-    <w:lsdException w:name="Medium Shading 2 Accent 1" w:semiHidden="0" w:uiPriority="64" w:unhideWhenUsed="0"/>
-    <w:lsdException w:name="Medium List 1 Accent 1" w:semiHidden="0" w:uiPriority="65" w:unhideWhenUsed="0"/>
-    <w:lsdException w:name="Revision" w:unhideWhenUsed="0"/>
-    <w:lsdException w:name="List Paragraph" w:semiHidden="0" w:uiPriority="34" w:unhideWhenUsed="0" w:qFormat="1"/>
-    <w:lsdException w:name="Quote" w:semiHidden="0" w:uiPriority="29" w:unhideWhenUsed="0" w:qFormat="1"/>
-    <w:lsdException w:name="Intense Quote" w:semiHidden="0" w:uiPriority="30" w:unhideWhenUsed="0" w:qFormat="1"/>
-    <w:lsdException w:name="Medium List 2 Accent 1" w:semiHidden="0" w:uiPriority="66" w:unhideWhenUsed="0"/>
-    <w:lsdException w:name="Medium Grid 1 Accent 1" w:semiHidden="0" w:uiPriority="67" w:unhideWhenUsed="0"/>
-    <w:lsdException w:name="Medium Grid 2 Accent 1" w:semiHidden="0" w:uiPriority="68" w:unhideWhenUsed="0"/>
-    <w:lsdException w:name="Medium Grid 3 Accent 1" w:semiHidden="0" w:uiPriority="69" w:unhideWhenUsed="0"/>
-    <w:lsdException w:name="Dark List Accent 1" w:semiHidden="0" w:uiPriority="70" w:unhideWhenUsed="0"/>
-    <w:lsdException w:name="Colorful Shading Accent 1" w:semiHidden="0" w:uiPriority="71" w:unhideWhenUsed="0"/>
-    <w:lsdException w:name="Colorful List Accent 1" w:semiHidden="0" w:uiPriority="72" w:unhideWhenUsed="0"/>
-    <w:lsdException w:name="Colorful Grid Accent 1" w:semiHidden="0" w:uiPriority="73" w:unhideWhenUsed="0"/>
-    <w:lsdException w:name="Light Shading Accent 2" w:semiHidden="0" w:uiPriority="60" w:unhideWhenUsed="0"/>
-    <w:lsdException w:name="Light List Accent 2" w:semiHidden="0" w:uiPriority="61" w:unhideWhenUsed="0"/>
-    <w:lsdException w:name="Light Grid Accent 2" w:semiHidden="0" w:uiPriority="62" w:unhideWhenUsed="0"/>
-    <w:lsdException w:name="Medium Shading 1 Accent 2" w:semiHidden="0" w:uiPriority="63" w:unhideWhenUsed="0"/>
-    <w:lsdException w:name="Medium Shading 2 Accent 2" w:semiHidden="0" w:uiPriority="64" w:unhideWhenUsed="0"/>
-    <w:lsdException w:name="Medium List 1 Accent 2" w:semiHidden="0" w:uiPriority="65" w:unhideWhenUsed="0"/>
-    <w:lsdException w:name="Medium List 2 Accent 2" w:semiHidden="0" w:uiPriority="66" w:unhideWhenUsed="0"/>
-    <w:lsdException w:name="Medium Grid 1 Accent 2" w:semiHidden="0" w:uiPriority="67" w:unhideWhenUsed="0"/>
-    <w:lsdException w:name="Medium Grid 2 Accent 2" w:semiHidden="0" w:uiPriority="68" w:unhideWhenUsed="0"/>
-    <w:lsdException w:name="Medium Grid 3 Accent 2" w:semiHidden="0" w:uiPriority="69" w:unhideWhenUsed="0"/>
-    <w:lsdException w:name="Dark List Accent 2" w:semiHidden="0" w:uiPriority="70" w:unhideWhenUsed="0"/>
-    <w:lsdException w:name="Colorful Shading Accent 2" w:semiHidden="0" w:uiPriority="71" w:unhideWhenUsed="0"/>
-    <w:lsdException w:name="Colorful List Accent 2" w:semiHidden="0" w:uiPriority="72" w:unhideWhenUsed="0"/>
-    <w:lsdException w:name="Colorful Grid Accent 2" w:semiHidden="0" w:uiPriority="73" w:unhideWhenUsed="0"/>
-    <w:lsdException w:name="Light Shading Accent 3" w:semiHidden="0" w:uiPriority="60" w:unhideWhenUsed="0"/>
-    <w:lsdException w:name="Light List Accent 3" w:semiHidden="0" w:uiPriority="61" w:unhideWhenUsed="0"/>
-    <w:lsdException w:name="Light Grid Accent 3" w:semiHidden="0" w:uiPriority="62" w:unhideWhenUsed="0"/>
-    <w:lsdException w:name="Medium Shading 1 Accent 3" w:semiHidden="0" w:uiPriority="63" w:unhideWhenUsed="0"/>
-    <w:lsdException w:name="Medium Shading 2 Accent 3" w:semiHidden="0" w:uiPriority="64" w:unhideWhenUsed="0"/>
-    <w:lsdException w:name="Medium List 1 Accent 3" w:semiHidden="0" w:uiPriority="65" w:unhideWhenUsed="0"/>
-    <w:lsdException w:name="Medium List 2 Accent 3" w:semiHidden="0" w:uiPriority="66" w:unhideWhenUsed="0"/>
-    <w:lsdException w:name="Medium Grid 1 Accent 3" w:semiHidden="0" w:uiPriority="67" w:unhideWhenUsed="0"/>
-    <w:lsdException w:name="Medium Grid 2 Accent 3" w:semiHidden="0" w:uiPriority="68" w:unhideWhenUsed="0"/>
-    <w:lsdException w:name="Medium Grid 3 Accent 3" w:semiHidden="0" w:uiPriority="69" w:unhideWhenUsed="0"/>
-    <w:lsdException w:name="Dark List Accent 3" w:semiHidden="0" w:uiPriority="70" w:unhideWhenUsed="0"/>
-    <w:lsdException w:name="Colorful Shading Accent 3" w:semiHidden="0" w:uiPriority="71" w:unhideWhenUsed="0"/>
-    <w:lsdException w:name="Colorful List Accent 3" w:semiHidden="0" w:uiPriority="72" w:unhideWhenUsed="0"/>
-    <w:lsdException w:name="Colorful Grid Accent 3" w:semiHidden="0" w:uiPriority="73" w:unhideWhenUsed="0"/>
-    <w:lsdException w:name="Light Shading Accent 4" w:semiHidden="0" w:uiPriority="60" w:unhideWhenUsed="0"/>
-    <w:lsdException w:name="Light List Accent 4" w:semiHidden="0" w:uiPriority="61" w:unhideWhenUsed="0"/>
-    <w:lsdException w:name="Light Grid Accent 4" w:semiHidden="0" w:uiPriority="62" w:unhideWhenUsed="0"/>
-    <w:lsdException w:name="Medium Shading 1 Accent 4" w:semiHidden="0" w:uiPriority="63" w:unhideWhenUsed="0"/>
-    <w:lsdException w:name="Medium Shading 2 Accent 4" w:semiHidden="0" w:uiPriority="64" w:unhideWhenUsed="0"/>
-    <w:lsdException w:name="Medium List 1 Accent 4" w:semiHidden="0" w:uiPriority="65" w:unhideWhenUsed="0"/>
-    <w:lsdException w:name="Medium List 2 Accent 4" w:semiHidden="0" w:uiPriority="66" w:unhideWhenUsed="0"/>
-    <w:lsdException w:name="Medium Grid 1 Accent 4" w:semiHidden="0" w:uiPriority="67" w:unhideWhenUsed="0"/>
-    <w:lsdException w:name="Medium Grid 2 Accent 4" w:semiHidden="0" w:uiPriority="68" w:unhideWhenUsed="0"/>
-    <w:lsdException w:name="Medium Grid 3 Accent 4" w:semiHidden="0" w:uiPriority="69" w:unhideWhenUsed="0"/>
-    <w:lsdException w:name="Dark List Accent 4" w:semiHidden="0" w:uiPriority="70" w:unhideWhenUsed="0"/>
-    <w:lsdException w:name="Colorful Shading Accent 4" w:semiHidden="0" w:uiPriority="71" w:unhideWhenUsed="0"/>
-    <w:lsdException w:name="Colorful List Accent 4" w:semiHidden="0" w:uiPriority="72" w:unhideWhenUsed="0"/>
-    <w:lsdException w:name="Colorful Grid Accent 4" w:semiHidden="0" w:uiPriority="73" w:unhideWhenUsed="0"/>
-    <w:lsdException w:name="Light Shading Accent 5" w:semiHidden="0" w:uiPriority="60" w:unhideWhenUsed="0"/>
-    <w:lsdException w:name="Light List Accent 5" w:semiHidden="0" w:uiPriority="61" w:unhideWhenUsed="0"/>
-    <w:lsdException w:name="Light Grid Accent 5" w:semiHidden="0" w:uiPriority="62" w:unhideWhenUsed="0"/>
-    <w:lsdException w:name="Medium Shading 1 Accent 5" w:semiHidden="0" w:uiPriority="63" w:unhideWhenUsed="0"/>
-    <w:lsdException w:name="Medium Shading 2 Accent 5" w:semiHidden="0" w:uiPriority="64" w:unhideWhenUsed="0"/>
-    <w:lsdException w:name="Medium List 1 Accent 5" w:semiHidden="0" w:uiPriority="65" w:unhideWhenUsed="0"/>
-    <w:lsdException w:name="Medium List 2 Accent 5" w:semiHidden="0" w:uiPriority="66" w:unhideWhenUsed="0"/>
-    <w:lsdException w:name="Medium Grid 1 Accent 5" w:semiHidden="0" w:uiPriority="67" w:unhideWhenUsed="0"/>
-    <w:lsdException w:name="Medium Grid 2 Accent 5" w:semiHidden="0" w:uiPriority="68" w:unhideWhenUsed="0"/>
-    <w:lsdException w:name="Medium Grid 3 Accent 5" w:semiHidden="0" w:uiPriority="69" w:unhideWhenUsed="0"/>
-    <w:lsdException w:name="Dark List Accent 5" w:semiHidden="0" w:uiPriority="70" w:unhideWhenUsed="0"/>
-    <w:lsdException w:name="Colorful Shading Accent 5" w:semiHidden="0" w:uiPriority="71" w:unhideWhenUsed="0"/>
-    <w:lsdException w:name="Colorful List Accent 5" w:semiHidden="0" w:uiPriority="72" w:unhideWhenUsed="0"/>
-    <w:lsdException w:name="Colorful Grid Accent 5" w:semiHidden="0" w:uiPriority="73" w:unhideWhenUsed="0"/>
-    <w:lsdException w:name="Light Shading Accent 6" w:semiHidden="0" w:uiPriority="60" w:unhideWhenUsed="0"/>
-    <w:lsdException w:name="Light List Accent 6" w:semiHidden="0" w:uiPriority="61" w:unhideWhenUsed="0"/>
-    <w:lsdException w:name="Light Grid Accent 6" w:semiHidden="0" w:uiPriority="62" w:unhideWhenUsed="0"/>
-    <w:lsdException w:name="Medium Shading 1 Accent 6" w:semiHidden="0" w:uiPriority="63" w:unhideWhenUsed="0"/>
-    <w:lsdException w:name="Medium Shading 2 Accent 6" w:semiHidden="0" w:uiPriority="64" w:unhideWhenUsed="0"/>
-    <w:lsdException w:name="Medium List 1 Accent 6" w:semiHidden="0" w:uiPriority="65" w:unhideWhenUsed="0"/>
-    <w:lsdException w:name="Medium List 2 Accent 6" w:semiHidden="0" w:uiPriority="66" w:unhideWhenUsed="0"/>
-    <w:lsdException w:name="Medium Grid 1 Accent 6" w:semiHidden="0" w:uiPriority="67" w:unhideWhenUsed="0"/>
-    <w:lsdException w:name="Medium Grid 2 Accent 6" w:semiHidden="0" w:uiPriority="68" w:unhideWhenUsed="0"/>
-    <w:lsdException w:name="Medium Grid 3 Accent 6" w:semiHidden="0" w:uiPriority="69" w:unhideWhenUsed="0"/>
-    <w:lsdException w:name="Dark List Accent 6" w:semiHidden="0" w:uiPriority="70" w:unhideWhenUsed="0"/>
-    <w:lsdException w:name="Colorful Shading Accent 6" w:semiHidden="0" w:uiPriority="71" w:unhideWhenUsed="0"/>
-    <w:lsdException w:name="Colorful List Accent 6" w:semiHidden="0" w:uiPriority="72" w:unhideWhenUsed="0"/>
-    <w:lsdException w:name="Colorful Grid Accent 6" w:semiHidden="0" w:uiPriority="73" w:unhideWhenUsed="0"/>
-    <w:lsdException w:name="Subtle Emphasis" w:semiHidden="0" w:uiPriority="19" w:unhideWhenUsed="0" w:qFormat="1"/>
-    <w:lsdException w:name="Intense Emphasis" w:semiHidden="0" w:uiPriority="21" w:unhideWhenUsed="0" w:qFormat="1"/>
-    <w:lsdException w:name="Subtle Reference" w:semiHidden="0" w:uiPriority="31" w:unhideWhenUsed="0" w:qFormat="1"/>
-    <w:lsdException w:name="Intense Reference" w:semiHidden="0" w:uiPriority="32" w:unhideWhenUsed="0" w:qFormat="1"/>
-    <w:lsdException w:name="Book Title" w:semiHidden="0" w:uiPriority="33" w:unhideWhenUsed="0" w:qFormat="1"/>
-    <w:lsdException w:name="Bibliography" w:uiPriority="37"/>
-    <w:lsdException w:name="TOC Heading" w:uiPriority="39" w:qFormat="1"/>
+  <w:latentStyles w:defLockedState="0" w:defUIPriority="99" w:defSemiHidden="0" w:defUnhideWhenUsed="0" w:defQFormat="0" w:count="380">
+    <w:lsdException w:name="Normal" w:uiPriority="0" w:qFormat="1"/>
+    <w:lsdException w:name="heading 1" w:uiPriority="9" w:qFormat="1"/>
+    <w:lsdException w:name="heading 2" w:semiHidden="1" w:uiPriority="9" w:unhideWhenUsed="1" w:qFormat="1"/>
+    <w:lsdException w:name="heading 3" w:semiHidden="1" w:uiPriority="9" w:unhideWhenUsed="1" w:qFormat="1"/>
+    <w:lsdException w:name="heading 4" w:semiHidden="1" w:uiPriority="9" w:unhideWhenUsed="1" w:qFormat="1"/>
+    <w:lsdException w:name="heading 5" w:semiHidden="1" w:uiPriority="9" w:unhideWhenUsed="1" w:qFormat="1"/>
+    <w:lsdException w:name="heading 6" w:semiHidden="1" w:uiPriority="9" w:unhideWhenUsed="1" w:qFormat="1"/>
+    <w:lsdException w:name="heading 7" w:semiHidden="1" w:uiPriority="9" w:unhideWhenUsed="1" w:qFormat="1"/>
+    <w:lsdException w:name="heading 8" w:semiHidden="1" w:uiPriority="9" w:unhideWhenUsed="1" w:qFormat="1"/>
+    <w:lsdException w:name="heading 9" w:semiHidden="1" w:uiPriority="9" w:unhideWhenUsed="1" w:qFormat="1"/>
+    <w:lsdException w:name="index 1" w:semiHidden="1" w:unhideWhenUsed="1"/>
+    <w:lsdException w:name="index 2" w:semiHidden="1" w:unhideWhenUsed="1"/>
+    <w:lsdException w:name="index 3" w:semiHidden="1" w:unhideWhenUsed="1"/>
+    <w:lsdException w:name="index 4" w:semiHidden="1" w:unhideWhenUsed="1"/>
+    <w:lsdException w:name="index 5" w:semiHidden="1" w:unhideWhenUsed="1"/>
+    <w:lsdException w:name="index 6" w:semiHidden="1" w:unhideWhenUsed="1"/>
+    <w:lsdException w:name="index 7" w:semiHidden="1" w:unhideWhenUsed="1"/>
+    <w:lsdException w:name="index 8" w:semiHidden="1" w:unhideWhenUsed="1"/>
+    <w:lsdException w:name="index 9" w:semiHidden="1" w:unhideWhenUsed="1"/>
+    <w:lsdException w:name="toc 1" w:semiHidden="1" w:uiPriority="39" w:unhideWhenUsed="1"/>
+    <w:lsdException w:name="toc 2" w:semiHidden="1" w:uiPriority="39" w:unhideWhenUsed="1"/>
+    <w:lsdException w:name="toc 3" w:semiHidden="1" w:uiPriority="39" w:unhideWhenUsed="1"/>
+    <w:lsdException w:name="toc 4" w:semiHidden="1" w:uiPriority="39" w:unhideWhenUsed="1"/>
+    <w:lsdException w:name="toc 5" w:semiHidden="1" w:uiPriority="39" w:unhideWhenUsed="1"/>
+    <w:lsdException w:name="toc 6" w:semiHidden="1" w:uiPriority="39" w:unhideWhenUsed="1"/>
+    <w:lsdException w:name="toc 7" w:semiHidden="1" w:uiPriority="39" w:unhideWhenUsed="1"/>
+    <w:lsdException w:name="toc 8" w:semiHidden="1" w:uiPriority="39" w:unhideWhenUsed="1"/>
+    <w:lsdException w:name="toc 9" w:semiHidden="1" w:uiPriority="39" w:unhideWhenUsed="1"/>
+    <w:lsdException w:name="Normal Indent" w:semiHidden="1" w:unhideWhenUsed="1"/>
+    <w:lsdException w:name="footnote text" w:semiHidden="1" w:unhideWhenUsed="1"/>
+    <w:lsdException w:name="annotation text" w:semiHidden="1" w:unhideWhenUsed="1"/>
+    <w:lsdException w:name="header" w:semiHidden="1" w:unhideWhenUsed="1"/>
+    <w:lsdException w:name="footer" w:semiHidden="1" w:unhideWhenUsed="1"/>
+    <w:lsdException w:name="index heading" w:semiHidden="1" w:unhideWhenUsed="1"/>
+    <w:lsdException w:name="caption" w:semiHidden="1" w:uiPriority="35" w:unhideWhenUsed="1" w:qFormat="1"/>
+    <w:lsdException w:name="table of figures" w:semiHidden="1" w:unhideWhenUsed="1"/>
+    <w:lsdException w:name="envelope address" w:semiHidden="1" w:unhideWhenUsed="1"/>
+    <w:lsdException w:name="envelope return" w:semiHidden="1" w:unhideWhenUsed="1"/>
+    <w:lsdException w:name="footnote reference" w:semiHidden="1" w:unhideWhenUsed="1"/>
+    <w:lsdException w:name="annotation reference" w:semiHidden="1" w:unhideWhenUsed="1"/>
+    <w:lsdException w:name="line number" w:semiHidden="1" w:unhideWhenUsed="1"/>
+    <w:lsdException w:name="page number" w:semiHidden="1" w:unhideWhenUsed="1"/>
+    <w:lsdException w:name="endnote reference" w:semiHidden="1" w:unhideWhenUsed="1"/>
+    <w:lsdException w:name="endnote text" w:semiHidden="1" w:unhideWhenUsed="1"/>
+    <w:lsdException w:name="table of authorities" w:semiHidden="1" w:unhideWhenUsed="1"/>
+    <w:lsdException w:name="macro" w:semiHidden="1" w:unhideWhenUsed="1"/>
+    <w:lsdException w:name="toa heading" w:semiHidden="1" w:unhideWhenUsed="1"/>
+    <w:lsdException w:name="List" w:semiHidden="1" w:unhideWhenUsed="1"/>
+    <w:lsdException w:name="List Bullet" w:semiHidden="1" w:unhideWhenUsed="1"/>
+    <w:lsdException w:name="List Number" w:semiHidden="1" w:unhideWhenUsed="1"/>
+    <w:lsdException w:name="List 2" w:semiHidden="1" w:unhideWhenUsed="1"/>
+    <w:lsdException w:name="List 3" w:semiHidden="1" w:unhideWhenUsed="1"/>
+    <w:lsdException w:name="List 4" w:semiHidden="1" w:unhideWhenUsed="1"/>
+    <w:lsdException w:name="List 5" w:semiHidden="1" w:unhideWhenUsed="1"/>
+    <w:lsdException w:name="List Bullet 2" w:semiHidden="1" w:unhideWhenUsed="1"/>
+    <w:lsdException w:name="List Bullet 3" w:semiHidden="1" w:unhideWhenUsed="1"/>
+    <w:lsdException w:name="List Bullet 4" w:semiHidden="1" w:unhideWhenUsed="1"/>
+    <w:lsdException w:name="List Bullet 5" w:semiHidden="1" w:unhideWhenUsed="1"/>
+    <w:lsdException w:name="List Number 2" w:semiHidden="1" w:unhideWhenUsed="1"/>
+    <w:lsdException w:name="List Number 3" w:semiHidden="1" w:unhideWhenUsed="1"/>
+    <w:lsdException w:name="List Number 4" w:semiHidden="1" w:unhideWhenUsed="1"/>
+    <w:lsdException w:name="List Number 5" w:semiHidden="1" w:unhideWhenUsed="1"/>
+    <w:lsdException w:name="Title" w:uiPriority="10" w:qFormat="1"/>
+    <w:lsdException w:name="Closing" w:semiHidden="1" w:unhideWhenUsed="1"/>
+    <w:lsdException w:name="Signature" w:semiHidden="1" w:unhideWhenUsed="1"/>
+    <w:lsdException w:name="Default Paragraph Font" w:semiHidden="1" w:uiPriority="1" w:unhideWhenUsed="1"/>
+    <w:lsdException w:name="Body Text" w:semiHidden="1" w:unhideWhenUsed="1"/>
+    <w:lsdException w:name="Body Text Indent" w:semiHidden="1" w:unhideWhenUsed="1"/>
+    <w:lsdException w:name="List Continue" w:semiHidden="1" w:unhideWhenUsed="1"/>
+    <w:lsdException w:name="List Continue 2" w:semiHidden="1" w:unhideWhenUsed="1"/>
+    <w:lsdException w:name="List Continue 3" w:semiHidden="1" w:unhideWhenUsed="1"/>
+    <w:lsdException w:name="List Continue 4" w:semiHidden="1" w:unhideWhenUsed="1"/>
+    <w:lsdException w:name="List Continue 5" w:semiHidden="1" w:unhideWhenUsed="1"/>
+    <w:lsdException w:name="Message Header" w:semiHidden="1" w:unhideWhenUsed="1"/>
+    <w:lsdException w:name="Subtitle" w:uiPriority="11" w:qFormat="1"/>
+    <w:lsdException w:name="Salutation" w:semiHidden="1" w:unhideWhenUsed="1"/>
+    <w:lsdException w:name="Date" w:semiHidden="1" w:unhideWhenUsed="1"/>
+    <w:lsdException w:name="Body Text First Indent" w:semiHidden="1" w:unhideWhenUsed="1"/>
+    <w:lsdException w:name="Body Text First Indent 2" w:semiHidden="1" w:unhideWhenUsed="1"/>
+    <w:lsdException w:name="Note Heading" w:semiHidden="1" w:unhideWhenUsed="1"/>
+    <w:lsdException w:name="Body Text 2" w:semiHidden="1" w:unhideWhenUsed="1"/>
+    <w:lsdException w:name="Body Text 3" w:semiHidden="1" w:unhideWhenUsed="1"/>
+    <w:lsdException w:name="Body Text Indent 2" w:semiHidden="1" w:unhideWhenUsed="1"/>
+    <w:lsdException w:name="Body Text Indent 3" w:semiHidden="1" w:unhideWhenUsed="1"/>
+    <w:lsdException w:name="Block Text" w:semiHidden="1" w:unhideWhenUsed="1"/>
+    <w:lsdException w:name="Hyperlink" w:semiHidden="1" w:unhideWhenUsed="1"/>
+    <w:lsdException w:name="FollowedHyperlink" w:semiHidden="1" w:unhideWhenUsed="1"/>
+    <w:lsdException w:name="Strong" w:uiPriority="22" w:qFormat="1"/>
+    <w:lsdException w:name="Emphasis" w:uiPriority="20" w:qFormat="1"/>
+    <w:lsdException w:name="Document Map" w:semiHidden="1" w:unhideWhenUsed="1"/>
+    <w:lsdException w:name="Plain Text" w:semiHidden="1" w:unhideWhenUsed="1"/>
+    <w:lsdException w:name="E-mail Signature" w:semiHidden="1" w:unhideWhenUsed="1"/>
+    <w:lsdException w:name="HTML Top of Form" w:semiHidden="1" w:unhideWhenUsed="1"/>
+    <w:lsdException w:name="HTML Bottom of Form" w:semiHidden="1" w:unhideWhenUsed="1"/>
+    <w:lsdException w:name="Normal (Web)" w:semiHidden="1" w:unhideWhenUsed="1"/>
+    <w:lsdException w:name="HTML Acronym" w:semiHidden="1" w:unhideWhenUsed="1"/>
+    <w:lsdException w:name="HTML Address" w:semiHidden="1" w:unhideWhenUsed="1"/>
+    <w:lsdException w:name="HTML Cite" w:semiHidden="1" w:unhideWhenUsed="1"/>
+    <w:lsdException w:name="HTML Code" w:semiHidden="1" w:unhideWhenUsed="1"/>
+    <w:lsdException w:name="HTML Definition" w:semiHidden="1" w:unhideWhenUsed="1"/>
+    <w:lsdException w:name="HTML Keyboard" w:semiHidden="1" w:unhideWhenUsed="1"/>
+    <w:lsdException w:name="HTML Preformatted" w:semiHidden="1" w:unhideWhenUsed="1"/>
+    <w:lsdException w:name="HTML Sample" w:semiHidden="1" w:unhideWhenUsed="1"/>
+    <w:lsdException w:name="HTML Typewriter" w:semiHidden="1" w:unhideWhenUsed="1"/>
+    <w:lsdException w:name="HTML Variable" w:semiHidden="1" w:unhideWhenUsed="1"/>
+    <w:lsdException w:name="Normal Table" w:semiHidden="1" w:unhideWhenUsed="1"/>
+    <w:lsdException w:name="annotation subject" w:semiHidden="1" w:unhideWhenUsed="1"/>
+    <w:lsdException w:name="No List" w:semiHidden="1" w:unhideWhenUsed="1"/>
+    <w:lsdException w:name="Outline List 1" w:semiHidden="1" w:unhideWhenUsed="1"/>
+    <w:lsdException w:name="Outline List 2" w:semiHidden="1" w:unhideWhenUsed="1"/>
+    <w:lsdException w:name="Outline List 3" w:semiHidden="1" w:unhideWhenUsed="1"/>
+    <w:lsdException w:name="Table Simple 1" w:semiHidden="1" w:unhideWhenUsed="1"/>
+    <w:lsdException w:name="Table Simple 2" w:semiHidden="1" w:unhideWhenUsed="1"/>
+    <w:lsdException w:name="Table Simple 3" w:semiHidden="1" w:unhideWhenUsed="1"/>
+    <w:lsdException w:name="Table Classic 1" w:semiHidden="1" w:unhideWhenUsed="1"/>
+    <w:lsdException w:name="Table Classic 2" w:semiHidden="1" w:unhideWhenUsed="1"/>
+    <w:lsdException w:name="Table Classic 3" w:semiHidden="1" w:unhideWhenUsed="1"/>
+    <w:lsdException w:name="Table Classic 4" w:semiHidden="1" w:unhideWhenUsed="1"/>
+    <w:lsdException w:name="Table Colorful 1" w:semiHidden="1" w:unhideWhenUsed="1"/>
+    <w:lsdException w:name="Table Colorful 2" w:semiHidden="1" w:unhideWhenUsed="1"/>
+    <w:lsdException w:name="Table Colorful 3" w:semiHidden="1" w:unhideWhenUsed="1"/>
+    <w:lsdException w:name="Table Columns 1" w:semiHidden="1" w:unhideWhenUsed="1"/>
+    <w:lsdException w:name="Table Columns 2" w:semiHidden="1" w:unhideWhenUsed="1"/>
+    <w:lsdException w:name="Table Columns 3" w:semiHidden="1" w:unhideWhenUsed="1"/>
+    <w:lsdException w:name="Table Columns 4" w:semiHidden="1" w:unhideWhenUsed="1"/>
+    <w:lsdException w:name="Table Columns 5" w:semiHidden="1" w:unhideWhenUsed="1"/>
+    <w:lsdException w:name="Table Grid 1" w:semiHidden="1" w:unhideWhenUsed="1"/>
+    <w:lsdException w:name="Table Grid 2" w:semiHidden="1" w:unhideWhenUsed="1"/>
+    <w:lsdException w:name="Table Grid 3" w:semiHidden="1" w:unhideWhenUsed="1"/>
+    <w:lsdException w:name="Table Grid 4" w:semiHidden="1" w:unhideWhenUsed="1"/>
+    <w:lsdException w:name="Table Grid 5" w:semiHidden="1" w:unhideWhenUsed="1"/>
+    <w:lsdException w:name="Table Grid 6" w:semiHidden="1" w:unhideWhenUsed="1"/>
+    <w:lsdException w:name="Table Grid 7" w:semiHidden="1" w:unhideWhenUsed="1"/>
+    <w:lsdException w:name="Table Grid 8" w:semiHidden="1" w:unhideWhenUsed="1"/>
+    <w:lsdException w:name="Table List 1" w:semiHidden="1" w:unhideWhenUsed="1"/>
+    <w:lsdException w:name="Table List 2" w:semiHidden="1" w:unhideWhenUsed="1"/>
+    <w:lsdException w:name="Table List 3" w:semiHidden="1" w:unhideWhenUsed="1"/>
+    <w:lsdException w:name="Table List 4" w:semiHidden="1" w:unhideWhenUsed="1"/>
+    <w:lsdException w:name="Table List 5" w:semiHidden="1" w:unhideWhenUsed="1"/>
+    <w:lsdException w:name="Table List 6" w:semiHidden="1" w:unhideWhenUsed="1"/>
+    <w:lsdException w:name="Table List 7" w:semiHidden="1" w:unhideWhenUsed="1"/>
+    <w:lsdException w:name="Table List 8" w:semiHidden="1" w:unhideWhenUsed="1"/>
+    <w:lsdException w:name="Table 3D effects 1" w:semiHidden="1" w:unhideWhenUsed="1"/>
+    <w:lsdException w:name="Table 3D effects 2" w:semiHidden="1" w:unhideWhenUsed="1"/>
+    <w:lsdException w:name="Table 3D effects 3" w:semiHidden="1" w:unhideWhenUsed="1"/>
+    <w:lsdException w:name="Table Contemporary" w:semiHidden="1" w:unhideWhenUsed="1"/>
+    <w:lsdException w:name="Table Elegant" w:semiHidden="1" w:unhideWhenUsed="1"/>
+    <w:lsdException w:name="Table Professional" w:semiHidden="1" w:unhideWhenUsed="1"/>
+    <w:lsdException w:name="Table Subtle 1" w:semiHidden="1" w:unhideWhenUsed="1"/>
+    <w:lsdException w:name="Table Subtle 2" w:semiHidden="1" w:unhideWhenUsed="1"/>
+    <w:lsdException w:name="Table Web 1" w:semiHidden="1" w:unhideWhenUsed="1"/>
+    <w:lsdException w:name="Table Web 2" w:semiHidden="1" w:unhideWhenUsed="1"/>
+    <w:lsdException w:name="Table Web 3" w:semiHidden="1" w:unhideWhenUsed="1"/>
+    <w:lsdException w:name="Balloon Text" w:semiHidden="1" w:unhideWhenUsed="1"/>
+    <w:lsdException w:name="Table Grid" w:uiPriority="39"/>
+    <w:lsdException w:name="Table Theme" w:semiHidden="1" w:unhideWhenUsed="1"/>
+    <w:lsdException w:name="Placeholder Text" w:semiHidden="1"/>
+    <w:lsdException w:name="No Spacing" w:uiPriority="1" w:qFormat="1"/>
+    <w:lsdException w:name="Light Shading" w:uiPriority="60"/>
+    <w:lsdException w:name="Light List" w:uiPriority="61"/>
+    <w:lsdException w:name="Light Grid" w:uiPriority="62"/>
+    <w:lsdException w:name="Medium Shading 1" w:uiPriority="63"/>
+    <w:lsdException w:name="Medium Shading 2" w:uiPriority="64"/>
+    <w:lsdException w:name="Medium List 1" w:uiPriority="65"/>
+    <w:lsdException w:name="Medium List 2" w:uiPriority="66"/>
+    <w:lsdException w:name="Medium Grid 1" w:uiPriority="67"/>
+    <w:lsdException w:name="Medium Grid 2" w:uiPriority="68"/>
+    <w:lsdException w:name="Medium Grid 3" w:uiPriority="69"/>
+    <w:lsdException w:name="Dark List" w:uiPriority="70"/>
+    <w:lsdException w:name="Colorful Shading" w:uiPriority="71"/>
+    <w:lsdException w:name="Colorful List" w:uiPriority="72"/>
+    <w:lsdException w:name="Colorful Grid" w:uiPriority="73"/>
+    <w:lsdException w:name="Light Shading Accent 1" w:uiPriority="60"/>
+    <w:lsdException w:name="Light List Accent 1" w:uiPriority="61"/>
+    <w:lsdException w:name="Light Grid Accent 1" w:uiPriority="62"/>
+    <w:lsdException w:name="Medium Shading 1 Accent 1" w:uiPriority="63"/>
+    <w:lsdException w:name="Medium Shading 2 Accent 1" w:uiPriority="64"/>
+    <w:lsdException w:name="Medium List 1 Accent 1" w:uiPriority="65"/>
+    <w:lsdException w:name="Revision" w:semiHidden="1"/>
+    <w:lsdException w:name="List Paragraph" w:uiPriority="34" w:qFormat="1"/>
+    <w:lsdException w:name="Quote" w:uiPriority="29" w:qFormat="1"/>
+    <w:lsdException w:name="Intense Quote" w:uiPriority="30" w:qFormat="1"/>
+    <w:lsdException w:name="Medium List 2 Accent 1" w:uiPriority="66"/>
+    <w:lsdException w:name="Medium Grid 1 Accent 1" w:uiPriority="67"/>
+    <w:lsdException w:name="Medium Grid 2 Accent 1" w:uiPriority="68"/>
+    <w:lsdException w:name="Medium Grid 3 Accent 1" w:uiPriority="69"/>
+    <w:lsdException w:name="Dark List Accent 1" w:uiPriority="70"/>
+    <w:lsdException w:name="Colorful Shading Accent 1" w:uiPriority="71"/>
+    <w:lsdException w:name="Colorful List Accent 1" w:uiPriority="72"/>
+    <w:lsdException w:name="Colorful Grid Accent 1" w:uiPriority="73"/>
+    <w:lsdException w:name="Light Shading Accent 2" w:uiPriority="60"/>
+    <w:lsdException w:name="Light List Accent 2" w:uiPriority="61"/>
+    <w:lsdException w:name="Light Grid Accent 2" w:uiPriority="62"/>
+    <w:lsdException w:name="Medium Shading 1 Accent 2" w:uiPriority="63"/>
+    <w:lsdException w:name="Medium Shading 2 Accent 2" w:uiPriority="64"/>
+    <w:lsdException w:name="Medium List 1 Accent 2" w:uiPriority="65"/>
+    <w:lsdException w:name="Medium List 2 Accent 2" w:uiPriority="66"/>
+    <w:lsdException w:name="Medium Grid 1 Accent 2" w:uiPriority="67"/>
+    <w:lsdException w:name="Medium Grid 2 Accent 2" w:uiPriority="68"/>
+    <w:lsdException w:name="Medium Grid 3 Accent 2" w:uiPriority="69"/>
+    <w:lsdException w:name="Dark List Accent 2" w:uiPriority="70"/>
+    <w:lsdException w:name="Colorful Shading Accent 2" w:uiPriority="71"/>
+    <w:lsdException w:name="Colorful List Accent 2" w:uiPriority="72"/>
+    <w:lsdException w:name="Colorful Grid Accent 2" w:uiPriority="73"/>
+    <w:lsdException w:name="Light Shading Accent 3" w:uiPriority="60"/>
+    <w:lsdException w:name="Light List Accent 3" w:uiPriority="61"/>
+    <w:lsdException w:name="Light Grid Accent 3" w:uiPriority="62"/>
+    <w:lsdException w:name="Medium Shading 1 Accent 3" w:uiPriority="63"/>
+    <w:lsdException w:name="Medium Shading 2 Accent 3" w:uiPriority="64"/>
+    <w:lsdException w:name="Medium List 1 Accent 3" w:uiPriority="65"/>
+    <w:lsdException w:name="Medium List 2 Accent 3" w:uiPriority="66"/>
+    <w:lsdException w:name="Medium Grid 1 Accent 3" w:uiPriority="67"/>
+    <w:lsdException w:name="Medium Grid 2 Accent 3" w:uiPriority="68"/>
+    <w:lsdException w:name="Medium Grid 3 Accent 3" w:uiPriority="69"/>
+    <w:lsdException w:name="Dark List Accent 3" w:uiPriority="70"/>
+    <w:lsdException w:name="Colorful Shading Accent 3" w:uiPriority="71"/>
+    <w:lsdException w:name="Colorful List Accent 3" w:uiPriority="72"/>
+    <w:lsdException w:name="Colorful Grid Accent 3" w:uiPriority="73"/>
+    <w:lsdException w:name="Light Shading Accent 4" w:uiPriority="60"/>
+    <w:lsdException w:name="Light List Accent 4" w:uiPriority="61"/>
+    <w:lsdException w:name="Light Grid Accent 4" w:uiPriority="62"/>
+    <w:lsdException w:name="Medium Shading 1 Accent 4" w:uiPriority="63"/>
+    <w:lsdException w:name="Medium Shading 2 Accent 4" w:uiPriority="64"/>
+    <w:lsdException w:name="Medium List 1 Accent 4" w:uiPriority="65"/>
+    <w:lsdException w:name="Medium List 2 Accent 4" w:uiPriority="66"/>
+    <w:lsdException w:name="Medium Grid 1 Accent 4" w:uiPriority="67"/>
+    <w:lsdException w:name="Medium Grid 2 Accent 4" w:uiPriority="68"/>
+    <w:lsdException w:name="Medium Grid 3 Accent 4" w:uiPriority="69"/>
+    <w:lsdException w:name="Dark List Accent 4" w:uiPriority="70"/>
+    <w:lsdException w:name="Colorful Shading Accent 4" w:uiPriority="71"/>
+    <w:lsdException w:name="Colorful List Accent 4" w:uiPriority="72"/>
+    <w:lsdException w:name="Colorful Grid Accent 4" w:uiPriority="73"/>
+    <w:lsdException w:name="Light Shading Accent 5" w:uiPriority="60"/>
+    <w:lsdException w:name="Light List Accent 5" w:uiPriority="61"/>
+    <w:lsdException w:name="Light Grid Accent 5" w:uiPriority="62"/>
+    <w:lsdException w:name="Medium Shading 1 Accent 5" w:uiPriority="63"/>
+    <w:lsdException w:name="Medium Shading 2 Accent 5" w:uiPriority="64"/>
+    <w:lsdException w:name="Medium List 1 Accent 5" w:uiPriority="65"/>
+    <w:lsdException w:name="Medium List 2 Accent 5" w:uiPriority="66"/>
+    <w:lsdException w:name="Medium Grid 1 Accent 5" w:uiPriority="67"/>
+    <w:lsdException w:name="Medium Grid 2 Accent 5" w:uiPriority="68"/>
+    <w:lsdException w:name="Medium Grid 3 Accent 5" w:uiPriority="69"/>
+    <w:lsdException w:name="Dark List Accent 5" w:uiPriority="70"/>
+    <w:lsdException w:name="Colorful Shading Accent 5" w:uiPriority="71"/>
+    <w:lsdException w:name="Colorful List Accent 5" w:uiPriority="72"/>
+    <w:lsdException w:name="Colorful Grid Accent 5" w:uiPriority="73"/>
+    <w:lsdException w:name="Light Shading Accent 6" w:uiPriority="60"/>
+    <w:lsdException w:name="Light List Accent 6" w:uiPriority="61"/>
+    <w:lsdException w:name="Light Grid Accent 6" w:uiPriority="62"/>
+    <w:lsdException w:name="Medium Shading 1 Accent 6" w:uiPriority="63"/>
+    <w:lsdException w:name="Medium Shading 2 Accent 6" w:uiPriority="64"/>
+    <w:lsdException w:name="Medium List 1 Accent 6" w:uiPriority="65"/>
+    <w:lsdException w:name="Medium List 2 Accent 6" w:uiPriority="66"/>
+    <w:lsdException w:name="Medium Grid 1 Accent 6" w:uiPriority="67"/>
+    <w:lsdException w:name="Medium Grid 2 Accent 6" w:uiPriority="68"/>
+    <w:lsdException w:name="Medium Grid 3 Accent 6" w:uiPriority="69"/>
+    <w:lsdException w:name="Dark List Accent 6" w:uiPriority="70"/>
+    <w:lsdException w:name="Colorful Shading Accent 6" w:uiPriority="71"/>
+    <w:lsdException w:name="Colorful List Accent 6" w:uiPriority="72"/>
+    <w:lsdException w:name="Colorful Grid Accent 6" w:uiPriority="73"/>
+    <w:lsdException w:name="Subtle Emphasis" w:uiPriority="19" w:qFormat="1"/>
+    <w:lsdException w:name="Intense Emphasis" w:uiPriority="21" w:qFormat="1"/>
+    <w:lsdException w:name="Subtle Reference" w:uiPriority="31" w:qFormat="1"/>
+    <w:lsdException w:name="Intense Reference" w:uiPriority="32" w:qFormat="1"/>
+    <w:lsdException w:name="Book Title" w:uiPriority="33" w:qFormat="1"/>
+    <w:lsdException w:name="Bibliography" w:semiHidden="1" w:uiPriority="37" w:unhideWhenUsed="1"/>
+    <w:lsdException w:name="TOC Heading" w:semiHidden="1" w:uiPriority="39" w:unhideWhenUsed="1" w:qFormat="1"/>
+    <w:lsdException w:name="Plain Table 1" w:uiPriority="41"/>
+    <w:lsdException w:name="Plain Table 2" w:uiPriority="42"/>
+    <w:lsdException w:name="Plain Table 3" w:uiPriority="43"/>
+    <w:lsdException w:name="Plain Table 4" w:uiPriority="44"/>
+    <w:lsdException w:name="Plain Table 5" w:uiPriority="45"/>
+    <w:lsdException w:name="Grid Table Light" w:uiPriority="40"/>
+    <w:lsdException w:name="Grid Table 1 Light" w:uiPriority="46"/>
+    <w:lsdException w:name="Grid Table 2" w:uiPriority="47"/>
+    <w:lsdException w:name="Grid Table 3" w:uiPriority="48"/>
+    <w:lsdException w:name="Grid Table 4" w:uiPriority="49"/>
+    <w:lsdException w:name="Grid Table 5 Dark" w:uiPriority="50"/>
+    <w:lsdException w:name="Grid Table 6 Colorful" w:uiPriority="51"/>
+    <w:lsdException w:name="Grid Table 7 Colorful" w:uiPriority="52"/>
+    <w:lsdException w:name="Grid Table 1 Light Accent 1" w:uiPriority="46"/>
+    <w:lsdException w:name="Grid Table 2 Accent 1" w:uiPriority="47"/>
+    <w:lsdException w:name="Grid Table 3 Accent 1" w:uiPriority="48"/>
+    <w:lsdException w:name="Grid Table 4 Accent 1" w:uiPriority="49"/>
+    <w:lsdException w:name="Grid Table 5 Dark Accent 1" w:uiPriority="50"/>
+    <w:lsdException w:name="Grid Table 6 Colorful Accent 1" w:uiPriority="51"/>
+    <w:lsdException w:name="Grid Table 7 Colorful Accent 1" w:uiPriority="52"/>
+    <w:lsdException w:name="Grid Table 1 Light Accent 2" w:uiPriority="46"/>
+    <w:lsdException w:name="Grid Table 2 Accent 2" w:uiPriority="47"/>
+    <w:lsdException w:name="Grid Table 3 Accent 2" w:uiPriority="48"/>
+    <w:lsdException w:name="Grid Table 4 Accent 2" w:uiPriority="49"/>
+    <w:lsdException w:name="Grid Table 5 Dark Accent 2" w:uiPriority="50"/>
+    <w:lsdException w:name="Grid Table 6 Colorful Accent 2" w:uiPriority="51"/>
+    <w:lsdException w:name="Grid Table 7 Colorful Accent 2" w:uiPriority="52"/>
+    <w:lsdException w:name="Grid Table 1 Light Accent 3" w:uiPriority="46"/>
+    <w:lsdException w:name="Grid Table 2 Accent 3" w:uiPriority="47"/>
+    <w:lsdException w:name="Grid Table 3 Accent 3" w:uiPriority="48"/>
+    <w:lsdException w:name="Grid Table 4 Accent 3" w:uiPriority="49"/>
+    <w:lsdException w:name="Grid Table 5 Dark Accent 3" w:uiPriority="50"/>
+    <w:lsdException w:name="Grid Table 6 Colorful Accent 3" w:uiPriority="51"/>
+    <w:lsdException w:name="Grid Table 7 Colorful Accent 3" w:uiPriority="52"/>
+    <w:lsdException w:name="Grid Table 1 Light Accent 4" w:uiPriority="46"/>
+    <w:lsdException w:name="Grid Table 2 Accent 4" w:uiPriority="47"/>
+    <w:lsdException w:name="Grid Table 3 Accent 4" w:uiPriority="48"/>
+    <w:lsdException w:name="Grid Table 4 Accent 4" w:uiPriority="49"/>
+    <w:lsdException w:name="Grid Table 5 Dark Accent 4" w:uiPriority="50"/>
+    <w:lsdException w:name="Grid Table 6 Colorful Accent 4" w:uiPriority="51"/>
+    <w:lsdException w:name="Grid Table 7 Colorful Accent 4" w:uiPriority="52"/>
+    <w:lsdException w:name="Grid Table 1 Light Accent 5" w:uiPriority="46"/>
+    <w:lsdException w:name="Grid Table 2 Accent 5" w:uiPriority="47"/>
+    <w:lsdException w:name="Grid Table 3 Accent 5" w:uiPriority="48"/>
+    <w:lsdException w:name="Grid Table 4 Accent 5" w:uiPriority="49"/>
+    <w:lsdException w:name="Grid Table 5 Dark Accent 5" w:uiPriority="50"/>
+    <w:lsdException w:name="Grid Table 6 Colorful Accent 5" w:uiPriority="51"/>
+    <w:lsdException w:name="Grid Table 7 Colorful Accent 5" w:uiPriority="52"/>
+    <w:lsdException w:name="Grid Table 1 Light Accent 6" w:uiPriority="46"/>
+    <w:lsdException w:name="Grid Table 2 Accent 6" w:uiPriority="47"/>
+    <w:lsdException w:name="Grid Table 3 Accent 6" w:uiPriority="48"/>
+    <w:lsdException w:name="Grid Table 4 Accent 6" w:uiPriority="49"/>
+    <w:lsdException w:name="Grid Table 5 Dark Accent 6" w:uiPriority="50"/>
+    <w:lsdException w:name="Grid Table 6 Colorful Accent 6" w:uiPriority="51"/>
+    <w:lsdException w:name="Grid Table 7 Colorful Accent 6" w:uiPriority="52"/>
+    <w:lsdException w:name="List Table 1 Light" w:uiPriority="46"/>
+    <w:lsdException w:name="List Table 2" w:uiPriority="47"/>
+    <w:lsdException w:name="List Table 3" w:uiPriority="48"/>
+    <w:lsdException w:name="List Table 4" w:uiPriority="49"/>
+    <w:lsdException w:name="List Table 5 Dark" w:uiPriority="50"/>
+    <w:lsdException w:name="List Table 6 Colorful" w:uiPriority="51"/>
+    <w:lsdException w:name="List Table 7 Colorful" w:uiPriority="52"/>
+    <w:lsdException w:name="List Table 1 Light Accent 1" w:uiPriority="46"/>
+    <w:lsdException w:name="List Table 2 Accent 1" w:uiPriority="47"/>
+    <w:lsdException w:name="List Table 3 Accent 1" w:uiPriority="48"/>
+    <w:lsdException w:name="List Table 4 Accent 1" w:uiPriority="49"/>
+    <w:lsdException w:name="List Table 5 Dark Accent 1" w:uiPriority="50"/>
+    <w:lsdException w:name="List Table 6 Colorful Accent 1" w:uiPriority="51"/>
+    <w:lsdException w:name="List Table 7 Colorful Accent 1" w:uiPriority="52"/>
+    <w:lsdException w:name="List Table 1 Light Accent 2" w:uiPriority="46"/>
+    <w:lsdException w:name="List Table 2 Accent 2" w:uiPriority="47"/>
+    <w:lsdException w:name="List Table 3 Accent 2" w:uiPriority="48"/>
+    <w:lsdException w:name="List Table 4 Accent 2" w:uiPriority="49"/>
+    <w:lsdException w:name="List Table 5 Dark Accent 2" w:uiPriority="50"/>
+    <w:lsdException w:name="List Table 6 Colorful Accent 2" w:uiPriority="51"/>
+    <w:lsdException w:name="List Table 7 Colorful Accent 2" w:uiPriority="52"/>
+    <w:lsdException w:name="List Table 1 Light Accent 3" w:uiPriority="46"/>
+    <w:lsdException w:name="List Table 2 Accent 3" w:uiPriority="47"/>
+    <w:lsdException w:name="List Table 3 Accent 3" w:uiPriority="48"/>
+    <w:lsdException w:name="List Table 4 Accent 3" w:uiPriority="49"/>
+    <w:lsdException w:name="List Table 5 Dark Accent 3" w:uiPriority="50"/>
+    <w:lsdException w:name="List Table 6 Colorful Accent 3" w:uiPriority="51"/>
+    <w:lsdException w:name="List Table 7 Colorful Accent 3" w:uiPriority="52"/>
+    <w:lsdException w:name="List Table 1 Light Accent 4" w:uiPriority="46"/>
+    <w:lsdException w:name="List Table 2 Accent 4" w:uiPriority="47"/>
+    <w:lsdException w:name="List Table 3 Accent 4" w:uiPriority="48"/>
+    <w:lsdException w:name="List Table 4 Accent 4" w:uiPriority="49"/>
+    <w:lsdException w:name="List Table 5 Dark Accent 4" w:uiPriority="50"/>
+    <w:lsdException w:name="List Table 6 Colorful Accent 4" w:uiPriority="51"/>
+    <w:lsdException w:name="List Table 7 Colorful Accent 4" w:uiPriority="52"/>
+    <w:lsdException w:name="List Table 1 Light Accent 5" w:uiPriority="46"/>
+    <w:lsdException w:name="List Table 2 Accent 5" w:uiPriority="47"/>
+    <w:lsdException w:name="List Table 3 Accent 5" w:uiPriority="48"/>
+    <w:lsdException w:name="List Table 4 Accent 5" w:uiPriority="49"/>
+    <w:lsdException w:name="List Table 5 Dark Accent 5" w:uiPriority="50"/>
+    <w:lsdException w:name="List Table 6 Colorful Accent 5" w:uiPriority="51"/>
+    <w:lsdException w:name="List Table 7 Colorful Accent 5" w:uiPriority="52"/>
+    <w:lsdException w:name="List Table 1 Light Accent 6" w:uiPriority="46"/>
+    <w:lsdException w:name="List Table 2 Accent 6" w:uiPriority="47"/>
+    <w:lsdException w:name="List Table 3 Accent 6" w:uiPriority="48"/>
+    <w:lsdException w:name="List Table 4 Accent 6" w:uiPriority="49"/>
+    <w:lsdException w:name="List Table 5 Dark Accent 6" w:uiPriority="50"/>
+    <w:lsdException w:name="List Table 6 Colorful Accent 6" w:uiPriority="51"/>
+    <w:lsdException w:name="List Table 7 Colorful Accent 6" w:uiPriority="52"/>
   </w:latentStyles>
   <w:style w:type="paragraph" w:default="1" w:styleId="Normal">
     <w:name w:val="Normal"/>
-    <w:rsid w:val="00723082"/>
   </w:style>
-  <w:style w:type="paragraph" w:styleId="Ttulo1">
+  <w:style w:type="paragraph" w:styleId="Heading1">
     <w:name w:val="heading 1"/>
     <w:basedOn w:val="Normal"/>
     <w:next w:val="Normal"/>
-    <w:rsid w:val="00723082"/>
     <w:pPr>
       <w:keepNext/>
       <w:keepLines/>
@@ -7570,11 +7916,10 @@
       <w:szCs w:val="48"/>
     </w:rPr>
   </w:style>
-  <w:style w:type="paragraph" w:styleId="Ttulo2">
+  <w:style w:type="paragraph" w:styleId="Heading2">
     <w:name w:val="heading 2"/>
     <w:basedOn w:val="Normal"/>
     <w:next w:val="Normal"/>
-    <w:rsid w:val="00723082"/>
     <w:pPr>
       <w:keepNext/>
       <w:keepLines/>
@@ -7588,11 +7933,10 @@
       <w:szCs w:val="36"/>
     </w:rPr>
   </w:style>
-  <w:style w:type="paragraph" w:styleId="Ttulo3">
+  <w:style w:type="paragraph" w:styleId="Heading3">
     <w:name w:val="heading 3"/>
     <w:basedOn w:val="Normal"/>
     <w:next w:val="Normal"/>
-    <w:rsid w:val="00723082"/>
     <w:pPr>
       <w:keepNext/>
       <w:keepLines/>
@@ -7606,11 +7950,10 @@
       <w:szCs w:val="28"/>
     </w:rPr>
   </w:style>
-  <w:style w:type="paragraph" w:styleId="Ttulo4">
+  <w:style w:type="paragraph" w:styleId="Heading4">
     <w:name w:val="heading 4"/>
     <w:basedOn w:val="Normal"/>
     <w:next w:val="Normal"/>
-    <w:rsid w:val="00723082"/>
     <w:pPr>
       <w:keepNext/>
       <w:keepLines/>
@@ -7624,11 +7967,10 @@
       <w:szCs w:val="24"/>
     </w:rPr>
   </w:style>
-  <w:style w:type="paragraph" w:styleId="Ttulo5">
+  <w:style w:type="paragraph" w:styleId="Heading5">
     <w:name w:val="heading 5"/>
     <w:basedOn w:val="Normal"/>
     <w:next w:val="Normal"/>
-    <w:rsid w:val="00723082"/>
     <w:pPr>
       <w:keepNext/>
       <w:keepLines/>
@@ -7640,11 +7982,10 @@
       <w:b/>
     </w:rPr>
   </w:style>
-  <w:style w:type="paragraph" w:styleId="Ttulo6">
+  <w:style w:type="paragraph" w:styleId="Heading6">
     <w:name w:val="heading 6"/>
     <w:basedOn w:val="Normal"/>
     <w:next w:val="Normal"/>
-    <w:rsid w:val="00723082"/>
     <w:pPr>
       <w:keepNext/>
       <w:keepLines/>
@@ -7658,18 +7999,17 @@
       <w:szCs w:val="20"/>
     </w:rPr>
   </w:style>
-  <w:style w:type="character" w:default="1" w:styleId="Fuentedeprrafopredeter">
+  <w:style w:type="character" w:default="1" w:styleId="DefaultParagraphFont">
     <w:name w:val="Default Paragraph Font"/>
     <w:uiPriority w:val="1"/>
     <w:semiHidden/>
     <w:unhideWhenUsed/>
   </w:style>
-  <w:style w:type="table" w:default="1" w:styleId="Tablanormal">
+  <w:style w:type="table" w:default="1" w:styleId="TableNormal">
     <w:name w:val="Normal Table"/>
     <w:uiPriority w:val="99"/>
     <w:semiHidden/>
     <w:unhideWhenUsed/>
-    <w:qFormat/>
     <w:tblPr>
       <w:tblInd w:w="0" w:type="dxa"/>
       <w:tblCellMar>
@@ -7680,7 +8020,7 @@
       </w:tblCellMar>
     </w:tblPr>
   </w:style>
-  <w:style w:type="numbering" w:default="1" w:styleId="Sinlista">
+  <w:style w:type="numbering" w:default="1" w:styleId="NoList">
     <w:name w:val="No List"/>
     <w:uiPriority w:val="99"/>
     <w:semiHidden/>
@@ -7688,7 +8028,6 @@
   </w:style>
   <w:style w:type="table" w:customStyle="1" w:styleId="TableNormal1">
     <w:name w:val="Table Normal1"/>
-    <w:rsid w:val="00723082"/>
     <w:tblPr>
       <w:tblCellMar>
         <w:top w:w="0" w:type="dxa"/>
@@ -7698,11 +8037,10 @@
       </w:tblCellMar>
     </w:tblPr>
   </w:style>
-  <w:style w:type="paragraph" w:styleId="Ttulo">
+  <w:style w:type="paragraph" w:styleId="Title">
     <w:name w:val="Title"/>
     <w:basedOn w:val="Normal"/>
     <w:next w:val="Normal"/>
-    <w:rsid w:val="00723082"/>
     <w:pPr>
       <w:keepNext/>
       <w:keepLines/>
@@ -7715,11 +8053,10 @@
       <w:szCs w:val="72"/>
     </w:rPr>
   </w:style>
-  <w:style w:type="paragraph" w:styleId="Subttulo">
+  <w:style w:type="paragraph" w:styleId="Subtitle">
     <w:name w:val="Subtitle"/>
     <w:basedOn w:val="Normal"/>
     <w:next w:val="Normal"/>
-    <w:rsid w:val="00723082"/>
     <w:pPr>
       <w:keepNext/>
       <w:keepLines/>
@@ -7736,7 +8073,6 @@
   </w:style>
   <w:style w:type="table" w:customStyle="1" w:styleId="a">
     <w:basedOn w:val="TableNormal1"/>
-    <w:rsid w:val="00723082"/>
     <w:tblPr>
       <w:tblStyleRowBandSize w:val="1"/>
       <w:tblStyleColBandSize w:val="1"/>
@@ -7750,7 +8086,6 @@
   </w:style>
   <w:style w:type="table" w:customStyle="1" w:styleId="a0">
     <w:basedOn w:val="TableNormal1"/>
-    <w:rsid w:val="00723082"/>
     <w:tblPr>
       <w:tblStyleRowBandSize w:val="1"/>
       <w:tblStyleColBandSize w:val="1"/>
@@ -7764,7 +8099,6 @@
   </w:style>
   <w:style w:type="table" w:customStyle="1" w:styleId="a1">
     <w:basedOn w:val="TableNormal1"/>
-    <w:rsid w:val="00723082"/>
     <w:tblPr>
       <w:tblStyleRowBandSize w:val="1"/>
       <w:tblStyleColBandSize w:val="1"/>
@@ -7778,7 +8112,6 @@
   </w:style>
   <w:style w:type="table" w:customStyle="1" w:styleId="a2">
     <w:basedOn w:val="TableNormal1"/>
-    <w:rsid w:val="00723082"/>
     <w:tblPr>
       <w:tblStyleRowBandSize w:val="1"/>
       <w:tblStyleColBandSize w:val="1"/>
@@ -7792,7 +8125,6 @@
   </w:style>
   <w:style w:type="table" w:customStyle="1" w:styleId="a3">
     <w:basedOn w:val="TableNormal1"/>
-    <w:rsid w:val="00723082"/>
     <w:tblPr>
       <w:tblStyleRowBandSize w:val="1"/>
       <w:tblStyleColBandSize w:val="1"/>
@@ -7806,7 +8138,6 @@
   </w:style>
   <w:style w:type="table" w:customStyle="1" w:styleId="a4">
     <w:basedOn w:val="TableNormal1"/>
-    <w:rsid w:val="00723082"/>
     <w:pPr>
       <w:spacing w:after="0" w:line="240" w:lineRule="auto"/>
     </w:pPr>
@@ -7823,7 +8154,6 @@
   </w:style>
   <w:style w:type="table" w:customStyle="1" w:styleId="a5">
     <w:basedOn w:val="TableNormal1"/>
-    <w:rsid w:val="00723082"/>
     <w:tblPr>
       <w:tblStyleRowBandSize w:val="1"/>
       <w:tblStyleColBandSize w:val="1"/>
@@ -7835,14 +8165,13 @@
       </w:tblCellMar>
     </w:tblPr>
   </w:style>
-  <w:style w:type="paragraph" w:styleId="Textocomentario">
+  <w:style w:type="paragraph" w:styleId="CommentText">
     <w:name w:val="annotation text"/>
     <w:basedOn w:val="Normal"/>
-    <w:link w:val="TextocomentarioCar"/>
+    <w:link w:val="CommentTextChar"/>
     <w:uiPriority w:val="99"/>
     <w:semiHidden/>
     <w:unhideWhenUsed/>
-    <w:rsid w:val="00723082"/>
     <w:pPr>
       <w:spacing w:line="240" w:lineRule="auto"/>
     </w:pPr>
@@ -7851,34 +8180,32 @@
       <w:szCs w:val="20"/>
     </w:rPr>
   </w:style>
-  <w:style w:type="character" w:customStyle="1" w:styleId="TextocomentarioCar">
-    <w:name w:val="Texto comentario Car"/>
-    <w:basedOn w:val="Fuentedeprrafopredeter"/>
-    <w:link w:val="Textocomentario"/>
+  <w:style w:type="character" w:customStyle="1" w:styleId="CommentTextChar">
+    <w:name w:val="Comment Text Char"/>
+    <w:basedOn w:val="DefaultParagraphFont"/>
+    <w:link w:val="CommentText"/>
     <w:uiPriority w:val="99"/>
     <w:semiHidden/>
-    <w:rsid w:val="00723082"/>
     <w:rPr>
       <w:sz w:val="20"/>
       <w:szCs w:val="20"/>
     </w:rPr>
   </w:style>
-  <w:style w:type="character" w:styleId="Refdecomentario">
+  <w:style w:type="character" w:styleId="CommentReference">
     <w:name w:val="annotation reference"/>
-    <w:basedOn w:val="Fuentedeprrafopredeter"/>
+    <w:basedOn w:val="DefaultParagraphFont"/>
     <w:uiPriority w:val="99"/>
     <w:semiHidden/>
     <w:unhideWhenUsed/>
-    <w:rsid w:val="00723082"/>
     <w:rPr>
       <w:sz w:val="16"/>
       <w:szCs w:val="16"/>
     </w:rPr>
   </w:style>
-  <w:style w:type="paragraph" w:styleId="Textodeglobo">
+  <w:style w:type="paragraph" w:styleId="BalloonText">
     <w:name w:val="Balloon Text"/>
     <w:basedOn w:val="Normal"/>
-    <w:link w:val="TextodegloboCar"/>
+    <w:link w:val="BalloonTextChar"/>
     <w:uiPriority w:val="99"/>
     <w:semiHidden/>
     <w:unhideWhenUsed/>
@@ -7892,10 +8219,10 @@
       <w:szCs w:val="18"/>
     </w:rPr>
   </w:style>
-  <w:style w:type="character" w:customStyle="1" w:styleId="TextodegloboCar">
-    <w:name w:val="Texto de globo Car"/>
-    <w:basedOn w:val="Fuentedeprrafopredeter"/>
-    <w:link w:val="Textodeglobo"/>
+  <w:style w:type="character" w:customStyle="1" w:styleId="BalloonTextChar">
+    <w:name w:val="Balloon Text Char"/>
+    <w:basedOn w:val="DefaultParagraphFont"/>
+    <w:link w:val="BalloonText"/>
     <w:uiPriority w:val="99"/>
     <w:semiHidden/>
     <w:rsid w:val="00791E84"/>
@@ -7905,11 +8232,11 @@
       <w:szCs w:val="18"/>
     </w:rPr>
   </w:style>
-  <w:style w:type="paragraph" w:styleId="Asuntodelcomentario">
+  <w:style w:type="paragraph" w:styleId="CommentSubject">
     <w:name w:val="annotation subject"/>
-    <w:basedOn w:val="Textocomentario"/>
-    <w:next w:val="Textocomentario"/>
-    <w:link w:val="AsuntodelcomentarioCar"/>
+    <w:basedOn w:val="CommentText"/>
+    <w:next w:val="CommentText"/>
+    <w:link w:val="CommentSubjectChar"/>
     <w:uiPriority w:val="99"/>
     <w:semiHidden/>
     <w:unhideWhenUsed/>
@@ -7919,10 +8246,10 @@
       <w:bCs/>
     </w:rPr>
   </w:style>
-  <w:style w:type="character" w:customStyle="1" w:styleId="AsuntodelcomentarioCar">
-    <w:name w:val="Asunto del comentario Car"/>
-    <w:basedOn w:val="TextocomentarioCar"/>
-    <w:link w:val="Asuntodelcomentario"/>
+  <w:style w:type="character" w:customStyle="1" w:styleId="CommentSubjectChar">
+    <w:name w:val="Comment Subject Char"/>
+    <w:basedOn w:val="CommentTextChar"/>
+    <w:link w:val="CommentSubject"/>
     <w:uiPriority w:val="99"/>
     <w:semiHidden/>
     <w:rsid w:val="00791E84"/>
@@ -7933,9 +8260,9 @@
       <w:szCs w:val="20"/>
     </w:rPr>
   </w:style>
-  <w:style w:type="table" w:styleId="Tablaconcuadrcula">
+  <w:style w:type="table" w:styleId="TableGrid">
     <w:name w:val="Table Grid"/>
-    <w:basedOn w:val="Tablanormal"/>
+    <w:basedOn w:val="TableNormal"/>
     <w:uiPriority w:val="39"/>
     <w:rsid w:val="00CD731D"/>
     <w:pPr>
@@ -7959,7 +8286,7 @@
       </w:tblCellMar>
     </w:tblPr>
   </w:style>
-  <w:style w:type="paragraph" w:styleId="Prrafodelista">
+  <w:style w:type="paragraph" w:styleId="ListParagraph">
     <w:name w:val="List Paragraph"/>
     <w:basedOn w:val="Normal"/>
     <w:uiPriority w:val="34"/>
@@ -8032,7 +8359,7 @@
     </a:clrScheme>
     <a:fontScheme name="Escritório">
       <a:majorFont>
-        <a:latin typeface="Calibri Light"/>
+        <a:latin typeface="Calibri Light" panose="020F0302020204030204"/>
         <a:ea typeface=""/>
         <a:cs typeface=""/>
         <a:font script="Jpan" typeface="ＭＳ ゴシック"/>
@@ -8067,7 +8394,7 @@
         <a:font script="Geor" typeface="Sylfaen"/>
       </a:majorFont>
       <a:minorFont>
-        <a:latin typeface="Calibri"/>
+        <a:latin typeface="Calibri" panose="020F0502020204030204"/>
         <a:ea typeface=""/>
         <a:cs typeface=""/>
         <a:font script="Jpan" typeface="ＭＳ 明朝"/>
@@ -8244,7 +8571,7 @@
   <a:extraClrSchemeLst/>
   <a:extLst>
     <a:ext uri="{05A4C25C-085E-4340-85A3-A5531E510DB2}">
-      <thm15:themeFamily xmlns:thm15="http://schemas.microsoft.com/office/thememl/2012/main" xmlns="" name="Office Theme" id="{62F939B6-93AF-4DB8-9C6B-D6C7DFDC589F}" vid="{4A3C46E8-61CC-4603-A589-7422A47A8E4A}"/>
+      <thm15:themeFamily xmlns:thm15="http://schemas.microsoft.com/office/thememl/2012/main" name="Office Theme" id="{62F939B6-93AF-4DB8-9C6B-D6C7DFDC589F}" vid="{4A3C46E8-61CC-4603-A589-7422A47A8E4A}"/>
     </a:ext>
   </a:extLst>
 </a:theme>

</xml_diff>

<commit_message>
Uploaded the survey I just did to Pablo
</commit_message>
<xml_diff>
--- a/Survey/Encuesta TURFeffect.docx
+++ b/Survey/Encuesta TURFeffect.docx
@@ -1,6 +1,6 @@
 
 <file path=word/document.xml><?xml version="1.0" encoding="utf-8"?>
-<w:document xmlns:wpc="http://schemas.microsoft.com/office/word/2010/wordprocessingCanvas" xmlns:mo="http://schemas.microsoft.com/office/mac/office/2008/main" xmlns:mc="http://schemas.openxmlformats.org/markup-compatibility/2006" xmlns:mv="urn:schemas-microsoft-com:mac:vml" xmlns:o="urn:schemas-microsoft-com:office:office" xmlns:r="http://schemas.openxmlformats.org/officeDocument/2006/relationships" xmlns:m="http://schemas.openxmlformats.org/officeDocument/2006/math" xmlns:v="urn:schemas-microsoft-com:vml" xmlns:wp14="http://schemas.microsoft.com/office/word/2010/wordprocessingDrawing" xmlns:wp="http://schemas.openxmlformats.org/drawingml/2006/wordprocessingDrawing" xmlns:w10="urn:schemas-microsoft-com:office:word" xmlns:w="http://schemas.openxmlformats.org/wordprocessingml/2006/main" xmlns:w14="http://schemas.microsoft.com/office/word/2010/wordml" xmlns:w15="http://schemas.microsoft.com/office/word/2012/wordml" xmlns:wpg="http://schemas.microsoft.com/office/word/2010/wordprocessingGroup" xmlns:wpi="http://schemas.microsoft.com/office/word/2010/wordprocessingInk" xmlns:wne="http://schemas.microsoft.com/office/word/2006/wordml" xmlns:wps="http://schemas.microsoft.com/office/word/2010/wordprocessingShape" mc:Ignorable="w14 w15 wp14">
+<w:document xmlns:ve="http://schemas.openxmlformats.org/markup-compatibility/2006" xmlns:o="urn:schemas-microsoft-com:office:office" xmlns:r="http://schemas.openxmlformats.org/officeDocument/2006/relationships" xmlns:m="http://schemas.openxmlformats.org/officeDocument/2006/math" xmlns:v="urn:schemas-microsoft-com:vml" xmlns:wp="http://schemas.openxmlformats.org/drawingml/2006/wordprocessingDrawing" xmlns:w10="urn:schemas-microsoft-com:office:word" xmlns:w="http://schemas.openxmlformats.org/wordprocessingml/2006/main" xmlns:wne="http://schemas.microsoft.com/office/word/2006/wordml">
   <w:background w:color="FFFFFF"/>
   <w:body>
     <w:p>
@@ -65,7 +65,7 @@
           <w:insideV w:val="single" w:sz="8" w:space="0" w:color="000000"/>
         </w:tblBorders>
         <w:tblLayout w:type="fixed"/>
-        <w:tblLook w:val="0600" w:firstRow="0" w:lastRow="0" w:firstColumn="0" w:lastColumn="0" w:noHBand="1" w:noVBand="1"/>
+        <w:tblLook w:val="0600"/>
       </w:tblPr>
       <w:tblGrid>
         <w:gridCol w:w="9360"/>
@@ -120,7 +120,43 @@
                 <w:color w:val="auto"/>
                 <w:lang w:val="es-ES"/>
               </w:rPr>
-              <w:t xml:space="preserve">siendo realizada por TURFeffect, un grupo de estudiantes de maestría de Ciencias Ambientales y Manejo la Escuela Bren en la Universidad de California, Sana Bárbara, ubicada en Estados Unidos de América. </w:t>
+              <w:t xml:space="preserve">siendo realizada por </w:t>
+            </w:r>
+            <w:proofErr w:type="spellStart"/>
+            <w:r>
+              <w:rPr>
+                <w:rFonts w:ascii="Times New Roman" w:hAnsi="Times New Roman" w:cs="Times New Roman"/>
+                <w:color w:val="auto"/>
+                <w:lang w:val="es-ES"/>
+              </w:rPr>
+              <w:t>TURFeffect</w:t>
+            </w:r>
+            <w:proofErr w:type="spellEnd"/>
+            <w:r>
+              <w:rPr>
+                <w:rFonts w:ascii="Times New Roman" w:hAnsi="Times New Roman" w:cs="Times New Roman"/>
+                <w:color w:val="auto"/>
+                <w:lang w:val="es-ES"/>
+              </w:rPr>
+              <w:t xml:space="preserve">, un grupo de estudiantes de maestría de Ciencias Ambientales y Manejo la Escuela </w:t>
+            </w:r>
+            <w:proofErr w:type="spellStart"/>
+            <w:r>
+              <w:rPr>
+                <w:rFonts w:ascii="Times New Roman" w:hAnsi="Times New Roman" w:cs="Times New Roman"/>
+                <w:color w:val="auto"/>
+                <w:lang w:val="es-ES"/>
+              </w:rPr>
+              <w:t>Bren</w:t>
+            </w:r>
+            <w:proofErr w:type="spellEnd"/>
+            <w:r>
+              <w:rPr>
+                <w:rFonts w:ascii="Times New Roman" w:hAnsi="Times New Roman" w:cs="Times New Roman"/>
+                <w:color w:val="auto"/>
+                <w:lang w:val="es-ES"/>
+              </w:rPr>
+              <w:t xml:space="preserve"> en la Universidad de California, Sana Bárbara, ubicada en Estados Unidos de América. </w:t>
             </w:r>
           </w:p>
           <w:p>
@@ -287,6 +323,15 @@
           <w:color w:val="auto"/>
           <w:lang w:val="es-ES"/>
         </w:rPr>
+        <w:t xml:space="preserve"> Maria Elena</w:t>
+      </w:r>
+      <w:r>
+        <w:rPr>
+          <w:rFonts w:ascii="Times New Roman" w:hAnsi="Times New Roman" w:cs="Times New Roman"/>
+          <w:b/>
+          <w:color w:val="auto"/>
+          <w:lang w:val="es-ES"/>
+        </w:rPr>
         <w:tab/>
       </w:r>
       <w:r>
@@ -314,6 +359,45 @@
           <w:color w:val="auto"/>
           <w:lang w:val="es-ES"/>
         </w:rPr>
+        <w:t>Fecha:</w:t>
+      </w:r>
+      <w:r>
+        <w:rPr>
+          <w:rFonts w:ascii="Times New Roman" w:hAnsi="Times New Roman" w:cs="Times New Roman"/>
+          <w:b/>
+          <w:color w:val="auto"/>
+          <w:lang w:val="es-ES"/>
+        </w:rPr>
+        <w:t xml:space="preserve"> 30/09/2016</w:t>
+      </w:r>
+    </w:p>
+    <w:p>
+      <w:pPr>
+        <w:spacing w:after="120" w:line="240" w:lineRule="auto"/>
+        <w:jc w:val="both"/>
+        <w:rPr>
+          <w:rFonts w:ascii="Times New Roman" w:hAnsi="Times New Roman" w:cs="Times New Roman"/>
+          <w:b/>
+          <w:color w:val="auto"/>
+          <w:lang w:val="es-ES"/>
+        </w:rPr>
+      </w:pPr>
+      <w:r>
+        <w:rPr>
+          <w:rFonts w:ascii="Times New Roman" w:hAnsi="Times New Roman" w:cs="Times New Roman"/>
+          <w:b/>
+          <w:color w:val="auto"/>
+          <w:lang w:val="es-ES"/>
+        </w:rPr>
+        <w:t>Entrevistado:</w:t>
+      </w:r>
+      <w:r>
+        <w:rPr>
+          <w:rFonts w:ascii="Times New Roman" w:hAnsi="Times New Roman" w:cs="Times New Roman"/>
+          <w:b/>
+          <w:color w:val="auto"/>
+          <w:lang w:val="es-ES"/>
+        </w:rPr>
         <w:tab/>
       </w:r>
       <w:r>
@@ -323,9 +407,104 @@
           <w:color w:val="auto"/>
           <w:lang w:val="es-ES"/>
         </w:rPr>
+        <w:t xml:space="preserve">Pablo </w:t>
+      </w:r>
+      <w:proofErr w:type="spellStart"/>
+      <w:r>
+        <w:rPr>
+          <w:rFonts w:ascii="Times New Roman" w:hAnsi="Times New Roman" w:cs="Times New Roman"/>
+          <w:b/>
+          <w:color w:val="auto"/>
+          <w:lang w:val="es-ES"/>
+        </w:rPr>
+        <w:t>Catzim</w:t>
+      </w:r>
+      <w:proofErr w:type="spellEnd"/>
+      <w:r>
+        <w:rPr>
+          <w:rFonts w:ascii="Times New Roman" w:hAnsi="Times New Roman" w:cs="Times New Roman"/>
+          <w:b/>
+          <w:color w:val="auto"/>
+          <w:lang w:val="es-ES"/>
+        </w:rPr>
+        <w:t xml:space="preserve"> </w:t>
+      </w:r>
+      <w:proofErr w:type="spellStart"/>
+      <w:r>
+        <w:rPr>
+          <w:rFonts w:ascii="Times New Roman" w:hAnsi="Times New Roman" w:cs="Times New Roman"/>
+          <w:b/>
+          <w:color w:val="auto"/>
+          <w:lang w:val="es-ES"/>
+        </w:rPr>
+        <w:t>Petch</w:t>
+      </w:r>
+      <w:proofErr w:type="spellEnd"/>
+      <w:r>
+        <w:rPr>
+          <w:rFonts w:ascii="Times New Roman" w:hAnsi="Times New Roman" w:cs="Times New Roman"/>
+          <w:b/>
+          <w:color w:val="auto"/>
+          <w:lang w:val="es-ES"/>
+        </w:rPr>
         <w:tab/>
-        <w:t>Fecha:</w:t>
-      </w:r>
+      </w:r>
+      <w:r>
+        <w:rPr>
+          <w:rFonts w:ascii="Times New Roman" w:hAnsi="Times New Roman" w:cs="Times New Roman"/>
+          <w:b/>
+          <w:color w:val="auto"/>
+          <w:lang w:val="es-ES"/>
+        </w:rPr>
+        <w:tab/>
+      </w:r>
+      <w:r>
+        <w:rPr>
+          <w:rFonts w:ascii="Times New Roman" w:hAnsi="Times New Roman" w:cs="Times New Roman"/>
+          <w:b/>
+          <w:color w:val="auto"/>
+          <w:lang w:val="es-ES"/>
+        </w:rPr>
+        <w:tab/>
+      </w:r>
+      <w:r>
+        <w:rPr>
+          <w:rFonts w:ascii="Times New Roman" w:hAnsi="Times New Roman" w:cs="Times New Roman"/>
+          <w:b/>
+          <w:color w:val="auto"/>
+          <w:lang w:val="es-ES"/>
+        </w:rPr>
+        <w:tab/>
+      </w:r>
+      <w:r>
+        <w:rPr>
+          <w:rFonts w:ascii="Times New Roman" w:hAnsi="Times New Roman" w:cs="Times New Roman"/>
+          <w:b/>
+          <w:color w:val="auto"/>
+          <w:lang w:val="es-ES"/>
+        </w:rPr>
+        <w:t>Titulo/Ocupación:</w:t>
+      </w:r>
+      <w:r>
+        <w:rPr>
+          <w:rFonts w:ascii="Times New Roman" w:hAnsi="Times New Roman" w:cs="Times New Roman"/>
+          <w:b/>
+          <w:color w:val="auto"/>
+          <w:lang w:val="es-ES"/>
+        </w:rPr>
+        <w:t xml:space="preserve"> Secretario </w:t>
+      </w:r>
+      <w:proofErr w:type="spellStart"/>
+      <w:r>
+        <w:rPr>
+          <w:rFonts w:ascii="Times New Roman" w:hAnsi="Times New Roman" w:cs="Times New Roman"/>
+          <w:b/>
+          <w:color w:val="auto"/>
+          <w:lang w:val="es-ES"/>
+        </w:rPr>
+        <w:t>Admin</w:t>
+      </w:r>
+      <w:proofErr w:type="spellEnd"/>
     </w:p>
     <w:p>
       <w:pPr>
@@ -345,7 +524,7 @@
           <w:color w:val="auto"/>
           <w:lang w:val="es-ES"/>
         </w:rPr>
-        <w:t>Entrevistado:</w:t>
+        <w:t>Entrevistador:</w:t>
       </w:r>
       <w:r>
         <w:rPr>
@@ -354,83 +533,7 @@
           <w:color w:val="auto"/>
           <w:lang w:val="es-ES"/>
         </w:rPr>
-        <w:tab/>
-      </w:r>
-      <w:r>
-        <w:rPr>
-          <w:rFonts w:ascii="Times New Roman" w:hAnsi="Times New Roman" w:cs="Times New Roman"/>
-          <w:b/>
-          <w:color w:val="auto"/>
-          <w:lang w:val="es-ES"/>
-        </w:rPr>
-        <w:tab/>
-      </w:r>
-      <w:r>
-        <w:rPr>
-          <w:rFonts w:ascii="Times New Roman" w:hAnsi="Times New Roman" w:cs="Times New Roman"/>
-          <w:b/>
-          <w:color w:val="auto"/>
-          <w:lang w:val="es-ES"/>
-        </w:rPr>
-        <w:tab/>
-      </w:r>
-      <w:r>
-        <w:rPr>
-          <w:rFonts w:ascii="Times New Roman" w:hAnsi="Times New Roman" w:cs="Times New Roman"/>
-          <w:b/>
-          <w:color w:val="auto"/>
-          <w:lang w:val="es-ES"/>
-        </w:rPr>
-        <w:tab/>
-      </w:r>
-      <w:r>
-        <w:rPr>
-          <w:rFonts w:ascii="Times New Roman" w:hAnsi="Times New Roman" w:cs="Times New Roman"/>
-          <w:b/>
-          <w:color w:val="auto"/>
-          <w:lang w:val="es-ES"/>
-        </w:rPr>
-        <w:tab/>
-      </w:r>
-      <w:r>
-        <w:rPr>
-          <w:rFonts w:ascii="Times New Roman" w:hAnsi="Times New Roman" w:cs="Times New Roman"/>
-          <w:b/>
-          <w:color w:val="auto"/>
-          <w:lang w:val="es-ES"/>
-        </w:rPr>
-        <w:tab/>
-      </w:r>
-      <w:r>
-        <w:rPr>
-          <w:rFonts w:ascii="Times New Roman" w:hAnsi="Times New Roman" w:cs="Times New Roman"/>
-          <w:b/>
-          <w:color w:val="auto"/>
-          <w:lang w:val="es-ES"/>
-        </w:rPr>
-        <w:tab/>
-        <w:t>Titulo/Ocupación:</w:t>
-      </w:r>
-    </w:p>
-    <w:p>
-      <w:pPr>
-        <w:spacing w:after="120" w:line="240" w:lineRule="auto"/>
-        <w:jc w:val="both"/>
-        <w:rPr>
-          <w:rFonts w:ascii="Times New Roman" w:hAnsi="Times New Roman" w:cs="Times New Roman"/>
-          <w:b/>
-          <w:color w:val="auto"/>
-          <w:lang w:val="es-ES"/>
-        </w:rPr>
-      </w:pPr>
-      <w:r>
-        <w:rPr>
-          <w:rFonts w:ascii="Times New Roman" w:hAnsi="Times New Roman" w:cs="Times New Roman"/>
-          <w:b/>
-          <w:color w:val="auto"/>
-          <w:lang w:val="es-ES"/>
-        </w:rPr>
-        <w:t>Entrevistador:</w:t>
+        <w:t xml:space="preserve"> JC</w:t>
       </w:r>
     </w:p>
     <w:p>
@@ -479,7 +582,7 @@
           <w:insideV w:val="single" w:sz="8" w:space="0" w:color="000000"/>
         </w:tblBorders>
         <w:tblLayout w:type="fixed"/>
-        <w:tblLook w:val="0600" w:firstRow="0" w:lastRow="0" w:firstColumn="0" w:lastColumn="0" w:noHBand="1" w:noVBand="1"/>
+        <w:tblLook w:val="0600"/>
       </w:tblPr>
       <w:tblGrid>
         <w:gridCol w:w="9360"/>
@@ -621,14 +724,17 @@
         <w:jc w:val="both"/>
         <w:rPr>
           <w:rFonts w:ascii="Times New Roman" w:hAnsi="Times New Roman" w:cs="Times New Roman"/>
-          <w:color w:val="auto"/>
-          <w:lang w:val="es-ES"/>
-        </w:rPr>
-      </w:pPr>
-      <w:r>
-        <w:rPr>
-          <w:rFonts w:ascii="Times New Roman" w:hAnsi="Times New Roman" w:cs="Times New Roman"/>
-          <w:color w:val="auto"/>
+          <w:b/>
+          <w:color w:val="auto"/>
+          <w:lang w:val="es-ES"/>
+        </w:rPr>
+      </w:pPr>
+      <w:r>
+        <w:rPr>
+          <w:rFonts w:ascii="Times New Roman" w:hAnsi="Times New Roman" w:cs="Times New Roman"/>
+          <w:b/>
+          <w:color w:val="auto"/>
+          <w:highlight w:val="yellow"/>
           <w:lang w:val="es-ES"/>
         </w:rPr>
         <w:t>Cooperativa</w:t>
@@ -779,6 +885,14 @@
           <w:lang w:val="es-ES"/>
         </w:rPr>
       </w:pPr>
+      <w:r>
+        <w:rPr>
+          <w:rFonts w:ascii="Times New Roman" w:hAnsi="Times New Roman" w:cs="Times New Roman"/>
+          <w:color w:val="auto"/>
+          <w:lang w:val="es-ES"/>
+        </w:rPr>
+        <w:t>8</w:t>
+      </w:r>
     </w:p>
     <w:p>
       <w:pPr>
@@ -865,6 +979,14 @@
           <w:lang w:val="es-ES"/>
         </w:rPr>
       </w:pPr>
+      <w:r>
+        <w:rPr>
+          <w:rFonts w:ascii="Times New Roman" w:hAnsi="Times New Roman" w:cs="Times New Roman"/>
+          <w:color w:val="auto"/>
+          <w:lang w:val="es-ES"/>
+        </w:rPr>
+        <w:t>30 Noviembre, 2012</w:t>
+      </w:r>
     </w:p>
     <w:p>
       <w:pPr>
@@ -974,6 +1096,59 @@
           <w:lang w:val="es-ES"/>
         </w:rPr>
       </w:pPr>
+      <w:r>
+        <w:rPr>
+          <w:rFonts w:ascii="Times New Roman" w:hAnsi="Times New Roman" w:cs="Times New Roman"/>
+          <w:color w:val="auto"/>
+          <w:lang w:val="es-ES"/>
+        </w:rPr>
+        <w:lastRenderedPageBreak/>
+        <w:t xml:space="preserve">Punta Loria, San Román1, San Román2, La Poza, Gallineros, Cabezo1, Cabezo2, </w:t>
+      </w:r>
+      <w:proofErr w:type="spellStart"/>
+      <w:r>
+        <w:rPr>
+          <w:rFonts w:ascii="Times New Roman" w:hAnsi="Times New Roman" w:cs="Times New Roman"/>
+          <w:color w:val="auto"/>
+          <w:lang w:val="es-ES"/>
+        </w:rPr>
+        <w:t>Mimil</w:t>
+      </w:r>
+      <w:proofErr w:type="spellEnd"/>
+    </w:p>
+    <w:p>
+      <w:pPr>
+        <w:spacing w:after="0" w:line="240" w:lineRule="auto"/>
+        <w:ind w:left="360"/>
+        <w:contextualSpacing/>
+        <w:jc w:val="both"/>
+        <w:rPr>
+          <w:rFonts w:ascii="Times New Roman" w:hAnsi="Times New Roman" w:cs="Times New Roman"/>
+          <w:color w:val="auto"/>
+          <w:lang w:val="es-ES"/>
+        </w:rPr>
+      </w:pPr>
+      <w:r>
+        <w:rPr>
+          <w:rFonts w:ascii="Times New Roman" w:hAnsi="Times New Roman" w:cs="Times New Roman"/>
+          <w:color w:val="auto"/>
+          <w:lang w:val="es-ES"/>
+        </w:rPr>
+        <w:t>Total son 148.3 Hectáreas</w:t>
+      </w:r>
+    </w:p>
+    <w:p>
+      <w:pPr>
+        <w:spacing w:after="0" w:line="240" w:lineRule="auto"/>
+        <w:ind w:left="360"/>
+        <w:contextualSpacing/>
+        <w:jc w:val="both"/>
+        <w:rPr>
+          <w:rFonts w:ascii="Times New Roman" w:hAnsi="Times New Roman" w:cs="Times New Roman"/>
+          <w:color w:val="auto"/>
+          <w:lang w:val="es-ES"/>
+        </w:rPr>
+      </w:pPr>
     </w:p>
     <w:p>
       <w:pPr>
@@ -1093,13 +1268,15 @@
         <w:jc w:val="both"/>
         <w:rPr>
           <w:rFonts w:ascii="Times New Roman" w:hAnsi="Times New Roman" w:cs="Times New Roman"/>
-          <w:color w:val="auto"/>
-          <w:lang w:val="es-ES"/>
-        </w:rPr>
-      </w:pPr>
-      <w:r>
-        <w:rPr>
-          <w:rFonts w:ascii="Times New Roman" w:hAnsi="Times New Roman" w:cs="Times New Roman"/>
+          <w:b/>
+          <w:color w:val="auto"/>
+          <w:lang w:val="es-ES"/>
+        </w:rPr>
+      </w:pPr>
+      <w:r>
+        <w:rPr>
+          <w:rFonts w:ascii="Times New Roman" w:hAnsi="Times New Roman" w:cs="Times New Roman"/>
+          <w:b/>
           <w:color w:val="auto"/>
           <w:lang w:val="es-ES"/>
         </w:rPr>
@@ -1113,13 +1290,15 @@
         <w:jc w:val="both"/>
         <w:rPr>
           <w:rFonts w:ascii="Times New Roman" w:hAnsi="Times New Roman" w:cs="Times New Roman"/>
-          <w:color w:val="auto"/>
-          <w:lang w:val="es-ES"/>
-        </w:rPr>
-      </w:pPr>
-      <w:r>
-        <w:rPr>
-          <w:rFonts w:ascii="Times New Roman" w:hAnsi="Times New Roman" w:cs="Times New Roman"/>
+          <w:b/>
+          <w:color w:val="auto"/>
+          <w:lang w:val="es-ES"/>
+        </w:rPr>
+      </w:pPr>
+      <w:r>
+        <w:rPr>
+          <w:rFonts w:ascii="Times New Roman" w:hAnsi="Times New Roman" w:cs="Times New Roman"/>
+          <w:b/>
           <w:color w:val="auto"/>
           <w:lang w:val="es-ES"/>
         </w:rPr>
@@ -1274,6 +1453,14 @@
           <w:lang w:val="es-ES"/>
         </w:rPr>
       </w:pPr>
+      <w:r>
+        <w:rPr>
+          <w:rFonts w:ascii="Times New Roman" w:hAnsi="Times New Roman" w:cs="Times New Roman"/>
+          <w:color w:val="auto"/>
+          <w:lang w:val="es-ES"/>
+        </w:rPr>
+        <w:t>Asamblea, hicimos consenso para identificar zonas de desove de pargo o mero. Preguntándole a los compañeros.</w:t>
+      </w:r>
     </w:p>
     <w:p>
       <w:pPr>
@@ -1378,13 +1565,15 @@
         <w:jc w:val="both"/>
         <w:rPr>
           <w:rFonts w:ascii="Times New Roman" w:hAnsi="Times New Roman" w:cs="Times New Roman"/>
-          <w:color w:val="auto"/>
-          <w:lang w:val="es-ES"/>
-        </w:rPr>
-      </w:pPr>
-      <w:r>
-        <w:rPr>
-          <w:rFonts w:ascii="Times New Roman" w:hAnsi="Times New Roman" w:cs="Times New Roman"/>
+          <w:b/>
+          <w:color w:val="auto"/>
+          <w:lang w:val="es-ES"/>
+        </w:rPr>
+      </w:pPr>
+      <w:r>
+        <w:rPr>
+          <w:rFonts w:ascii="Times New Roman" w:hAnsi="Times New Roman" w:cs="Times New Roman"/>
+          <w:b/>
           <w:color w:val="auto"/>
           <w:lang w:val="es-ES"/>
         </w:rPr>
@@ -1398,13 +1587,15 @@
         <w:jc w:val="both"/>
         <w:rPr>
           <w:rFonts w:ascii="Times New Roman" w:hAnsi="Times New Roman" w:cs="Times New Roman"/>
-          <w:color w:val="auto"/>
-          <w:lang w:val="es-ES"/>
-        </w:rPr>
-      </w:pPr>
-      <w:r>
-        <w:rPr>
-          <w:rFonts w:ascii="Times New Roman" w:hAnsi="Times New Roman" w:cs="Times New Roman"/>
+          <w:b/>
+          <w:color w:val="auto"/>
+          <w:lang w:val="es-ES"/>
+        </w:rPr>
+      </w:pPr>
+      <w:r>
+        <w:rPr>
+          <w:rFonts w:ascii="Times New Roman" w:hAnsi="Times New Roman" w:cs="Times New Roman"/>
+          <w:b/>
           <w:color w:val="auto"/>
           <w:lang w:val="es-ES"/>
         </w:rPr>
@@ -1565,10 +1756,10 @@
     </w:p>
     <w:tbl>
       <w:tblPr>
-        <w:tblStyle w:val="TableGrid"/>
+        <w:tblStyle w:val="Tablaconcuadrcula"/>
         <w:tblW w:w="9540" w:type="dxa"/>
         <w:tblInd w:w="85" w:type="dxa"/>
-        <w:tblLook w:val="04A0" w:firstRow="1" w:lastRow="0" w:firstColumn="1" w:lastColumn="0" w:noHBand="0" w:noVBand="1"/>
+        <w:tblLook w:val="04A0"/>
       </w:tblPr>
       <w:tblGrid>
         <w:gridCol w:w="5295"/>
@@ -1792,6 +1983,14 @@
                 <w:lang w:val="es-ES"/>
               </w:rPr>
             </w:pPr>
+            <w:r>
+              <w:rPr>
+                <w:rFonts w:ascii="Times New Roman" w:hAnsi="Times New Roman" w:cs="Times New Roman"/>
+                <w:color w:val="auto"/>
+                <w:lang w:val="es-ES"/>
+              </w:rPr>
+              <w:t>X</w:t>
+            </w:r>
           </w:p>
         </w:tc>
         <w:tc>
@@ -1807,6 +2006,14 @@
                 <w:lang w:val="es-ES"/>
               </w:rPr>
             </w:pPr>
+            <w:r>
+              <w:rPr>
+                <w:rFonts w:ascii="Times New Roman" w:hAnsi="Times New Roman" w:cs="Times New Roman"/>
+                <w:color w:val="auto"/>
+                <w:lang w:val="es-ES"/>
+              </w:rPr>
+              <w:t>X</w:t>
+            </w:r>
           </w:p>
         </w:tc>
       </w:tr>
@@ -1862,6 +2069,14 @@
                 <w:lang w:val="es-ES"/>
               </w:rPr>
             </w:pPr>
+            <w:r>
+              <w:rPr>
+                <w:rFonts w:ascii="Times New Roman" w:hAnsi="Times New Roman" w:cs="Times New Roman"/>
+                <w:color w:val="auto"/>
+                <w:lang w:val="es-ES"/>
+              </w:rPr>
+              <w:t>X</w:t>
+            </w:r>
           </w:p>
         </w:tc>
         <w:tc>
@@ -2324,7 +2539,6 @@
           <w:color w:val="auto"/>
           <w:lang w:val="es-ES"/>
         </w:rPr>
-        <w:lastRenderedPageBreak/>
         <w:t>¿</w:t>
       </w:r>
       <w:r>
@@ -2376,7 +2590,7 @@
           <w:insideV w:val="single" w:sz="8" w:space="0" w:color="000000"/>
         </w:tblBorders>
         <w:tblLayout w:type="fixed"/>
-        <w:tblLook w:val="0600" w:firstRow="0" w:lastRow="0" w:firstColumn="0" w:lastColumn="0" w:noHBand="1" w:noVBand="1"/>
+        <w:tblLook w:val="0600"/>
       </w:tblPr>
       <w:tblGrid>
         <w:gridCol w:w="990"/>
@@ -2825,6 +3039,14 @@
                 <w:lang w:val="es-ES"/>
               </w:rPr>
             </w:pPr>
+            <w:r>
+              <w:rPr>
+                <w:rFonts w:ascii="Times New Roman" w:hAnsi="Times New Roman" w:cs="Times New Roman"/>
+                <w:color w:val="auto"/>
+                <w:lang w:val="es-ES"/>
+              </w:rPr>
+              <w:t>X</w:t>
+            </w:r>
           </w:p>
         </w:tc>
         <w:tc>
@@ -2981,6 +3203,14 @@
                 <w:lang w:val="es-ES"/>
               </w:rPr>
             </w:pPr>
+            <w:r>
+              <w:rPr>
+                <w:rFonts w:ascii="Times New Roman" w:hAnsi="Times New Roman" w:cs="Times New Roman"/>
+                <w:color w:val="auto"/>
+                <w:lang w:val="es-ES"/>
+              </w:rPr>
+              <w:t>X</w:t>
+            </w:r>
           </w:p>
         </w:tc>
         <w:tc>
@@ -3137,6 +3367,14 @@
                 <w:lang w:val="es-ES"/>
               </w:rPr>
             </w:pPr>
+            <w:r>
+              <w:rPr>
+                <w:rFonts w:ascii="Times New Roman" w:hAnsi="Times New Roman" w:cs="Times New Roman"/>
+                <w:color w:val="auto"/>
+                <w:lang w:val="es-ES"/>
+              </w:rPr>
+              <w:t>X</w:t>
+            </w:r>
           </w:p>
         </w:tc>
         <w:tc>
@@ -3206,6 +3444,826 @@
           </w:p>
         </w:tc>
       </w:tr>
+      <w:tr>
+        <w:tc>
+          <w:tcPr>
+            <w:tcW w:w="990" w:type="dxa"/>
+            <w:tcMar>
+              <w:top w:w="100" w:type="dxa"/>
+              <w:left w:w="100" w:type="dxa"/>
+              <w:bottom w:w="100" w:type="dxa"/>
+              <w:right w:w="100" w:type="dxa"/>
+            </w:tcMar>
+          </w:tcPr>
+          <w:p>
+            <w:pPr>
+              <w:widowControl w:val="0"/>
+              <w:spacing w:after="0" w:line="240" w:lineRule="auto"/>
+              <w:rPr>
+                <w:rFonts w:ascii="Times New Roman" w:hAnsi="Times New Roman" w:cs="Times New Roman"/>
+                <w:color w:val="auto"/>
+                <w:lang w:val="es-ES"/>
+              </w:rPr>
+            </w:pPr>
+          </w:p>
+        </w:tc>
+        <w:tc>
+          <w:tcPr>
+            <w:tcW w:w="1260" w:type="dxa"/>
+            <w:tcMar>
+              <w:top w:w="100" w:type="dxa"/>
+              <w:left w:w="100" w:type="dxa"/>
+              <w:bottom w:w="100" w:type="dxa"/>
+              <w:right w:w="100" w:type="dxa"/>
+            </w:tcMar>
+          </w:tcPr>
+          <w:p>
+            <w:pPr>
+              <w:widowControl w:val="0"/>
+              <w:spacing w:after="0" w:line="240" w:lineRule="auto"/>
+              <w:rPr>
+                <w:rFonts w:ascii="Times New Roman" w:hAnsi="Times New Roman" w:cs="Times New Roman"/>
+                <w:color w:val="auto"/>
+                <w:lang w:val="es-ES"/>
+              </w:rPr>
+            </w:pPr>
+          </w:p>
+        </w:tc>
+        <w:tc>
+          <w:tcPr>
+            <w:tcW w:w="1295" w:type="dxa"/>
+            <w:tcMar>
+              <w:top w:w="100" w:type="dxa"/>
+              <w:left w:w="100" w:type="dxa"/>
+              <w:bottom w:w="100" w:type="dxa"/>
+              <w:right w:w="100" w:type="dxa"/>
+            </w:tcMar>
+          </w:tcPr>
+          <w:p>
+            <w:pPr>
+              <w:widowControl w:val="0"/>
+              <w:spacing w:after="0" w:line="240" w:lineRule="auto"/>
+              <w:rPr>
+                <w:rFonts w:ascii="Times New Roman" w:hAnsi="Times New Roman" w:cs="Times New Roman"/>
+                <w:color w:val="auto"/>
+                <w:lang w:val="es-ES"/>
+              </w:rPr>
+            </w:pPr>
+          </w:p>
+        </w:tc>
+        <w:tc>
+          <w:tcPr>
+            <w:tcW w:w="1225" w:type="dxa"/>
+            <w:tcMar>
+              <w:top w:w="100" w:type="dxa"/>
+              <w:left w:w="100" w:type="dxa"/>
+              <w:bottom w:w="100" w:type="dxa"/>
+              <w:right w:w="100" w:type="dxa"/>
+            </w:tcMar>
+          </w:tcPr>
+          <w:p>
+            <w:pPr>
+              <w:widowControl w:val="0"/>
+              <w:spacing w:after="0" w:line="240" w:lineRule="auto"/>
+              <w:rPr>
+                <w:rFonts w:ascii="Times New Roman" w:hAnsi="Times New Roman" w:cs="Times New Roman"/>
+                <w:color w:val="auto"/>
+                <w:lang w:val="es-ES"/>
+              </w:rPr>
+            </w:pPr>
+            <w:r>
+              <w:rPr>
+                <w:rFonts w:ascii="Times New Roman" w:hAnsi="Times New Roman" w:cs="Times New Roman"/>
+                <w:color w:val="auto"/>
+                <w:lang w:val="es-ES"/>
+              </w:rPr>
+              <w:t>X</w:t>
+            </w:r>
+          </w:p>
+        </w:tc>
+        <w:tc>
+          <w:tcPr>
+            <w:tcW w:w="1265" w:type="dxa"/>
+            <w:tcMar>
+              <w:top w:w="100" w:type="dxa"/>
+              <w:left w:w="100" w:type="dxa"/>
+              <w:bottom w:w="100" w:type="dxa"/>
+              <w:right w:w="100" w:type="dxa"/>
+            </w:tcMar>
+          </w:tcPr>
+          <w:p>
+            <w:pPr>
+              <w:widowControl w:val="0"/>
+              <w:spacing w:after="0" w:line="240" w:lineRule="auto"/>
+              <w:rPr>
+                <w:rFonts w:ascii="Times New Roman" w:hAnsi="Times New Roman" w:cs="Times New Roman"/>
+                <w:color w:val="auto"/>
+                <w:lang w:val="es-ES"/>
+              </w:rPr>
+            </w:pPr>
+          </w:p>
+        </w:tc>
+        <w:tc>
+          <w:tcPr>
+            <w:tcW w:w="1635" w:type="dxa"/>
+            <w:tcMar>
+              <w:top w:w="100" w:type="dxa"/>
+              <w:left w:w="100" w:type="dxa"/>
+              <w:bottom w:w="100" w:type="dxa"/>
+              <w:right w:w="100" w:type="dxa"/>
+            </w:tcMar>
+          </w:tcPr>
+          <w:p>
+            <w:pPr>
+              <w:widowControl w:val="0"/>
+              <w:spacing w:after="0" w:line="240" w:lineRule="auto"/>
+              <w:rPr>
+                <w:rFonts w:ascii="Times New Roman" w:hAnsi="Times New Roman" w:cs="Times New Roman"/>
+                <w:color w:val="auto"/>
+                <w:lang w:val="es-ES"/>
+              </w:rPr>
+            </w:pPr>
+          </w:p>
+        </w:tc>
+        <w:tc>
+          <w:tcPr>
+            <w:tcW w:w="1920" w:type="dxa"/>
+            <w:tcMar>
+              <w:top w:w="100" w:type="dxa"/>
+              <w:left w:w="100" w:type="dxa"/>
+              <w:bottom w:w="100" w:type="dxa"/>
+              <w:right w:w="100" w:type="dxa"/>
+            </w:tcMar>
+          </w:tcPr>
+          <w:p>
+            <w:pPr>
+              <w:widowControl w:val="0"/>
+              <w:spacing w:after="0" w:line="240" w:lineRule="auto"/>
+              <w:rPr>
+                <w:rFonts w:ascii="Times New Roman" w:hAnsi="Times New Roman" w:cs="Times New Roman"/>
+                <w:color w:val="auto"/>
+                <w:lang w:val="es-ES"/>
+              </w:rPr>
+            </w:pPr>
+          </w:p>
+        </w:tc>
+      </w:tr>
+      <w:tr>
+        <w:tc>
+          <w:tcPr>
+            <w:tcW w:w="990" w:type="dxa"/>
+            <w:tcMar>
+              <w:top w:w="100" w:type="dxa"/>
+              <w:left w:w="100" w:type="dxa"/>
+              <w:bottom w:w="100" w:type="dxa"/>
+              <w:right w:w="100" w:type="dxa"/>
+            </w:tcMar>
+          </w:tcPr>
+          <w:p>
+            <w:pPr>
+              <w:widowControl w:val="0"/>
+              <w:spacing w:after="0" w:line="240" w:lineRule="auto"/>
+              <w:rPr>
+                <w:rFonts w:ascii="Times New Roman" w:hAnsi="Times New Roman" w:cs="Times New Roman"/>
+                <w:color w:val="auto"/>
+                <w:lang w:val="es-ES"/>
+              </w:rPr>
+            </w:pPr>
+          </w:p>
+        </w:tc>
+        <w:tc>
+          <w:tcPr>
+            <w:tcW w:w="1260" w:type="dxa"/>
+            <w:tcMar>
+              <w:top w:w="100" w:type="dxa"/>
+              <w:left w:w="100" w:type="dxa"/>
+              <w:bottom w:w="100" w:type="dxa"/>
+              <w:right w:w="100" w:type="dxa"/>
+            </w:tcMar>
+          </w:tcPr>
+          <w:p>
+            <w:pPr>
+              <w:widowControl w:val="0"/>
+              <w:spacing w:after="0" w:line="240" w:lineRule="auto"/>
+              <w:rPr>
+                <w:rFonts w:ascii="Times New Roman" w:hAnsi="Times New Roman" w:cs="Times New Roman"/>
+                <w:color w:val="auto"/>
+                <w:lang w:val="es-ES"/>
+              </w:rPr>
+            </w:pPr>
+          </w:p>
+        </w:tc>
+        <w:tc>
+          <w:tcPr>
+            <w:tcW w:w="1295" w:type="dxa"/>
+            <w:tcMar>
+              <w:top w:w="100" w:type="dxa"/>
+              <w:left w:w="100" w:type="dxa"/>
+              <w:bottom w:w="100" w:type="dxa"/>
+              <w:right w:w="100" w:type="dxa"/>
+            </w:tcMar>
+          </w:tcPr>
+          <w:p>
+            <w:pPr>
+              <w:widowControl w:val="0"/>
+              <w:spacing w:after="0" w:line="240" w:lineRule="auto"/>
+              <w:rPr>
+                <w:rFonts w:ascii="Times New Roman" w:hAnsi="Times New Roman" w:cs="Times New Roman"/>
+                <w:color w:val="auto"/>
+                <w:lang w:val="es-ES"/>
+              </w:rPr>
+            </w:pPr>
+          </w:p>
+        </w:tc>
+        <w:tc>
+          <w:tcPr>
+            <w:tcW w:w="1225" w:type="dxa"/>
+            <w:tcMar>
+              <w:top w:w="100" w:type="dxa"/>
+              <w:left w:w="100" w:type="dxa"/>
+              <w:bottom w:w="100" w:type="dxa"/>
+              <w:right w:w="100" w:type="dxa"/>
+            </w:tcMar>
+          </w:tcPr>
+          <w:p>
+            <w:pPr>
+              <w:widowControl w:val="0"/>
+              <w:spacing w:after="0" w:line="240" w:lineRule="auto"/>
+              <w:rPr>
+                <w:rFonts w:ascii="Times New Roman" w:hAnsi="Times New Roman" w:cs="Times New Roman"/>
+                <w:color w:val="auto"/>
+                <w:lang w:val="es-ES"/>
+              </w:rPr>
+            </w:pPr>
+            <w:r>
+              <w:rPr>
+                <w:rFonts w:ascii="Times New Roman" w:hAnsi="Times New Roman" w:cs="Times New Roman"/>
+                <w:color w:val="auto"/>
+                <w:lang w:val="es-ES"/>
+              </w:rPr>
+              <w:t>X</w:t>
+            </w:r>
+          </w:p>
+        </w:tc>
+        <w:tc>
+          <w:tcPr>
+            <w:tcW w:w="1265" w:type="dxa"/>
+            <w:tcMar>
+              <w:top w:w="100" w:type="dxa"/>
+              <w:left w:w="100" w:type="dxa"/>
+              <w:bottom w:w="100" w:type="dxa"/>
+              <w:right w:w="100" w:type="dxa"/>
+            </w:tcMar>
+          </w:tcPr>
+          <w:p>
+            <w:pPr>
+              <w:widowControl w:val="0"/>
+              <w:spacing w:after="0" w:line="240" w:lineRule="auto"/>
+              <w:rPr>
+                <w:rFonts w:ascii="Times New Roman" w:hAnsi="Times New Roman" w:cs="Times New Roman"/>
+                <w:color w:val="auto"/>
+                <w:lang w:val="es-ES"/>
+              </w:rPr>
+            </w:pPr>
+          </w:p>
+        </w:tc>
+        <w:tc>
+          <w:tcPr>
+            <w:tcW w:w="1635" w:type="dxa"/>
+            <w:tcMar>
+              <w:top w:w="100" w:type="dxa"/>
+              <w:left w:w="100" w:type="dxa"/>
+              <w:bottom w:w="100" w:type="dxa"/>
+              <w:right w:w="100" w:type="dxa"/>
+            </w:tcMar>
+          </w:tcPr>
+          <w:p>
+            <w:pPr>
+              <w:widowControl w:val="0"/>
+              <w:spacing w:after="0" w:line="240" w:lineRule="auto"/>
+              <w:rPr>
+                <w:rFonts w:ascii="Times New Roman" w:hAnsi="Times New Roman" w:cs="Times New Roman"/>
+                <w:color w:val="auto"/>
+                <w:lang w:val="es-ES"/>
+              </w:rPr>
+            </w:pPr>
+          </w:p>
+        </w:tc>
+        <w:tc>
+          <w:tcPr>
+            <w:tcW w:w="1920" w:type="dxa"/>
+            <w:tcMar>
+              <w:top w:w="100" w:type="dxa"/>
+              <w:left w:w="100" w:type="dxa"/>
+              <w:bottom w:w="100" w:type="dxa"/>
+              <w:right w:w="100" w:type="dxa"/>
+            </w:tcMar>
+          </w:tcPr>
+          <w:p>
+            <w:pPr>
+              <w:widowControl w:val="0"/>
+              <w:spacing w:after="0" w:line="240" w:lineRule="auto"/>
+              <w:rPr>
+                <w:rFonts w:ascii="Times New Roman" w:hAnsi="Times New Roman" w:cs="Times New Roman"/>
+                <w:color w:val="auto"/>
+                <w:lang w:val="es-ES"/>
+              </w:rPr>
+            </w:pPr>
+          </w:p>
+        </w:tc>
+      </w:tr>
+      <w:tr>
+        <w:tc>
+          <w:tcPr>
+            <w:tcW w:w="990" w:type="dxa"/>
+            <w:tcMar>
+              <w:top w:w="100" w:type="dxa"/>
+              <w:left w:w="100" w:type="dxa"/>
+              <w:bottom w:w="100" w:type="dxa"/>
+              <w:right w:w="100" w:type="dxa"/>
+            </w:tcMar>
+          </w:tcPr>
+          <w:p>
+            <w:pPr>
+              <w:widowControl w:val="0"/>
+              <w:spacing w:after="0" w:line="240" w:lineRule="auto"/>
+              <w:rPr>
+                <w:rFonts w:ascii="Times New Roman" w:hAnsi="Times New Roman" w:cs="Times New Roman"/>
+                <w:color w:val="auto"/>
+                <w:lang w:val="es-ES"/>
+              </w:rPr>
+            </w:pPr>
+          </w:p>
+        </w:tc>
+        <w:tc>
+          <w:tcPr>
+            <w:tcW w:w="1260" w:type="dxa"/>
+            <w:tcMar>
+              <w:top w:w="100" w:type="dxa"/>
+              <w:left w:w="100" w:type="dxa"/>
+              <w:bottom w:w="100" w:type="dxa"/>
+              <w:right w:w="100" w:type="dxa"/>
+            </w:tcMar>
+          </w:tcPr>
+          <w:p>
+            <w:pPr>
+              <w:widowControl w:val="0"/>
+              <w:spacing w:after="0" w:line="240" w:lineRule="auto"/>
+              <w:rPr>
+                <w:rFonts w:ascii="Times New Roman" w:hAnsi="Times New Roman" w:cs="Times New Roman"/>
+                <w:color w:val="auto"/>
+                <w:lang w:val="es-ES"/>
+              </w:rPr>
+            </w:pPr>
+          </w:p>
+        </w:tc>
+        <w:tc>
+          <w:tcPr>
+            <w:tcW w:w="1295" w:type="dxa"/>
+            <w:tcMar>
+              <w:top w:w="100" w:type="dxa"/>
+              <w:left w:w="100" w:type="dxa"/>
+              <w:bottom w:w="100" w:type="dxa"/>
+              <w:right w:w="100" w:type="dxa"/>
+            </w:tcMar>
+          </w:tcPr>
+          <w:p>
+            <w:pPr>
+              <w:widowControl w:val="0"/>
+              <w:spacing w:after="0" w:line="240" w:lineRule="auto"/>
+              <w:rPr>
+                <w:rFonts w:ascii="Times New Roman" w:hAnsi="Times New Roman" w:cs="Times New Roman"/>
+                <w:color w:val="auto"/>
+                <w:lang w:val="es-ES"/>
+              </w:rPr>
+            </w:pPr>
+          </w:p>
+        </w:tc>
+        <w:tc>
+          <w:tcPr>
+            <w:tcW w:w="1225" w:type="dxa"/>
+            <w:tcMar>
+              <w:top w:w="100" w:type="dxa"/>
+              <w:left w:w="100" w:type="dxa"/>
+              <w:bottom w:w="100" w:type="dxa"/>
+              <w:right w:w="100" w:type="dxa"/>
+            </w:tcMar>
+          </w:tcPr>
+          <w:p>
+            <w:pPr>
+              <w:widowControl w:val="0"/>
+              <w:spacing w:after="0" w:line="240" w:lineRule="auto"/>
+              <w:rPr>
+                <w:rFonts w:ascii="Times New Roman" w:hAnsi="Times New Roman" w:cs="Times New Roman"/>
+                <w:color w:val="auto"/>
+                <w:lang w:val="es-ES"/>
+              </w:rPr>
+            </w:pPr>
+            <w:r>
+              <w:rPr>
+                <w:rFonts w:ascii="Times New Roman" w:hAnsi="Times New Roman" w:cs="Times New Roman"/>
+                <w:color w:val="auto"/>
+                <w:lang w:val="es-ES"/>
+              </w:rPr>
+              <w:t>X</w:t>
+            </w:r>
+          </w:p>
+        </w:tc>
+        <w:tc>
+          <w:tcPr>
+            <w:tcW w:w="1265" w:type="dxa"/>
+            <w:tcMar>
+              <w:top w:w="100" w:type="dxa"/>
+              <w:left w:w="100" w:type="dxa"/>
+              <w:bottom w:w="100" w:type="dxa"/>
+              <w:right w:w="100" w:type="dxa"/>
+            </w:tcMar>
+          </w:tcPr>
+          <w:p>
+            <w:pPr>
+              <w:widowControl w:val="0"/>
+              <w:spacing w:after="0" w:line="240" w:lineRule="auto"/>
+              <w:rPr>
+                <w:rFonts w:ascii="Times New Roman" w:hAnsi="Times New Roman" w:cs="Times New Roman"/>
+                <w:color w:val="auto"/>
+                <w:lang w:val="es-ES"/>
+              </w:rPr>
+            </w:pPr>
+          </w:p>
+        </w:tc>
+        <w:tc>
+          <w:tcPr>
+            <w:tcW w:w="1635" w:type="dxa"/>
+            <w:tcMar>
+              <w:top w:w="100" w:type="dxa"/>
+              <w:left w:w="100" w:type="dxa"/>
+              <w:bottom w:w="100" w:type="dxa"/>
+              <w:right w:w="100" w:type="dxa"/>
+            </w:tcMar>
+          </w:tcPr>
+          <w:p>
+            <w:pPr>
+              <w:widowControl w:val="0"/>
+              <w:spacing w:after="0" w:line="240" w:lineRule="auto"/>
+              <w:rPr>
+                <w:rFonts w:ascii="Times New Roman" w:hAnsi="Times New Roman" w:cs="Times New Roman"/>
+                <w:color w:val="auto"/>
+                <w:lang w:val="es-ES"/>
+              </w:rPr>
+            </w:pPr>
+          </w:p>
+        </w:tc>
+        <w:tc>
+          <w:tcPr>
+            <w:tcW w:w="1920" w:type="dxa"/>
+            <w:tcMar>
+              <w:top w:w="100" w:type="dxa"/>
+              <w:left w:w="100" w:type="dxa"/>
+              <w:bottom w:w="100" w:type="dxa"/>
+              <w:right w:w="100" w:type="dxa"/>
+            </w:tcMar>
+          </w:tcPr>
+          <w:p>
+            <w:pPr>
+              <w:widowControl w:val="0"/>
+              <w:spacing w:after="0" w:line="240" w:lineRule="auto"/>
+              <w:rPr>
+                <w:rFonts w:ascii="Times New Roman" w:hAnsi="Times New Roman" w:cs="Times New Roman"/>
+                <w:color w:val="auto"/>
+                <w:lang w:val="es-ES"/>
+              </w:rPr>
+            </w:pPr>
+          </w:p>
+        </w:tc>
+      </w:tr>
+      <w:tr>
+        <w:tc>
+          <w:tcPr>
+            <w:tcW w:w="990" w:type="dxa"/>
+            <w:tcMar>
+              <w:top w:w="100" w:type="dxa"/>
+              <w:left w:w="100" w:type="dxa"/>
+              <w:bottom w:w="100" w:type="dxa"/>
+              <w:right w:w="100" w:type="dxa"/>
+            </w:tcMar>
+          </w:tcPr>
+          <w:p>
+            <w:pPr>
+              <w:widowControl w:val="0"/>
+              <w:spacing w:after="0" w:line="240" w:lineRule="auto"/>
+              <w:rPr>
+                <w:rFonts w:ascii="Times New Roman" w:hAnsi="Times New Roman" w:cs="Times New Roman"/>
+                <w:color w:val="auto"/>
+                <w:lang w:val="es-ES"/>
+              </w:rPr>
+            </w:pPr>
+          </w:p>
+        </w:tc>
+        <w:tc>
+          <w:tcPr>
+            <w:tcW w:w="1260" w:type="dxa"/>
+            <w:tcMar>
+              <w:top w:w="100" w:type="dxa"/>
+              <w:left w:w="100" w:type="dxa"/>
+              <w:bottom w:w="100" w:type="dxa"/>
+              <w:right w:w="100" w:type="dxa"/>
+            </w:tcMar>
+          </w:tcPr>
+          <w:p>
+            <w:pPr>
+              <w:widowControl w:val="0"/>
+              <w:spacing w:after="0" w:line="240" w:lineRule="auto"/>
+              <w:rPr>
+                <w:rFonts w:ascii="Times New Roman" w:hAnsi="Times New Roman" w:cs="Times New Roman"/>
+                <w:color w:val="auto"/>
+                <w:lang w:val="es-ES"/>
+              </w:rPr>
+            </w:pPr>
+          </w:p>
+        </w:tc>
+        <w:tc>
+          <w:tcPr>
+            <w:tcW w:w="1295" w:type="dxa"/>
+            <w:tcMar>
+              <w:top w:w="100" w:type="dxa"/>
+              <w:left w:w="100" w:type="dxa"/>
+              <w:bottom w:w="100" w:type="dxa"/>
+              <w:right w:w="100" w:type="dxa"/>
+            </w:tcMar>
+          </w:tcPr>
+          <w:p>
+            <w:pPr>
+              <w:widowControl w:val="0"/>
+              <w:spacing w:after="0" w:line="240" w:lineRule="auto"/>
+              <w:rPr>
+                <w:rFonts w:ascii="Times New Roman" w:hAnsi="Times New Roman" w:cs="Times New Roman"/>
+                <w:color w:val="auto"/>
+                <w:lang w:val="es-ES"/>
+              </w:rPr>
+            </w:pPr>
+          </w:p>
+        </w:tc>
+        <w:tc>
+          <w:tcPr>
+            <w:tcW w:w="1225" w:type="dxa"/>
+            <w:tcMar>
+              <w:top w:w="100" w:type="dxa"/>
+              <w:left w:w="100" w:type="dxa"/>
+              <w:bottom w:w="100" w:type="dxa"/>
+              <w:right w:w="100" w:type="dxa"/>
+            </w:tcMar>
+          </w:tcPr>
+          <w:p>
+            <w:pPr>
+              <w:widowControl w:val="0"/>
+              <w:spacing w:after="0" w:line="240" w:lineRule="auto"/>
+              <w:rPr>
+                <w:rFonts w:ascii="Times New Roman" w:hAnsi="Times New Roman" w:cs="Times New Roman"/>
+                <w:color w:val="auto"/>
+                <w:lang w:val="es-ES"/>
+              </w:rPr>
+            </w:pPr>
+            <w:r>
+              <w:rPr>
+                <w:rFonts w:ascii="Times New Roman" w:hAnsi="Times New Roman" w:cs="Times New Roman"/>
+                <w:color w:val="auto"/>
+                <w:lang w:val="es-ES"/>
+              </w:rPr>
+              <w:t>X</w:t>
+            </w:r>
+          </w:p>
+        </w:tc>
+        <w:tc>
+          <w:tcPr>
+            <w:tcW w:w="1265" w:type="dxa"/>
+            <w:tcMar>
+              <w:top w:w="100" w:type="dxa"/>
+              <w:left w:w="100" w:type="dxa"/>
+              <w:bottom w:w="100" w:type="dxa"/>
+              <w:right w:w="100" w:type="dxa"/>
+            </w:tcMar>
+          </w:tcPr>
+          <w:p>
+            <w:pPr>
+              <w:widowControl w:val="0"/>
+              <w:spacing w:after="0" w:line="240" w:lineRule="auto"/>
+              <w:rPr>
+                <w:rFonts w:ascii="Times New Roman" w:hAnsi="Times New Roman" w:cs="Times New Roman"/>
+                <w:color w:val="auto"/>
+                <w:lang w:val="es-ES"/>
+              </w:rPr>
+            </w:pPr>
+          </w:p>
+        </w:tc>
+        <w:tc>
+          <w:tcPr>
+            <w:tcW w:w="1635" w:type="dxa"/>
+            <w:tcMar>
+              <w:top w:w="100" w:type="dxa"/>
+              <w:left w:w="100" w:type="dxa"/>
+              <w:bottom w:w="100" w:type="dxa"/>
+              <w:right w:w="100" w:type="dxa"/>
+            </w:tcMar>
+          </w:tcPr>
+          <w:p>
+            <w:pPr>
+              <w:widowControl w:val="0"/>
+              <w:spacing w:after="0" w:line="240" w:lineRule="auto"/>
+              <w:rPr>
+                <w:rFonts w:ascii="Times New Roman" w:hAnsi="Times New Roman" w:cs="Times New Roman"/>
+                <w:color w:val="auto"/>
+                <w:lang w:val="es-ES"/>
+              </w:rPr>
+            </w:pPr>
+          </w:p>
+        </w:tc>
+        <w:tc>
+          <w:tcPr>
+            <w:tcW w:w="1920" w:type="dxa"/>
+            <w:tcMar>
+              <w:top w:w="100" w:type="dxa"/>
+              <w:left w:w="100" w:type="dxa"/>
+              <w:bottom w:w="100" w:type="dxa"/>
+              <w:right w:w="100" w:type="dxa"/>
+            </w:tcMar>
+          </w:tcPr>
+          <w:p>
+            <w:pPr>
+              <w:widowControl w:val="0"/>
+              <w:spacing w:after="0" w:line="240" w:lineRule="auto"/>
+              <w:rPr>
+                <w:rFonts w:ascii="Times New Roman" w:hAnsi="Times New Roman" w:cs="Times New Roman"/>
+                <w:color w:val="auto"/>
+                <w:lang w:val="es-ES"/>
+              </w:rPr>
+            </w:pPr>
+          </w:p>
+        </w:tc>
+      </w:tr>
+      <w:tr>
+        <w:tc>
+          <w:tcPr>
+            <w:tcW w:w="990" w:type="dxa"/>
+            <w:tcMar>
+              <w:top w:w="100" w:type="dxa"/>
+              <w:left w:w="100" w:type="dxa"/>
+              <w:bottom w:w="100" w:type="dxa"/>
+              <w:right w:w="100" w:type="dxa"/>
+            </w:tcMar>
+          </w:tcPr>
+          <w:p>
+            <w:pPr>
+              <w:widowControl w:val="0"/>
+              <w:spacing w:after="0" w:line="240" w:lineRule="auto"/>
+              <w:rPr>
+                <w:rFonts w:ascii="Times New Roman" w:hAnsi="Times New Roman" w:cs="Times New Roman"/>
+                <w:color w:val="auto"/>
+                <w:lang w:val="es-ES"/>
+              </w:rPr>
+            </w:pPr>
+          </w:p>
+        </w:tc>
+        <w:tc>
+          <w:tcPr>
+            <w:tcW w:w="1260" w:type="dxa"/>
+            <w:tcMar>
+              <w:top w:w="100" w:type="dxa"/>
+              <w:left w:w="100" w:type="dxa"/>
+              <w:bottom w:w="100" w:type="dxa"/>
+              <w:right w:w="100" w:type="dxa"/>
+            </w:tcMar>
+          </w:tcPr>
+          <w:p>
+            <w:pPr>
+              <w:widowControl w:val="0"/>
+              <w:spacing w:after="0" w:line="240" w:lineRule="auto"/>
+              <w:rPr>
+                <w:rFonts w:ascii="Times New Roman" w:hAnsi="Times New Roman" w:cs="Times New Roman"/>
+                <w:color w:val="auto"/>
+                <w:lang w:val="es-ES"/>
+              </w:rPr>
+            </w:pPr>
+          </w:p>
+        </w:tc>
+        <w:tc>
+          <w:tcPr>
+            <w:tcW w:w="1295" w:type="dxa"/>
+            <w:tcMar>
+              <w:top w:w="100" w:type="dxa"/>
+              <w:left w:w="100" w:type="dxa"/>
+              <w:bottom w:w="100" w:type="dxa"/>
+              <w:right w:w="100" w:type="dxa"/>
+            </w:tcMar>
+          </w:tcPr>
+          <w:p>
+            <w:pPr>
+              <w:widowControl w:val="0"/>
+              <w:spacing w:after="0" w:line="240" w:lineRule="auto"/>
+              <w:rPr>
+                <w:rFonts w:ascii="Times New Roman" w:hAnsi="Times New Roman" w:cs="Times New Roman"/>
+                <w:color w:val="auto"/>
+                <w:lang w:val="es-ES"/>
+              </w:rPr>
+            </w:pPr>
+          </w:p>
+        </w:tc>
+        <w:tc>
+          <w:tcPr>
+            <w:tcW w:w="1225" w:type="dxa"/>
+            <w:tcMar>
+              <w:top w:w="100" w:type="dxa"/>
+              <w:left w:w="100" w:type="dxa"/>
+              <w:bottom w:w="100" w:type="dxa"/>
+              <w:right w:w="100" w:type="dxa"/>
+            </w:tcMar>
+          </w:tcPr>
+          <w:p>
+            <w:pPr>
+              <w:widowControl w:val="0"/>
+              <w:spacing w:after="0" w:line="240" w:lineRule="auto"/>
+              <w:rPr>
+                <w:rFonts w:ascii="Times New Roman" w:hAnsi="Times New Roman" w:cs="Times New Roman"/>
+                <w:color w:val="auto"/>
+                <w:lang w:val="es-ES"/>
+              </w:rPr>
+            </w:pPr>
+            <w:r>
+              <w:rPr>
+                <w:rFonts w:ascii="Times New Roman" w:hAnsi="Times New Roman" w:cs="Times New Roman"/>
+                <w:color w:val="auto"/>
+                <w:lang w:val="es-ES"/>
+              </w:rPr>
+              <w:t>X</w:t>
+            </w:r>
+          </w:p>
+        </w:tc>
+        <w:tc>
+          <w:tcPr>
+            <w:tcW w:w="1265" w:type="dxa"/>
+            <w:tcMar>
+              <w:top w:w="100" w:type="dxa"/>
+              <w:left w:w="100" w:type="dxa"/>
+              <w:bottom w:w="100" w:type="dxa"/>
+              <w:right w:w="100" w:type="dxa"/>
+            </w:tcMar>
+          </w:tcPr>
+          <w:p>
+            <w:pPr>
+              <w:widowControl w:val="0"/>
+              <w:spacing w:after="0" w:line="240" w:lineRule="auto"/>
+              <w:rPr>
+                <w:rFonts w:ascii="Times New Roman" w:hAnsi="Times New Roman" w:cs="Times New Roman"/>
+                <w:color w:val="auto"/>
+                <w:lang w:val="es-ES"/>
+              </w:rPr>
+            </w:pPr>
+          </w:p>
+        </w:tc>
+        <w:tc>
+          <w:tcPr>
+            <w:tcW w:w="1635" w:type="dxa"/>
+            <w:tcMar>
+              <w:top w:w="100" w:type="dxa"/>
+              <w:left w:w="100" w:type="dxa"/>
+              <w:bottom w:w="100" w:type="dxa"/>
+              <w:right w:w="100" w:type="dxa"/>
+            </w:tcMar>
+          </w:tcPr>
+          <w:p>
+            <w:pPr>
+              <w:widowControl w:val="0"/>
+              <w:spacing w:after="0" w:line="240" w:lineRule="auto"/>
+              <w:rPr>
+                <w:rFonts w:ascii="Times New Roman" w:hAnsi="Times New Roman" w:cs="Times New Roman"/>
+                <w:color w:val="auto"/>
+                <w:lang w:val="es-ES"/>
+              </w:rPr>
+            </w:pPr>
+          </w:p>
+        </w:tc>
+        <w:tc>
+          <w:tcPr>
+            <w:tcW w:w="1920" w:type="dxa"/>
+            <w:tcMar>
+              <w:top w:w="100" w:type="dxa"/>
+              <w:left w:w="100" w:type="dxa"/>
+              <w:bottom w:w="100" w:type="dxa"/>
+              <w:right w:w="100" w:type="dxa"/>
+            </w:tcMar>
+          </w:tcPr>
+          <w:p>
+            <w:pPr>
+              <w:widowControl w:val="0"/>
+              <w:spacing w:after="0" w:line="240" w:lineRule="auto"/>
+              <w:rPr>
+                <w:rFonts w:ascii="Times New Roman" w:hAnsi="Times New Roman" w:cs="Times New Roman"/>
+                <w:color w:val="auto"/>
+                <w:lang w:val="es-ES"/>
+              </w:rPr>
+            </w:pPr>
+          </w:p>
+        </w:tc>
+      </w:tr>
     </w:tbl>
     <w:p>
       <w:pPr>
@@ -3272,6 +4330,14 @@
           <w:lang w:val="es-ES"/>
         </w:rPr>
       </w:pPr>
+      <w:r>
+        <w:rPr>
+          <w:rFonts w:ascii="Times New Roman" w:hAnsi="Times New Roman" w:cs="Times New Roman"/>
+          <w:color w:val="auto"/>
+          <w:lang w:val="es-ES"/>
+        </w:rPr>
+        <w:t>Si, 5 años</w:t>
+      </w:r>
     </w:p>
     <w:p>
       <w:pPr>
@@ -3560,7 +4626,7 @@
           <w:insideV w:val="single" w:sz="8" w:space="0" w:color="000000"/>
         </w:tblBorders>
         <w:tblLayout w:type="fixed"/>
-        <w:tblLook w:val="0600" w:firstRow="0" w:lastRow="0" w:firstColumn="0" w:lastColumn="0" w:noHBand="1" w:noVBand="1"/>
+        <w:tblLook w:val="0600"/>
       </w:tblPr>
       <w:tblGrid>
         <w:gridCol w:w="9360"/>
@@ -3659,6 +4725,28 @@
     <w:p>
       <w:pPr>
         <w:spacing w:after="0" w:line="240" w:lineRule="auto"/>
+        <w:ind w:left="360"/>
+        <w:contextualSpacing/>
+        <w:jc w:val="both"/>
+        <w:rPr>
+          <w:rFonts w:ascii="Times New Roman" w:hAnsi="Times New Roman" w:cs="Times New Roman"/>
+          <w:color w:val="auto"/>
+          <w:lang w:val="es-ES"/>
+        </w:rPr>
+      </w:pPr>
+      <w:r>
+        <w:rPr>
+          <w:rFonts w:ascii="Times New Roman" w:hAnsi="Times New Roman" w:cs="Times New Roman"/>
+          <w:color w:val="auto"/>
+          <w:lang w:val="es-ES"/>
+        </w:rPr>
+        <w:lastRenderedPageBreak/>
+        <w:t>Sí, tenemos un reglamento que la persona que sea sorprendida en la asamblea se toman decisiones para los castigos.</w:t>
+      </w:r>
+    </w:p>
+    <w:p>
+      <w:pPr>
+        <w:spacing w:after="0" w:line="240" w:lineRule="auto"/>
         <w:contextualSpacing/>
         <w:jc w:val="both"/>
         <w:rPr>
@@ -3751,6 +4839,14 @@
           <w:lang w:val="es-ES"/>
         </w:rPr>
       </w:pPr>
+      <w:r>
+        <w:rPr>
+          <w:rFonts w:ascii="Times New Roman" w:hAnsi="Times New Roman" w:cs="Times New Roman"/>
+          <w:color w:val="auto"/>
+          <w:lang w:val="es-ES"/>
+        </w:rPr>
+        <w:t>Todos, peces, langosta, coral</w:t>
+      </w:r>
     </w:p>
     <w:p>
       <w:pPr>
@@ -3922,6 +5018,7 @@
         </w:rPr>
         <w:t>Crustáceos</w:t>
       </w:r>
+      <w:proofErr w:type="gramStart"/>
       <w:r>
         <w:rPr>
           <w:rFonts w:ascii="Times New Roman" w:hAnsi="Times New Roman" w:cs="Times New Roman"/>
@@ -3955,6 +5052,7 @@
         <w:tab/>
         <w:t>Bénticas</w:t>
       </w:r>
+      <w:proofErr w:type="gramEnd"/>
     </w:p>
     <w:p>
       <w:pPr>
@@ -4096,41 +5194,28 @@
         <w:jc w:val="both"/>
         <w:rPr>
           <w:rFonts w:ascii="Times New Roman" w:hAnsi="Times New Roman" w:cs="Times New Roman"/>
-          <w:color w:val="auto"/>
-          <w:lang w:val="es-ES"/>
-        </w:rPr>
-      </w:pPr>
-      <w:r>
-        <w:rPr>
-          <w:rFonts w:ascii="Times New Roman" w:hAnsi="Times New Roman" w:cs="Times New Roman"/>
-          <w:color w:val="auto"/>
-          <w:lang w:val="es-ES"/>
-        </w:rPr>
-        <w:t xml:space="preserve">Derechos de uso territorial </w:t>
-      </w:r>
-      <w:r>
-        <w:rPr>
-          <w:rFonts w:ascii="Times New Roman" w:hAnsi="Times New Roman" w:cs="Times New Roman"/>
-          <w:color w:val="auto"/>
-          <w:lang w:val="es-ES"/>
-        </w:rPr>
-        <w:t>(</w:t>
-      </w:r>
-      <w:r>
-        <w:rPr>
-          <w:rFonts w:ascii="Times New Roman" w:hAnsi="Times New Roman" w:cs="Times New Roman"/>
-          <w:color w:val="auto"/>
-          <w:lang w:val="es-ES"/>
-        </w:rPr>
-        <w:t>TURF</w:t>
-      </w:r>
-      <w:r>
-        <w:rPr>
-          <w:rFonts w:ascii="Times New Roman" w:hAnsi="Times New Roman" w:cs="Times New Roman"/>
-          <w:color w:val="auto"/>
-          <w:lang w:val="es-ES"/>
-        </w:rPr>
-        <w:t xml:space="preserve"> / Concesiones)</w:t>
+          <w:b/>
+          <w:color w:val="auto"/>
+          <w:lang w:val="es-ES"/>
+        </w:rPr>
+      </w:pPr>
+      <w:r>
+        <w:rPr>
+          <w:rFonts w:ascii="Times New Roman" w:hAnsi="Times New Roman" w:cs="Times New Roman"/>
+          <w:b/>
+          <w:color w:val="auto"/>
+          <w:lang w:val="es-ES"/>
+        </w:rPr>
+        <w:t>Derechos de uso territorial (TURF / Concesiones)</w:t>
+      </w:r>
+      <w:r>
+        <w:rPr>
+          <w:rFonts w:ascii="Times New Roman" w:hAnsi="Times New Roman" w:cs="Times New Roman"/>
+          <w:b/>
+          <w:color w:val="auto"/>
+          <w:lang w:val="es-ES"/>
+        </w:rPr>
+        <w:t xml:space="preserve"> Langosta</w:t>
       </w:r>
     </w:p>
     <w:p>
@@ -4140,17 +5225,28 @@
         <w:jc w:val="both"/>
         <w:rPr>
           <w:rFonts w:ascii="Times New Roman" w:hAnsi="Times New Roman" w:cs="Times New Roman"/>
-          <w:color w:val="auto"/>
-          <w:lang w:val="es-ES"/>
-        </w:rPr>
-      </w:pPr>
-      <w:r>
-        <w:rPr>
-          <w:rFonts w:ascii="Times New Roman" w:hAnsi="Times New Roman" w:cs="Times New Roman"/>
+          <w:b/>
+          <w:color w:val="auto"/>
+          <w:lang w:val="es-ES"/>
+        </w:rPr>
+      </w:pPr>
+      <w:r>
+        <w:rPr>
+          <w:rFonts w:ascii="Times New Roman" w:hAnsi="Times New Roman" w:cs="Times New Roman"/>
+          <w:b/>
           <w:color w:val="auto"/>
           <w:lang w:val="es-ES"/>
         </w:rPr>
         <w:t>Permisos</w:t>
+      </w:r>
+      <w:r>
+        <w:rPr>
+          <w:rFonts w:ascii="Times New Roman" w:hAnsi="Times New Roman" w:cs="Times New Roman"/>
+          <w:b/>
+          <w:color w:val="auto"/>
+          <w:lang w:val="es-ES"/>
+        </w:rPr>
+        <w:t xml:space="preserve"> Escama</w:t>
       </w:r>
     </w:p>
     <w:p>
@@ -4331,8 +5427,18 @@
           <w:color w:val="auto"/>
           <w:lang w:val="es-ES"/>
         </w:rPr>
-        <w:t xml:space="preserve"> (TURF)?</w:t>
-      </w:r>
+        <w:t xml:space="preserve"> (TURF)</w:t>
+      </w:r>
+      <w:proofErr w:type="gramStart"/>
+      <w:r>
+        <w:rPr>
+          <w:rFonts w:ascii="Times New Roman" w:hAnsi="Times New Roman" w:cs="Times New Roman"/>
+          <w:color w:val="auto"/>
+          <w:lang w:val="es-ES"/>
+        </w:rPr>
+        <w:t>?</w:t>
+      </w:r>
+      <w:proofErr w:type="gramEnd"/>
     </w:p>
     <w:p>
       <w:pPr>
@@ -4345,6 +5451,14 @@
           <w:lang w:val="es-ES"/>
         </w:rPr>
       </w:pPr>
+      <w:r>
+        <w:rPr>
+          <w:rFonts w:ascii="Times New Roman" w:hAnsi="Times New Roman" w:cs="Times New Roman"/>
+          <w:color w:val="auto"/>
+          <w:lang w:val="es-ES"/>
+        </w:rPr>
+        <w:t>Sí, todas están dentro</w:t>
+      </w:r>
     </w:p>
     <w:p>
       <w:pPr>
@@ -4414,6 +5528,7 @@
     <w:p>
       <w:pPr>
         <w:spacing w:line="240" w:lineRule="auto"/>
+        <w:ind w:left="792"/>
         <w:contextualSpacing/>
         <w:jc w:val="both"/>
         <w:rPr>
@@ -4422,6 +5537,14 @@
           <w:lang w:val="es-ES"/>
         </w:rPr>
       </w:pPr>
+      <w:r>
+        <w:rPr>
+          <w:rFonts w:ascii="Times New Roman" w:hAnsi="Times New Roman" w:cs="Times New Roman"/>
+          <w:color w:val="auto"/>
+          <w:lang w:val="es-ES"/>
+        </w:rPr>
+        <w:t>Más o menos 30 Km de costa y más o menos 15 Km para afuera.</w:t>
+      </w:r>
     </w:p>
     <w:p>
       <w:pPr>
@@ -4490,7 +5613,7 @@
           <w:insideV w:val="single" w:sz="8" w:space="0" w:color="000000"/>
         </w:tblBorders>
         <w:tblLayout w:type="fixed"/>
-        <w:tblLook w:val="0600" w:firstRow="0" w:lastRow="0" w:firstColumn="0" w:lastColumn="0" w:noHBand="1" w:noVBand="1"/>
+        <w:tblLook w:val="0600"/>
       </w:tblPr>
       <w:tblGrid>
         <w:gridCol w:w="9360"/>
@@ -4631,13 +5754,15 @@
         <w:jc w:val="both"/>
         <w:rPr>
           <w:rFonts w:ascii="Times New Roman" w:hAnsi="Times New Roman" w:cs="Times New Roman"/>
-          <w:color w:val="auto"/>
-          <w:lang w:val="es-ES"/>
-        </w:rPr>
-      </w:pPr>
-      <w:r>
-        <w:rPr>
-          <w:rFonts w:ascii="Times New Roman" w:hAnsi="Times New Roman" w:cs="Times New Roman"/>
+          <w:b/>
+          <w:color w:val="auto"/>
+          <w:lang w:val="es-ES"/>
+        </w:rPr>
+      </w:pPr>
+      <w:r>
+        <w:rPr>
+          <w:rFonts w:ascii="Times New Roman" w:hAnsi="Times New Roman" w:cs="Times New Roman"/>
+          <w:b/>
           <w:color w:val="auto"/>
           <w:lang w:val="es-ES"/>
         </w:rPr>
@@ -4748,6 +5873,7 @@
           <w:color w:val="auto"/>
           <w:lang w:val="es-ES"/>
         </w:rPr>
+        <w:lastRenderedPageBreak/>
         <w:t>¿</w:t>
       </w:r>
       <w:r>
@@ -4818,13 +5944,15 @@
         <w:jc w:val="both"/>
         <w:rPr>
           <w:rFonts w:ascii="Times New Roman" w:hAnsi="Times New Roman" w:cs="Times New Roman"/>
-          <w:color w:val="auto"/>
-          <w:lang w:val="es-ES"/>
-        </w:rPr>
-      </w:pPr>
-      <w:r>
-        <w:rPr>
-          <w:rFonts w:ascii="Times New Roman" w:hAnsi="Times New Roman" w:cs="Times New Roman"/>
+          <w:b/>
+          <w:color w:val="auto"/>
+          <w:lang w:val="es-ES"/>
+        </w:rPr>
+      </w:pPr>
+      <w:r>
+        <w:rPr>
+          <w:rFonts w:ascii="Times New Roman" w:hAnsi="Times New Roman" w:cs="Times New Roman"/>
+          <w:b/>
           <w:color w:val="auto"/>
           <w:lang w:val="es-ES"/>
         </w:rPr>
@@ -5029,7 +6157,6 @@
           <w:color w:val="auto"/>
           <w:lang w:val="es-ES"/>
         </w:rPr>
-        <w:lastRenderedPageBreak/>
         <w:t>¿</w:t>
       </w:r>
       <w:r>
@@ -5096,18 +6223,29 @@
         <w:jc w:val="both"/>
         <w:rPr>
           <w:rFonts w:ascii="Times New Roman" w:hAnsi="Times New Roman" w:cs="Times New Roman"/>
-          <w:color w:val="auto"/>
-          <w:lang w:val="es-ES"/>
-        </w:rPr>
-      </w:pPr>
-      <w:r>
-        <w:rPr>
-          <w:rFonts w:ascii="Times New Roman" w:hAnsi="Times New Roman" w:cs="Times New Roman"/>
+          <w:b/>
+          <w:color w:val="auto"/>
+          <w:lang w:val="es-ES"/>
+        </w:rPr>
+      </w:pPr>
+      <w:r>
+        <w:rPr>
+          <w:rFonts w:ascii="Times New Roman" w:hAnsi="Times New Roman" w:cs="Times New Roman"/>
+          <w:b/>
           <w:color w:val="auto"/>
           <w:lang w:val="es-ES"/>
         </w:rPr>
         <w:t>Botes patrulla</w:t>
       </w:r>
+      <w:r>
+        <w:rPr>
+          <w:rFonts w:ascii="Times New Roman" w:hAnsi="Times New Roman" w:cs="Times New Roman"/>
+          <w:b/>
+          <w:color w:val="auto"/>
+          <w:lang w:val="es-ES"/>
+        </w:rPr>
+        <w:t xml:space="preserve"> (4 veces al mes)</w:t>
+      </w:r>
     </w:p>
     <w:p>
       <w:pPr>
@@ -5155,6 +6293,37 @@
           <w:lang w:val="es-ES"/>
         </w:rPr>
         <w:t>Otros. Por favor especifique:</w:t>
+      </w:r>
+    </w:p>
+    <w:p>
+      <w:pPr>
+        <w:spacing w:after="0" w:line="240" w:lineRule="auto"/>
+        <w:ind w:left="720"/>
+        <w:jc w:val="both"/>
+        <w:rPr>
+          <w:rFonts w:ascii="Times New Roman" w:hAnsi="Times New Roman" w:cs="Times New Roman"/>
+          <w:b/>
+          <w:color w:val="auto"/>
+          <w:lang w:val="es-ES"/>
+        </w:rPr>
+      </w:pPr>
+      <w:r>
+        <w:rPr>
+          <w:rFonts w:ascii="Times New Roman" w:hAnsi="Times New Roman" w:cs="Times New Roman"/>
+          <w:b/>
+          <w:color w:val="auto"/>
+          <w:lang w:val="es-ES"/>
+        </w:rPr>
+        <w:t>Mientras pescan</w:t>
+      </w:r>
+      <w:r>
+        <w:rPr>
+          <w:rFonts w:ascii="Times New Roman" w:hAnsi="Times New Roman" w:cs="Times New Roman"/>
+          <w:b/>
+          <w:color w:val="auto"/>
+          <w:lang w:val="es-ES"/>
+        </w:rPr>
+        <w:t>, evaluamos lo que hacen y los invitamos a salir del área</w:t>
       </w:r>
     </w:p>
     <w:p>
@@ -5165,6 +6334,7 @@
         <w:rPr>
           <w:rFonts w:ascii="Times New Roman" w:hAnsi="Times New Roman" w:cs="Times New Roman"/>
           <w:color w:val="auto"/>
+          <w:lang w:val="es-MX"/>
         </w:rPr>
       </w:pPr>
     </w:p>
@@ -5176,6 +6346,7 @@
         <w:rPr>
           <w:rFonts w:ascii="Times New Roman" w:hAnsi="Times New Roman" w:cs="Times New Roman"/>
           <w:color w:val="auto"/>
+          <w:lang w:val="es-MX"/>
         </w:rPr>
       </w:pPr>
     </w:p>
@@ -5192,7 +6363,7 @@
           <w:insideV w:val="single" w:sz="4" w:space="0" w:color="000000"/>
         </w:tblBorders>
         <w:tblLayout w:type="fixed"/>
-        <w:tblLook w:val="0400" w:firstRow="0" w:lastRow="0" w:firstColumn="0" w:lastColumn="0" w:noHBand="0" w:noVBand="1"/>
+        <w:tblLook w:val="0400"/>
       </w:tblPr>
       <w:tblGrid>
         <w:gridCol w:w="3890"/>
@@ -5305,6 +6476,14 @@
                 <w:lang w:val="es-ES"/>
               </w:rPr>
             </w:pPr>
+            <w:r>
+              <w:rPr>
+                <w:rFonts w:ascii="Times New Roman" w:hAnsi="Times New Roman" w:cs="Times New Roman"/>
+                <w:color w:val="auto"/>
+                <w:lang w:val="es-ES"/>
+              </w:rPr>
+              <w:t>22 socios y 12 aspirantes</w:t>
+            </w:r>
           </w:p>
         </w:tc>
         <w:tc>
@@ -5320,6 +6499,14 @@
                 <w:lang w:val="es-ES"/>
               </w:rPr>
             </w:pPr>
+            <w:r>
+              <w:rPr>
+                <w:rFonts w:ascii="Times New Roman" w:hAnsi="Times New Roman" w:cs="Times New Roman"/>
+                <w:color w:val="auto"/>
+                <w:lang w:val="es-ES"/>
+              </w:rPr>
+              <w:t>26 socios y 8 aspirantes</w:t>
+            </w:r>
           </w:p>
         </w:tc>
       </w:tr>
@@ -5366,6 +6553,14 @@
                 <w:lang w:val="es-ES"/>
               </w:rPr>
             </w:pPr>
+            <w:r>
+              <w:rPr>
+                <w:rFonts w:ascii="Times New Roman" w:hAnsi="Times New Roman" w:cs="Times New Roman"/>
+                <w:color w:val="auto"/>
+                <w:lang w:val="es-ES"/>
+              </w:rPr>
+              <w:t>22 socios 12 aspirantes</w:t>
+            </w:r>
           </w:p>
         </w:tc>
         <w:tc>
@@ -5381,6 +6576,14 @@
                 <w:lang w:val="es-ES"/>
               </w:rPr>
             </w:pPr>
+            <w:r>
+              <w:rPr>
+                <w:rFonts w:ascii="Times New Roman" w:hAnsi="Times New Roman" w:cs="Times New Roman"/>
+                <w:color w:val="auto"/>
+                <w:lang w:val="es-ES"/>
+              </w:rPr>
+              <w:t>26 socios y 8 aspirantes</w:t>
+            </w:r>
           </w:p>
         </w:tc>
       </w:tr>
@@ -5427,6 +6630,14 @@
                 <w:lang w:val="es-ES"/>
               </w:rPr>
             </w:pPr>
+            <w:r>
+              <w:rPr>
+                <w:rFonts w:ascii="Times New Roman" w:hAnsi="Times New Roman" w:cs="Times New Roman"/>
+                <w:color w:val="auto"/>
+                <w:lang w:val="es-ES"/>
+              </w:rPr>
+              <w:t>5 embarcaciones</w:t>
+            </w:r>
           </w:p>
         </w:tc>
         <w:tc>
@@ -5442,6 +6653,14 @@
                 <w:lang w:val="es-ES"/>
               </w:rPr>
             </w:pPr>
+            <w:r>
+              <w:rPr>
+                <w:rFonts w:ascii="Times New Roman" w:hAnsi="Times New Roman" w:cs="Times New Roman"/>
+                <w:color w:val="auto"/>
+                <w:lang w:val="es-ES"/>
+              </w:rPr>
+              <w:t>0</w:t>
+            </w:r>
           </w:p>
         </w:tc>
       </w:tr>
@@ -5583,6 +6802,14 @@
                 <w:lang w:val="es-ES"/>
               </w:rPr>
             </w:pPr>
+            <w:r>
+              <w:rPr>
+                <w:rFonts w:ascii="Times New Roman" w:hAnsi="Times New Roman" w:cs="Times New Roman"/>
+                <w:color w:val="auto"/>
+                <w:lang w:val="es-ES"/>
+              </w:rPr>
+              <w:t>Nulo</w:t>
+            </w:r>
           </w:p>
         </w:tc>
         <w:tc>
@@ -5598,6 +6825,14 @@
                 <w:lang w:val="es-ES"/>
               </w:rPr>
             </w:pPr>
+            <w:r>
+              <w:rPr>
+                <w:rFonts w:ascii="Times New Roman" w:hAnsi="Times New Roman" w:cs="Times New Roman"/>
+                <w:color w:val="auto"/>
+                <w:lang w:val="es-ES"/>
+              </w:rPr>
+              <w:t>Moderado</w:t>
+            </w:r>
           </w:p>
         </w:tc>
       </w:tr>
@@ -5628,14 +6863,6 @@
     <w:p>
       <w:pPr>
         <w:spacing w:after="120" w:line="240" w:lineRule="auto"/>
-        <w:jc w:val="center"/>
-        <w:rPr>
-          <w:rFonts w:ascii="Times New Roman" w:hAnsi="Times New Roman" w:cs="Times New Roman"/>
-          <w:color w:val="auto"/>
-          <w:lang w:val="es-ES"/>
-        </w:rPr>
-      </w:pPr>
-      <w:r>
         <w:rPr>
           <w:rFonts w:ascii="Times New Roman" w:hAnsi="Times New Roman" w:cs="Times New Roman"/>
           <w:b/>
@@ -5644,6 +6871,28 @@
           <w:szCs w:val="24"/>
           <w:lang w:val="es-ES"/>
         </w:rPr>
+      </w:pPr>
+    </w:p>
+    <w:p>
+      <w:pPr>
+        <w:spacing w:after="120" w:line="240" w:lineRule="auto"/>
+        <w:jc w:val="center"/>
+        <w:rPr>
+          <w:rFonts w:ascii="Times New Roman" w:hAnsi="Times New Roman" w:cs="Times New Roman"/>
+          <w:color w:val="auto"/>
+          <w:lang w:val="es-ES"/>
+        </w:rPr>
+      </w:pPr>
+      <w:r>
+        <w:rPr>
+          <w:rFonts w:ascii="Times New Roman" w:hAnsi="Times New Roman" w:cs="Times New Roman"/>
+          <w:b/>
+          <w:color w:val="auto"/>
+          <w:sz w:val="24"/>
+          <w:szCs w:val="24"/>
+          <w:lang w:val="es-ES"/>
+        </w:rPr>
+        <w:lastRenderedPageBreak/>
         <w:t>SECC</w:t>
       </w:r>
       <w:r>
@@ -5671,7 +6920,7 @@
           <w:insideV w:val="single" w:sz="8" w:space="0" w:color="000000"/>
         </w:tblBorders>
         <w:tblLayout w:type="fixed"/>
-        <w:tblLook w:val="0600" w:firstRow="0" w:lastRow="0" w:firstColumn="0" w:lastColumn="0" w:noHBand="1" w:noVBand="1"/>
+        <w:tblLook w:val="0600"/>
       </w:tblPr>
       <w:tblGrid>
         <w:gridCol w:w="9360"/>
@@ -5802,14 +7051,14 @@
     </w:p>
     <w:tbl>
       <w:tblPr>
-        <w:tblStyle w:val="TableGrid"/>
+        <w:tblStyle w:val="Tablaconcuadrcula"/>
         <w:tblW w:w="0" w:type="auto"/>
         <w:tblInd w:w="360" w:type="dxa"/>
-        <w:tblLook w:val="04A0" w:firstRow="1" w:lastRow="0" w:firstColumn="1" w:lastColumn="0" w:noHBand="0" w:noVBand="1"/>
+        <w:tblLook w:val="04A0"/>
       </w:tblPr>
       <w:tblGrid>
         <w:gridCol w:w="1908"/>
-        <w:gridCol w:w="1147"/>
+        <w:gridCol w:w="1297"/>
         <w:gridCol w:w="990"/>
         <w:gridCol w:w="1170"/>
         <w:gridCol w:w="3775"/>
@@ -5990,6 +7239,13 @@
                 <w:color w:val="auto"/>
               </w:rPr>
             </w:pPr>
+            <w:r>
+              <w:rPr>
+                <w:rFonts w:ascii="Times New Roman" w:hAnsi="Times New Roman" w:cs="Times New Roman"/>
+                <w:color w:val="auto"/>
+              </w:rPr>
+              <w:t>X</w:t>
+            </w:r>
           </w:p>
         </w:tc>
         <w:tc>
@@ -6074,6 +7330,13 @@
                 <w:color w:val="auto"/>
               </w:rPr>
             </w:pPr>
+            <w:r>
+              <w:rPr>
+                <w:rFonts w:ascii="Times New Roman" w:hAnsi="Times New Roman" w:cs="Times New Roman"/>
+                <w:color w:val="auto"/>
+              </w:rPr>
+              <w:t>X</w:t>
+            </w:r>
           </w:p>
         </w:tc>
         <w:tc>
@@ -6179,6 +7442,13 @@
                 <w:color w:val="auto"/>
               </w:rPr>
             </w:pPr>
+            <w:r>
+              <w:rPr>
+                <w:rFonts w:ascii="Times New Roman" w:hAnsi="Times New Roman" w:cs="Times New Roman"/>
+                <w:color w:val="auto"/>
+              </w:rPr>
+              <w:t>X</w:t>
+            </w:r>
           </w:p>
         </w:tc>
         <w:tc>
@@ -6270,6 +7540,13 @@
                 <w:color w:val="auto"/>
               </w:rPr>
             </w:pPr>
+            <w:r>
+              <w:rPr>
+                <w:rFonts w:ascii="Times New Roman" w:hAnsi="Times New Roman" w:cs="Times New Roman"/>
+                <w:color w:val="auto"/>
+              </w:rPr>
+              <w:t>X</w:t>
+            </w:r>
           </w:p>
         </w:tc>
         <w:tc>
@@ -6357,8 +7634,17 @@
               <w:rPr>
                 <w:rFonts w:ascii="Times New Roman" w:hAnsi="Times New Roman" w:cs="Times New Roman"/>
                 <w:color w:val="auto"/>
-              </w:rPr>
-            </w:pPr>
+                <w:lang w:val="es-MX"/>
+              </w:rPr>
+            </w:pPr>
+            <w:r>
+              <w:rPr>
+                <w:rFonts w:ascii="Times New Roman" w:hAnsi="Times New Roman" w:cs="Times New Roman"/>
+                <w:color w:val="auto"/>
+                <w:lang w:val="es-MX"/>
+              </w:rPr>
+              <w:t>X (barracudas, gatas) El Gallinero</w:t>
+            </w:r>
           </w:p>
         </w:tc>
         <w:tc>
@@ -6371,6 +7657,7 @@
               <w:rPr>
                 <w:rFonts w:ascii="Times New Roman" w:hAnsi="Times New Roman" w:cs="Times New Roman"/>
                 <w:color w:val="auto"/>
+                <w:lang w:val="es-MX"/>
               </w:rPr>
             </w:pPr>
           </w:p>
@@ -6385,6 +7672,7 @@
               <w:rPr>
                 <w:rFonts w:ascii="Times New Roman" w:hAnsi="Times New Roman" w:cs="Times New Roman"/>
                 <w:color w:val="auto"/>
+                <w:lang w:val="es-MX"/>
               </w:rPr>
             </w:pPr>
           </w:p>
@@ -6399,6 +7687,7 @@
               <w:rPr>
                 <w:rFonts w:ascii="Times New Roman" w:hAnsi="Times New Roman" w:cs="Times New Roman"/>
                 <w:color w:val="auto"/>
+                <w:lang w:val="es-MX"/>
               </w:rPr>
             </w:pPr>
           </w:p>
@@ -6411,6 +7700,7 @@
         <w:rPr>
           <w:rFonts w:ascii="Times New Roman" w:hAnsi="Times New Roman" w:cs="Times New Roman"/>
           <w:color w:val="auto"/>
+          <w:lang w:val="es-MX"/>
         </w:rPr>
       </w:pPr>
     </w:p>
@@ -6467,10 +7757,10 @@
     </w:p>
     <w:tbl>
       <w:tblPr>
-        <w:tblStyle w:val="TableGrid"/>
+        <w:tblStyle w:val="Tablaconcuadrcula"/>
         <w:tblW w:w="8995" w:type="dxa"/>
         <w:tblInd w:w="360" w:type="dxa"/>
-        <w:tblLook w:val="04A0" w:firstRow="1" w:lastRow="0" w:firstColumn="1" w:lastColumn="0" w:noHBand="0" w:noVBand="1"/>
+        <w:tblLook w:val="04A0"/>
       </w:tblPr>
       <w:tblGrid>
         <w:gridCol w:w="2280"/>
@@ -6652,6 +7942,13 @@
                 <w:color w:val="auto"/>
               </w:rPr>
             </w:pPr>
+            <w:r>
+              <w:rPr>
+                <w:rFonts w:ascii="Times New Roman" w:hAnsi="Times New Roman" w:cs="Times New Roman"/>
+                <w:color w:val="auto"/>
+              </w:rPr>
+              <w:t>X</w:t>
+            </w:r>
           </w:p>
         </w:tc>
         <w:tc>
@@ -6733,6 +8030,13 @@
                 <w:color w:val="auto"/>
               </w:rPr>
             </w:pPr>
+            <w:r>
+              <w:rPr>
+                <w:rFonts w:ascii="Times New Roman" w:hAnsi="Times New Roman" w:cs="Times New Roman"/>
+                <w:color w:val="auto"/>
+              </w:rPr>
+              <w:t>X</w:t>
+            </w:r>
           </w:p>
         </w:tc>
         <w:tc>
@@ -6824,6 +8128,13 @@
                 <w:color w:val="auto"/>
               </w:rPr>
             </w:pPr>
+            <w:r>
+              <w:rPr>
+                <w:rFonts w:ascii="Times New Roman" w:hAnsi="Times New Roman" w:cs="Times New Roman"/>
+                <w:color w:val="auto"/>
+              </w:rPr>
+              <w:t>X</w:t>
+            </w:r>
           </w:p>
         </w:tc>
         <w:tc>
@@ -6905,6 +8216,13 @@
                 <w:color w:val="auto"/>
               </w:rPr>
             </w:pPr>
+            <w:r>
+              <w:rPr>
+                <w:rFonts w:ascii="Times New Roman" w:hAnsi="Times New Roman" w:cs="Times New Roman"/>
+                <w:color w:val="auto"/>
+              </w:rPr>
+              <w:t>X</w:t>
+            </w:r>
           </w:p>
         </w:tc>
         <w:tc>
@@ -7011,13 +8329,15 @@
         <w:ind w:left="2160"/>
         <w:rPr>
           <w:rFonts w:ascii="Times New Roman" w:hAnsi="Times New Roman" w:cs="Times New Roman"/>
-          <w:color w:val="auto"/>
-          <w:lang w:val="es-ES"/>
-        </w:rPr>
-      </w:pPr>
-      <w:r>
-        <w:rPr>
-          <w:rFonts w:ascii="Times New Roman" w:hAnsi="Times New Roman" w:cs="Times New Roman"/>
+          <w:b/>
+          <w:color w:val="auto"/>
+          <w:lang w:val="es-ES"/>
+        </w:rPr>
+      </w:pPr>
+      <w:r>
+        <w:rPr>
+          <w:rFonts w:ascii="Times New Roman" w:hAnsi="Times New Roman" w:cs="Times New Roman"/>
+          <w:b/>
           <w:color w:val="auto"/>
           <w:lang w:val="es-ES"/>
         </w:rPr>
@@ -7056,7 +8376,7 @@
     </w:p>
     <w:p>
       <w:pPr>
-        <w:pStyle w:val="ListParagraph"/>
+        <w:pStyle w:val="Prrafodelista"/>
         <w:numPr>
           <w:ilvl w:val="0"/>
           <w:numId w:val="1"/>
@@ -7097,7 +8417,7 @@
     </w:p>
     <w:p>
       <w:pPr>
-        <w:pStyle w:val="ListParagraph"/>
+        <w:pStyle w:val="Prrafodelista"/>
         <w:spacing w:line="240" w:lineRule="auto"/>
         <w:ind w:left="360"/>
         <w:jc w:val="both"/>
@@ -7107,189 +8427,169 @@
           <w:lang w:val="es-ES"/>
         </w:rPr>
       </w:pPr>
-    </w:p>
-    <w:p>
-      <w:pPr>
+      <w:r>
+        <w:rPr>
+          <w:rFonts w:ascii="Times New Roman" w:hAnsi="Times New Roman" w:cs="Times New Roman"/>
+          <w:color w:val="auto"/>
+          <w:lang w:val="es-ES"/>
+        </w:rPr>
+        <w:t>Ya ha mejorado, agarraron la cultura ahorita. Entre nosotros cuidamos. Ya hemos tenido muchos cursos y talleres y vemos lo resultados.</w:t>
+      </w:r>
+    </w:p>
+    <w:p>
+      <w:pPr>
+        <w:pStyle w:val="Prrafodelista"/>
         <w:spacing w:line="240" w:lineRule="auto"/>
-        <w:rPr>
-          <w:rFonts w:ascii="Times New Roman" w:hAnsi="Times New Roman" w:cs="Times New Roman"/>
-          <w:color w:val="auto"/>
-          <w:lang w:val="es-MX"/>
-        </w:rPr>
-      </w:pPr>
-    </w:p>
-    <w:p>
-      <w:pPr>
-        <w:spacing w:line="240" w:lineRule="auto"/>
-        <w:rPr>
-          <w:rFonts w:ascii="Times New Roman" w:hAnsi="Times New Roman" w:cs="Times New Roman"/>
-          <w:color w:val="auto"/>
-          <w:lang w:val="es-MX"/>
-        </w:rPr>
-      </w:pPr>
-    </w:p>
-    <w:p>
-      <w:pPr>
-        <w:spacing w:line="240" w:lineRule="auto"/>
-        <w:rPr>
-          <w:rFonts w:ascii="Times New Roman" w:hAnsi="Times New Roman" w:cs="Times New Roman"/>
-          <w:color w:val="auto"/>
-          <w:lang w:val="es-MX"/>
-        </w:rPr>
-      </w:pPr>
-    </w:p>
-    <w:p>
-      <w:pPr>
-        <w:spacing w:line="240" w:lineRule="auto"/>
-        <w:rPr>
-          <w:rFonts w:ascii="Times New Roman" w:hAnsi="Times New Roman" w:cs="Times New Roman"/>
-          <w:color w:val="auto"/>
-          <w:lang w:val="es-MX"/>
-        </w:rPr>
-      </w:pPr>
-      <w:bookmarkStart w:id="0" w:name="_GoBack"/>
-      <w:bookmarkEnd w:id="0"/>
-    </w:p>
-    <w:p>
-      <w:pPr>
-        <w:spacing w:line="240" w:lineRule="auto"/>
-        <w:rPr>
-          <w:rFonts w:ascii="Times New Roman" w:hAnsi="Times New Roman" w:cs="Times New Roman"/>
-          <w:color w:val="auto"/>
-          <w:lang w:val="es-MX"/>
-        </w:rPr>
-      </w:pPr>
-    </w:p>
-    <w:p>
-      <w:pPr>
-        <w:pStyle w:val="ListParagraph"/>
+        <w:ind w:left="360"/>
+        <w:jc w:val="both"/>
+        <w:rPr>
+          <w:rFonts w:ascii="Times New Roman" w:hAnsi="Times New Roman" w:cs="Times New Roman"/>
+          <w:color w:val="auto"/>
+          <w:lang w:val="es-ES"/>
+        </w:rPr>
+      </w:pPr>
+    </w:p>
+    <w:p>
+      <w:pPr>
+        <w:pStyle w:val="Prrafodelista"/>
         <w:numPr>
           <w:ilvl w:val="0"/>
           <w:numId w:val="1"/>
         </w:numPr>
         <w:spacing w:line="240" w:lineRule="auto"/>
-        <w:rPr>
-          <w:rFonts w:ascii="Times New Roman" w:hAnsi="Times New Roman" w:cs="Times New Roman"/>
-          <w:color w:val="auto"/>
-          <w:lang w:val="es-ES"/>
-        </w:rPr>
-      </w:pPr>
-      <w:r>
-        <w:rPr>
-          <w:rFonts w:ascii="Times New Roman" w:hAnsi="Times New Roman" w:cs="Times New Roman"/>
-          <w:color w:val="auto"/>
-          <w:lang w:val="es-ES"/>
-        </w:rPr>
-        <w:t>¿</w:t>
-      </w:r>
-      <w:r>
-        <w:rPr>
-          <w:rFonts w:ascii="Times New Roman" w:hAnsi="Times New Roman" w:cs="Times New Roman"/>
-          <w:color w:val="auto"/>
-          <w:lang w:val="es-ES"/>
-        </w:rPr>
-        <w:t>Le gustaría agregar algún comentario?</w:t>
-      </w:r>
-    </w:p>
-    <w:p>
-      <w:pPr>
-        <w:pStyle w:val="ListParagraph"/>
+        <w:ind w:hanging="360"/>
+        <w:jc w:val="both"/>
+        <w:rPr>
+          <w:rFonts w:ascii="Times New Roman" w:hAnsi="Times New Roman" w:cs="Times New Roman"/>
+          <w:color w:val="auto"/>
+          <w:lang w:val="es-ES"/>
+        </w:rPr>
+      </w:pPr>
+      <w:r>
+        <w:rPr>
+          <w:rFonts w:ascii="Times New Roman" w:hAnsi="Times New Roman" w:cs="Times New Roman"/>
+          <w:color w:val="auto"/>
+          <w:lang w:val="es-ES"/>
+        </w:rPr>
+        <w:t>¿Cree que las zonas de no pesca sean efectivas?</w:t>
+      </w:r>
+    </w:p>
+    <w:p>
+      <w:pPr>
+        <w:pStyle w:val="Prrafodelista"/>
         <w:spacing w:line="240" w:lineRule="auto"/>
         <w:ind w:left="360"/>
+        <w:jc w:val="both"/>
+        <w:rPr>
+          <w:rFonts w:ascii="Times New Roman" w:hAnsi="Times New Roman" w:cs="Times New Roman"/>
+          <w:b/>
+          <w:color w:val="auto"/>
+          <w:lang w:val="es-ES"/>
+        </w:rPr>
+      </w:pPr>
+      <w:r>
+        <w:rPr>
+          <w:rFonts w:ascii="Times New Roman" w:hAnsi="Times New Roman" w:cs="Times New Roman"/>
+          <w:b/>
+          <w:color w:val="auto"/>
+          <w:lang w:val="es-ES"/>
+        </w:rPr>
+        <w:t>Sí</w:t>
+      </w:r>
+    </w:p>
+    <w:p>
+      <w:pPr>
+        <w:spacing w:line="240" w:lineRule="auto"/>
         <w:rPr>
           <w:rFonts w:ascii="Times New Roman" w:hAnsi="Times New Roman" w:cs="Times New Roman"/>
           <w:color w:val="auto"/>
           <w:lang w:val="es-MX"/>
         </w:rPr>
       </w:pPr>
+      <w:bookmarkStart w:id="0" w:name="_GoBack"/>
+      <w:bookmarkEnd w:id="0"/>
+    </w:p>
+    <w:p>
+      <w:pPr>
+        <w:spacing w:line="240" w:lineRule="auto"/>
+        <w:rPr>
+          <w:rFonts w:ascii="Times New Roman" w:hAnsi="Times New Roman" w:cs="Times New Roman"/>
+          <w:color w:val="auto"/>
+          <w:lang w:val="es-MX"/>
+        </w:rPr>
+      </w:pPr>
+    </w:p>
+    <w:p>
+      <w:pPr>
+        <w:pStyle w:val="Prrafodelista"/>
+        <w:numPr>
+          <w:ilvl w:val="0"/>
+          <w:numId w:val="1"/>
+        </w:numPr>
+        <w:spacing w:line="240" w:lineRule="auto"/>
+        <w:rPr>
+          <w:rFonts w:ascii="Times New Roman" w:hAnsi="Times New Roman" w:cs="Times New Roman"/>
+          <w:color w:val="auto"/>
+          <w:lang w:val="es-ES"/>
+        </w:rPr>
+      </w:pPr>
+      <w:r>
+        <w:rPr>
+          <w:rFonts w:ascii="Times New Roman" w:hAnsi="Times New Roman" w:cs="Times New Roman"/>
+          <w:color w:val="auto"/>
+          <w:lang w:val="es-ES"/>
+        </w:rPr>
+        <w:t>¿</w:t>
+      </w:r>
+      <w:r>
+        <w:rPr>
+          <w:rFonts w:ascii="Times New Roman" w:hAnsi="Times New Roman" w:cs="Times New Roman"/>
+          <w:color w:val="auto"/>
+          <w:lang w:val="es-ES"/>
+        </w:rPr>
+        <w:t>Le gustaría agregar algún comentario?</w:t>
+      </w:r>
+    </w:p>
+    <w:p>
+      <w:pPr>
+        <w:pStyle w:val="Prrafodelista"/>
+        <w:spacing w:line="240" w:lineRule="auto"/>
+        <w:ind w:left="360"/>
+        <w:rPr>
+          <w:rFonts w:ascii="Times New Roman" w:hAnsi="Times New Roman" w:cs="Times New Roman"/>
+          <w:color w:val="auto"/>
+          <w:lang w:val="es-MX"/>
+        </w:rPr>
+      </w:pPr>
       <w:r>
         <w:rPr>
           <w:noProof/>
         </w:rPr>
-        <mc:AlternateContent>
-          <mc:Choice Requires="wps">
-            <w:drawing>
-              <wp:anchor distT="0" distB="0" distL="114300" distR="114300" simplePos="0" relativeHeight="251658240" behindDoc="0" locked="0" layoutInCell="1" allowOverlap="1" wp14:anchorId="4F070250" wp14:editId="575AB3F1">
-                <wp:simplePos x="0" y="0"/>
-                <wp:positionH relativeFrom="column">
-                  <wp:posOffset>77821</wp:posOffset>
-                </wp:positionH>
-                <wp:positionV relativeFrom="paragraph">
-                  <wp:posOffset>27859</wp:posOffset>
-                </wp:positionV>
-                <wp:extent cx="6086475" cy="3458291"/>
-                <wp:effectExtent l="0" t="0" r="34925" b="21590"/>
-                <wp:wrapNone/>
-                <wp:docPr id="3" name="Rectangle 3"/>
-                <wp:cNvGraphicFramePr>
-                  <a:graphicFrameLocks xmlns:a="http://schemas.openxmlformats.org/drawingml/2006/main"/>
-                </wp:cNvGraphicFramePr>
-                <a:graphic xmlns:a="http://schemas.openxmlformats.org/drawingml/2006/main">
-                  <a:graphicData uri="http://schemas.microsoft.com/office/word/2010/wordprocessingShape">
-                    <wps:wsp>
-                      <wps:cNvSpPr>
-                        <a:spLocks/>
-                      </wps:cNvSpPr>
-                      <wps:spPr>
-                        <a:xfrm>
-                          <a:off x="0" y="0"/>
-                          <a:ext cx="6086475" cy="3458291"/>
-                        </a:xfrm>
-                        <a:prstGeom prst="rect">
-                          <a:avLst/>
-                        </a:prstGeom>
-                        <a:noFill/>
-                        <a:ln>
-                          <a:solidFill>
-                            <a:schemeClr val="tx1"/>
-                          </a:solidFill>
-                        </a:ln>
-                      </wps:spPr>
-                      <wps:style>
-                        <a:lnRef idx="2">
-                          <a:schemeClr val="accent1">
-                            <a:shade val="50000"/>
-                          </a:schemeClr>
-                        </a:lnRef>
-                        <a:fillRef idx="1">
-                          <a:schemeClr val="accent1"/>
-                        </a:fillRef>
-                        <a:effectRef idx="0">
-                          <a:schemeClr val="accent1"/>
-                        </a:effectRef>
-                        <a:fontRef idx="minor">
-                          <a:schemeClr val="lt1"/>
-                        </a:fontRef>
-                      </wps:style>
-                      <wps:bodyPr rot="0" spcFirstLastPara="0" vertOverflow="overflow" horzOverflow="overflow" vert="horz" wrap="square" lIns="91440" tIns="45720" rIns="91440" bIns="45720" numCol="1" spcCol="0" rtlCol="0" fromWordArt="0" anchor="ctr" anchorCtr="0" forceAA="0" compatLnSpc="1">
-                        <a:prstTxWarp prst="textNoShape">
-                          <a:avLst/>
-                        </a:prstTxWarp>
-                        <a:noAutofit/>
-                      </wps:bodyPr>
-                    </wps:wsp>
-                  </a:graphicData>
-                </a:graphic>
-                <wp14:sizeRelH relativeFrom="page">
-                  <wp14:pctWidth>0</wp14:pctWidth>
-                </wp14:sizeRelH>
-                <wp14:sizeRelV relativeFrom="margin">
-                  <wp14:pctHeight>0</wp14:pctHeight>
-                </wp14:sizeRelV>
-              </wp:anchor>
-            </w:drawing>
-          </mc:Choice>
-          <mc:Fallback>
-            <w:pict>
-              <v:rect w14:anchorId="6D3D8872" id="Rectangle_x0020_3" o:spid="_x0000_s1026" style="position:absolute;margin-left:6.15pt;margin-top:2.2pt;width:479.25pt;height:272.3pt;z-index:251658240;visibility:visible;mso-wrap-style:square;mso-width-percent:0;mso-height-percent:0;mso-wrap-distance-left:9pt;mso-wrap-distance-top:0;mso-wrap-distance-right:9pt;mso-wrap-distance-bottom:0;mso-position-horizontal:absolute;mso-position-horizontal-relative:text;mso-position-vertical:absolute;mso-position-vertical-relative:text;mso-width-percent:0;mso-height-percent:0;mso-width-relative:page;mso-height-relative:margin;v-text-anchor:middle" o:gfxdata="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" filled="f" strokecolor="black [3213]" strokeweight="1pt">
-                <v:path arrowok="t"/>
-              </v:rect>
-            </w:pict>
-          </mc:Fallback>
-        </mc:AlternateContent>
-      </w:r>
-    </w:p>
-    <w:p/>
+        <w:pict>
+          <v:rect id="Rectangle 3" o:spid="_x0000_s1026" style="position:absolute;left:0;text-align:left;margin-left:6.15pt;margin-top:2.2pt;width:479.25pt;height:272.3pt;z-index:251658240;visibility:visible;mso-height-relative:margin;v-text-anchor:middle" o:gfxdata="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" filled="f" strokecolor="black [3213]" strokeweight="1pt">
+            <v:path arrowok="t"/>
+          </v:rect>
+        </w:pict>
+      </w:r>
+    </w:p>
+    <w:p>
+      <w:pPr>
+        <w:pStyle w:val="Prrafodelista"/>
+        <w:numPr>
+          <w:ilvl w:val="0"/>
+          <w:numId w:val="2"/>
+        </w:numPr>
+        <w:rPr>
+          <w:lang w:val="es-MX"/>
+        </w:rPr>
+      </w:pPr>
+      <w:r>
+        <w:rPr>
+          <w:lang w:val="es-MX"/>
+        </w:rPr>
+        <w:t>Ahora que viene el 2017 estamos pensando en dejar los refugios para unos años más. Tenemos otra sub-zona de no pesca de 25 Km2 que nos donó CONANP, donde no pescamos escama. Estamos dejando otras zonas, pero no las monitoreamos.</w:t>
+      </w:r>
+    </w:p>
     <w:sectPr>
       <w:headerReference w:type="default" r:id="rId7"/>
       <w:pgSz w:w="12240" w:h="15840"/>
@@ -7304,7 +8604,7 @@
 </file>
 
 <file path=word/endnotes.xml><?xml version="1.0" encoding="utf-8"?>
-<w:endnotes xmlns:wpc="http://schemas.microsoft.com/office/word/2010/wordprocessingCanvas" xmlns:mo="http://schemas.microsoft.com/office/mac/office/2008/main" xmlns:mc="http://schemas.openxmlformats.org/markup-compatibility/2006" xmlns:mv="urn:schemas-microsoft-com:mac:vml" xmlns:o="urn:schemas-microsoft-com:office:office" xmlns:r="http://schemas.openxmlformats.org/officeDocument/2006/relationships" xmlns:m="http://schemas.openxmlformats.org/officeDocument/2006/math" xmlns:v="urn:schemas-microsoft-com:vml" xmlns:wp14="http://schemas.microsoft.com/office/word/2010/wordprocessingDrawing" xmlns:wp="http://schemas.openxmlformats.org/drawingml/2006/wordprocessingDrawing" xmlns:w10="urn:schemas-microsoft-com:office:word" xmlns:w="http://schemas.openxmlformats.org/wordprocessingml/2006/main" xmlns:w14="http://schemas.microsoft.com/office/word/2010/wordml" xmlns:w15="http://schemas.microsoft.com/office/word/2012/wordml" xmlns:wpg="http://schemas.microsoft.com/office/word/2010/wordprocessingGroup" xmlns:wpi="http://schemas.microsoft.com/office/word/2010/wordprocessingInk" xmlns:wne="http://schemas.microsoft.com/office/word/2006/wordml" xmlns:wps="http://schemas.microsoft.com/office/word/2010/wordprocessingShape" mc:Ignorable="w14 w15 wp14">
+<w:endnotes xmlns:ve="http://schemas.openxmlformats.org/markup-compatibility/2006" xmlns:o="urn:schemas-microsoft-com:office:office" xmlns:r="http://schemas.openxmlformats.org/officeDocument/2006/relationships" xmlns:m="http://schemas.openxmlformats.org/officeDocument/2006/math" xmlns:v="urn:schemas-microsoft-com:vml" xmlns:wp="http://schemas.openxmlformats.org/drawingml/2006/wordprocessingDrawing" xmlns:w10="urn:schemas-microsoft-com:office:word" xmlns:w="http://schemas.openxmlformats.org/wordprocessingml/2006/main" xmlns:wne="http://schemas.microsoft.com/office/word/2006/wordml">
   <w:endnote w:type="separator" w:id="-1">
     <w:p>
       <w:pPr>
@@ -7329,7 +8629,7 @@
 </file>
 
 <file path=word/footnotes.xml><?xml version="1.0" encoding="utf-8"?>
-<w:footnotes xmlns:wpc="http://schemas.microsoft.com/office/word/2010/wordprocessingCanvas" xmlns:mo="http://schemas.microsoft.com/office/mac/office/2008/main" xmlns:mc="http://schemas.openxmlformats.org/markup-compatibility/2006" xmlns:mv="urn:schemas-microsoft-com:mac:vml" xmlns:o="urn:schemas-microsoft-com:office:office" xmlns:r="http://schemas.openxmlformats.org/officeDocument/2006/relationships" xmlns:m="http://schemas.openxmlformats.org/officeDocument/2006/math" xmlns:v="urn:schemas-microsoft-com:vml" xmlns:wp14="http://schemas.microsoft.com/office/word/2010/wordprocessingDrawing" xmlns:wp="http://schemas.openxmlformats.org/drawingml/2006/wordprocessingDrawing" xmlns:w10="urn:schemas-microsoft-com:office:word" xmlns:w="http://schemas.openxmlformats.org/wordprocessingml/2006/main" xmlns:w14="http://schemas.microsoft.com/office/word/2010/wordml" xmlns:w15="http://schemas.microsoft.com/office/word/2012/wordml" xmlns:wpg="http://schemas.microsoft.com/office/word/2010/wordprocessingGroup" xmlns:wpi="http://schemas.microsoft.com/office/word/2010/wordprocessingInk" xmlns:wne="http://schemas.microsoft.com/office/word/2006/wordml" xmlns:wps="http://schemas.microsoft.com/office/word/2010/wordprocessingShape" mc:Ignorable="w14 w15 wp14">
+<w:footnotes xmlns:ve="http://schemas.openxmlformats.org/markup-compatibility/2006" xmlns:o="urn:schemas-microsoft-com:office:office" xmlns:r="http://schemas.openxmlformats.org/officeDocument/2006/relationships" xmlns:m="http://schemas.openxmlformats.org/officeDocument/2006/math" xmlns:v="urn:schemas-microsoft-com:vml" xmlns:wp="http://schemas.openxmlformats.org/drawingml/2006/wordprocessingDrawing" xmlns:w10="urn:schemas-microsoft-com:office:word" xmlns:w="http://schemas.openxmlformats.org/wordprocessingml/2006/main" xmlns:wne="http://schemas.microsoft.com/office/word/2006/wordml">
   <w:footnote w:type="separator" w:id="-1">
     <w:p>
       <w:pPr>
@@ -7354,7 +8654,7 @@
 </file>
 
 <file path=word/header1.xml><?xml version="1.0" encoding="utf-8"?>
-<w:hdr xmlns:wpc="http://schemas.microsoft.com/office/word/2010/wordprocessingCanvas" xmlns:mo="http://schemas.microsoft.com/office/mac/office/2008/main" xmlns:mc="http://schemas.openxmlformats.org/markup-compatibility/2006" xmlns:mv="urn:schemas-microsoft-com:mac:vml" xmlns:o="urn:schemas-microsoft-com:office:office" xmlns:r="http://schemas.openxmlformats.org/officeDocument/2006/relationships" xmlns:m="http://schemas.openxmlformats.org/officeDocument/2006/math" xmlns:v="urn:schemas-microsoft-com:vml" xmlns:wp14="http://schemas.microsoft.com/office/word/2010/wordprocessingDrawing" xmlns:wp="http://schemas.openxmlformats.org/drawingml/2006/wordprocessingDrawing" xmlns:w10="urn:schemas-microsoft-com:office:word" xmlns:w="http://schemas.openxmlformats.org/wordprocessingml/2006/main" xmlns:w14="http://schemas.microsoft.com/office/word/2010/wordml" xmlns:w15="http://schemas.microsoft.com/office/word/2012/wordml" xmlns:wpg="http://schemas.microsoft.com/office/word/2010/wordprocessingGroup" xmlns:wpi="http://schemas.microsoft.com/office/word/2010/wordprocessingInk" xmlns:wne="http://schemas.microsoft.com/office/word/2006/wordml" xmlns:wps="http://schemas.microsoft.com/office/word/2010/wordprocessingShape" mc:Ignorable="w14 w15 wp14">
+<w:hdr xmlns:ve="http://schemas.openxmlformats.org/markup-compatibility/2006" xmlns:o="urn:schemas-microsoft-com:office:office" xmlns:r="http://schemas.openxmlformats.org/officeDocument/2006/relationships" xmlns:m="http://schemas.openxmlformats.org/officeDocument/2006/math" xmlns:v="urn:schemas-microsoft-com:vml" xmlns:wp="http://schemas.openxmlformats.org/drawingml/2006/wordprocessingDrawing" xmlns:w10="urn:schemas-microsoft-com:office:word" xmlns:w="http://schemas.openxmlformats.org/wordprocessingml/2006/main" xmlns:wne="http://schemas.microsoft.com/office/word/2006/wordml">
   <w:p>
     <w:pPr>
       <w:tabs>
@@ -7367,9 +8667,10 @@
     <w:r>
       <w:rPr>
         <w:noProof/>
+        <w:lang w:val="es-MX" w:eastAsia="es-MX"/>
       </w:rPr>
       <w:drawing>
-        <wp:inline distT="0" distB="0" distL="0" distR="0" wp14:anchorId="3D0C7A99" wp14:editId="22C81E25">
+        <wp:inline distT="0" distB="0" distL="0" distR="0">
           <wp:extent cx="2880078" cy="519090"/>
           <wp:effectExtent l="0" t="0" r="0" b="0"/>
           <wp:docPr id="1" name="image01.png"/>
@@ -7412,7 +8713,7 @@
 </file>
 
 <file path=word/numbering.xml><?xml version="1.0" encoding="utf-8"?>
-<w:numbering xmlns:wpc="http://schemas.microsoft.com/office/word/2010/wordprocessingCanvas" xmlns:mo="http://schemas.microsoft.com/office/mac/office/2008/main" xmlns:mc="http://schemas.openxmlformats.org/markup-compatibility/2006" xmlns:mv="urn:schemas-microsoft-com:mac:vml" xmlns:o="urn:schemas-microsoft-com:office:office" xmlns:r="http://schemas.openxmlformats.org/officeDocument/2006/relationships" xmlns:m="http://schemas.openxmlformats.org/officeDocument/2006/math" xmlns:v="urn:schemas-microsoft-com:vml" xmlns:wp14="http://schemas.microsoft.com/office/word/2010/wordprocessingDrawing" xmlns:wp="http://schemas.openxmlformats.org/drawingml/2006/wordprocessingDrawing" xmlns:w10="urn:schemas-microsoft-com:office:word" xmlns:w="http://schemas.openxmlformats.org/wordprocessingml/2006/main" xmlns:w14="http://schemas.microsoft.com/office/word/2010/wordml" xmlns:w15="http://schemas.microsoft.com/office/word/2012/wordml" xmlns:wpg="http://schemas.microsoft.com/office/word/2010/wordprocessingGroup" xmlns:wpi="http://schemas.microsoft.com/office/word/2010/wordprocessingInk" xmlns:wne="http://schemas.microsoft.com/office/word/2006/wordml" xmlns:wps="http://schemas.microsoft.com/office/word/2010/wordprocessingShape" mc:Ignorable="w14 w15 wp14">
+<w:numbering xmlns:ve="http://schemas.openxmlformats.org/markup-compatibility/2006" xmlns:o="urn:schemas-microsoft-com:office:office" xmlns:r="http://schemas.openxmlformats.org/officeDocument/2006/relationships" xmlns:m="http://schemas.openxmlformats.org/officeDocument/2006/math" xmlns:v="urn:schemas-microsoft-com:vml" xmlns:wp="http://schemas.openxmlformats.org/drawingml/2006/wordprocessingDrawing" xmlns:w10="urn:schemas-microsoft-com:office:word" xmlns:w="http://schemas.openxmlformats.org/wordprocessingml/2006/main" xmlns:wne="http://schemas.microsoft.com/office/word/2006/wordml">
   <w:abstractNum w:abstractNumId="0">
     <w:nsid w:val="159939E0"/>
     <w:multiLevelType w:val="multilevel"/>
@@ -7499,14 +8800,130 @@
       </w:pPr>
     </w:lvl>
   </w:abstractNum>
+  <w:abstractNum w:abstractNumId="1">
+    <w:nsid w:val="5C685C7D"/>
+    <w:multiLevelType w:val="hybridMultilevel"/>
+    <w:tmpl w:val="82744386"/>
+    <w:lvl w:ilvl="0" w:tplc="5422F71C">
+      <w:start w:val="5"/>
+      <w:numFmt w:val="bullet"/>
+      <w:lvlText w:val="-"/>
+      <w:lvlJc w:val="left"/>
+      <w:pPr>
+        <w:ind w:left="720" w:hanging="360"/>
+      </w:pPr>
+      <w:rPr>
+        <w:rFonts w:ascii="Calibri" w:eastAsia="Calibri" w:hAnsi="Calibri" w:cs="Calibri" w:hint="default"/>
+      </w:rPr>
+    </w:lvl>
+    <w:lvl w:ilvl="1" w:tplc="080A0003" w:tentative="1">
+      <w:start w:val="1"/>
+      <w:numFmt w:val="bullet"/>
+      <w:lvlText w:val="o"/>
+      <w:lvlJc w:val="left"/>
+      <w:pPr>
+        <w:ind w:left="1440" w:hanging="360"/>
+      </w:pPr>
+      <w:rPr>
+        <w:rFonts w:ascii="Courier New" w:hAnsi="Courier New" w:cs="Courier New" w:hint="default"/>
+      </w:rPr>
+    </w:lvl>
+    <w:lvl w:ilvl="2" w:tplc="080A0005" w:tentative="1">
+      <w:start w:val="1"/>
+      <w:numFmt w:val="bullet"/>
+      <w:lvlText w:val=""/>
+      <w:lvlJc w:val="left"/>
+      <w:pPr>
+        <w:ind w:left="2160" w:hanging="360"/>
+      </w:pPr>
+      <w:rPr>
+        <w:rFonts w:ascii="Wingdings" w:hAnsi="Wingdings" w:hint="default"/>
+      </w:rPr>
+    </w:lvl>
+    <w:lvl w:ilvl="3" w:tplc="080A0001" w:tentative="1">
+      <w:start w:val="1"/>
+      <w:numFmt w:val="bullet"/>
+      <w:lvlText w:val=""/>
+      <w:lvlJc w:val="left"/>
+      <w:pPr>
+        <w:ind w:left="2880" w:hanging="360"/>
+      </w:pPr>
+      <w:rPr>
+        <w:rFonts w:ascii="Symbol" w:hAnsi="Symbol" w:hint="default"/>
+      </w:rPr>
+    </w:lvl>
+    <w:lvl w:ilvl="4" w:tplc="080A0003" w:tentative="1">
+      <w:start w:val="1"/>
+      <w:numFmt w:val="bullet"/>
+      <w:lvlText w:val="o"/>
+      <w:lvlJc w:val="left"/>
+      <w:pPr>
+        <w:ind w:left="3600" w:hanging="360"/>
+      </w:pPr>
+      <w:rPr>
+        <w:rFonts w:ascii="Courier New" w:hAnsi="Courier New" w:cs="Courier New" w:hint="default"/>
+      </w:rPr>
+    </w:lvl>
+    <w:lvl w:ilvl="5" w:tplc="080A0005" w:tentative="1">
+      <w:start w:val="1"/>
+      <w:numFmt w:val="bullet"/>
+      <w:lvlText w:val=""/>
+      <w:lvlJc w:val="left"/>
+      <w:pPr>
+        <w:ind w:left="4320" w:hanging="360"/>
+      </w:pPr>
+      <w:rPr>
+        <w:rFonts w:ascii="Wingdings" w:hAnsi="Wingdings" w:hint="default"/>
+      </w:rPr>
+    </w:lvl>
+    <w:lvl w:ilvl="6" w:tplc="080A0001" w:tentative="1">
+      <w:start w:val="1"/>
+      <w:numFmt w:val="bullet"/>
+      <w:lvlText w:val=""/>
+      <w:lvlJc w:val="left"/>
+      <w:pPr>
+        <w:ind w:left="5040" w:hanging="360"/>
+      </w:pPr>
+      <w:rPr>
+        <w:rFonts w:ascii="Symbol" w:hAnsi="Symbol" w:hint="default"/>
+      </w:rPr>
+    </w:lvl>
+    <w:lvl w:ilvl="7" w:tplc="080A0003" w:tentative="1">
+      <w:start w:val="1"/>
+      <w:numFmt w:val="bullet"/>
+      <w:lvlText w:val="o"/>
+      <w:lvlJc w:val="left"/>
+      <w:pPr>
+        <w:ind w:left="5760" w:hanging="360"/>
+      </w:pPr>
+      <w:rPr>
+        <w:rFonts w:ascii="Courier New" w:hAnsi="Courier New" w:cs="Courier New" w:hint="default"/>
+      </w:rPr>
+    </w:lvl>
+    <w:lvl w:ilvl="8" w:tplc="080A0005" w:tentative="1">
+      <w:start w:val="1"/>
+      <w:numFmt w:val="bullet"/>
+      <w:lvlText w:val=""/>
+      <w:lvlJc w:val="left"/>
+      <w:pPr>
+        <w:ind w:left="6480" w:hanging="360"/>
+      </w:pPr>
+      <w:rPr>
+        <w:rFonts w:ascii="Wingdings" w:hAnsi="Wingdings" w:hint="default"/>
+      </w:rPr>
+    </w:lvl>
+  </w:abstractNum>
   <w:num w:numId="1">
     <w:abstractNumId w:val="0"/>
+  </w:num>
+  <w:num w:numId="2">
+    <w:abstractNumId w:val="1"/>
   </w:num>
 </w:numbering>
 </file>
 
 <file path=word/styles.xml><?xml version="1.0" encoding="utf-8"?>
-<w:styles xmlns:mc="http://schemas.openxmlformats.org/markup-compatibility/2006" xmlns:r="http://schemas.openxmlformats.org/officeDocument/2006/relationships" xmlns:w="http://schemas.openxmlformats.org/wordprocessingml/2006/main" xmlns:w14="http://schemas.microsoft.com/office/word/2010/wordml" xmlns:w15="http://schemas.microsoft.com/office/word/2012/wordml" mc:Ignorable="w14 w15">
+<w:styles xmlns:r="http://schemas.openxmlformats.org/officeDocument/2006/relationships" xmlns:w="http://schemas.openxmlformats.org/wordprocessingml/2006/main">
   <w:docDefaults>
     <w:rPrDefault>
       <w:rPr>
@@ -7523,386 +8940,154 @@
       </w:pPr>
     </w:pPrDefault>
   </w:docDefaults>
-  <w:latentStyles w:defLockedState="0" w:defUIPriority="99" w:defSemiHidden="0" w:defUnhideWhenUsed="0" w:defQFormat="0" w:count="380">
-    <w:lsdException w:name="Normal" w:uiPriority="0" w:qFormat="1"/>
-    <w:lsdException w:name="heading 1" w:uiPriority="9" w:qFormat="1"/>
-    <w:lsdException w:name="heading 2" w:semiHidden="1" w:uiPriority="9" w:unhideWhenUsed="1" w:qFormat="1"/>
-    <w:lsdException w:name="heading 3" w:semiHidden="1" w:uiPriority="9" w:unhideWhenUsed="1" w:qFormat="1"/>
-    <w:lsdException w:name="heading 4" w:semiHidden="1" w:uiPriority="9" w:unhideWhenUsed="1" w:qFormat="1"/>
-    <w:lsdException w:name="heading 5" w:semiHidden="1" w:uiPriority="9" w:unhideWhenUsed="1" w:qFormat="1"/>
-    <w:lsdException w:name="heading 6" w:semiHidden="1" w:uiPriority="9" w:unhideWhenUsed="1" w:qFormat="1"/>
-    <w:lsdException w:name="heading 7" w:semiHidden="1" w:uiPriority="9" w:unhideWhenUsed="1" w:qFormat="1"/>
-    <w:lsdException w:name="heading 8" w:semiHidden="1" w:uiPriority="9" w:unhideWhenUsed="1" w:qFormat="1"/>
-    <w:lsdException w:name="heading 9" w:semiHidden="1" w:uiPriority="9" w:unhideWhenUsed="1" w:qFormat="1"/>
-    <w:lsdException w:name="index 1" w:semiHidden="1" w:unhideWhenUsed="1"/>
-    <w:lsdException w:name="index 2" w:semiHidden="1" w:unhideWhenUsed="1"/>
-    <w:lsdException w:name="index 3" w:semiHidden="1" w:unhideWhenUsed="1"/>
-    <w:lsdException w:name="index 4" w:semiHidden="1" w:unhideWhenUsed="1"/>
-    <w:lsdException w:name="index 5" w:semiHidden="1" w:unhideWhenUsed="1"/>
-    <w:lsdException w:name="index 6" w:semiHidden="1" w:unhideWhenUsed="1"/>
-    <w:lsdException w:name="index 7" w:semiHidden="1" w:unhideWhenUsed="1"/>
-    <w:lsdException w:name="index 8" w:semiHidden="1" w:unhideWhenUsed="1"/>
-    <w:lsdException w:name="index 9" w:semiHidden="1" w:unhideWhenUsed="1"/>
-    <w:lsdException w:name="toc 1" w:semiHidden="1" w:uiPriority="39" w:unhideWhenUsed="1"/>
-    <w:lsdException w:name="toc 2" w:semiHidden="1" w:uiPriority="39" w:unhideWhenUsed="1"/>
-    <w:lsdException w:name="toc 3" w:semiHidden="1" w:uiPriority="39" w:unhideWhenUsed="1"/>
-    <w:lsdException w:name="toc 4" w:semiHidden="1" w:uiPriority="39" w:unhideWhenUsed="1"/>
-    <w:lsdException w:name="toc 5" w:semiHidden="1" w:uiPriority="39" w:unhideWhenUsed="1"/>
-    <w:lsdException w:name="toc 6" w:semiHidden="1" w:uiPriority="39" w:unhideWhenUsed="1"/>
-    <w:lsdException w:name="toc 7" w:semiHidden="1" w:uiPriority="39" w:unhideWhenUsed="1"/>
-    <w:lsdException w:name="toc 8" w:semiHidden="1" w:uiPriority="39" w:unhideWhenUsed="1"/>
-    <w:lsdException w:name="toc 9" w:semiHidden="1" w:uiPriority="39" w:unhideWhenUsed="1"/>
-    <w:lsdException w:name="Normal Indent" w:semiHidden="1" w:unhideWhenUsed="1"/>
-    <w:lsdException w:name="footnote text" w:semiHidden="1" w:unhideWhenUsed="1"/>
-    <w:lsdException w:name="annotation text" w:semiHidden="1" w:unhideWhenUsed="1"/>
-    <w:lsdException w:name="header" w:semiHidden="1" w:unhideWhenUsed="1"/>
-    <w:lsdException w:name="footer" w:semiHidden="1" w:unhideWhenUsed="1"/>
-    <w:lsdException w:name="index heading" w:semiHidden="1" w:unhideWhenUsed="1"/>
-    <w:lsdException w:name="caption" w:semiHidden="1" w:uiPriority="35" w:unhideWhenUsed="1" w:qFormat="1"/>
-    <w:lsdException w:name="table of figures" w:semiHidden="1" w:unhideWhenUsed="1"/>
-    <w:lsdException w:name="envelope address" w:semiHidden="1" w:unhideWhenUsed="1"/>
-    <w:lsdException w:name="envelope return" w:semiHidden="1" w:unhideWhenUsed="1"/>
-    <w:lsdException w:name="footnote reference" w:semiHidden="1" w:unhideWhenUsed="1"/>
-    <w:lsdException w:name="annotation reference" w:semiHidden="1" w:unhideWhenUsed="1"/>
-    <w:lsdException w:name="line number" w:semiHidden="1" w:unhideWhenUsed="1"/>
-    <w:lsdException w:name="page number" w:semiHidden="1" w:unhideWhenUsed="1"/>
-    <w:lsdException w:name="endnote reference" w:semiHidden="1" w:unhideWhenUsed="1"/>
-    <w:lsdException w:name="endnote text" w:semiHidden="1" w:unhideWhenUsed="1"/>
-    <w:lsdException w:name="table of authorities" w:semiHidden="1" w:unhideWhenUsed="1"/>
-    <w:lsdException w:name="macro" w:semiHidden="1" w:unhideWhenUsed="1"/>
-    <w:lsdException w:name="toa heading" w:semiHidden="1" w:unhideWhenUsed="1"/>
-    <w:lsdException w:name="List" w:semiHidden="1" w:unhideWhenUsed="1"/>
-    <w:lsdException w:name="List Bullet" w:semiHidden="1" w:unhideWhenUsed="1"/>
-    <w:lsdException w:name="List Number" w:semiHidden="1" w:unhideWhenUsed="1"/>
-    <w:lsdException w:name="List 2" w:semiHidden="1" w:unhideWhenUsed="1"/>
-    <w:lsdException w:name="List 3" w:semiHidden="1" w:unhideWhenUsed="1"/>
-    <w:lsdException w:name="List 4" w:semiHidden="1" w:unhideWhenUsed="1"/>
-    <w:lsdException w:name="List 5" w:semiHidden="1" w:unhideWhenUsed="1"/>
-    <w:lsdException w:name="List Bullet 2" w:semiHidden="1" w:unhideWhenUsed="1"/>
-    <w:lsdException w:name="List Bullet 3" w:semiHidden="1" w:unhideWhenUsed="1"/>
-    <w:lsdException w:name="List Bullet 4" w:semiHidden="1" w:unhideWhenUsed="1"/>
-    <w:lsdException w:name="List Bullet 5" w:semiHidden="1" w:unhideWhenUsed="1"/>
-    <w:lsdException w:name="List Number 2" w:semiHidden="1" w:unhideWhenUsed="1"/>
-    <w:lsdException w:name="List Number 3" w:semiHidden="1" w:unhideWhenUsed="1"/>
-    <w:lsdException w:name="List Number 4" w:semiHidden="1" w:unhideWhenUsed="1"/>
-    <w:lsdException w:name="List Number 5" w:semiHidden="1" w:unhideWhenUsed="1"/>
-    <w:lsdException w:name="Title" w:uiPriority="10" w:qFormat="1"/>
-    <w:lsdException w:name="Closing" w:semiHidden="1" w:unhideWhenUsed="1"/>
-    <w:lsdException w:name="Signature" w:semiHidden="1" w:unhideWhenUsed="1"/>
-    <w:lsdException w:name="Default Paragraph Font" w:semiHidden="1" w:uiPriority="1" w:unhideWhenUsed="1"/>
-    <w:lsdException w:name="Body Text" w:semiHidden="1" w:unhideWhenUsed="1"/>
-    <w:lsdException w:name="Body Text Indent" w:semiHidden="1" w:unhideWhenUsed="1"/>
-    <w:lsdException w:name="List Continue" w:semiHidden="1" w:unhideWhenUsed="1"/>
-    <w:lsdException w:name="List Continue 2" w:semiHidden="1" w:unhideWhenUsed="1"/>
-    <w:lsdException w:name="List Continue 3" w:semiHidden="1" w:unhideWhenUsed="1"/>
-    <w:lsdException w:name="List Continue 4" w:semiHidden="1" w:unhideWhenUsed="1"/>
-    <w:lsdException w:name="List Continue 5" w:semiHidden="1" w:unhideWhenUsed="1"/>
-    <w:lsdException w:name="Message Header" w:semiHidden="1" w:unhideWhenUsed="1"/>
-    <w:lsdException w:name="Subtitle" w:uiPriority="11" w:qFormat="1"/>
-    <w:lsdException w:name="Salutation" w:semiHidden="1" w:unhideWhenUsed="1"/>
-    <w:lsdException w:name="Date" w:semiHidden="1" w:unhideWhenUsed="1"/>
-    <w:lsdException w:name="Body Text First Indent" w:semiHidden="1" w:unhideWhenUsed="1"/>
-    <w:lsdException w:name="Body Text First Indent 2" w:semiHidden="1" w:unhideWhenUsed="1"/>
-    <w:lsdException w:name="Note Heading" w:semiHidden="1" w:unhideWhenUsed="1"/>
-    <w:lsdException w:name="Body Text 2" w:semiHidden="1" w:unhideWhenUsed="1"/>
-    <w:lsdException w:name="Body Text 3" w:semiHidden="1" w:unhideWhenUsed="1"/>
-    <w:lsdException w:name="Body Text Indent 2" w:semiHidden="1" w:unhideWhenUsed="1"/>
-    <w:lsdException w:name="Body Text Indent 3" w:semiHidden="1" w:unhideWhenUsed="1"/>
-    <w:lsdException w:name="Block Text" w:semiHidden="1" w:unhideWhenUsed="1"/>
-    <w:lsdException w:name="Hyperlink" w:semiHidden="1" w:unhideWhenUsed="1"/>
-    <w:lsdException w:name="FollowedHyperlink" w:semiHidden="1" w:unhideWhenUsed="1"/>
-    <w:lsdException w:name="Strong" w:uiPriority="22" w:qFormat="1"/>
-    <w:lsdException w:name="Emphasis" w:uiPriority="20" w:qFormat="1"/>
-    <w:lsdException w:name="Document Map" w:semiHidden="1" w:unhideWhenUsed="1"/>
-    <w:lsdException w:name="Plain Text" w:semiHidden="1" w:unhideWhenUsed="1"/>
-    <w:lsdException w:name="E-mail Signature" w:semiHidden="1" w:unhideWhenUsed="1"/>
-    <w:lsdException w:name="HTML Top of Form" w:semiHidden="1" w:unhideWhenUsed="1"/>
-    <w:lsdException w:name="HTML Bottom of Form" w:semiHidden="1" w:unhideWhenUsed="1"/>
-    <w:lsdException w:name="Normal (Web)" w:semiHidden="1" w:unhideWhenUsed="1"/>
-    <w:lsdException w:name="HTML Acronym" w:semiHidden="1" w:unhideWhenUsed="1"/>
-    <w:lsdException w:name="HTML Address" w:semiHidden="1" w:unhideWhenUsed="1"/>
-    <w:lsdException w:name="HTML Cite" w:semiHidden="1" w:unhideWhenUsed="1"/>
-    <w:lsdException w:name="HTML Code" w:semiHidden="1" w:unhideWhenUsed="1"/>
-    <w:lsdException w:name="HTML Definition" w:semiHidden="1" w:unhideWhenUsed="1"/>
-    <w:lsdException w:name="HTML Keyboard" w:semiHidden="1" w:unhideWhenUsed="1"/>
-    <w:lsdException w:name="HTML Preformatted" w:semiHidden="1" w:unhideWhenUsed="1"/>
-    <w:lsdException w:name="HTML Sample" w:semiHidden="1" w:unhideWhenUsed="1"/>
-    <w:lsdException w:name="HTML Typewriter" w:semiHidden="1" w:unhideWhenUsed="1"/>
-    <w:lsdException w:name="HTML Variable" w:semiHidden="1" w:unhideWhenUsed="1"/>
-    <w:lsdException w:name="Normal Table" w:semiHidden="1" w:unhideWhenUsed="1"/>
-    <w:lsdException w:name="annotation subject" w:semiHidden="1" w:unhideWhenUsed="1"/>
-    <w:lsdException w:name="No List" w:semiHidden="1" w:unhideWhenUsed="1"/>
-    <w:lsdException w:name="Outline List 1" w:semiHidden="1" w:unhideWhenUsed="1"/>
-    <w:lsdException w:name="Outline List 2" w:semiHidden="1" w:unhideWhenUsed="1"/>
-    <w:lsdException w:name="Outline List 3" w:semiHidden="1" w:unhideWhenUsed="1"/>
-    <w:lsdException w:name="Table Simple 1" w:semiHidden="1" w:unhideWhenUsed="1"/>
-    <w:lsdException w:name="Table Simple 2" w:semiHidden="1" w:unhideWhenUsed="1"/>
-    <w:lsdException w:name="Table Simple 3" w:semiHidden="1" w:unhideWhenUsed="1"/>
-    <w:lsdException w:name="Table Classic 1" w:semiHidden="1" w:unhideWhenUsed="1"/>
-    <w:lsdException w:name="Table Classic 2" w:semiHidden="1" w:unhideWhenUsed="1"/>
-    <w:lsdException w:name="Table Classic 3" w:semiHidden="1" w:unhideWhenUsed="1"/>
-    <w:lsdException w:name="Table Classic 4" w:semiHidden="1" w:unhideWhenUsed="1"/>
-    <w:lsdException w:name="Table Colorful 1" w:semiHidden="1" w:unhideWhenUsed="1"/>
-    <w:lsdException w:name="Table Colorful 2" w:semiHidden="1" w:unhideWhenUsed="1"/>
-    <w:lsdException w:name="Table Colorful 3" w:semiHidden="1" w:unhideWhenUsed="1"/>
-    <w:lsdException w:name="Table Columns 1" w:semiHidden="1" w:unhideWhenUsed="1"/>
-    <w:lsdException w:name="Table Columns 2" w:semiHidden="1" w:unhideWhenUsed="1"/>
-    <w:lsdException w:name="Table Columns 3" w:semiHidden="1" w:unhideWhenUsed="1"/>
-    <w:lsdException w:name="Table Columns 4" w:semiHidden="1" w:unhideWhenUsed="1"/>
-    <w:lsdException w:name="Table Columns 5" w:semiHidden="1" w:unhideWhenUsed="1"/>
-    <w:lsdException w:name="Table Grid 1" w:semiHidden="1" w:unhideWhenUsed="1"/>
-    <w:lsdException w:name="Table Grid 2" w:semiHidden="1" w:unhideWhenUsed="1"/>
-    <w:lsdException w:name="Table Grid 3" w:semiHidden="1" w:unhideWhenUsed="1"/>
-    <w:lsdException w:name="Table Grid 4" w:semiHidden="1" w:unhideWhenUsed="1"/>
-    <w:lsdException w:name="Table Grid 5" w:semiHidden="1" w:unhideWhenUsed="1"/>
-    <w:lsdException w:name="Table Grid 6" w:semiHidden="1" w:unhideWhenUsed="1"/>
-    <w:lsdException w:name="Table Grid 7" w:semiHidden="1" w:unhideWhenUsed="1"/>
-    <w:lsdException w:name="Table Grid 8" w:semiHidden="1" w:unhideWhenUsed="1"/>
-    <w:lsdException w:name="Table List 1" w:semiHidden="1" w:unhideWhenUsed="1"/>
-    <w:lsdException w:name="Table List 2" w:semiHidden="1" w:unhideWhenUsed="1"/>
-    <w:lsdException w:name="Table List 3" w:semiHidden="1" w:unhideWhenUsed="1"/>
-    <w:lsdException w:name="Table List 4" w:semiHidden="1" w:unhideWhenUsed="1"/>
-    <w:lsdException w:name="Table List 5" w:semiHidden="1" w:unhideWhenUsed="1"/>
-    <w:lsdException w:name="Table List 6" w:semiHidden="1" w:unhideWhenUsed="1"/>
-    <w:lsdException w:name="Table List 7" w:semiHidden="1" w:unhideWhenUsed="1"/>
-    <w:lsdException w:name="Table List 8" w:semiHidden="1" w:unhideWhenUsed="1"/>
-    <w:lsdException w:name="Table 3D effects 1" w:semiHidden="1" w:unhideWhenUsed="1"/>
-    <w:lsdException w:name="Table 3D effects 2" w:semiHidden="1" w:unhideWhenUsed="1"/>
-    <w:lsdException w:name="Table 3D effects 3" w:semiHidden="1" w:unhideWhenUsed="1"/>
-    <w:lsdException w:name="Table Contemporary" w:semiHidden="1" w:unhideWhenUsed="1"/>
-    <w:lsdException w:name="Table Elegant" w:semiHidden="1" w:unhideWhenUsed="1"/>
-    <w:lsdException w:name="Table Professional" w:semiHidden="1" w:unhideWhenUsed="1"/>
-    <w:lsdException w:name="Table Subtle 1" w:semiHidden="1" w:unhideWhenUsed="1"/>
-    <w:lsdException w:name="Table Subtle 2" w:semiHidden="1" w:unhideWhenUsed="1"/>
-    <w:lsdException w:name="Table Web 1" w:semiHidden="1" w:unhideWhenUsed="1"/>
-    <w:lsdException w:name="Table Web 2" w:semiHidden="1" w:unhideWhenUsed="1"/>
-    <w:lsdException w:name="Table Web 3" w:semiHidden="1" w:unhideWhenUsed="1"/>
-    <w:lsdException w:name="Balloon Text" w:semiHidden="1" w:unhideWhenUsed="1"/>
-    <w:lsdException w:name="Table Grid" w:uiPriority="39"/>
-    <w:lsdException w:name="Table Theme" w:semiHidden="1" w:unhideWhenUsed="1"/>
-    <w:lsdException w:name="Placeholder Text" w:semiHidden="1"/>
-    <w:lsdException w:name="No Spacing" w:uiPriority="1" w:qFormat="1"/>
-    <w:lsdException w:name="Light Shading" w:uiPriority="60"/>
-    <w:lsdException w:name="Light List" w:uiPriority="61"/>
-    <w:lsdException w:name="Light Grid" w:uiPriority="62"/>
-    <w:lsdException w:name="Medium Shading 1" w:uiPriority="63"/>
-    <w:lsdException w:name="Medium Shading 2" w:uiPriority="64"/>
-    <w:lsdException w:name="Medium List 1" w:uiPriority="65"/>
-    <w:lsdException w:name="Medium List 2" w:uiPriority="66"/>
-    <w:lsdException w:name="Medium Grid 1" w:uiPriority="67"/>
-    <w:lsdException w:name="Medium Grid 2" w:uiPriority="68"/>
-    <w:lsdException w:name="Medium Grid 3" w:uiPriority="69"/>
-    <w:lsdException w:name="Dark List" w:uiPriority="70"/>
-    <w:lsdException w:name="Colorful Shading" w:uiPriority="71"/>
-    <w:lsdException w:name="Colorful List" w:uiPriority="72"/>
-    <w:lsdException w:name="Colorful Grid" w:uiPriority="73"/>
-    <w:lsdException w:name="Light Shading Accent 1" w:uiPriority="60"/>
-    <w:lsdException w:name="Light List Accent 1" w:uiPriority="61"/>
-    <w:lsdException w:name="Light Grid Accent 1" w:uiPriority="62"/>
-    <w:lsdException w:name="Medium Shading 1 Accent 1" w:uiPriority="63"/>
-    <w:lsdException w:name="Medium Shading 2 Accent 1" w:uiPriority="64"/>
-    <w:lsdException w:name="Medium List 1 Accent 1" w:uiPriority="65"/>
-    <w:lsdException w:name="Revision" w:semiHidden="1"/>
-    <w:lsdException w:name="List Paragraph" w:uiPriority="34" w:qFormat="1"/>
-    <w:lsdException w:name="Quote" w:uiPriority="29" w:qFormat="1"/>
-    <w:lsdException w:name="Intense Quote" w:uiPriority="30" w:qFormat="1"/>
-    <w:lsdException w:name="Medium List 2 Accent 1" w:uiPriority="66"/>
-    <w:lsdException w:name="Medium Grid 1 Accent 1" w:uiPriority="67"/>
-    <w:lsdException w:name="Medium Grid 2 Accent 1" w:uiPriority="68"/>
-    <w:lsdException w:name="Medium Grid 3 Accent 1" w:uiPriority="69"/>
-    <w:lsdException w:name="Dark List Accent 1" w:uiPriority="70"/>
-    <w:lsdException w:name="Colorful Shading Accent 1" w:uiPriority="71"/>
-    <w:lsdException w:name="Colorful List Accent 1" w:uiPriority="72"/>
-    <w:lsdException w:name="Colorful Grid Accent 1" w:uiPriority="73"/>
-    <w:lsdException w:name="Light Shading Accent 2" w:uiPriority="60"/>
-    <w:lsdException w:name="Light List Accent 2" w:uiPriority="61"/>
-    <w:lsdException w:name="Light Grid Accent 2" w:uiPriority="62"/>
-    <w:lsdException w:name="Medium Shading 1 Accent 2" w:uiPriority="63"/>
-    <w:lsdException w:name="Medium Shading 2 Accent 2" w:uiPriority="64"/>
-    <w:lsdException w:name="Medium List 1 Accent 2" w:uiPriority="65"/>
-    <w:lsdException w:name="Medium List 2 Accent 2" w:uiPriority="66"/>
-    <w:lsdException w:name="Medium Grid 1 Accent 2" w:uiPriority="67"/>
-    <w:lsdException w:name="Medium Grid 2 Accent 2" w:uiPriority="68"/>
-    <w:lsdException w:name="Medium Grid 3 Accent 2" w:uiPriority="69"/>
-    <w:lsdException w:name="Dark List Accent 2" w:uiPriority="70"/>
-    <w:lsdException w:name="Colorful Shading Accent 2" w:uiPriority="71"/>
-    <w:lsdException w:name="Colorful List Accent 2" w:uiPriority="72"/>
-    <w:lsdException w:name="Colorful Grid Accent 2" w:uiPriority="73"/>
-    <w:lsdException w:name="Light Shading Accent 3" w:uiPriority="60"/>
-    <w:lsdException w:name="Light List Accent 3" w:uiPriority="61"/>
-    <w:lsdException w:name="Light Grid Accent 3" w:uiPriority="62"/>
-    <w:lsdException w:name="Medium Shading 1 Accent 3" w:uiPriority="63"/>
-    <w:lsdException w:name="Medium Shading 2 Accent 3" w:uiPriority="64"/>
-    <w:lsdException w:name="Medium List 1 Accent 3" w:uiPriority="65"/>
-    <w:lsdException w:name="Medium List 2 Accent 3" w:uiPriority="66"/>
-    <w:lsdException w:name="Medium Grid 1 Accent 3" w:uiPriority="67"/>
-    <w:lsdException w:name="Medium Grid 2 Accent 3" w:uiPriority="68"/>
-    <w:lsdException w:name="Medium Grid 3 Accent 3" w:uiPriority="69"/>
-    <w:lsdException w:name="Dark List Accent 3" w:uiPriority="70"/>
-    <w:lsdException w:name="Colorful Shading Accent 3" w:uiPriority="71"/>
-    <w:lsdException w:name="Colorful List Accent 3" w:uiPriority="72"/>
-    <w:lsdException w:name="Colorful Grid Accent 3" w:uiPriority="73"/>
-    <w:lsdException w:name="Light Shading Accent 4" w:uiPriority="60"/>
-    <w:lsdException w:name="Light List Accent 4" w:uiPriority="61"/>
-    <w:lsdException w:name="Light Grid Accent 4" w:uiPriority="62"/>
-    <w:lsdException w:name="Medium Shading 1 Accent 4" w:uiPriority="63"/>
-    <w:lsdException w:name="Medium Shading 2 Accent 4" w:uiPriority="64"/>
-    <w:lsdException w:name="Medium List 1 Accent 4" w:uiPriority="65"/>
-    <w:lsdException w:name="Medium List 2 Accent 4" w:uiPriority="66"/>
-    <w:lsdException w:name="Medium Grid 1 Accent 4" w:uiPriority="67"/>
-    <w:lsdException w:name="Medium Grid 2 Accent 4" w:uiPriority="68"/>
-    <w:lsdException w:name="Medium Grid 3 Accent 4" w:uiPriority="69"/>
-    <w:lsdException w:name="Dark List Accent 4" w:uiPriority="70"/>
-    <w:lsdException w:name="Colorful Shading Accent 4" w:uiPriority="71"/>
-    <w:lsdException w:name="Colorful List Accent 4" w:uiPriority="72"/>
-    <w:lsdException w:name="Colorful Grid Accent 4" w:uiPriority="73"/>
-    <w:lsdException w:name="Light Shading Accent 5" w:uiPriority="60"/>
-    <w:lsdException w:name="Light List Accent 5" w:uiPriority="61"/>
-    <w:lsdException w:name="Light Grid Accent 5" w:uiPriority="62"/>
-    <w:lsdException w:name="Medium Shading 1 Accent 5" w:uiPriority="63"/>
-    <w:lsdException w:name="Medium Shading 2 Accent 5" w:uiPriority="64"/>
-    <w:lsdException w:name="Medium List 1 Accent 5" w:uiPriority="65"/>
-    <w:lsdException w:name="Medium List 2 Accent 5" w:uiPriority="66"/>
-    <w:lsdException w:name="Medium Grid 1 Accent 5" w:uiPriority="67"/>
-    <w:lsdException w:name="Medium Grid 2 Accent 5" w:uiPriority="68"/>
-    <w:lsdException w:name="Medium Grid 3 Accent 5" w:uiPriority="69"/>
-    <w:lsdException w:name="Dark List Accent 5" w:uiPriority="70"/>
-    <w:lsdException w:name="Colorful Shading Accent 5" w:uiPriority="71"/>
-    <w:lsdException w:name="Colorful List Accent 5" w:uiPriority="72"/>
-    <w:lsdException w:name="Colorful Grid Accent 5" w:uiPriority="73"/>
-    <w:lsdException w:name="Light Shading Accent 6" w:uiPriority="60"/>
-    <w:lsdException w:name="Light List Accent 6" w:uiPriority="61"/>
-    <w:lsdException w:name="Light Grid Accent 6" w:uiPriority="62"/>
-    <w:lsdException w:name="Medium Shading 1 Accent 6" w:uiPriority="63"/>
-    <w:lsdException w:name="Medium Shading 2 Accent 6" w:uiPriority="64"/>
-    <w:lsdException w:name="Medium List 1 Accent 6" w:uiPriority="65"/>
-    <w:lsdException w:name="Medium List 2 Accent 6" w:uiPriority="66"/>
-    <w:lsdException w:name="Medium Grid 1 Accent 6" w:uiPriority="67"/>
-    <w:lsdException w:name="Medium Grid 2 Accent 6" w:uiPriority="68"/>
-    <w:lsdException w:name="Medium Grid 3 Accent 6" w:uiPriority="69"/>
-    <w:lsdException w:name="Dark List Accent 6" w:uiPriority="70"/>
-    <w:lsdException w:name="Colorful Shading Accent 6" w:uiPriority="71"/>
-    <w:lsdException w:name="Colorful List Accent 6" w:uiPriority="72"/>
-    <w:lsdException w:name="Colorful Grid Accent 6" w:uiPriority="73"/>
-    <w:lsdException w:name="Subtle Emphasis" w:uiPriority="19" w:qFormat="1"/>
-    <w:lsdException w:name="Intense Emphasis" w:uiPriority="21" w:qFormat="1"/>
-    <w:lsdException w:name="Subtle Reference" w:uiPriority="31" w:qFormat="1"/>
-    <w:lsdException w:name="Intense Reference" w:uiPriority="32" w:qFormat="1"/>
-    <w:lsdException w:name="Book Title" w:uiPriority="33" w:qFormat="1"/>
-    <w:lsdException w:name="Bibliography" w:semiHidden="1" w:uiPriority="37" w:unhideWhenUsed="1"/>
-    <w:lsdException w:name="TOC Heading" w:semiHidden="1" w:uiPriority="39" w:unhideWhenUsed="1" w:qFormat="1"/>
-    <w:lsdException w:name="Plain Table 1" w:uiPriority="41"/>
-    <w:lsdException w:name="Plain Table 2" w:uiPriority="42"/>
-    <w:lsdException w:name="Plain Table 3" w:uiPriority="43"/>
-    <w:lsdException w:name="Plain Table 4" w:uiPriority="44"/>
-    <w:lsdException w:name="Plain Table 5" w:uiPriority="45"/>
-    <w:lsdException w:name="Grid Table Light" w:uiPriority="40"/>
-    <w:lsdException w:name="Grid Table 1 Light" w:uiPriority="46"/>
-    <w:lsdException w:name="Grid Table 2" w:uiPriority="47"/>
-    <w:lsdException w:name="Grid Table 3" w:uiPriority="48"/>
-    <w:lsdException w:name="Grid Table 4" w:uiPriority="49"/>
-    <w:lsdException w:name="Grid Table 5 Dark" w:uiPriority="50"/>
-    <w:lsdException w:name="Grid Table 6 Colorful" w:uiPriority="51"/>
-    <w:lsdException w:name="Grid Table 7 Colorful" w:uiPriority="52"/>
-    <w:lsdException w:name="Grid Table 1 Light Accent 1" w:uiPriority="46"/>
-    <w:lsdException w:name="Grid Table 2 Accent 1" w:uiPriority="47"/>
-    <w:lsdException w:name="Grid Table 3 Accent 1" w:uiPriority="48"/>
-    <w:lsdException w:name="Grid Table 4 Accent 1" w:uiPriority="49"/>
-    <w:lsdException w:name="Grid Table 5 Dark Accent 1" w:uiPriority="50"/>
-    <w:lsdException w:name="Grid Table 6 Colorful Accent 1" w:uiPriority="51"/>
-    <w:lsdException w:name="Grid Table 7 Colorful Accent 1" w:uiPriority="52"/>
-    <w:lsdException w:name="Grid Table 1 Light Accent 2" w:uiPriority="46"/>
-    <w:lsdException w:name="Grid Table 2 Accent 2" w:uiPriority="47"/>
-    <w:lsdException w:name="Grid Table 3 Accent 2" w:uiPriority="48"/>
-    <w:lsdException w:name="Grid Table 4 Accent 2" w:uiPriority="49"/>
-    <w:lsdException w:name="Grid Table 5 Dark Accent 2" w:uiPriority="50"/>
-    <w:lsdException w:name="Grid Table 6 Colorful Accent 2" w:uiPriority="51"/>
-    <w:lsdException w:name="Grid Table 7 Colorful Accent 2" w:uiPriority="52"/>
-    <w:lsdException w:name="Grid Table 1 Light Accent 3" w:uiPriority="46"/>
-    <w:lsdException w:name="Grid Table 2 Accent 3" w:uiPriority="47"/>
-    <w:lsdException w:name="Grid Table 3 Accent 3" w:uiPriority="48"/>
-    <w:lsdException w:name="Grid Table 4 Accent 3" w:uiPriority="49"/>
-    <w:lsdException w:name="Grid Table 5 Dark Accent 3" w:uiPriority="50"/>
-    <w:lsdException w:name="Grid Table 6 Colorful Accent 3" w:uiPriority="51"/>
-    <w:lsdException w:name="Grid Table 7 Colorful Accent 3" w:uiPriority="52"/>
-    <w:lsdException w:name="Grid Table 1 Light Accent 4" w:uiPriority="46"/>
-    <w:lsdException w:name="Grid Table 2 Accent 4" w:uiPriority="47"/>
-    <w:lsdException w:name="Grid Table 3 Accent 4" w:uiPriority="48"/>
-    <w:lsdException w:name="Grid Table 4 Accent 4" w:uiPriority="49"/>
-    <w:lsdException w:name="Grid Table 5 Dark Accent 4" w:uiPriority="50"/>
-    <w:lsdException w:name="Grid Table 6 Colorful Accent 4" w:uiPriority="51"/>
-    <w:lsdException w:name="Grid Table 7 Colorful Accent 4" w:uiPriority="52"/>
-    <w:lsdException w:name="Grid Table 1 Light Accent 5" w:uiPriority="46"/>
-    <w:lsdException w:name="Grid Table 2 Accent 5" w:uiPriority="47"/>
-    <w:lsdException w:name="Grid Table 3 Accent 5" w:uiPriority="48"/>
-    <w:lsdException w:name="Grid Table 4 Accent 5" w:uiPriority="49"/>
-    <w:lsdException w:name="Grid Table 5 Dark Accent 5" w:uiPriority="50"/>
-    <w:lsdException w:name="Grid Table 6 Colorful Accent 5" w:uiPriority="51"/>
-    <w:lsdException w:name="Grid Table 7 Colorful Accent 5" w:uiPriority="52"/>
-    <w:lsdException w:name="Grid Table 1 Light Accent 6" w:uiPriority="46"/>
-    <w:lsdException w:name="Grid Table 2 Accent 6" w:uiPriority="47"/>
-    <w:lsdException w:name="Grid Table 3 Accent 6" w:uiPriority="48"/>
-    <w:lsdException w:name="Grid Table 4 Accent 6" w:uiPriority="49"/>
-    <w:lsdException w:name="Grid Table 5 Dark Accent 6" w:uiPriority="50"/>
-    <w:lsdException w:name="Grid Table 6 Colorful Accent 6" w:uiPriority="51"/>
-    <w:lsdException w:name="Grid Table 7 Colorful Accent 6" w:uiPriority="52"/>
-    <w:lsdException w:name="List Table 1 Light" w:uiPriority="46"/>
-    <w:lsdException w:name="List Table 2" w:uiPriority="47"/>
-    <w:lsdException w:name="List Table 3" w:uiPriority="48"/>
-    <w:lsdException w:name="List Table 4" w:uiPriority="49"/>
-    <w:lsdException w:name="List Table 5 Dark" w:uiPriority="50"/>
-    <w:lsdException w:name="List Table 6 Colorful" w:uiPriority="51"/>
-    <w:lsdException w:name="List Table 7 Colorful" w:uiPriority="52"/>
-    <w:lsdException w:name="List Table 1 Light Accent 1" w:uiPriority="46"/>
-    <w:lsdException w:name="List Table 2 Accent 1" w:uiPriority="47"/>
-    <w:lsdException w:name="List Table 3 Accent 1" w:uiPriority="48"/>
-    <w:lsdException w:name="List Table 4 Accent 1" w:uiPriority="49"/>
-    <w:lsdException w:name="List Table 5 Dark Accent 1" w:uiPriority="50"/>
-    <w:lsdException w:name="List Table 6 Colorful Accent 1" w:uiPriority="51"/>
-    <w:lsdException w:name="List Table 7 Colorful Accent 1" w:uiPriority="52"/>
-    <w:lsdException w:name="List Table 1 Light Accent 2" w:uiPriority="46"/>
-    <w:lsdException w:name="List Table 2 Accent 2" w:uiPriority="47"/>
-    <w:lsdException w:name="List Table 3 Accent 2" w:uiPriority="48"/>
-    <w:lsdException w:name="List Table 4 Accent 2" w:uiPriority="49"/>
-    <w:lsdException w:name="List Table 5 Dark Accent 2" w:uiPriority="50"/>
-    <w:lsdException w:name="List Table 6 Colorful Accent 2" w:uiPriority="51"/>
-    <w:lsdException w:name="List Table 7 Colorful Accent 2" w:uiPriority="52"/>
-    <w:lsdException w:name="List Table 1 Light Accent 3" w:uiPriority="46"/>
-    <w:lsdException w:name="List Table 2 Accent 3" w:uiPriority="47"/>
-    <w:lsdException w:name="List Table 3 Accent 3" w:uiPriority="48"/>
-    <w:lsdException w:name="List Table 4 Accent 3" w:uiPriority="49"/>
-    <w:lsdException w:name="List Table 5 Dark Accent 3" w:uiPriority="50"/>
-    <w:lsdException w:name="List Table 6 Colorful Accent 3" w:uiPriority="51"/>
-    <w:lsdException w:name="List Table 7 Colorful Accent 3" w:uiPriority="52"/>
-    <w:lsdException w:name="List Table 1 Light Accent 4" w:uiPriority="46"/>
-    <w:lsdException w:name="List Table 2 Accent 4" w:uiPriority="47"/>
-    <w:lsdException w:name="List Table 3 Accent 4" w:uiPriority="48"/>
-    <w:lsdException w:name="List Table 4 Accent 4" w:uiPriority="49"/>
-    <w:lsdException w:name="List Table 5 Dark Accent 4" w:uiPriority="50"/>
-    <w:lsdException w:name="List Table 6 Colorful Accent 4" w:uiPriority="51"/>
-    <w:lsdException w:name="List Table 7 Colorful Accent 4" w:uiPriority="52"/>
-    <w:lsdException w:name="List Table 1 Light Accent 5" w:uiPriority="46"/>
-    <w:lsdException w:name="List Table 2 Accent 5" w:uiPriority="47"/>
-    <w:lsdException w:name="List Table 3 Accent 5" w:uiPriority="48"/>
-    <w:lsdException w:name="List Table 4 Accent 5" w:uiPriority="49"/>
-    <w:lsdException w:name="List Table 5 Dark Accent 5" w:uiPriority="50"/>
-    <w:lsdException w:name="List Table 6 Colorful Accent 5" w:uiPriority="51"/>
-    <w:lsdException w:name="List Table 7 Colorful Accent 5" w:uiPriority="52"/>
-    <w:lsdException w:name="List Table 1 Light Accent 6" w:uiPriority="46"/>
-    <w:lsdException w:name="List Table 2 Accent 6" w:uiPriority="47"/>
-    <w:lsdException w:name="List Table 3 Accent 6" w:uiPriority="48"/>
-    <w:lsdException w:name="List Table 4 Accent 6" w:uiPriority="49"/>
-    <w:lsdException w:name="List Table 5 Dark Accent 6" w:uiPriority="50"/>
-    <w:lsdException w:name="List Table 6 Colorful Accent 6" w:uiPriority="51"/>
-    <w:lsdException w:name="List Table 7 Colorful Accent 6" w:uiPriority="52"/>
+  <w:latentStyles w:defLockedState="0" w:defUIPriority="99" w:defSemiHidden="1" w:defUnhideWhenUsed="1" w:defQFormat="0" w:count="267">
+    <w:lsdException w:name="Normal" w:semiHidden="0" w:uiPriority="0" w:unhideWhenUsed="0" w:qFormat="1"/>
+    <w:lsdException w:name="heading 1" w:semiHidden="0" w:uiPriority="9" w:unhideWhenUsed="0" w:qFormat="1"/>
+    <w:lsdException w:name="heading 2" w:uiPriority="9" w:qFormat="1"/>
+    <w:lsdException w:name="heading 3" w:uiPriority="9" w:qFormat="1"/>
+    <w:lsdException w:name="heading 4" w:uiPriority="9" w:qFormat="1"/>
+    <w:lsdException w:name="heading 5" w:uiPriority="9" w:qFormat="1"/>
+    <w:lsdException w:name="heading 6" w:uiPriority="9" w:qFormat="1"/>
+    <w:lsdException w:name="heading 7" w:uiPriority="9" w:qFormat="1"/>
+    <w:lsdException w:name="heading 8" w:uiPriority="9" w:qFormat="1"/>
+    <w:lsdException w:name="heading 9" w:uiPriority="9" w:qFormat="1"/>
+    <w:lsdException w:name="toc 1" w:uiPriority="39"/>
+    <w:lsdException w:name="toc 2" w:uiPriority="39"/>
+    <w:lsdException w:name="toc 3" w:uiPriority="39"/>
+    <w:lsdException w:name="toc 4" w:uiPriority="39"/>
+    <w:lsdException w:name="toc 5" w:uiPriority="39"/>
+    <w:lsdException w:name="toc 6" w:uiPriority="39"/>
+    <w:lsdException w:name="toc 7" w:uiPriority="39"/>
+    <w:lsdException w:name="toc 8" w:uiPriority="39"/>
+    <w:lsdException w:name="toc 9" w:uiPriority="39"/>
+    <w:lsdException w:name="caption" w:uiPriority="35" w:qFormat="1"/>
+    <w:lsdException w:name="Title" w:semiHidden="0" w:uiPriority="10" w:unhideWhenUsed="0" w:qFormat="1"/>
+    <w:lsdException w:name="Default Paragraph Font" w:uiPriority="1"/>
+    <w:lsdException w:name="Subtitle" w:semiHidden="0" w:uiPriority="11" w:unhideWhenUsed="0" w:qFormat="1"/>
+    <w:lsdException w:name="Strong" w:semiHidden="0" w:uiPriority="22" w:unhideWhenUsed="0" w:qFormat="1"/>
+    <w:lsdException w:name="Emphasis" w:semiHidden="0" w:uiPriority="20" w:unhideWhenUsed="0" w:qFormat="1"/>
+    <w:lsdException w:name="Table Grid" w:semiHidden="0" w:uiPriority="39" w:unhideWhenUsed="0"/>
+    <w:lsdException w:name="Placeholder Text" w:unhideWhenUsed="0"/>
+    <w:lsdException w:name="No Spacing" w:semiHidden="0" w:uiPriority="1" w:unhideWhenUsed="0" w:qFormat="1"/>
+    <w:lsdException w:name="Light Shading" w:semiHidden="0" w:uiPriority="60" w:unhideWhenUsed="0"/>
+    <w:lsdException w:name="Light List" w:semiHidden="0" w:uiPriority="61" w:unhideWhenUsed="0"/>
+    <w:lsdException w:name="Light Grid" w:semiHidden="0" w:uiPriority="62" w:unhideWhenUsed="0"/>
+    <w:lsdException w:name="Medium Shading 1" w:semiHidden="0" w:uiPriority="63" w:unhideWhenUsed="0"/>
+    <w:lsdException w:name="Medium Shading 2" w:semiHidden="0" w:uiPriority="64" w:unhideWhenUsed="0"/>
+    <w:lsdException w:name="Medium List 1" w:semiHidden="0" w:uiPriority="65" w:unhideWhenUsed="0"/>
+    <w:lsdException w:name="Medium List 2" w:semiHidden="0" w:uiPriority="66" w:unhideWhenUsed="0"/>
+    <w:lsdException w:name="Medium Grid 1" w:semiHidden="0" w:uiPriority="67" w:unhideWhenUsed="0"/>
+    <w:lsdException w:name="Medium Grid 2" w:semiHidden="0" w:uiPriority="68" w:unhideWhenUsed="0"/>
+    <w:lsdException w:name="Medium Grid 3" w:semiHidden="0" w:uiPriority="69" w:unhideWhenUsed="0"/>
+    <w:lsdException w:name="Dark List" w:semiHidden="0" w:uiPriority="70" w:unhideWhenUsed="0"/>
+    <w:lsdException w:name="Colorful Shading" w:semiHidden="0" w:uiPriority="71" w:unhideWhenUsed="0"/>
+    <w:lsdException w:name="Colorful List" w:semiHidden="0" w:uiPriority="72" w:unhideWhenUsed="0"/>
+    <w:lsdException w:name="Colorful Grid" w:semiHidden="0" w:uiPriority="73" w:unhideWhenUsed="0"/>
+    <w:lsdException w:name="Light Shading Accent 1" w:semiHidden="0" w:uiPriority="60" w:unhideWhenUsed="0"/>
+    <w:lsdException w:name="Light List Accent 1" w:semiHidden="0" w:uiPriority="61" w:unhideWhenUsed="0"/>
+    <w:lsdException w:name="Light Grid Accent 1" w:semiHidden="0" w:uiPriority="62" w:unhideWhenUsed="0"/>
+    <w:lsdException w:name="Medium Shading 1 Accent 1" w:semiHidden="0" w:uiPriority="63" w:unhideWhenUsed="0"/>
+    <w:lsdException w:name="Medium Shading 2 Accent 1" w:semiHidden="0" w:uiPriority="64" w:unhideWhenUsed="0"/>
+    <w:lsdException w:name="Medium List 1 Accent 1" w:semiHidden="0" w:uiPriority="65" w:unhideWhenUsed="0"/>
+    <w:lsdException w:name="Revision" w:unhideWhenUsed="0"/>
+    <w:lsdException w:name="List Paragraph" w:semiHidden="0" w:uiPriority="34" w:unhideWhenUsed="0" w:qFormat="1"/>
+    <w:lsdException w:name="Quote" w:semiHidden="0" w:uiPriority="29" w:unhideWhenUsed="0" w:qFormat="1"/>
+    <w:lsdException w:name="Intense Quote" w:semiHidden="0" w:uiPriority="30" w:unhideWhenUsed="0" w:qFormat="1"/>
+    <w:lsdException w:name="Medium List 2 Accent 1" w:semiHidden="0" w:uiPriority="66" w:unhideWhenUsed="0"/>
+    <w:lsdException w:name="Medium Grid 1 Accent 1" w:semiHidden="0" w:uiPriority="67" w:unhideWhenUsed="0"/>
+    <w:lsdException w:name="Medium Grid 2 Accent 1" w:semiHidden="0" w:uiPriority="68" w:unhideWhenUsed="0"/>
+    <w:lsdException w:name="Medium Grid 3 Accent 1" w:semiHidden="0" w:uiPriority="69" w:unhideWhenUsed="0"/>
+    <w:lsdException w:name="Dark List Accent 1" w:semiHidden="0" w:uiPriority="70" w:unhideWhenUsed="0"/>
+    <w:lsdException w:name="Colorful Shading Accent 1" w:semiHidden="0" w:uiPriority="71" w:unhideWhenUsed="0"/>
+    <w:lsdException w:name="Colorful List Accent 1" w:semiHidden="0" w:uiPriority="72" w:unhideWhenUsed="0"/>
+    <w:lsdException w:name="Colorful Grid Accent 1" w:semiHidden="0" w:uiPriority="73" w:unhideWhenUsed="0"/>
+    <w:lsdException w:name="Light Shading Accent 2" w:semiHidden="0" w:uiPriority="60" w:unhideWhenUsed="0"/>
+    <w:lsdException w:name="Light List Accent 2" w:semiHidden="0" w:uiPriority="61" w:unhideWhenUsed="0"/>
+    <w:lsdException w:name="Light Grid Accent 2" w:semiHidden="0" w:uiPriority="62" w:unhideWhenUsed="0"/>
+    <w:lsdException w:name="Medium Shading 1 Accent 2" w:semiHidden="0" w:uiPriority="63" w:unhideWhenUsed="0"/>
+    <w:lsdException w:name="Medium Shading 2 Accent 2" w:semiHidden="0" w:uiPriority="64" w:unhideWhenUsed="0"/>
+    <w:lsdException w:name="Medium List 1 Accent 2" w:semiHidden="0" w:uiPriority="65" w:unhideWhenUsed="0"/>
+    <w:lsdException w:name="Medium List 2 Accent 2" w:semiHidden="0" w:uiPriority="66" w:unhideWhenUsed="0"/>
+    <w:lsdException w:name="Medium Grid 1 Accent 2" w:semiHidden="0" w:uiPriority="67" w:unhideWhenUsed="0"/>
+    <w:lsdException w:name="Medium Grid 2 Accent 2" w:semiHidden="0" w:uiPriority="68" w:unhideWhenUsed="0"/>
+    <w:lsdException w:name="Medium Grid 3 Accent 2" w:semiHidden="0" w:uiPriority="69" w:unhideWhenUsed="0"/>
+    <w:lsdException w:name="Dark List Accent 2" w:semiHidden="0" w:uiPriority="70" w:unhideWhenUsed="0"/>
+    <w:lsdException w:name="Colorful Shading Accent 2" w:semiHidden="0" w:uiPriority="71" w:unhideWhenUsed="0"/>
+    <w:lsdException w:name="Colorful List Accent 2" w:semiHidden="0" w:uiPriority="72" w:unhideWhenUsed="0"/>
+    <w:lsdException w:name="Colorful Grid Accent 2" w:semiHidden="0" w:uiPriority="73" w:unhideWhenUsed="0"/>
+    <w:lsdException w:name="Light Shading Accent 3" w:semiHidden="0" w:uiPriority="60" w:unhideWhenUsed="0"/>
+    <w:lsdException w:name="Light List Accent 3" w:semiHidden="0" w:uiPriority="61" w:unhideWhenUsed="0"/>
+    <w:lsdException w:name="Light Grid Accent 3" w:semiHidden="0" w:uiPriority="62" w:unhideWhenUsed="0"/>
+    <w:lsdException w:name="Medium Shading 1 Accent 3" w:semiHidden="0" w:uiPriority="63" w:unhideWhenUsed="0"/>
+    <w:lsdException w:name="Medium Shading 2 Accent 3" w:semiHidden="0" w:uiPriority="64" w:unhideWhenUsed="0"/>
+    <w:lsdException w:name="Medium List 1 Accent 3" w:semiHidden="0" w:uiPriority="65" w:unhideWhenUsed="0"/>
+    <w:lsdException w:name="Medium List 2 Accent 3" w:semiHidden="0" w:uiPriority="66" w:unhideWhenUsed="0"/>
+    <w:lsdException w:name="Medium Grid 1 Accent 3" w:semiHidden="0" w:uiPriority="67" w:unhideWhenUsed="0"/>
+    <w:lsdException w:name="Medium Grid 2 Accent 3" w:semiHidden="0" w:uiPriority="68" w:unhideWhenUsed="0"/>
+    <w:lsdException w:name="Medium Grid 3 Accent 3" w:semiHidden="0" w:uiPriority="69" w:unhideWhenUsed="0"/>
+    <w:lsdException w:name="Dark List Accent 3" w:semiHidden="0" w:uiPriority="70" w:unhideWhenUsed="0"/>
+    <w:lsdException w:name="Colorful Shading Accent 3" w:semiHidden="0" w:uiPriority="71" w:unhideWhenUsed="0"/>
+    <w:lsdException w:name="Colorful List Accent 3" w:semiHidden="0" w:uiPriority="72" w:unhideWhenUsed="0"/>
+    <w:lsdException w:name="Colorful Grid Accent 3" w:semiHidden="0" w:uiPriority="73" w:unhideWhenUsed="0"/>
+    <w:lsdException w:name="Light Shading Accent 4" w:semiHidden="0" w:uiPriority="60" w:unhideWhenUsed="0"/>
+    <w:lsdException w:name="Light List Accent 4" w:semiHidden="0" w:uiPriority="61" w:unhideWhenUsed="0"/>
+    <w:lsdException w:name="Light Grid Accent 4" w:semiHidden="0" w:uiPriority="62" w:unhideWhenUsed="0"/>
+    <w:lsdException w:name="Medium Shading 1 Accent 4" w:semiHidden="0" w:uiPriority="63" w:unhideWhenUsed="0"/>
+    <w:lsdException w:name="Medium Shading 2 Accent 4" w:semiHidden="0" w:uiPriority="64" w:unhideWhenUsed="0"/>
+    <w:lsdException w:name="Medium List 1 Accent 4" w:semiHidden="0" w:uiPriority="65" w:unhideWhenUsed="0"/>
+    <w:lsdException w:name="Medium List 2 Accent 4" w:semiHidden="0" w:uiPriority="66" w:unhideWhenUsed="0"/>
+    <w:lsdException w:name="Medium Grid 1 Accent 4" w:semiHidden="0" w:uiPriority="67" w:unhideWhenUsed="0"/>
+    <w:lsdException w:name="Medium Grid 2 Accent 4" w:semiHidden="0" w:uiPriority="68" w:unhideWhenUsed="0"/>
+    <w:lsdException w:name="Medium Grid 3 Accent 4" w:semiHidden="0" w:uiPriority="69" w:unhideWhenUsed="0"/>
+    <w:lsdException w:name="Dark List Accent 4" w:semiHidden="0" w:uiPriority="70" w:unhideWhenUsed="0"/>
+    <w:lsdException w:name="Colorful Shading Accent 4" w:semiHidden="0" w:uiPriority="71" w:unhideWhenUsed="0"/>
+    <w:lsdException w:name="Colorful List Accent 4" w:semiHidden="0" w:uiPriority="72" w:unhideWhenUsed="0"/>
+    <w:lsdException w:name="Colorful Grid Accent 4" w:semiHidden="0" w:uiPriority="73" w:unhideWhenUsed="0"/>
+    <w:lsdException w:name="Light Shading Accent 5" w:semiHidden="0" w:uiPriority="60" w:unhideWhenUsed="0"/>
+    <w:lsdException w:name="Light List Accent 5" w:semiHidden="0" w:uiPriority="61" w:unhideWhenUsed="0"/>
+    <w:lsdException w:name="Light Grid Accent 5" w:semiHidden="0" w:uiPriority="62" w:unhideWhenUsed="0"/>
+    <w:lsdException w:name="Medium Shading 1 Accent 5" w:semiHidden="0" w:uiPriority="63" w:unhideWhenUsed="0"/>
+    <w:lsdException w:name="Medium Shading 2 Accent 5" w:semiHidden="0" w:uiPriority="64" w:unhideWhenUsed="0"/>
+    <w:lsdException w:name="Medium List 1 Accent 5" w:semiHidden="0" w:uiPriority="65" w:unhideWhenUsed="0"/>
+    <w:lsdException w:name="Medium List 2 Accent 5" w:semiHidden="0" w:uiPriority="66" w:unhideWhenUsed="0"/>
+    <w:lsdException w:name="Medium Grid 1 Accent 5" w:semiHidden="0" w:uiPriority="67" w:unhideWhenUsed="0"/>
+    <w:lsdException w:name="Medium Grid 2 Accent 5" w:semiHidden="0" w:uiPriority="68" w:unhideWhenUsed="0"/>
+    <w:lsdException w:name="Medium Grid 3 Accent 5" w:semiHidden="0" w:uiPriority="69" w:unhideWhenUsed="0"/>
+    <w:lsdException w:name="Dark List Accent 5" w:semiHidden="0" w:uiPriority="70" w:unhideWhenUsed="0"/>
+    <w:lsdException w:name="Colorful Shading Accent 5" w:semiHidden="0" w:uiPriority="71" w:unhideWhenUsed="0"/>
+    <w:lsdException w:name="Colorful List Accent 5" w:semiHidden="0" w:uiPriority="72" w:unhideWhenUsed="0"/>
+    <w:lsdException w:name="Colorful Grid Accent 5" w:semiHidden="0" w:uiPriority="73" w:unhideWhenUsed="0"/>
+    <w:lsdException w:name="Light Shading Accent 6" w:semiHidden="0" w:uiPriority="60" w:unhideWhenUsed="0"/>
+    <w:lsdException w:name="Light List Accent 6" w:semiHidden="0" w:uiPriority="61" w:unhideWhenUsed="0"/>
+    <w:lsdException w:name="Light Grid Accent 6" w:semiHidden="0" w:uiPriority="62" w:unhideWhenUsed="0"/>
+    <w:lsdException w:name="Medium Shading 1 Accent 6" w:semiHidden="0" w:uiPriority="63" w:unhideWhenUsed="0"/>
+    <w:lsdException w:name="Medium Shading 2 Accent 6" w:semiHidden="0" w:uiPriority="64" w:unhideWhenUsed="0"/>
+    <w:lsdException w:name="Medium List 1 Accent 6" w:semiHidden="0" w:uiPriority="65" w:unhideWhenUsed="0"/>
+    <w:lsdException w:name="Medium List 2 Accent 6" w:semiHidden="0" w:uiPriority="66" w:unhideWhenUsed="0"/>
+    <w:lsdException w:name="Medium Grid 1 Accent 6" w:semiHidden="0" w:uiPriority="67" w:unhideWhenUsed="0"/>
+    <w:lsdException w:name="Medium Grid 2 Accent 6" w:semiHidden="0" w:uiPriority="68" w:unhideWhenUsed="0"/>
+    <w:lsdException w:name="Medium Grid 3 Accent 6" w:semiHidden="0" w:uiPriority="69" w:unhideWhenUsed="0"/>
+    <w:lsdException w:name="Dark List Accent 6" w:semiHidden="0" w:uiPriority="70" w:unhideWhenUsed="0"/>
+    <w:lsdException w:name="Colorful Shading Accent 6" w:semiHidden="0" w:uiPriority="71" w:unhideWhenUsed="0"/>
+    <w:lsdException w:name="Colorful List Accent 6" w:semiHidden="0" w:uiPriority="72" w:unhideWhenUsed="0"/>
+    <w:lsdException w:name="Colorful Grid Accent 6" w:semiHidden="0" w:uiPriority="73" w:unhideWhenUsed="0"/>
+    <w:lsdException w:name="Subtle Emphasis" w:semiHidden="0" w:uiPriority="19" w:unhideWhenUsed="0" w:qFormat="1"/>
+    <w:lsdException w:name="Intense Emphasis" w:semiHidden="0" w:uiPriority="21" w:unhideWhenUsed="0" w:qFormat="1"/>
+    <w:lsdException w:name="Subtle Reference" w:semiHidden="0" w:uiPriority="31" w:unhideWhenUsed="0" w:qFormat="1"/>
+    <w:lsdException w:name="Intense Reference" w:semiHidden="0" w:uiPriority="32" w:unhideWhenUsed="0" w:qFormat="1"/>
+    <w:lsdException w:name="Book Title" w:semiHidden="0" w:uiPriority="33" w:unhideWhenUsed="0" w:qFormat="1"/>
+    <w:lsdException w:name="Bibliography" w:uiPriority="37"/>
+    <w:lsdException w:name="TOC Heading" w:uiPriority="39" w:qFormat="1"/>
   </w:latentStyles>
   <w:style w:type="paragraph" w:default="1" w:styleId="Normal">
     <w:name w:val="Normal"/>
+    <w:rsid w:val="00F31DCE"/>
   </w:style>
-  <w:style w:type="paragraph" w:styleId="Heading1">
+  <w:style w:type="paragraph" w:styleId="Ttulo1">
     <w:name w:val="heading 1"/>
     <w:basedOn w:val="Normal"/>
     <w:next w:val="Normal"/>
+    <w:rsid w:val="00F31DCE"/>
     <w:pPr>
       <w:keepNext/>
       <w:keepLines/>
@@ -7916,10 +9101,11 @@
       <w:szCs w:val="48"/>
     </w:rPr>
   </w:style>
-  <w:style w:type="paragraph" w:styleId="Heading2">
+  <w:style w:type="paragraph" w:styleId="Ttulo2">
     <w:name w:val="heading 2"/>
     <w:basedOn w:val="Normal"/>
     <w:next w:val="Normal"/>
+    <w:rsid w:val="00F31DCE"/>
     <w:pPr>
       <w:keepNext/>
       <w:keepLines/>
@@ -7933,10 +9119,11 @@
       <w:szCs w:val="36"/>
     </w:rPr>
   </w:style>
-  <w:style w:type="paragraph" w:styleId="Heading3">
+  <w:style w:type="paragraph" w:styleId="Ttulo3">
     <w:name w:val="heading 3"/>
     <w:basedOn w:val="Normal"/>
     <w:next w:val="Normal"/>
+    <w:rsid w:val="00F31DCE"/>
     <w:pPr>
       <w:keepNext/>
       <w:keepLines/>
@@ -7950,10 +9137,11 @@
       <w:szCs w:val="28"/>
     </w:rPr>
   </w:style>
-  <w:style w:type="paragraph" w:styleId="Heading4">
+  <w:style w:type="paragraph" w:styleId="Ttulo4">
     <w:name w:val="heading 4"/>
     <w:basedOn w:val="Normal"/>
     <w:next w:val="Normal"/>
+    <w:rsid w:val="00F31DCE"/>
     <w:pPr>
       <w:keepNext/>
       <w:keepLines/>
@@ -7967,10 +9155,11 @@
       <w:szCs w:val="24"/>
     </w:rPr>
   </w:style>
-  <w:style w:type="paragraph" w:styleId="Heading5">
+  <w:style w:type="paragraph" w:styleId="Ttulo5">
     <w:name w:val="heading 5"/>
     <w:basedOn w:val="Normal"/>
     <w:next w:val="Normal"/>
+    <w:rsid w:val="00F31DCE"/>
     <w:pPr>
       <w:keepNext/>
       <w:keepLines/>
@@ -7982,10 +9171,11 @@
       <w:b/>
     </w:rPr>
   </w:style>
-  <w:style w:type="paragraph" w:styleId="Heading6">
+  <w:style w:type="paragraph" w:styleId="Ttulo6">
     <w:name w:val="heading 6"/>
     <w:basedOn w:val="Normal"/>
     <w:next w:val="Normal"/>
+    <w:rsid w:val="00F31DCE"/>
     <w:pPr>
       <w:keepNext/>
       <w:keepLines/>
@@ -7999,17 +9189,18 @@
       <w:szCs w:val="20"/>
     </w:rPr>
   </w:style>
-  <w:style w:type="character" w:default="1" w:styleId="DefaultParagraphFont">
+  <w:style w:type="character" w:default="1" w:styleId="Fuentedeprrafopredeter">
     <w:name w:val="Default Paragraph Font"/>
     <w:uiPriority w:val="1"/>
     <w:semiHidden/>
     <w:unhideWhenUsed/>
   </w:style>
-  <w:style w:type="table" w:default="1" w:styleId="TableNormal">
+  <w:style w:type="table" w:default="1" w:styleId="Tablanormal">
     <w:name w:val="Normal Table"/>
     <w:uiPriority w:val="99"/>
     <w:semiHidden/>
     <w:unhideWhenUsed/>
+    <w:qFormat/>
     <w:tblPr>
       <w:tblInd w:w="0" w:type="dxa"/>
       <w:tblCellMar>
@@ -8020,7 +9211,7 @@
       </w:tblCellMar>
     </w:tblPr>
   </w:style>
-  <w:style w:type="numbering" w:default="1" w:styleId="NoList">
+  <w:style w:type="numbering" w:default="1" w:styleId="Sinlista">
     <w:name w:val="No List"/>
     <w:uiPriority w:val="99"/>
     <w:semiHidden/>
@@ -8028,6 +9219,7 @@
   </w:style>
   <w:style w:type="table" w:customStyle="1" w:styleId="TableNormal1">
     <w:name w:val="Table Normal1"/>
+    <w:rsid w:val="00F31DCE"/>
     <w:tblPr>
       <w:tblCellMar>
         <w:top w:w="0" w:type="dxa"/>
@@ -8037,10 +9229,11 @@
       </w:tblCellMar>
     </w:tblPr>
   </w:style>
-  <w:style w:type="paragraph" w:styleId="Title">
+  <w:style w:type="paragraph" w:styleId="Ttulo">
     <w:name w:val="Title"/>
     <w:basedOn w:val="Normal"/>
     <w:next w:val="Normal"/>
+    <w:rsid w:val="00F31DCE"/>
     <w:pPr>
       <w:keepNext/>
       <w:keepLines/>
@@ -8053,10 +9246,11 @@
       <w:szCs w:val="72"/>
     </w:rPr>
   </w:style>
-  <w:style w:type="paragraph" w:styleId="Subtitle">
+  <w:style w:type="paragraph" w:styleId="Subttulo">
     <w:name w:val="Subtitle"/>
     <w:basedOn w:val="Normal"/>
     <w:next w:val="Normal"/>
+    <w:rsid w:val="00F31DCE"/>
     <w:pPr>
       <w:keepNext/>
       <w:keepLines/>
@@ -8073,6 +9267,7 @@
   </w:style>
   <w:style w:type="table" w:customStyle="1" w:styleId="a">
     <w:basedOn w:val="TableNormal1"/>
+    <w:rsid w:val="00F31DCE"/>
     <w:tblPr>
       <w:tblStyleRowBandSize w:val="1"/>
       <w:tblStyleColBandSize w:val="1"/>
@@ -8086,6 +9281,7 @@
   </w:style>
   <w:style w:type="table" w:customStyle="1" w:styleId="a0">
     <w:basedOn w:val="TableNormal1"/>
+    <w:rsid w:val="00F31DCE"/>
     <w:tblPr>
       <w:tblStyleRowBandSize w:val="1"/>
       <w:tblStyleColBandSize w:val="1"/>
@@ -8099,6 +9295,7 @@
   </w:style>
   <w:style w:type="table" w:customStyle="1" w:styleId="a1">
     <w:basedOn w:val="TableNormal1"/>
+    <w:rsid w:val="00F31DCE"/>
     <w:tblPr>
       <w:tblStyleRowBandSize w:val="1"/>
       <w:tblStyleColBandSize w:val="1"/>
@@ -8112,6 +9309,7 @@
   </w:style>
   <w:style w:type="table" w:customStyle="1" w:styleId="a2">
     <w:basedOn w:val="TableNormal1"/>
+    <w:rsid w:val="00F31DCE"/>
     <w:tblPr>
       <w:tblStyleRowBandSize w:val="1"/>
       <w:tblStyleColBandSize w:val="1"/>
@@ -8125,6 +9323,7 @@
   </w:style>
   <w:style w:type="table" w:customStyle="1" w:styleId="a3">
     <w:basedOn w:val="TableNormal1"/>
+    <w:rsid w:val="00F31DCE"/>
     <w:tblPr>
       <w:tblStyleRowBandSize w:val="1"/>
       <w:tblStyleColBandSize w:val="1"/>
@@ -8138,6 +9337,7 @@
   </w:style>
   <w:style w:type="table" w:customStyle="1" w:styleId="a4">
     <w:basedOn w:val="TableNormal1"/>
+    <w:rsid w:val="00F31DCE"/>
     <w:pPr>
       <w:spacing w:after="0" w:line="240" w:lineRule="auto"/>
     </w:pPr>
@@ -8154,6 +9354,7 @@
   </w:style>
   <w:style w:type="table" w:customStyle="1" w:styleId="a5">
     <w:basedOn w:val="TableNormal1"/>
+    <w:rsid w:val="00F31DCE"/>
     <w:tblPr>
       <w:tblStyleRowBandSize w:val="1"/>
       <w:tblStyleColBandSize w:val="1"/>
@@ -8165,13 +9366,14 @@
       </w:tblCellMar>
     </w:tblPr>
   </w:style>
-  <w:style w:type="paragraph" w:styleId="CommentText">
+  <w:style w:type="paragraph" w:styleId="Textocomentario">
     <w:name w:val="annotation text"/>
     <w:basedOn w:val="Normal"/>
-    <w:link w:val="CommentTextChar"/>
+    <w:link w:val="TextocomentarioCar"/>
     <w:uiPriority w:val="99"/>
     <w:semiHidden/>
     <w:unhideWhenUsed/>
+    <w:rsid w:val="00F31DCE"/>
     <w:pPr>
       <w:spacing w:line="240" w:lineRule="auto"/>
     </w:pPr>
@@ -8180,32 +9382,34 @@
       <w:szCs w:val="20"/>
     </w:rPr>
   </w:style>
-  <w:style w:type="character" w:customStyle="1" w:styleId="CommentTextChar">
-    <w:name w:val="Comment Text Char"/>
-    <w:basedOn w:val="DefaultParagraphFont"/>
-    <w:link w:val="CommentText"/>
+  <w:style w:type="character" w:customStyle="1" w:styleId="TextocomentarioCar">
+    <w:name w:val="Texto comentario Car"/>
+    <w:basedOn w:val="Fuentedeprrafopredeter"/>
+    <w:link w:val="Textocomentario"/>
     <w:uiPriority w:val="99"/>
     <w:semiHidden/>
+    <w:rsid w:val="00F31DCE"/>
     <w:rPr>
       <w:sz w:val="20"/>
       <w:szCs w:val="20"/>
     </w:rPr>
   </w:style>
-  <w:style w:type="character" w:styleId="CommentReference">
+  <w:style w:type="character" w:styleId="Refdecomentario">
     <w:name w:val="annotation reference"/>
-    <w:basedOn w:val="DefaultParagraphFont"/>
+    <w:basedOn w:val="Fuentedeprrafopredeter"/>
     <w:uiPriority w:val="99"/>
     <w:semiHidden/>
     <w:unhideWhenUsed/>
+    <w:rsid w:val="00F31DCE"/>
     <w:rPr>
       <w:sz w:val="16"/>
       <w:szCs w:val="16"/>
     </w:rPr>
   </w:style>
-  <w:style w:type="paragraph" w:styleId="BalloonText">
+  <w:style w:type="paragraph" w:styleId="Textodeglobo">
     <w:name w:val="Balloon Text"/>
     <w:basedOn w:val="Normal"/>
-    <w:link w:val="BalloonTextChar"/>
+    <w:link w:val="TextodegloboCar"/>
     <w:uiPriority w:val="99"/>
     <w:semiHidden/>
     <w:unhideWhenUsed/>
@@ -8219,10 +9423,10 @@
       <w:szCs w:val="18"/>
     </w:rPr>
   </w:style>
-  <w:style w:type="character" w:customStyle="1" w:styleId="BalloonTextChar">
-    <w:name w:val="Balloon Text Char"/>
-    <w:basedOn w:val="DefaultParagraphFont"/>
-    <w:link w:val="BalloonText"/>
+  <w:style w:type="character" w:customStyle="1" w:styleId="TextodegloboCar">
+    <w:name w:val="Texto de globo Car"/>
+    <w:basedOn w:val="Fuentedeprrafopredeter"/>
+    <w:link w:val="Textodeglobo"/>
     <w:uiPriority w:val="99"/>
     <w:semiHidden/>
     <w:rsid w:val="00791E84"/>
@@ -8232,11 +9436,11 @@
       <w:szCs w:val="18"/>
     </w:rPr>
   </w:style>
-  <w:style w:type="paragraph" w:styleId="CommentSubject">
+  <w:style w:type="paragraph" w:styleId="Asuntodelcomentario">
     <w:name w:val="annotation subject"/>
-    <w:basedOn w:val="CommentText"/>
-    <w:next w:val="CommentText"/>
-    <w:link w:val="CommentSubjectChar"/>
+    <w:basedOn w:val="Textocomentario"/>
+    <w:next w:val="Textocomentario"/>
+    <w:link w:val="AsuntodelcomentarioCar"/>
     <w:uiPriority w:val="99"/>
     <w:semiHidden/>
     <w:unhideWhenUsed/>
@@ -8246,10 +9450,10 @@
       <w:bCs/>
     </w:rPr>
   </w:style>
-  <w:style w:type="character" w:customStyle="1" w:styleId="CommentSubjectChar">
-    <w:name w:val="Comment Subject Char"/>
-    <w:basedOn w:val="CommentTextChar"/>
-    <w:link w:val="CommentSubject"/>
+  <w:style w:type="character" w:customStyle="1" w:styleId="AsuntodelcomentarioCar">
+    <w:name w:val="Asunto del comentario Car"/>
+    <w:basedOn w:val="TextocomentarioCar"/>
+    <w:link w:val="Asuntodelcomentario"/>
     <w:uiPriority w:val="99"/>
     <w:semiHidden/>
     <w:rsid w:val="00791E84"/>
@@ -8260,9 +9464,9 @@
       <w:szCs w:val="20"/>
     </w:rPr>
   </w:style>
-  <w:style w:type="table" w:styleId="TableGrid">
+  <w:style w:type="table" w:styleId="Tablaconcuadrcula">
     <w:name w:val="Table Grid"/>
-    <w:basedOn w:val="TableNormal"/>
+    <w:basedOn w:val="Tablanormal"/>
     <w:uiPriority w:val="39"/>
     <w:rsid w:val="00CD731D"/>
     <w:pPr>
@@ -8286,7 +9490,7 @@
       </w:tblCellMar>
     </w:tblPr>
   </w:style>
-  <w:style w:type="paragraph" w:styleId="ListParagraph">
+  <w:style w:type="paragraph" w:styleId="Prrafodelista">
     <w:name w:val="List Paragraph"/>
     <w:basedOn w:val="Normal"/>
     <w:uiPriority w:val="34"/>
@@ -8359,7 +9563,7 @@
     </a:clrScheme>
     <a:fontScheme name="Escritório">
       <a:majorFont>
-        <a:latin typeface="Calibri Light" panose="020F0302020204030204"/>
+        <a:latin typeface="Calibri Light"/>
         <a:ea typeface=""/>
         <a:cs typeface=""/>
         <a:font script="Jpan" typeface="ＭＳ ゴシック"/>
@@ -8394,7 +9598,7 @@
         <a:font script="Geor" typeface="Sylfaen"/>
       </a:majorFont>
       <a:minorFont>
-        <a:latin typeface="Calibri" panose="020F0502020204030204"/>
+        <a:latin typeface="Calibri"/>
         <a:ea typeface=""/>
         <a:cs typeface=""/>
         <a:font script="Jpan" typeface="ＭＳ 明朝"/>
@@ -8571,7 +9775,7 @@
   <a:extraClrSchemeLst/>
   <a:extLst>
     <a:ext uri="{05A4C25C-085E-4340-85A3-A5531E510DB2}">
-      <thm15:themeFamily xmlns:thm15="http://schemas.microsoft.com/office/thememl/2012/main" name="Office Theme" id="{62F939B6-93AF-4DB8-9C6B-D6C7DFDC589F}" vid="{4A3C46E8-61CC-4603-A589-7422A47A8E4A}"/>
+      <thm15:themeFamily xmlns="" xmlns:thm15="http://schemas.microsoft.com/office/thememl/2012/main" name="Office Theme" id="{62F939B6-93AF-4DB8-9C6B-D6C7DFDC589F}" vid="{4A3C46E8-61CC-4603-A589-7422A47A8E4A}"/>
     </a:ext>
   </a:extLst>
 </a:theme>

</xml_diff>